<commit_message>
improve description with code snippits
</commit_message>
<xml_diff>
--- a/workingFiles/Roman Numerals Slide Code for managers.docx
+++ b/workingFiles/Roman Numerals Slide Code for managers.docx
@@ -2444,7 +2444,49 @@
     <w:p/>
     <w:p>
       <w:r>
-        <w:t>Now to start coding in the application, add the class ~src/main/java/cucumber/kata RomanNumbers</w:t>
+        <w:t>Now to start coding in the application, add</w:t>
+      </w:r>
+      <w:r>
+        <w:t>:</w:t>
+      </w:r>
+    </w:p>
+    <w:p>
+      <w:pPr>
+        <w:pStyle w:val="ListParagraph"/>
+        <w:numPr>
+          <w:ilvl w:val="0"/>
+          <w:numId w:val="15"/>
+        </w:numPr>
+      </w:pPr>
+      <w:r>
+        <w:t>The directory main, then java under src</w:t>
+      </w:r>
+    </w:p>
+    <w:p>
+      <w:pPr>
+        <w:pStyle w:val="ListParagraph"/>
+        <w:numPr>
+          <w:ilvl w:val="0"/>
+          <w:numId w:val="15"/>
+        </w:numPr>
+      </w:pPr>
+      <w:r>
+        <w:t>Add the package cucumber.kata to the java directory</w:t>
+      </w:r>
+    </w:p>
+    <w:p>
+      <w:pPr>
+        <w:pStyle w:val="ListParagraph"/>
+        <w:numPr>
+          <w:ilvl w:val="0"/>
+          <w:numId w:val="15"/>
+        </w:numPr>
+      </w:pPr>
+      <w:r>
+        <w:t xml:space="preserve">Now add </w:t>
+      </w:r>
+      <w:r>
+        <w:t>the class ~src/main/java/cucumber/kata RomanNumbers</w:t>
       </w:r>
     </w:p>
     <w:p>
@@ -2536,15 +2578,11 @@
       <w:pPr>
         <w:ind w:left="720"/>
       </w:pPr>
-    </w:p>
-    <w:p>
-      <w:pPr>
-        <w:ind w:left="720"/>
-      </w:pPr>
       <w:r>
         <w:t xml:space="preserve">    }</w:t>
       </w:r>
     </w:p>
+    <w:p/>
     <w:p>
       <w:r>
         <w:t>I decided to use an enum as part of my design – thus the “Design” aspect of TDD</w:t>
@@ -2666,30 +2704,6 @@
         <w:ind w:left="1440"/>
       </w:pPr>
       <w:r>
-        <w:t xml:space="preserve">    }</w:t>
-      </w:r>
-    </w:p>
-    <w:p>
-      <w:pPr>
-        <w:ind w:left="1440"/>
-      </w:pPr>
-      <w:r>
-        <w:t xml:space="preserve">    public String getName() {</w:t>
-      </w:r>
-    </w:p>
-    <w:p>
-      <w:pPr>
-        <w:ind w:left="1440"/>
-      </w:pPr>
-      <w:r>
-        <w:t xml:space="preserve">        return name;</w:t>
-      </w:r>
-    </w:p>
-    <w:p>
-      <w:pPr>
-        <w:ind w:left="1440"/>
-      </w:pPr>
-      <w:r>
         <w:lastRenderedPageBreak/>
         <w:t xml:space="preserve">    }</w:t>
       </w:r>
@@ -2699,12 +2713,65 @@
         <w:ind w:left="1440"/>
       </w:pPr>
       <w:r>
+        <w:t xml:space="preserve">    public String getName() {</w:t>
+      </w:r>
+    </w:p>
+    <w:p>
+      <w:pPr>
+        <w:ind w:left="1440"/>
+      </w:pPr>
+      <w:r>
+        <w:t xml:space="preserve">        return name;</w:t>
+      </w:r>
+    </w:p>
+    <w:p>
+      <w:pPr>
+        <w:ind w:left="1440"/>
+      </w:pPr>
+      <w:r>
+        <w:t xml:space="preserve">    }</w:t>
+      </w:r>
+    </w:p>
+    <w:p>
+      <w:pPr>
+        <w:ind w:left="1440"/>
+      </w:pPr>
+      <w:r>
         <w:t>}</w:t>
       </w:r>
     </w:p>
     <w:p>
       <w:r>
         <w:t>Now use the IDE to fix the remaining compilation errors by having it generate the import lines.</w:t>
+      </w:r>
+      <w:r>
+        <w:t xml:space="preserve"> Once all of the errors are clear, we can try running the </w:t>
+      </w:r>
+      <w:r>
+        <w:rPr>
+          <w:b/>
+          <w:bCs/>
+        </w:rPr>
+        <w:t>UNIT</w:t>
+      </w:r>
+      <w:r>
+        <w:t xml:space="preserve"> test.</w:t>
+      </w:r>
+    </w:p>
+    <w:p/>
+    <w:p>
+      <w:r>
+        <w:t xml:space="preserve">Now we can run our acceptance test, based on what we copied in from our story. Now </w:t>
+      </w:r>
+      <w:r>
+        <w:rPr>
+          <w:b/>
+          <w:bCs/>
+        </w:rPr>
+        <w:t>two of  our acceptance tests pass</w:t>
+      </w:r>
+      <w:r>
+        <w:t>! We are on the right track.</w:t>
       </w:r>
     </w:p>
     <w:p/>
@@ -2750,6 +2817,18 @@
         <w:t>. Basically do the minimum on unit tests as the functional tests cover a lot of territory.</w:t>
       </w:r>
     </w:p>
+    <w:p>
+      <w:pPr>
+        <w:pStyle w:val="ListParagraph"/>
+        <w:numPr>
+          <w:ilvl w:val="0"/>
+          <w:numId w:val="14"/>
+        </w:numPr>
+      </w:pPr>
+      <w:r>
+        <w:t>We will use the unit tests to drive the rough design, but leave the scope to the functional tests.</w:t>
+      </w:r>
+    </w:p>
     <w:p/>
     <w:p>
       <w:r>
@@ -2951,6 +3030,9 @@
       </w:r>
       <w:r>
         <w:t>.</w:t>
+      </w:r>
+      <w:r>
+        <w:t xml:space="preserve"> Wow, that is cool!</w:t>
       </w:r>
     </w:p>
     <w:p>
@@ -3031,7 +3113,6 @@
     </w:p>
     <w:p>
       <w:r>
-        <w:lastRenderedPageBreak/>
         <w:t xml:space="preserve">      | XC </w:t>
       </w:r>
       <w:r>
@@ -3461,6 +3542,7 @@
         <w:ind w:left="720"/>
       </w:pPr>
       <w:r>
+        <w:lastRenderedPageBreak/>
         <w:t xml:space="preserve">                aRomanNumber = aRomanNumber.substring(romanName.length()); //remove the letter(s) we just found</w:t>
       </w:r>
     </w:p>
@@ -3509,7 +3591,6 @@
         <w:ind w:left="720"/>
       </w:pPr>
       <w:r>
-        <w:lastRenderedPageBreak/>
         <w:t xml:space="preserve">        return arabic;</w:t>
       </w:r>
     </w:p>
@@ -3568,20 +3649,20 @@
         <w:t>all</w:t>
       </w:r>
       <w:r>
-        <w:t xml:space="preserve"> of the error handling specs into this </w:t>
+        <w:t xml:space="preserve"> of the error handling specs into th</w:t>
+      </w:r>
+      <w:r>
+        <w:t>e</w:t>
+      </w:r>
+      <w:r>
+        <w:t xml:space="preserve"> </w:t>
       </w:r>
       <w:r>
         <w:rPr>
           <w:b/>
           <w:sz w:val="28"/>
         </w:rPr>
-        <w:t>RomanNumeralsEdge.feature</w:t>
-      </w:r>
-      <w:r>
-        <w:rPr>
-          <w:sz w:val="28"/>
-        </w:rPr>
-        <w:t xml:space="preserve"> </w:t>
+        <w:t xml:space="preserve">RomanNumeralErrors.feature </w:t>
       </w:r>
       <w:r>
         <w:t>file.</w:t>
@@ -3984,13 +4065,7 @@
         <w:t>ode</w:t>
       </w:r>
       <w:r>
-        <w:t xml:space="preserve"> for </w:t>
-      </w:r>
-      <w:r>
-        <w:t>translation error numbers</w:t>
-      </w:r>
-      <w:r>
-        <w:t>.</w:t>
+        <w:t xml:space="preserve"> for translation error numbers.</w:t>
       </w:r>
       <w:r>
         <w:br/>
@@ -4721,7 +4796,19 @@
         <w:t>Last bit of acceptance criteria – story 4</w:t>
       </w:r>
       <w:r>
-        <w:t>. Add the following to the normal flow feature file.</w:t>
+        <w:t xml:space="preserve">. Add the following to </w:t>
+      </w:r>
+      <w:r>
+        <w:t xml:space="preserve">specify </w:t>
+      </w:r>
+      <w:r>
+        <w:t xml:space="preserve">the normal flow </w:t>
+      </w:r>
+      <w:r>
+        <w:t xml:space="preserve">from Roman Numeral to Arabic number </w:t>
+      </w:r>
+      <w:r>
+        <w:t>feature file.</w:t>
       </w:r>
     </w:p>
     <w:p/>
@@ -4790,6 +4877,7 @@
     </w:p>
     <w:p>
       <w:r>
+        <w:lastRenderedPageBreak/>
         <w:t xml:space="preserve">    | 256           | CCLVI  </w:t>
       </w:r>
       <w:r>
@@ -4799,7 +4887,6 @@
     </w:p>
     <w:p>
       <w:r>
-        <w:lastRenderedPageBreak/>
         <w:t xml:space="preserve">    | 1001          | MI </w:t>
       </w:r>
       <w:r>
@@ -5978,7 +6065,15 @@
     </w:p>
     <w:p>
       <w:r>
-        <w:t>New variables:</w:t>
+        <w:t>New variables</w:t>
+      </w:r>
+      <w:r>
+        <w:t xml:space="preserve"> in the class</w:t>
+      </w:r>
+      <w:bookmarkStart w:id="0" w:name="_GoBack"/>
+      <w:bookmarkEnd w:id="0"/>
+      <w:r>
+        <w:t>:</w:t>
       </w:r>
     </w:p>
     <w:p>
@@ -6664,11 +6759,6 @@
       </w:r>
       <w:r>
         <w:t>and finish up with the slides.</w:t>
-      </w:r>
-      <w:bookmarkStart w:id="0" w:name="_GoBack"/>
-      <w:bookmarkEnd w:id="0"/>
-      <w:r>
-        <w:t>.</w:t>
       </w:r>
       <w:r>
         <w:br w:type="page"/>
@@ -7266,6 +7356,119 @@
     </w:lvl>
   </w:abstractNum>
   <w:abstractNum w:abstractNumId="6" w15:restartNumberingAfterBreak="0">
+    <w:nsid w:val="2EA519D7"/>
+    <w:multiLevelType w:val="hybridMultilevel"/>
+    <w:tmpl w:val="2850D7EE"/>
+    <w:lvl w:ilvl="0" w:tplc="04090001">
+      <w:start w:val="1"/>
+      <w:numFmt w:val="bullet"/>
+      <w:lvlText w:val=""/>
+      <w:lvlJc w:val="left"/>
+      <w:pPr>
+        <w:ind w:left="775" w:hanging="360"/>
+      </w:pPr>
+      <w:rPr>
+        <w:rFonts w:ascii="Symbol" w:hAnsi="Symbol" w:hint="default"/>
+      </w:rPr>
+    </w:lvl>
+    <w:lvl w:ilvl="1" w:tplc="04090003" w:tentative="1">
+      <w:start w:val="1"/>
+      <w:numFmt w:val="bullet"/>
+      <w:lvlText w:val="o"/>
+      <w:lvlJc w:val="left"/>
+      <w:pPr>
+        <w:ind w:left="1495" w:hanging="360"/>
+      </w:pPr>
+      <w:rPr>
+        <w:rFonts w:ascii="Courier New" w:hAnsi="Courier New" w:cs="Courier New" w:hint="default"/>
+      </w:rPr>
+    </w:lvl>
+    <w:lvl w:ilvl="2" w:tplc="04090005" w:tentative="1">
+      <w:start w:val="1"/>
+      <w:numFmt w:val="bullet"/>
+      <w:lvlText w:val=""/>
+      <w:lvlJc w:val="left"/>
+      <w:pPr>
+        <w:ind w:left="2215" w:hanging="360"/>
+      </w:pPr>
+      <w:rPr>
+        <w:rFonts w:ascii="Wingdings" w:hAnsi="Wingdings" w:hint="default"/>
+      </w:rPr>
+    </w:lvl>
+    <w:lvl w:ilvl="3" w:tplc="04090001" w:tentative="1">
+      <w:start w:val="1"/>
+      <w:numFmt w:val="bullet"/>
+      <w:lvlText w:val=""/>
+      <w:lvlJc w:val="left"/>
+      <w:pPr>
+        <w:ind w:left="2935" w:hanging="360"/>
+      </w:pPr>
+      <w:rPr>
+        <w:rFonts w:ascii="Symbol" w:hAnsi="Symbol" w:hint="default"/>
+      </w:rPr>
+    </w:lvl>
+    <w:lvl w:ilvl="4" w:tplc="04090003" w:tentative="1">
+      <w:start w:val="1"/>
+      <w:numFmt w:val="bullet"/>
+      <w:lvlText w:val="o"/>
+      <w:lvlJc w:val="left"/>
+      <w:pPr>
+        <w:ind w:left="3655" w:hanging="360"/>
+      </w:pPr>
+      <w:rPr>
+        <w:rFonts w:ascii="Courier New" w:hAnsi="Courier New" w:cs="Courier New" w:hint="default"/>
+      </w:rPr>
+    </w:lvl>
+    <w:lvl w:ilvl="5" w:tplc="04090005" w:tentative="1">
+      <w:start w:val="1"/>
+      <w:numFmt w:val="bullet"/>
+      <w:lvlText w:val=""/>
+      <w:lvlJc w:val="left"/>
+      <w:pPr>
+        <w:ind w:left="4375" w:hanging="360"/>
+      </w:pPr>
+      <w:rPr>
+        <w:rFonts w:ascii="Wingdings" w:hAnsi="Wingdings" w:hint="default"/>
+      </w:rPr>
+    </w:lvl>
+    <w:lvl w:ilvl="6" w:tplc="04090001" w:tentative="1">
+      <w:start w:val="1"/>
+      <w:numFmt w:val="bullet"/>
+      <w:lvlText w:val=""/>
+      <w:lvlJc w:val="left"/>
+      <w:pPr>
+        <w:ind w:left="5095" w:hanging="360"/>
+      </w:pPr>
+      <w:rPr>
+        <w:rFonts w:ascii="Symbol" w:hAnsi="Symbol" w:hint="default"/>
+      </w:rPr>
+    </w:lvl>
+    <w:lvl w:ilvl="7" w:tplc="04090003" w:tentative="1">
+      <w:start w:val="1"/>
+      <w:numFmt w:val="bullet"/>
+      <w:lvlText w:val="o"/>
+      <w:lvlJc w:val="left"/>
+      <w:pPr>
+        <w:ind w:left="5815" w:hanging="360"/>
+      </w:pPr>
+      <w:rPr>
+        <w:rFonts w:ascii="Courier New" w:hAnsi="Courier New" w:cs="Courier New" w:hint="default"/>
+      </w:rPr>
+    </w:lvl>
+    <w:lvl w:ilvl="8" w:tplc="04090005" w:tentative="1">
+      <w:start w:val="1"/>
+      <w:numFmt w:val="bullet"/>
+      <w:lvlText w:val=""/>
+      <w:lvlJc w:val="left"/>
+      <w:pPr>
+        <w:ind w:left="6535" w:hanging="360"/>
+      </w:pPr>
+      <w:rPr>
+        <w:rFonts w:ascii="Wingdings" w:hAnsi="Wingdings" w:hint="default"/>
+      </w:rPr>
+    </w:lvl>
+  </w:abstractNum>
+  <w:abstractNum w:abstractNumId="7" w15:restartNumberingAfterBreak="0">
     <w:nsid w:val="3A3E1B57"/>
     <w:multiLevelType w:val="hybridMultilevel"/>
     <w:tmpl w:val="38546414"/>
@@ -7378,7 +7581,7 @@
       </w:rPr>
     </w:lvl>
   </w:abstractNum>
-  <w:abstractNum w:abstractNumId="7" w15:restartNumberingAfterBreak="0">
+  <w:abstractNum w:abstractNumId="8" w15:restartNumberingAfterBreak="0">
     <w:nsid w:val="41CD0D3D"/>
     <w:multiLevelType w:val="hybridMultilevel"/>
     <w:tmpl w:val="436E357A"/>
@@ -7464,7 +7667,7 @@
       </w:pPr>
     </w:lvl>
   </w:abstractNum>
-  <w:abstractNum w:abstractNumId="8" w15:restartNumberingAfterBreak="0">
+  <w:abstractNum w:abstractNumId="9" w15:restartNumberingAfterBreak="0">
     <w:nsid w:val="4E740B55"/>
     <w:multiLevelType w:val="hybridMultilevel"/>
     <w:tmpl w:val="FD2E5630"/>
@@ -7550,7 +7753,7 @@
       </w:pPr>
     </w:lvl>
   </w:abstractNum>
-  <w:abstractNum w:abstractNumId="9" w15:restartNumberingAfterBreak="0">
+  <w:abstractNum w:abstractNumId="10" w15:restartNumberingAfterBreak="0">
     <w:nsid w:val="564312F5"/>
     <w:multiLevelType w:val="hybridMultilevel"/>
     <w:tmpl w:val="3FE0FC7A"/>
@@ -7636,7 +7839,7 @@
       </w:pPr>
     </w:lvl>
   </w:abstractNum>
-  <w:abstractNum w:abstractNumId="10" w15:restartNumberingAfterBreak="0">
+  <w:abstractNum w:abstractNumId="11" w15:restartNumberingAfterBreak="0">
     <w:nsid w:val="5B6C11EE"/>
     <w:multiLevelType w:val="hybridMultilevel"/>
     <w:tmpl w:val="F96E7372"/>
@@ -7722,7 +7925,7 @@
       </w:pPr>
     </w:lvl>
   </w:abstractNum>
-  <w:abstractNum w:abstractNumId="11" w15:restartNumberingAfterBreak="0">
+  <w:abstractNum w:abstractNumId="12" w15:restartNumberingAfterBreak="0">
     <w:nsid w:val="62F33E6C"/>
     <w:multiLevelType w:val="hybridMultilevel"/>
     <w:tmpl w:val="2E30500E"/>
@@ -7808,7 +8011,7 @@
       </w:pPr>
     </w:lvl>
   </w:abstractNum>
-  <w:abstractNum w:abstractNumId="12" w15:restartNumberingAfterBreak="0">
+  <w:abstractNum w:abstractNumId="13" w15:restartNumberingAfterBreak="0">
     <w:nsid w:val="7A8E7DAA"/>
     <w:multiLevelType w:val="hybridMultilevel"/>
     <w:tmpl w:val="580C4182"/>
@@ -7921,7 +8124,7 @@
       </w:rPr>
     </w:lvl>
   </w:abstractNum>
-  <w:abstractNum w:abstractNumId="13" w15:restartNumberingAfterBreak="0">
+  <w:abstractNum w:abstractNumId="14" w15:restartNumberingAfterBreak="0">
     <w:nsid w:val="7E0D0F70"/>
     <w:multiLevelType w:val="hybridMultilevel"/>
     <w:tmpl w:val="2E30500E"/>
@@ -8008,10 +8211,10 @@
     </w:lvl>
   </w:abstractNum>
   <w:num w:numId="1">
-    <w:abstractNumId w:val="12"/>
+    <w:abstractNumId w:val="13"/>
   </w:num>
   <w:num w:numId="2">
-    <w:abstractNumId w:val="7"/>
+    <w:abstractNumId w:val="8"/>
   </w:num>
   <w:num w:numId="3">
     <w:abstractNumId w:val="3"/>
@@ -8026,27 +8229,30 @@
     <w:abstractNumId w:val="2"/>
   </w:num>
   <w:num w:numId="7">
-    <w:abstractNumId w:val="9"/>
+    <w:abstractNumId w:val="10"/>
   </w:num>
   <w:num w:numId="8">
-    <w:abstractNumId w:val="11"/>
+    <w:abstractNumId w:val="12"/>
   </w:num>
   <w:num w:numId="9">
     <w:abstractNumId w:val="5"/>
   </w:num>
   <w:num w:numId="10">
-    <w:abstractNumId w:val="8"/>
+    <w:abstractNumId w:val="9"/>
   </w:num>
   <w:num w:numId="11">
     <w:abstractNumId w:val="0"/>
   </w:num>
   <w:num w:numId="12">
-    <w:abstractNumId w:val="10"/>
+    <w:abstractNumId w:val="11"/>
   </w:num>
   <w:num w:numId="13">
-    <w:abstractNumId w:val="13"/>
+    <w:abstractNumId w:val="14"/>
   </w:num>
   <w:num w:numId="14">
+    <w:abstractNumId w:val="7"/>
+  </w:num>
+  <w:num w:numId="15">
     <w:abstractNumId w:val="6"/>
   </w:num>
 </w:numbering>

</xml_diff>

<commit_message>
Adjustment to java coding and descriptions
</commit_message>
<xml_diff>
--- a/workingFiles/Roman Numerals Slide Code for managers.docx
+++ b/workingFiles/Roman Numerals Slide Code for managers.docx
@@ -866,7 +866,15 @@
         </w:tabs>
       </w:pPr>
       <w:r>
-        <w:t>Now lets create a separate feature file that will hold the error handling</w:t>
+        <w:t xml:space="preserve">Now </w:t>
+      </w:r>
+      <w:proofErr w:type="gramStart"/>
+      <w:r>
+        <w:t>lets</w:t>
+      </w:r>
+      <w:proofErr w:type="gramEnd"/>
+      <w:r>
+        <w:t xml:space="preserve"> create a separate feature file that will hold the error handling</w:t>
       </w:r>
       <w:r>
         <w:t>, call it RomanNumeralErrors.feature file with this description:</w:t>
@@ -1422,6 +1430,9 @@
       <w:r>
         <w:t>Use Intellij to generate the step definition stubs.</w:t>
       </w:r>
+      <w:r>
+        <w:t xml:space="preserve"> Demo the creation of the step definition</w:t>
+      </w:r>
     </w:p>
     <w:p/>
     <w:p>
@@ -1483,7 +1494,23 @@
       <w:r>
         <w:t>.</w:t>
       </w:r>
-    </w:p>
+      <w:r>
+        <w:t xml:space="preserve"> Ensure it is in the </w:t>
+      </w:r>
+      <w:proofErr w:type="gramStart"/>
+      <w:r>
+        <w:rPr>
+          <w:b/>
+          <w:bCs/>
+        </w:rPr>
+        <w:t>cucumber.kata</w:t>
+      </w:r>
+      <w:proofErr w:type="gramEnd"/>
+      <w:r>
+        <w:t xml:space="preserve"> package!</w:t>
+      </w:r>
+    </w:p>
+    <w:p/>
     <w:p>
       <w:r>
         <w:t>Now we need the code to make use of this helper class in the testing (variable</w:t>
@@ -1638,6 +1665,7 @@
           <w:sz w:val="18"/>
           <w:szCs w:val="18"/>
         </w:rPr>
+        <w:lastRenderedPageBreak/>
         <w:t xml:space="preserve">private </w:t>
       </w:r>
       <w:r>
@@ -1765,7 +1793,6 @@
         </w:tabs>
       </w:pPr>
       <w:r>
-        <w:lastRenderedPageBreak/>
         <w:t>Code for the When clause:</w:t>
       </w:r>
     </w:p>
@@ -1773,88 +1800,6 @@
       <w:pPr>
         <w:ind w:left="720"/>
       </w:pPr>
-    </w:p>
-    <w:p>
-      <w:pPr>
-        <w:ind w:left="720"/>
-      </w:pPr>
-      <w:r>
-        <w:t>aRomanConversion = new ConversionEntry();</w:t>
-      </w:r>
-    </w:p>
-    <w:p>
-      <w:pPr>
-        <w:ind w:left="720"/>
-      </w:pPr>
-      <w:r>
-        <w:t>aRomanConversion.romanNumeral = romanNumeral;</w:t>
-      </w:r>
-    </w:p>
-    <w:p>
-      <w:pPr>
-        <w:ind w:left="720"/>
-      </w:pPr>
-      <w:r>
-        <w:t>//no test done, this is setup for the next step</w:t>
-      </w:r>
-    </w:p>
-    <w:p/>
-    <w:p>
-      <w:r>
-        <w:t>Code for the Then clause:</w:t>
-      </w:r>
-    </w:p>
-    <w:p>
-      <w:pPr>
-        <w:ind w:left="720"/>
-      </w:pPr>
-      <w:r>
-        <w:t>assertEquals(Long.valueOf(anArabicNumber), Long.valueOf(RomanNumbers.toArabic(aRomanConversion.romanNumeral)));</w:t>
-      </w:r>
-    </w:p>
-    <w:p>
-      <w:pPr>
-        <w:ind w:left="720"/>
-      </w:pPr>
-    </w:p>
-    <w:p>
-      <w:pPr>
-        <w:rPr>
-          <w:rFonts w:ascii="Courier New" w:eastAsia="Times New Roman" w:hAnsi="Courier New" w:cs="Courier New"/>
-          <w:color w:val="000000"/>
-          <w:sz w:val="18"/>
-          <w:szCs w:val="18"/>
-        </w:rPr>
-      </w:pPr>
-    </w:p>
-    <w:p>
-      <w:pPr>
-        <w:pStyle w:val="Heading2"/>
-      </w:pPr>
-      <w:r>
-        <w:t xml:space="preserve">Slide 18: </w:t>
-      </w:r>
-      <w:r>
-        <w:t>Using Examples in Spec</w:t>
-      </w:r>
-    </w:p>
-    <w:p>
-      <w:r>
-        <w:t xml:space="preserve">First the helper </w:t>
-      </w:r>
-      <w:r>
-        <w:rPr>
-          <w:b/>
-          <w:bCs/>
-        </w:rPr>
-        <w:t>test</w:t>
-      </w:r>
-      <w:r>
-        <w:t xml:space="preserve"> </w:t>
-      </w:r>
-      <w:r>
-        <w:t>class to hold values from When to Then clause:</w:t>
-      </w:r>
     </w:p>
     <w:p>
       <w:pPr>
@@ -1879,18 +1824,312 @@
         </w:tabs>
         <w:ind w:left="720"/>
         <w:rPr>
-          <w:rFonts w:ascii="Courier New" w:eastAsia="Times New Roman" w:hAnsi="Courier New" w:cs="Courier New"/>
-          <w:color w:val="000000"/>
-          <w:sz w:val="18"/>
-          <w:szCs w:val="18"/>
-        </w:rPr>
-      </w:pPr>
-      <w:r>
-        <w:rPr>
-          <w:rFonts w:ascii="Courier New" w:eastAsia="Times New Roman" w:hAnsi="Courier New" w:cs="Courier New"/>
+          <w:rFonts w:ascii="Lucida Console" w:eastAsia="Times New Roman" w:hAnsi="Lucida Console" w:cs="Courier New"/>
+          <w:color w:val="000000"/>
+          <w:sz w:val="20"/>
+          <w:szCs w:val="20"/>
+        </w:rPr>
+      </w:pPr>
+      <w:r>
+        <w:rPr>
+          <w:rFonts w:ascii="Lucida Console" w:eastAsia="Times New Roman" w:hAnsi="Lucida Console" w:cs="Courier New"/>
+          <w:b/>
+          <w:bCs/>
+          <w:color w:val="660E7A"/>
+          <w:sz w:val="20"/>
+          <w:szCs w:val="20"/>
+        </w:rPr>
+        <w:t xml:space="preserve">aRomanConversion </w:t>
+      </w:r>
+      <w:r>
+        <w:rPr>
+          <w:rFonts w:ascii="Lucida Console" w:eastAsia="Times New Roman" w:hAnsi="Lucida Console" w:cs="Courier New"/>
+          <w:color w:val="000000"/>
+          <w:sz w:val="20"/>
+          <w:szCs w:val="20"/>
+        </w:rPr>
+        <w:t xml:space="preserve">= </w:t>
+      </w:r>
+      <w:r>
+        <w:rPr>
+          <w:rFonts w:ascii="Lucida Console" w:eastAsia="Times New Roman" w:hAnsi="Lucida Console" w:cs="Courier New"/>
+          <w:b/>
+          <w:bCs/>
+          <w:color w:val="000080"/>
+          <w:sz w:val="20"/>
+          <w:szCs w:val="20"/>
+        </w:rPr>
+        <w:t xml:space="preserve">new </w:t>
+      </w:r>
+      <w:r>
+        <w:rPr>
+          <w:rFonts w:ascii="Lucida Console" w:eastAsia="Times New Roman" w:hAnsi="Lucida Console" w:cs="Courier New"/>
+          <w:color w:val="000000"/>
+          <w:sz w:val="20"/>
+          <w:szCs w:val="20"/>
+        </w:rPr>
+        <w:t>ConversionEntry();</w:t>
+      </w:r>
+      <w:r>
+        <w:rPr>
+          <w:rFonts w:ascii="Lucida Console" w:eastAsia="Times New Roman" w:hAnsi="Lucida Console" w:cs="Courier New"/>
+          <w:color w:val="000000"/>
+          <w:sz w:val="20"/>
+          <w:szCs w:val="20"/>
+        </w:rPr>
+        <w:br/>
+      </w:r>
+      <w:r>
+        <w:rPr>
+          <w:rFonts w:ascii="Lucida Console" w:eastAsia="Times New Roman" w:hAnsi="Lucida Console" w:cs="Courier New"/>
+          <w:b/>
+          <w:bCs/>
+          <w:color w:val="660E7A"/>
+          <w:sz w:val="20"/>
+          <w:szCs w:val="20"/>
+        </w:rPr>
+        <w:t>aRomanConversion</w:t>
+      </w:r>
+      <w:r>
+        <w:rPr>
+          <w:rFonts w:ascii="Lucida Console" w:eastAsia="Times New Roman" w:hAnsi="Lucida Console" w:cs="Courier New"/>
+          <w:color w:val="000000"/>
+          <w:sz w:val="20"/>
+          <w:szCs w:val="20"/>
+        </w:rPr>
+        <w:t>.setRomanNumeral(romanNumeral);</w:t>
+      </w:r>
+      <w:r>
+        <w:rPr>
+          <w:rFonts w:ascii="Lucida Console" w:eastAsia="Times New Roman" w:hAnsi="Lucida Console" w:cs="Courier New"/>
+          <w:color w:val="000000"/>
+          <w:sz w:val="20"/>
+          <w:szCs w:val="20"/>
+        </w:rPr>
+        <w:br/>
+      </w:r>
+      <w:r>
+        <w:rPr>
+          <w:rFonts w:ascii="Lucida Console" w:eastAsia="Times New Roman" w:hAnsi="Lucida Console" w:cs="Courier New"/>
           <w:i/>
           <w:iCs/>
           <w:color w:val="808080"/>
+          <w:sz w:val="20"/>
+          <w:szCs w:val="20"/>
+        </w:rPr>
+        <w:t xml:space="preserve">//no test </w:t>
+      </w:r>
+      <w:proofErr w:type="gramStart"/>
+      <w:r>
+        <w:rPr>
+          <w:rFonts w:ascii="Lucida Console" w:eastAsia="Times New Roman" w:hAnsi="Lucida Console" w:cs="Courier New"/>
+          <w:i/>
+          <w:iCs/>
+          <w:color w:val="808080"/>
+          <w:sz w:val="20"/>
+          <w:szCs w:val="20"/>
+        </w:rPr>
+        <w:t>done,</w:t>
+      </w:r>
+      <w:proofErr w:type="gramEnd"/>
+      <w:r>
+        <w:rPr>
+          <w:rFonts w:ascii="Lucida Console" w:eastAsia="Times New Roman" w:hAnsi="Lucida Console" w:cs="Courier New"/>
+          <w:i/>
+          <w:iCs/>
+          <w:color w:val="808080"/>
+          <w:sz w:val="20"/>
+          <w:szCs w:val="20"/>
+        </w:rPr>
+        <w:t xml:space="preserve"> this is setup for the next step</w:t>
+      </w:r>
+    </w:p>
+    <w:p/>
+    <w:p>
+      <w:r>
+        <w:t>Code for the Then clause:</w:t>
+      </w:r>
+    </w:p>
+    <w:p>
+      <w:pPr>
+        <w:shd w:val="clear" w:color="auto" w:fill="FFFFFF"/>
+        <w:tabs>
+          <w:tab w:val="left" w:pos="916"/>
+          <w:tab w:val="left" w:pos="1832"/>
+          <w:tab w:val="left" w:pos="2748"/>
+          <w:tab w:val="left" w:pos="3664"/>
+          <w:tab w:val="left" w:pos="4580"/>
+          <w:tab w:val="left" w:pos="5496"/>
+          <w:tab w:val="left" w:pos="6412"/>
+          <w:tab w:val="left" w:pos="7328"/>
+          <w:tab w:val="left" w:pos="8244"/>
+          <w:tab w:val="left" w:pos="9160"/>
+          <w:tab w:val="left" w:pos="10076"/>
+          <w:tab w:val="left" w:pos="10992"/>
+          <w:tab w:val="left" w:pos="11908"/>
+          <w:tab w:val="left" w:pos="12824"/>
+          <w:tab w:val="left" w:pos="13740"/>
+          <w:tab w:val="left" w:pos="14656"/>
+        </w:tabs>
+        <w:ind w:left="720"/>
+        <w:rPr>
+          <w:rFonts w:ascii="Lucida Console" w:eastAsia="Times New Roman" w:hAnsi="Lucida Console" w:cs="Courier New"/>
+          <w:color w:val="000000"/>
+          <w:sz w:val="18"/>
+          <w:szCs w:val="18"/>
+        </w:rPr>
+      </w:pPr>
+      <w:proofErr w:type="gramStart"/>
+      <w:r>
+        <w:rPr>
+          <w:rFonts w:ascii="Lucida Console" w:eastAsia="Times New Roman" w:hAnsi="Lucida Console" w:cs="Courier New"/>
+          <w:i/>
+          <w:iCs/>
+          <w:color w:val="000000"/>
+          <w:sz w:val="18"/>
+          <w:szCs w:val="18"/>
+        </w:rPr>
+        <w:t>assertEquals</w:t>
+      </w:r>
+      <w:r>
+        <w:rPr>
+          <w:rFonts w:ascii="Lucida Console" w:eastAsia="Times New Roman" w:hAnsi="Lucida Console" w:cs="Courier New"/>
+          <w:color w:val="000000"/>
+          <w:sz w:val="18"/>
+          <w:szCs w:val="18"/>
+        </w:rPr>
+        <w:t>(</w:t>
+      </w:r>
+      <w:proofErr w:type="gramEnd"/>
+      <w:r>
+        <w:rPr>
+          <w:rFonts w:ascii="Lucida Console" w:eastAsia="Times New Roman" w:hAnsi="Lucida Console" w:cs="Courier New"/>
+          <w:color w:val="000000"/>
+          <w:sz w:val="18"/>
+          <w:szCs w:val="18"/>
+        </w:rPr>
+        <w:t>Long.</w:t>
+      </w:r>
+      <w:r>
+        <w:rPr>
+          <w:rFonts w:ascii="Lucida Console" w:eastAsia="Times New Roman" w:hAnsi="Lucida Console" w:cs="Courier New"/>
+          <w:i/>
+          <w:iCs/>
+          <w:color w:val="000000"/>
+          <w:sz w:val="18"/>
+          <w:szCs w:val="18"/>
+        </w:rPr>
+        <w:t>valueOf</w:t>
+      </w:r>
+      <w:r>
+        <w:rPr>
+          <w:rFonts w:ascii="Lucida Console" w:eastAsia="Times New Roman" w:hAnsi="Lucida Console" w:cs="Courier New"/>
+          <w:color w:val="000000"/>
+          <w:sz w:val="18"/>
+          <w:szCs w:val="18"/>
+        </w:rPr>
+        <w:t>(anArabicNumber), Long.valueOf(RomanNumbers.toArabic(</w:t>
+      </w:r>
+      <w:r>
+        <w:rPr>
+          <w:rFonts w:ascii="Lucida Console" w:eastAsia="Times New Roman" w:hAnsi="Lucida Console" w:cs="Courier New"/>
+          <w:b/>
+          <w:bCs/>
+          <w:color w:val="660E7A"/>
+          <w:sz w:val="18"/>
+          <w:szCs w:val="18"/>
+        </w:rPr>
+        <w:t>aRomanConversion</w:t>
+      </w:r>
+      <w:r>
+        <w:rPr>
+          <w:rFonts w:ascii="Lucida Console" w:eastAsia="Times New Roman" w:hAnsi="Lucida Console" w:cs="Courier New"/>
+          <w:color w:val="000000"/>
+          <w:sz w:val="18"/>
+          <w:szCs w:val="18"/>
+        </w:rPr>
+        <w:t>.getRomanNumeral())));</w:t>
+      </w:r>
+    </w:p>
+    <w:p>
+      <w:pPr>
+        <w:ind w:left="720"/>
+      </w:pPr>
+    </w:p>
+    <w:p>
+      <w:pPr>
+        <w:rPr>
+          <w:rFonts w:ascii="Courier New" w:eastAsia="Times New Roman" w:hAnsi="Courier New" w:cs="Courier New"/>
+          <w:color w:val="000000"/>
+          <w:sz w:val="18"/>
+          <w:szCs w:val="18"/>
+        </w:rPr>
+      </w:pPr>
+    </w:p>
+    <w:p>
+      <w:pPr>
+        <w:pStyle w:val="Heading2"/>
+      </w:pPr>
+      <w:r>
+        <w:t xml:space="preserve">Slide 18: </w:t>
+      </w:r>
+      <w:r>
+        <w:t>Using Examples in Spec</w:t>
+      </w:r>
+    </w:p>
+    <w:p>
+      <w:r>
+        <w:t xml:space="preserve">First the helper </w:t>
+      </w:r>
+      <w:r>
+        <w:rPr>
+          <w:b/>
+          <w:bCs/>
+        </w:rPr>
+        <w:t>test</w:t>
+      </w:r>
+      <w:r>
+        <w:t xml:space="preserve"> </w:t>
+      </w:r>
+      <w:r>
+        <w:t>class to hold values from When to Then clause:</w:t>
+      </w:r>
+    </w:p>
+    <w:p>
+      <w:pPr>
+        <w:shd w:val="clear" w:color="auto" w:fill="FFFFFF"/>
+        <w:tabs>
+          <w:tab w:val="left" w:pos="916"/>
+          <w:tab w:val="left" w:pos="1832"/>
+          <w:tab w:val="left" w:pos="2748"/>
+          <w:tab w:val="left" w:pos="3664"/>
+          <w:tab w:val="left" w:pos="4580"/>
+          <w:tab w:val="left" w:pos="5496"/>
+          <w:tab w:val="left" w:pos="6412"/>
+          <w:tab w:val="left" w:pos="7328"/>
+          <w:tab w:val="left" w:pos="8244"/>
+          <w:tab w:val="left" w:pos="9160"/>
+          <w:tab w:val="left" w:pos="10076"/>
+          <w:tab w:val="left" w:pos="10992"/>
+          <w:tab w:val="left" w:pos="11908"/>
+          <w:tab w:val="left" w:pos="12824"/>
+          <w:tab w:val="left" w:pos="13740"/>
+          <w:tab w:val="left" w:pos="14656"/>
+        </w:tabs>
+        <w:ind w:left="720"/>
+        <w:rPr>
+          <w:rFonts w:ascii="Courier New" w:eastAsia="Times New Roman" w:hAnsi="Courier New" w:cs="Courier New"/>
+          <w:color w:val="000000"/>
+          <w:sz w:val="18"/>
+          <w:szCs w:val="18"/>
+        </w:rPr>
+      </w:pPr>
+      <w:r>
+        <w:rPr>
+          <w:rFonts w:ascii="Courier New" w:eastAsia="Times New Roman" w:hAnsi="Courier New" w:cs="Courier New"/>
+          <w:i/>
+          <w:iCs/>
+          <w:color w:val="808080"/>
           <w:sz w:val="18"/>
           <w:szCs w:val="18"/>
         </w:rPr>
@@ -1913,7 +2152,18 @@
         <w:ind w:left="720"/>
       </w:pPr>
       <w:r>
-        <w:t xml:space="preserve">        String romanNumeral;</w:t>
+        <w:t xml:space="preserve">        </w:t>
+      </w:r>
+      <w:proofErr w:type="gramStart"/>
+      <w:r>
+        <w:t xml:space="preserve">private </w:t>
+      </w:r>
+      <w:r>
+        <w:t xml:space="preserve"> romanNumeral</w:t>
+      </w:r>
+      <w:proofErr w:type="gramEnd"/>
+      <w:r>
+        <w:t>;</w:t>
       </w:r>
     </w:p>
     <w:p>
@@ -1921,7 +2171,13 @@
         <w:ind w:left="720"/>
       </w:pPr>
       <w:r>
-        <w:t xml:space="preserve">        Integer arabicNumber;</w:t>
+        <w:t xml:space="preserve">        </w:t>
+      </w:r>
+      <w:r>
+        <w:t xml:space="preserve">private </w:t>
+      </w:r>
+      <w:r>
+        <w:t>Integer arabicNumber;</w:t>
       </w:r>
     </w:p>
     <w:p>
@@ -1934,7 +2190,15 @@
         <w:ind w:left="720"/>
       </w:pPr>
       <w:r>
-        <w:t xml:space="preserve">        public void setRomanNumeral(String romanNumeral) {</w:t>
+        <w:t xml:space="preserve">        public void </w:t>
+      </w:r>
+      <w:proofErr w:type="gramStart"/>
+      <w:r>
+        <w:t>setRomanNumeral(</w:t>
+      </w:r>
+      <w:proofErr w:type="gramEnd"/>
+      <w:r>
+        <w:t>String romanNumeral) {</w:t>
       </w:r>
     </w:p>
     <w:p>
@@ -1942,7 +2206,15 @@
         <w:ind w:left="720"/>
       </w:pPr>
       <w:r>
-        <w:t xml:space="preserve">            this.romanNumeral = romanNumeral;</w:t>
+        <w:t xml:space="preserve">            </w:t>
+      </w:r>
+      <w:proofErr w:type="gramStart"/>
+      <w:r>
+        <w:t>this.romanNumeral</w:t>
+      </w:r>
+      <w:proofErr w:type="gramEnd"/>
+      <w:r>
+        <w:t xml:space="preserve"> = romanNumeral;</w:t>
       </w:r>
     </w:p>
     <w:p>
@@ -1969,7 +2241,15 @@
         <w:ind w:left="720"/>
       </w:pPr>
       <w:r>
-        <w:t xml:space="preserve">        public void setArabicNumber(int anArabicNumber) {</w:t>
+        <w:t xml:space="preserve">        public void </w:t>
+      </w:r>
+      <w:proofErr w:type="gramStart"/>
+      <w:r>
+        <w:t>setArabicNumber(</w:t>
+      </w:r>
+      <w:proofErr w:type="gramEnd"/>
+      <w:r>
+        <w:t>int anArabicNumber) {</w:t>
       </w:r>
     </w:p>
     <w:p>
@@ -1977,7 +2257,15 @@
         <w:ind w:left="720"/>
       </w:pPr>
       <w:r>
-        <w:t xml:space="preserve">            this.arabicNumber = anArabicNumber;</w:t>
+        <w:t xml:space="preserve">            </w:t>
+      </w:r>
+      <w:proofErr w:type="gramStart"/>
+      <w:r>
+        <w:t>this.arabicNumber</w:t>
+      </w:r>
+      <w:proofErr w:type="gramEnd"/>
+      <w:r>
+        <w:t xml:space="preserve"> = anArabicNumber;</w:t>
       </w:r>
     </w:p>
     <w:p>
@@ -1998,7 +2286,15 @@
         <w:ind w:left="720"/>
       </w:pPr>
       <w:r>
-        <w:t xml:space="preserve">        public String getRomanNumeral() {</w:t>
+        <w:t xml:space="preserve">        public String </w:t>
+      </w:r>
+      <w:proofErr w:type="gramStart"/>
+      <w:r>
+        <w:t>getRomanNumeral(</w:t>
+      </w:r>
+      <w:proofErr w:type="gramEnd"/>
+      <w:r>
+        <w:t>) {</w:t>
       </w:r>
     </w:p>
     <w:p>
@@ -2027,7 +2323,15 @@
         <w:ind w:left="720"/>
       </w:pPr>
       <w:r>
-        <w:t xml:space="preserve">        public int getArabicNumber() {</w:t>
+        <w:t xml:space="preserve">        public int </w:t>
+      </w:r>
+      <w:proofErr w:type="gramStart"/>
+      <w:r>
+        <w:t>getArabicNumber(</w:t>
+      </w:r>
+      <w:proofErr w:type="gramEnd"/>
+      <w:r>
+        <w:t>) {</w:t>
       </w:r>
     </w:p>
     <w:p>
@@ -2105,7 +2409,15 @@
         <w:ind w:left="360"/>
       </w:pPr>
       <w:r>
-        <w:t>package cucumber.kata.junit;</w:t>
+        <w:t xml:space="preserve">package </w:t>
+      </w:r>
+      <w:proofErr w:type="gramStart"/>
+      <w:r>
+        <w:t>cucumber.kata</w:t>
+      </w:r>
+      <w:proofErr w:type="gramEnd"/>
+      <w:r>
+        <w:t>.junit;</w:t>
       </w:r>
     </w:p>
     <w:p>
@@ -2207,6 +2519,7 @@
           <w:szCs w:val="18"/>
         </w:rPr>
       </w:pPr>
+      <w:proofErr w:type="gramStart"/>
       <w:r>
         <w:rPr>
           <w:rFonts w:ascii="Courier New" w:eastAsia="Times New Roman" w:hAnsi="Courier New" w:cs="Courier New"/>
@@ -2227,6 +2540,7 @@
         </w:rPr>
         <w:t>(</w:t>
       </w:r>
+      <w:proofErr w:type="gramEnd"/>
       <w:r>
         <w:rPr>
           <w:rFonts w:ascii="Courier New" w:eastAsia="Times New Roman" w:hAnsi="Courier New" w:cs="Courier New"/>
@@ -2438,7 +2752,21 @@
         <w:t xml:space="preserve">Slide 21: </w:t>
       </w:r>
       <w:r>
-        <w:t>Now For Real Coding</w:t>
+        <w:t xml:space="preserve">Now </w:t>
+      </w:r>
+      <w:proofErr w:type="gramStart"/>
+      <w:r>
+        <w:t>For</w:t>
+      </w:r>
+      <w:proofErr w:type="gramEnd"/>
+      <w:r>
+        <w:t xml:space="preserve"> </w:t>
+      </w:r>
+      <w:r>
+        <w:t>Application</w:t>
+      </w:r>
+      <w:r>
+        <w:t xml:space="preserve"> Coding</w:t>
       </w:r>
     </w:p>
     <w:p/>
@@ -2459,7 +2787,27 @@
         </w:numPr>
       </w:pPr>
       <w:r>
-        <w:t>The directory main, then java under src</w:t>
+        <w:t xml:space="preserve">The directory </w:t>
+      </w:r>
+      <w:r>
+        <w:rPr>
+          <w:b/>
+          <w:bCs/>
+        </w:rPr>
+        <w:t>main</w:t>
+      </w:r>
+      <w:r>
+        <w:t xml:space="preserve">, then </w:t>
+      </w:r>
+      <w:r>
+        <w:rPr>
+          <w:b/>
+          <w:bCs/>
+        </w:rPr>
+        <w:t>java</w:t>
+      </w:r>
+      <w:r>
+        <w:t xml:space="preserve"> under src</w:t>
       </w:r>
     </w:p>
     <w:p>
@@ -2471,7 +2819,19 @@
         </w:numPr>
       </w:pPr>
       <w:r>
-        <w:t>Add the package cucumber.kata to the java directory</w:t>
+        <w:t xml:space="preserve">Add the package </w:t>
+      </w:r>
+      <w:proofErr w:type="gramStart"/>
+      <w:r>
+        <w:rPr>
+          <w:b/>
+          <w:bCs/>
+        </w:rPr>
+        <w:t>cucumber.kata</w:t>
+      </w:r>
+      <w:proofErr w:type="gramEnd"/>
+      <w:r>
+        <w:t xml:space="preserve"> to the java directory</w:t>
       </w:r>
     </w:p>
     <w:p>
@@ -2486,8 +2846,20 @@
         <w:t xml:space="preserve">Now add </w:t>
       </w:r>
       <w:r>
-        <w:t>the class ~src/main/java/cucumber/kata RomanNumbers</w:t>
-      </w:r>
+        <w:t xml:space="preserve">the class ~src/main/java/cucumber/kata </w:t>
+      </w:r>
+      <w:r>
+        <w:rPr>
+          <w:b/>
+          <w:bCs/>
+        </w:rPr>
+        <w:t>RomanNumbers</w:t>
+      </w:r>
+    </w:p>
+    <w:p>
+      <w:pPr>
+        <w:ind w:left="415"/>
+      </w:pPr>
     </w:p>
     <w:p>
       <w:r>
@@ -2499,7 +2871,15 @@
         <w:ind w:left="720"/>
       </w:pPr>
       <w:r>
-        <w:t xml:space="preserve">    public static long toArabic(String aRomanNumber) throws IllegalArgumentException{</w:t>
+        <w:t xml:space="preserve">    public static long </w:t>
+      </w:r>
+      <w:proofErr w:type="gramStart"/>
+      <w:r>
+        <w:t>toArabic(</w:t>
+      </w:r>
+      <w:proofErr w:type="gramEnd"/>
+      <w:r>
+        <w:t>String aRomanNumber) throws IllegalArgumentException{</w:t>
       </w:r>
     </w:p>
     <w:p>
@@ -2531,7 +2911,15 @@
         <w:ind w:left="720"/>
       </w:pPr>
       <w:r>
-        <w:t xml:space="preserve">                return RomanNumeral.I.getArabic();</w:t>
+        <w:t xml:space="preserve">                return </w:t>
+      </w:r>
+      <w:proofErr w:type="gramStart"/>
+      <w:r>
+        <w:t>RomanNumeral.I.getArabic</w:t>
+      </w:r>
+      <w:proofErr w:type="gramEnd"/>
+      <w:r>
+        <w:t>();</w:t>
       </w:r>
     </w:p>
     <w:p>
@@ -2547,7 +2935,15 @@
         <w:ind w:left="720"/>
       </w:pPr>
       <w:r>
-        <w:t xml:space="preserve">                return RomanNumeral.V.getArabic();</w:t>
+        <w:t xml:space="preserve">                return </w:t>
+      </w:r>
+      <w:proofErr w:type="gramStart"/>
+      <w:r>
+        <w:t>RomanNumeral.V.getArabic</w:t>
+      </w:r>
+      <w:proofErr w:type="gramEnd"/>
+      <w:r>
+        <w:t>();</w:t>
       </w:r>
     </w:p>
     <w:p>
@@ -2563,7 +2959,15 @@
         <w:ind w:left="720"/>
       </w:pPr>
       <w:r>
-        <w:t xml:space="preserve">                throw new IllegalArgumentException("Invalid Digit " + aRomanNumber);</w:t>
+        <w:t xml:space="preserve">                throw new </w:t>
+      </w:r>
+      <w:proofErr w:type="gramStart"/>
+      <w:r>
+        <w:t>IllegalArgumentException(</w:t>
+      </w:r>
+      <w:proofErr w:type="gramEnd"/>
+      <w:r>
+        <w:t>"Invalid Digit " + aRomanNumber);</w:t>
       </w:r>
     </w:p>
     <w:p>
@@ -2598,6 +3002,72 @@
       </w:r>
     </w:p>
     <w:p/>
+    <w:p>
+      <w:pPr>
+        <w:shd w:val="clear" w:color="auto" w:fill="FFFFFF"/>
+        <w:tabs>
+          <w:tab w:val="left" w:pos="916"/>
+          <w:tab w:val="left" w:pos="1832"/>
+          <w:tab w:val="left" w:pos="2748"/>
+          <w:tab w:val="left" w:pos="3664"/>
+          <w:tab w:val="left" w:pos="4580"/>
+          <w:tab w:val="left" w:pos="5496"/>
+          <w:tab w:val="left" w:pos="6412"/>
+          <w:tab w:val="left" w:pos="7328"/>
+          <w:tab w:val="left" w:pos="8244"/>
+          <w:tab w:val="left" w:pos="9160"/>
+          <w:tab w:val="left" w:pos="10076"/>
+          <w:tab w:val="left" w:pos="10992"/>
+          <w:tab w:val="left" w:pos="11908"/>
+          <w:tab w:val="left" w:pos="12824"/>
+          <w:tab w:val="left" w:pos="13740"/>
+          <w:tab w:val="left" w:pos="14656"/>
+        </w:tabs>
+        <w:ind w:left="1440"/>
+        <w:rPr>
+          <w:rFonts w:ascii="Lucida Console" w:eastAsia="Times New Roman" w:hAnsi="Lucida Console" w:cs="Courier New"/>
+          <w:color w:val="000000"/>
+          <w:sz w:val="18"/>
+          <w:szCs w:val="18"/>
+        </w:rPr>
+      </w:pPr>
+      <w:r>
+        <w:rPr>
+          <w:rFonts w:ascii="Lucida Console" w:eastAsia="Times New Roman" w:hAnsi="Lucida Console" w:cs="Courier New"/>
+          <w:b/>
+          <w:bCs/>
+          <w:color w:val="000080"/>
+          <w:sz w:val="18"/>
+          <w:szCs w:val="18"/>
+        </w:rPr>
+        <w:t xml:space="preserve">package </w:t>
+      </w:r>
+      <w:proofErr w:type="gramStart"/>
+      <w:r>
+        <w:rPr>
+          <w:rFonts w:ascii="Lucida Console" w:eastAsia="Times New Roman" w:hAnsi="Lucida Console" w:cs="Courier New"/>
+          <w:color w:val="000000"/>
+          <w:sz w:val="18"/>
+          <w:szCs w:val="18"/>
+        </w:rPr>
+        <w:t>cucumber.kata</w:t>
+      </w:r>
+      <w:proofErr w:type="gramEnd"/>
+      <w:r>
+        <w:rPr>
+          <w:rFonts w:ascii="Lucida Console" w:eastAsia="Times New Roman" w:hAnsi="Lucida Console" w:cs="Courier New"/>
+          <w:color w:val="000000"/>
+          <w:sz w:val="18"/>
+          <w:szCs w:val="18"/>
+        </w:rPr>
+        <w:t>;</w:t>
+      </w:r>
+    </w:p>
+    <w:p>
+      <w:pPr>
+        <w:ind w:left="1440"/>
+      </w:pPr>
+    </w:p>
     <w:p>
       <w:pPr>
         <w:ind w:left="1440"/>
@@ -2656,7 +3126,15 @@
         <w:ind w:left="1440"/>
       </w:pPr>
       <w:r>
-        <w:t xml:space="preserve">    private RomanNumeral(int arabic, String name){</w:t>
+        <w:t xml:space="preserve">    private </w:t>
+      </w:r>
+      <w:proofErr w:type="gramStart"/>
+      <w:r>
+        <w:t>RomanNumeral(</w:t>
+      </w:r>
+      <w:proofErr w:type="gramEnd"/>
+      <w:r>
+        <w:t>int arabic, String name){</w:t>
       </w:r>
     </w:p>
     <w:p>
@@ -2664,7 +3142,15 @@
         <w:ind w:left="1440"/>
       </w:pPr>
       <w:r>
-        <w:t xml:space="preserve">        this.arabic = arabic;</w:t>
+        <w:t xml:space="preserve">        </w:t>
+      </w:r>
+      <w:proofErr w:type="gramStart"/>
+      <w:r>
+        <w:t>this.arabic</w:t>
+      </w:r>
+      <w:proofErr w:type="gramEnd"/>
+      <w:r>
+        <w:t xml:space="preserve"> = arabic;</w:t>
       </w:r>
     </w:p>
     <w:p>
@@ -2688,7 +3174,16 @@
         <w:ind w:left="1440"/>
       </w:pPr>
       <w:r>
-        <w:t xml:space="preserve">    public int getArabic() {</w:t>
+        <w:lastRenderedPageBreak/>
+        <w:t xml:space="preserve">    public int </w:t>
+      </w:r>
+      <w:proofErr w:type="gramStart"/>
+      <w:r>
+        <w:t>getArabic(</w:t>
+      </w:r>
+      <w:proofErr w:type="gramEnd"/>
+      <w:r>
+        <w:t>) {</w:t>
       </w:r>
     </w:p>
     <w:p>
@@ -2704,7 +3199,6 @@
         <w:ind w:left="1440"/>
       </w:pPr>
       <w:r>
-        <w:lastRenderedPageBreak/>
         <w:t xml:space="preserve">    }</w:t>
       </w:r>
     </w:p>
@@ -2713,7 +3207,15 @@
         <w:ind w:left="1440"/>
       </w:pPr>
       <w:r>
-        <w:t xml:space="preserve">    public String getName() {</w:t>
+        <w:t xml:space="preserve">    public String </w:t>
+      </w:r>
+      <w:proofErr w:type="gramStart"/>
+      <w:r>
+        <w:t>getName(</w:t>
+      </w:r>
+      <w:proofErr w:type="gramEnd"/>
+      <w:r>
+        <w:t>) {</w:t>
       </w:r>
     </w:p>
     <w:p>
@@ -2740,12 +3242,21 @@
         <w:t>}</w:t>
       </w:r>
     </w:p>
+    <w:p/>
     <w:p>
       <w:r>
         <w:t>Now use the IDE to fix the remaining compilation errors by having it generate the import lines.</w:t>
       </w:r>
       <w:r>
-        <w:t xml:space="preserve"> Once all of the errors are clear, we can try running the </w:t>
+        <w:t xml:space="preserve"> Once </w:t>
+      </w:r>
+      <w:proofErr w:type="gramStart"/>
+      <w:r>
+        <w:t>all of</w:t>
+      </w:r>
+      <w:proofErr w:type="gramEnd"/>
+      <w:r>
+        <w:t xml:space="preserve"> the errors are clear, we can try running the </w:t>
       </w:r>
       <w:r>
         <w:rPr>
@@ -2768,7 +3279,23 @@
           <w:b/>
           <w:bCs/>
         </w:rPr>
-        <w:t>two of  our acceptance tests pass</w:t>
+        <w:t xml:space="preserve">two </w:t>
+      </w:r>
+      <w:proofErr w:type="gramStart"/>
+      <w:r>
+        <w:rPr>
+          <w:b/>
+          <w:bCs/>
+        </w:rPr>
+        <w:t>of  our</w:t>
+      </w:r>
+      <w:proofErr w:type="gramEnd"/>
+      <w:r>
+        <w:rPr>
+          <w:b/>
+          <w:bCs/>
+        </w:rPr>
+        <w:t xml:space="preserve"> acceptance tests pass</w:t>
       </w:r>
       <w:r>
         <w:t>! We are on the right track.</w:t>
@@ -2814,7 +3341,15 @@
         <w:t>the three amigos evaluating and deciding on a test approach to balance unit and functional tests</w:t>
       </w:r>
       <w:r>
-        <w:t>. Basically do the minimum on unit tests as the functional tests cover a lot of territory.</w:t>
+        <w:t xml:space="preserve">. </w:t>
+      </w:r>
+      <w:proofErr w:type="gramStart"/>
+      <w:r>
+        <w:t>Basically</w:t>
+      </w:r>
+      <w:proofErr w:type="gramEnd"/>
+      <w:r>
+        <w:t xml:space="preserve"> do the minimum on unit tests as the functional tests cover a lot of territory.</w:t>
       </w:r>
     </w:p>
     <w:p>
@@ -2826,7 +3361,21 @@
         </w:numPr>
       </w:pPr>
       <w:r>
-        <w:t>We will use the unit tests to drive the rough design, but leave the scope to the functional tests.</w:t>
+        <w:t xml:space="preserve">We will use the unit tests to drive the rough </w:t>
+      </w:r>
+      <w:proofErr w:type="gramStart"/>
+      <w:r>
+        <w:t>design, but</w:t>
+      </w:r>
+      <w:proofErr w:type="gramEnd"/>
+      <w:r>
+        <w:t xml:space="preserve"> leave the </w:t>
+      </w:r>
+      <w:r>
+        <w:t xml:space="preserve">full </w:t>
+      </w:r>
+      <w:r>
+        <w:t>scope to the functional tests.</w:t>
       </w:r>
     </w:p>
     <w:p/>
@@ -2854,7 +3403,15 @@
     </w:p>
     <w:p>
       <w:r>
-        <w:t xml:space="preserve">                return RomanNumeral.X.getArabic();</w:t>
+        <w:t xml:space="preserve">                return </w:t>
+      </w:r>
+      <w:proofErr w:type="gramStart"/>
+      <w:r>
+        <w:t>RomanNumeral.X.getArabic</w:t>
+      </w:r>
+      <w:proofErr w:type="gramEnd"/>
+      <w:r>
+        <w:t>();</w:t>
       </w:r>
     </w:p>
     <w:p>
@@ -2864,7 +3421,15 @@
     </w:p>
     <w:p>
       <w:r>
-        <w:t xml:space="preserve">                return RomanNumeral.C.getArabic();</w:t>
+        <w:t xml:space="preserve">                return </w:t>
+      </w:r>
+      <w:proofErr w:type="gramStart"/>
+      <w:r>
+        <w:t>RomanNumeral.C.getArabic</w:t>
+      </w:r>
+      <w:proofErr w:type="gramEnd"/>
+      <w:r>
+        <w:t>();</w:t>
       </w:r>
     </w:p>
     <w:p>
@@ -2874,7 +3439,15 @@
     </w:p>
     <w:p>
       <w:r>
-        <w:t xml:space="preserve">                return RomanNumeral.D.getArabic();</w:t>
+        <w:t xml:space="preserve">                return </w:t>
+      </w:r>
+      <w:proofErr w:type="gramStart"/>
+      <w:r>
+        <w:t>RomanNumeral.D.getArabic</w:t>
+      </w:r>
+      <w:proofErr w:type="gramEnd"/>
+      <w:r>
+        <w:t>();</w:t>
       </w:r>
     </w:p>
     <w:p>
@@ -2884,7 +3457,15 @@
     </w:p>
     <w:p>
       <w:r>
-        <w:t xml:space="preserve">                return RomanNumeral.M.getArabic();</w:t>
+        <w:t xml:space="preserve">                return </w:t>
+      </w:r>
+      <w:proofErr w:type="gramStart"/>
+      <w:r>
+        <w:t>RomanNumeral.M.getArabic</w:t>
+      </w:r>
+      <w:proofErr w:type="gramEnd"/>
+      <w:r>
+        <w:t>();</w:t>
       </w:r>
     </w:p>
     <w:p>
@@ -2894,13 +3475,29 @@
     </w:p>
     <w:p>
       <w:r>
-        <w:t xml:space="preserve">                return RomanNumeral.L.getArabic();</w:t>
+        <w:t xml:space="preserve">                return </w:t>
+      </w:r>
+      <w:proofErr w:type="gramStart"/>
+      <w:r>
+        <w:t>RomanNumeral.L.getArabic</w:t>
+      </w:r>
+      <w:proofErr w:type="gramEnd"/>
+      <w:r>
+        <w:t>();</w:t>
       </w:r>
     </w:p>
     <w:p/>
     <w:p>
       <w:r>
-        <w:t>And lets fix up the enum to contain the rest of the definitions:</w:t>
+        <w:t xml:space="preserve">And </w:t>
+      </w:r>
+      <w:proofErr w:type="gramStart"/>
+      <w:r>
+        <w:t>lets</w:t>
+      </w:r>
+      <w:proofErr w:type="gramEnd"/>
+      <w:r>
+        <w:t xml:space="preserve"> fix up the enum to contain the rest of the definitions:</w:t>
       </w:r>
     </w:p>
     <w:p>
@@ -2913,7 +3510,15 @@
         <w:ind w:left="360"/>
       </w:pPr>
       <w:r>
-        <w:t xml:space="preserve">    M(1000, "M"),</w:t>
+        <w:t xml:space="preserve">    </w:t>
+      </w:r>
+      <w:proofErr w:type="gramStart"/>
+      <w:r>
+        <w:t>M(</w:t>
+      </w:r>
+      <w:proofErr w:type="gramEnd"/>
+      <w:r>
+        <w:t>1000, "M"),</w:t>
       </w:r>
     </w:p>
     <w:p>
@@ -2921,7 +3526,15 @@
         <w:ind w:left="360"/>
       </w:pPr>
       <w:r>
-        <w:t xml:space="preserve">    CM(900, "CM"),</w:t>
+        <w:t xml:space="preserve">    </w:t>
+      </w:r>
+      <w:proofErr w:type="gramStart"/>
+      <w:r>
+        <w:t>CM(</w:t>
+      </w:r>
+      <w:proofErr w:type="gramEnd"/>
+      <w:r>
+        <w:t>900, "CM"),</w:t>
       </w:r>
     </w:p>
     <w:p>
@@ -2937,7 +3550,15 @@
         <w:ind w:left="360"/>
       </w:pPr>
       <w:r>
-        <w:t xml:space="preserve">    CD(400,"CD"),</w:t>
+        <w:t xml:space="preserve">    </w:t>
+      </w:r>
+      <w:proofErr w:type="gramStart"/>
+      <w:r>
+        <w:t>CD(</w:t>
+      </w:r>
+      <w:proofErr w:type="gramEnd"/>
+      <w:r>
+        <w:t>400,"CD"),</w:t>
       </w:r>
     </w:p>
     <w:p>
@@ -2945,7 +3566,15 @@
         <w:ind w:left="360"/>
       </w:pPr>
       <w:r>
-        <w:t xml:space="preserve">    C(100, "C"),</w:t>
+        <w:t xml:space="preserve">    </w:t>
+      </w:r>
+      <w:proofErr w:type="gramStart"/>
+      <w:r>
+        <w:t>C(</w:t>
+      </w:r>
+      <w:proofErr w:type="gramEnd"/>
+      <w:r>
+        <w:t>100, "C"),</w:t>
       </w:r>
     </w:p>
     <w:p>
@@ -2953,7 +3582,15 @@
         <w:ind w:left="360"/>
       </w:pPr>
       <w:r>
-        <w:t xml:space="preserve">    XC(90,"XC"),</w:t>
+        <w:t xml:space="preserve">    </w:t>
+      </w:r>
+      <w:proofErr w:type="gramStart"/>
+      <w:r>
+        <w:t>XC(</w:t>
+      </w:r>
+      <w:proofErr w:type="gramEnd"/>
+      <w:r>
+        <w:t>90,"XC"),</w:t>
       </w:r>
     </w:p>
     <w:p>
@@ -2969,7 +3606,15 @@
         <w:ind w:left="360"/>
       </w:pPr>
       <w:r>
-        <w:t xml:space="preserve">    XL(40,"XL"),</w:t>
+        <w:t xml:space="preserve">    </w:t>
+      </w:r>
+      <w:proofErr w:type="gramStart"/>
+      <w:r>
+        <w:t>XL(</w:t>
+      </w:r>
+      <w:proofErr w:type="gramEnd"/>
+      <w:r>
+        <w:t>40,"XL"),</w:t>
       </w:r>
     </w:p>
     <w:p>
@@ -3053,7 +3698,15 @@
         <w:t xml:space="preserve">Slide 25: </w:t>
       </w:r>
       <w:r>
-        <w:t>On To Complex Numbers</w:t>
+        <w:t xml:space="preserve">On </w:t>
+      </w:r>
+      <w:proofErr w:type="gramStart"/>
+      <w:r>
+        <w:t>To</w:t>
+      </w:r>
+      <w:proofErr w:type="gramEnd"/>
+      <w:r>
+        <w:t xml:space="preserve"> Complex Numbers</w:t>
       </w:r>
     </w:p>
     <w:p>
@@ -3106,9 +3759,14 @@
       <w:r>
         <w:tab/>
       </w:r>
+      <w:proofErr w:type="gramStart"/>
       <w:r>
         <w:tab/>
-        <w:t xml:space="preserve">  | 9 |</w:t>
+        <w:t xml:space="preserve">  |</w:t>
+      </w:r>
+      <w:proofErr w:type="gramEnd"/>
+      <w:r>
+        <w:t xml:space="preserve"> 9 |</w:t>
       </w:r>
     </w:p>
     <w:p>
@@ -3161,9 +3819,14 @@
       <w:r>
         <w:t xml:space="preserve">      | MMXIII       </w:t>
       </w:r>
+      <w:proofErr w:type="gramStart"/>
       <w:r>
         <w:tab/>
-        <w:t xml:space="preserve">  | 2013 |</w:t>
+        <w:t xml:space="preserve">  |</w:t>
+      </w:r>
+      <w:proofErr w:type="gramEnd"/>
+      <w:r>
+        <w:t xml:space="preserve"> 2013 |</w:t>
       </w:r>
     </w:p>
     <w:p>
@@ -3208,7 +3871,15 @@
         <w:ind w:left="720"/>
       </w:pPr>
       <w:r>
-        <w:t>aComplexConversion = new ConversionEntry();</w:t>
+        <w:t xml:space="preserve">aComplexConversion = new </w:t>
+      </w:r>
+      <w:proofErr w:type="gramStart"/>
+      <w:r>
+        <w:t>ConversionEntry(</w:t>
+      </w:r>
+      <w:proofErr w:type="gramEnd"/>
+      <w:r>
+        <w:t>);</w:t>
       </w:r>
     </w:p>
     <w:p>
@@ -3224,7 +3895,15 @@
         <w:ind w:left="720"/>
       </w:pPr>
       <w:r>
-        <w:t>//no test done, this is setup for the next step</w:t>
+        <w:t xml:space="preserve">//no test </w:t>
+      </w:r>
+      <w:proofErr w:type="gramStart"/>
+      <w:r>
+        <w:t>done,</w:t>
+      </w:r>
+      <w:proofErr w:type="gramEnd"/>
+      <w:r>
+        <w:t xml:space="preserve"> this is setup for the next step</w:t>
       </w:r>
     </w:p>
     <w:p/>
@@ -3235,17 +3914,115 @@
     </w:p>
     <w:p>
       <w:pPr>
+        <w:pStyle w:val="HTMLPreformatted"/>
+        <w:shd w:val="clear" w:color="auto" w:fill="FFFFFF"/>
         <w:ind w:left="720"/>
-      </w:pPr>
-      <w:r>
-        <w:t>assertEqual</w:t>
-      </w:r>
-      <w:r>
-        <w:t xml:space="preserve">s(Long.valueOf(anArabicNumber), </w:t>
-      </w:r>
-      <w:r>
-        <w:t>Long.valueOf(RomanNumbers.toArabic(aComplexConversion.romanNumeral)));</w:t>
-      </w:r>
+        <w:rPr>
+          <w:rFonts w:ascii="Lucida Console" w:hAnsi="Lucida Console"/>
+          <w:color w:val="000000"/>
+        </w:rPr>
+      </w:pPr>
+      <w:proofErr w:type="gramStart"/>
+      <w:r>
+        <w:rPr>
+          <w:sz w:val="22"/>
+          <w:szCs w:val="22"/>
+        </w:rPr>
+        <w:t>assertEquals(</w:t>
+      </w:r>
+      <w:proofErr w:type="gramEnd"/>
+      <w:r>
+        <w:rPr>
+          <w:sz w:val="22"/>
+          <w:szCs w:val="22"/>
+        </w:rPr>
+        <w:t xml:space="preserve">Long.valueOf(anArabicNumber), </w:t>
+      </w:r>
+      <w:r>
+        <w:rPr>
+          <w:rFonts w:ascii="Lucida Console" w:hAnsi="Lucida Console"/>
+          <w:i/>
+          <w:iCs/>
+          <w:color w:val="000000"/>
+        </w:rPr>
+        <w:t>assertEquals</w:t>
+      </w:r>
+      <w:r>
+        <w:rPr>
+          <w:rFonts w:ascii="Lucida Console" w:hAnsi="Lucida Console"/>
+          <w:color w:val="000000"/>
+        </w:rPr>
+        <w:t>(Long.</w:t>
+      </w:r>
+      <w:r>
+        <w:rPr>
+          <w:rFonts w:ascii="Lucida Console" w:hAnsi="Lucida Console"/>
+          <w:i/>
+          <w:iCs/>
+          <w:color w:val="000000"/>
+        </w:rPr>
+        <w:t>valueOf</w:t>
+      </w:r>
+      <w:r>
+        <w:rPr>
+          <w:rFonts w:ascii="Lucida Console" w:hAnsi="Lucida Console"/>
+          <w:color w:val="000000"/>
+        </w:rPr>
+        <w:t>(anArabicNumber), Long.</w:t>
+      </w:r>
+      <w:r>
+        <w:rPr>
+          <w:rFonts w:ascii="Lucida Console" w:hAnsi="Lucida Console"/>
+          <w:i/>
+          <w:iCs/>
+          <w:color w:val="000000"/>
+        </w:rPr>
+        <w:t>valueOf</w:t>
+      </w:r>
+      <w:r>
+        <w:rPr>
+          <w:rFonts w:ascii="Lucida Console" w:hAnsi="Lucida Console"/>
+          <w:color w:val="000000"/>
+        </w:rPr>
+        <w:t>(RomanNumbers.</w:t>
+      </w:r>
+      <w:r>
+        <w:rPr>
+          <w:rFonts w:ascii="Lucida Console" w:hAnsi="Lucida Console"/>
+          <w:i/>
+          <w:iCs/>
+          <w:color w:val="000000"/>
+        </w:rPr>
+        <w:t>toArabic</w:t>
+      </w:r>
+      <w:r>
+        <w:rPr>
+          <w:rFonts w:ascii="Lucida Console" w:hAnsi="Lucida Console"/>
+          <w:color w:val="000000"/>
+        </w:rPr>
+        <w:t>(</w:t>
+      </w:r>
+      <w:r>
+        <w:rPr>
+          <w:rFonts w:ascii="Lucida Console" w:hAnsi="Lucida Console"/>
+          <w:b/>
+          <w:bCs/>
+          <w:color w:val="660E7A"/>
+        </w:rPr>
+        <w:t>aComplexConversion</w:t>
+      </w:r>
+      <w:r>
+        <w:rPr>
+          <w:rFonts w:ascii="Lucida Console" w:hAnsi="Lucida Console"/>
+          <w:color w:val="000000"/>
+        </w:rPr>
+        <w:t>.getRomanNumeral())));</w:t>
+      </w:r>
+    </w:p>
+    <w:p>
+      <w:pPr>
+        <w:ind w:left="720"/>
+      </w:pPr>
     </w:p>
     <w:p>
       <w:pPr>
@@ -3349,50 +4126,8 @@
           <w:szCs w:val="18"/>
         </w:rPr>
         <w:tab/>
-        <w:t>assertEquals</w:t>
-      </w:r>
-      <w:r>
-        <w:rPr>
-          <w:color w:val="000000"/>
-          <w:sz w:val="18"/>
-          <w:szCs w:val="18"/>
-        </w:rPr>
-        <w:t>(</w:t>
-      </w:r>
-      <w:r>
-        <w:rPr>
-          <w:b/>
-          <w:bCs/>
-          <w:color w:val="008000"/>
-          <w:sz w:val="18"/>
-          <w:szCs w:val="18"/>
-        </w:rPr>
-        <w:t>"256 should be the outcome"</w:t>
-      </w:r>
-      <w:r>
-        <w:rPr>
-          <w:color w:val="000000"/>
-          <w:sz w:val="18"/>
-          <w:szCs w:val="18"/>
-        </w:rPr>
-        <w:t xml:space="preserve">, </w:t>
-      </w:r>
-      <w:r>
-        <w:rPr>
-          <w:color w:val="0000FF"/>
-          <w:sz w:val="18"/>
-          <w:szCs w:val="18"/>
-        </w:rPr>
-        <w:t>256</w:t>
-      </w:r>
-      <w:r>
-        <w:rPr>
-          <w:color w:val="000000"/>
-          <w:sz w:val="18"/>
-          <w:szCs w:val="18"/>
-        </w:rPr>
-        <w:t>, RomanNumbers.</w:t>
-      </w:r>
+      </w:r>
+      <w:proofErr w:type="gramStart"/>
       <w:r>
         <w:rPr>
           <w:i/>
@@ -3401,6 +4136,59 @@
           <w:sz w:val="18"/>
           <w:szCs w:val="18"/>
         </w:rPr>
+        <w:t>assertEquals</w:t>
+      </w:r>
+      <w:r>
+        <w:rPr>
+          <w:color w:val="000000"/>
+          <w:sz w:val="18"/>
+          <w:szCs w:val="18"/>
+        </w:rPr>
+        <w:t>(</w:t>
+      </w:r>
+      <w:proofErr w:type="gramEnd"/>
+      <w:r>
+        <w:rPr>
+          <w:b/>
+          <w:bCs/>
+          <w:color w:val="008000"/>
+          <w:sz w:val="18"/>
+          <w:szCs w:val="18"/>
+        </w:rPr>
+        <w:t>"256 should be the outcome"</w:t>
+      </w:r>
+      <w:r>
+        <w:rPr>
+          <w:color w:val="000000"/>
+          <w:sz w:val="18"/>
+          <w:szCs w:val="18"/>
+        </w:rPr>
+        <w:t xml:space="preserve">, </w:t>
+      </w:r>
+      <w:r>
+        <w:rPr>
+          <w:color w:val="0000FF"/>
+          <w:sz w:val="18"/>
+          <w:szCs w:val="18"/>
+        </w:rPr>
+        <w:t>256</w:t>
+      </w:r>
+      <w:r>
+        <w:rPr>
+          <w:color w:val="000000"/>
+          <w:sz w:val="18"/>
+          <w:szCs w:val="18"/>
+        </w:rPr>
+        <w:t>, RomanNumbers.</w:t>
+      </w:r>
+      <w:r>
+        <w:rPr>
+          <w:i/>
+          <w:iCs/>
+          <w:color w:val="000000"/>
+          <w:sz w:val="18"/>
+          <w:szCs w:val="18"/>
+        </w:rPr>
         <w:t>toArabic</w:t>
       </w:r>
       <w:r>
@@ -3448,7 +4236,15 @@
     </w:p>
     <w:p>
       <w:r>
-        <w:t xml:space="preserve">When I run this test, it now fails – there is not a enum of CCLVI. Now </w:t>
+        <w:t xml:space="preserve">When I run this test, it now fails – there is not </w:t>
+      </w:r>
+      <w:proofErr w:type="gramStart"/>
+      <w:r>
+        <w:t>a</w:t>
+      </w:r>
+      <w:proofErr w:type="gramEnd"/>
+      <w:r>
+        <w:t xml:space="preserve"> enum of CCLVI. Now </w:t>
       </w:r>
       <w:r>
         <w:rPr>
@@ -3486,7 +4282,15 @@
         <w:ind w:left="720"/>
       </w:pPr>
       <w:r>
-        <w:t>public static long toArabic(String aRomanNumber) throws IllegalArgumentException{</w:t>
+        <w:t xml:space="preserve">public static long </w:t>
+      </w:r>
+      <w:proofErr w:type="gramStart"/>
+      <w:r>
+        <w:t>toArabic(</w:t>
+      </w:r>
+      <w:proofErr w:type="gramEnd"/>
+      <w:r>
+        <w:t>String aRomanNumber) throws IllegalArgumentException{</w:t>
       </w:r>
     </w:p>
     <w:p>
@@ -3510,7 +4314,15 @@
         <w:ind w:left="720"/>
       </w:pPr>
       <w:r>
-        <w:t xml:space="preserve">        for (RomanNumeral currentRomanNumber : RomanNumeral.values()) { //Iterate through all of the enums</w:t>
+        <w:t xml:space="preserve">        for (RomanNumeral </w:t>
+      </w:r>
+      <w:proofErr w:type="gramStart"/>
+      <w:r>
+        <w:t>currentRomanNumber :</w:t>
+      </w:r>
+      <w:proofErr w:type="gramEnd"/>
+      <w:r>
+        <w:t xml:space="preserve"> RomanNumeral.values()) { //Iterate through all of the enums</w:t>
       </w:r>
     </w:p>
     <w:p>
@@ -3518,6 +4330,7 @@
         <w:ind w:left="720"/>
       </w:pPr>
       <w:r>
+        <w:lastRenderedPageBreak/>
         <w:t xml:space="preserve">            romanName = currentRomanNumber.getName();</w:t>
       </w:r>
     </w:p>
@@ -3526,7 +4339,15 @@
         <w:ind w:left="720"/>
       </w:pPr>
       <w:r>
-        <w:t xml:space="preserve">            while (aRomanNumber.startsWith(romanName)) {                //We might have many instances of the same letter(s)</w:t>
+        <w:t xml:space="preserve">            while (aRomanNumber.startsWith(romanName)) </w:t>
+      </w:r>
+      <w:proofErr w:type="gramStart"/>
+      <w:r>
+        <w:t xml:space="preserve">{  </w:t>
+      </w:r>
+      <w:proofErr w:type="gramEnd"/>
+      <w:r>
+        <w:t xml:space="preserve">              //We might have many instances of the same letter(s)</w:t>
       </w:r>
     </w:p>
     <w:p>
@@ -3534,7 +4355,15 @@
         <w:ind w:left="720"/>
       </w:pPr>
       <w:r>
-        <w:t xml:space="preserve">                arabic += currentRomanNumber.getArabic();               //based on finding a match, grab the associated value</w:t>
+        <w:t xml:space="preserve">                arabic += currentRomanNumber.getArabic(</w:t>
+      </w:r>
+      <w:proofErr w:type="gramStart"/>
+      <w:r>
+        <w:t xml:space="preserve">);   </w:t>
+      </w:r>
+      <w:proofErr w:type="gramEnd"/>
+      <w:r>
+        <w:t xml:space="preserve">            //based on finding a match, grab the associated value</w:t>
       </w:r>
     </w:p>
     <w:p>
@@ -3542,7 +4371,6 @@
         <w:ind w:left="720"/>
       </w:pPr>
       <w:r>
-        <w:lastRenderedPageBreak/>
         <w:t xml:space="preserve">                aRomanNumber = aRomanNumber.substring(romanName.length()); //remove the letter(s) we just found</w:t>
       </w:r>
     </w:p>
@@ -3575,7 +4403,15 @@
         <w:ind w:left="720"/>
       </w:pPr>
       <w:r>
-        <w:t xml:space="preserve">            throw new IllegalArgumentException("Invalid Digit " + aRomanNumber); //if we have anything left over, that is bad</w:t>
+        <w:t xml:space="preserve">            throw new </w:t>
+      </w:r>
+      <w:proofErr w:type="gramStart"/>
+      <w:r>
+        <w:t>IllegalArgumentException(</w:t>
+      </w:r>
+      <w:proofErr w:type="gramEnd"/>
+      <w:r>
+        <w:t>"Invalid Digit " + aRomanNumber); //if we have anything left over, that is bad</w:t>
       </w:r>
     </w:p>
     <w:p>
@@ -3641,6 +4477,7 @@
       <w:r>
         <w:t xml:space="preserve">Move </w:t>
       </w:r>
+      <w:proofErr w:type="gramStart"/>
       <w:r>
         <w:rPr>
           <w:b/>
@@ -3649,7 +4486,11 @@
         <w:t>all</w:t>
       </w:r>
       <w:r>
-        <w:t xml:space="preserve"> of the error handling specs into th</w:t>
+        <w:t xml:space="preserve"> of</w:t>
+      </w:r>
+      <w:proofErr w:type="gramEnd"/>
+      <w:r>
+        <w:t xml:space="preserve"> the error handling specs into th</w:t>
       </w:r>
       <w:r>
         <w:t>e</w:t>
@@ -3983,7 +4824,15 @@
         <w:ind w:left="360"/>
       </w:pPr>
       <w:r>
-        <w:t xml:space="preserve">    When I ask for a Roman translation of a invalid "&lt;Bad Arabic Numeral&gt;"</w:t>
+        <w:t xml:space="preserve">    When I ask for a Roman translation of </w:t>
+      </w:r>
+      <w:proofErr w:type="gramStart"/>
+      <w:r>
+        <w:t>a</w:t>
+      </w:r>
+      <w:proofErr w:type="gramEnd"/>
+      <w:r>
+        <w:t xml:space="preserve"> invalid "&lt;Bad Arabic Numeral&gt;"</w:t>
       </w:r>
     </w:p>
     <w:p>
@@ -4007,8 +4856,14 @@
         <w:ind w:left="360"/>
       </w:pPr>
       <w:r>
-        <w:t xml:space="preserve">      | Bad Arabic Numeral  |</w:t>
-      </w:r>
+        <w:lastRenderedPageBreak/>
+        <w:t xml:space="preserve">      | Bad Arabic </w:t>
+      </w:r>
+      <w:proofErr w:type="gramStart"/>
+      <w:r>
+        <w:t>Numeral  |</w:t>
+      </w:r>
+      <w:proofErr w:type="gramEnd"/>
     </w:p>
     <w:p>
       <w:pPr>
@@ -4087,7 +4942,15 @@
         <w:t xml:space="preserve">    </w:t>
       </w:r>
       <w:r>
-        <w:t>anErrorConversion = new ConversionEntry();</w:t>
+        <w:t xml:space="preserve">anErrorConversion = new </w:t>
+      </w:r>
+      <w:proofErr w:type="gramStart"/>
+      <w:r>
+        <w:t>ConversionEntry(</w:t>
+      </w:r>
+      <w:proofErr w:type="gramEnd"/>
+      <w:r>
+        <w:t>);</w:t>
       </w:r>
     </w:p>
     <w:p>
@@ -4103,7 +4966,15 @@
         <w:ind w:left="360"/>
       </w:pPr>
       <w:r>
-        <w:t xml:space="preserve">    //no test done, this is setup for the next step</w:t>
+        <w:t xml:space="preserve">    //no test </w:t>
+      </w:r>
+      <w:proofErr w:type="gramStart"/>
+      <w:r>
+        <w:t>done,</w:t>
+      </w:r>
+      <w:proofErr w:type="gramEnd"/>
+      <w:r>
+        <w:t xml:space="preserve"> this is setup for the next step</w:t>
       </w:r>
     </w:p>
     <w:p/>
@@ -4114,73 +4985,246 @@
     </w:p>
     <w:p>
       <w:pPr>
+        <w:pStyle w:val="HTMLPreformatted"/>
+        <w:shd w:val="clear" w:color="auto" w:fill="FFFFFF"/>
+        <w:ind w:left="916"/>
+        <w:rPr>
+          <w:rFonts w:ascii="Lucida Console" w:hAnsi="Lucida Console"/>
+          <w:color w:val="000000"/>
+          <w:sz w:val="18"/>
+          <w:szCs w:val="18"/>
+        </w:rPr>
+      </w:pPr>
+      <w:r>
+        <w:t xml:space="preserve"> </w:t>
+      </w:r>
+      <w:r>
+        <w:rPr>
+          <w:rFonts w:ascii="Lucida Console" w:hAnsi="Lucida Console"/>
+          <w:b/>
+          <w:bCs/>
+          <w:color w:val="000080"/>
+          <w:sz w:val="18"/>
+          <w:szCs w:val="18"/>
+        </w:rPr>
+        <w:t xml:space="preserve">try </w:t>
+      </w:r>
+      <w:r>
+        <w:rPr>
+          <w:rFonts w:ascii="Lucida Console" w:hAnsi="Lucida Console"/>
+          <w:color w:val="000000"/>
+          <w:sz w:val="18"/>
+          <w:szCs w:val="18"/>
+        </w:rPr>
+        <w:t>{</w:t>
+      </w:r>
+      <w:r>
+        <w:rPr>
+          <w:rFonts w:ascii="Lucida Console" w:hAnsi="Lucida Console"/>
+          <w:color w:val="000000"/>
+          <w:sz w:val="18"/>
+          <w:szCs w:val="18"/>
+        </w:rPr>
+        <w:br/>
+        <w:t xml:space="preserve">    RomanNumbers.</w:t>
+      </w:r>
+      <w:r>
+        <w:rPr>
+          <w:rFonts w:ascii="Lucida Console" w:hAnsi="Lucida Console"/>
+          <w:i/>
+          <w:iCs/>
+          <w:color w:val="000000"/>
+          <w:sz w:val="18"/>
+          <w:szCs w:val="18"/>
+        </w:rPr>
+        <w:t>toArabic</w:t>
+      </w:r>
+      <w:r>
+        <w:rPr>
+          <w:rFonts w:ascii="Lucida Console" w:hAnsi="Lucida Console"/>
+          <w:color w:val="000000"/>
+          <w:sz w:val="18"/>
+          <w:szCs w:val="18"/>
+        </w:rPr>
+        <w:t>(</w:t>
+      </w:r>
+      <w:r>
+        <w:rPr>
+          <w:rFonts w:ascii="Lucida Console" w:hAnsi="Lucida Console"/>
+          <w:b/>
+          <w:bCs/>
+          <w:color w:val="660E7A"/>
+          <w:sz w:val="18"/>
+          <w:szCs w:val="18"/>
+        </w:rPr>
+        <w:t>anErrorConversion</w:t>
+      </w:r>
+      <w:r>
+        <w:rPr>
+          <w:rFonts w:ascii="Lucida Console" w:hAnsi="Lucida Console"/>
+          <w:color w:val="000000"/>
+          <w:sz w:val="18"/>
+          <w:szCs w:val="18"/>
+        </w:rPr>
+        <w:t>.getRomanNumeral());</w:t>
+      </w:r>
+      <w:r>
+        <w:rPr>
+          <w:rFonts w:ascii="Lucida Console" w:hAnsi="Lucida Console"/>
+          <w:color w:val="000000"/>
+          <w:sz w:val="18"/>
+          <w:szCs w:val="18"/>
+        </w:rPr>
+        <w:br/>
+        <w:t xml:space="preserve">    </w:t>
+      </w:r>
+      <w:r>
+        <w:rPr>
+          <w:rFonts w:ascii="Lucida Console" w:hAnsi="Lucida Console"/>
+          <w:i/>
+          <w:iCs/>
+          <w:color w:val="000000"/>
+          <w:sz w:val="18"/>
+          <w:szCs w:val="18"/>
+        </w:rPr>
+        <w:t>fail</w:t>
+      </w:r>
+      <w:r>
+        <w:rPr>
+          <w:rFonts w:ascii="Lucida Console" w:hAnsi="Lucida Console"/>
+          <w:color w:val="000000"/>
+          <w:sz w:val="18"/>
+          <w:szCs w:val="18"/>
+        </w:rPr>
+        <w:t>(</w:t>
+      </w:r>
+      <w:r>
+        <w:rPr>
+          <w:rFonts w:ascii="Lucida Console" w:hAnsi="Lucida Console"/>
+          <w:b/>
+          <w:bCs/>
+          <w:color w:val="008000"/>
+          <w:sz w:val="18"/>
+          <w:szCs w:val="18"/>
+        </w:rPr>
+        <w:t>"Invalid RomanNumeral, no exception thrown."</w:t>
+      </w:r>
+      <w:r>
+        <w:rPr>
+          <w:rFonts w:ascii="Lucida Console" w:hAnsi="Lucida Console"/>
+          <w:color w:val="000000"/>
+          <w:sz w:val="18"/>
+          <w:szCs w:val="18"/>
+        </w:rPr>
+        <w:t xml:space="preserve">); </w:t>
+      </w:r>
+      <w:r>
+        <w:rPr>
+          <w:rFonts w:ascii="Lucida Console" w:hAnsi="Lucida Console"/>
+          <w:i/>
+          <w:iCs/>
+          <w:color w:val="808080"/>
+          <w:sz w:val="18"/>
+          <w:szCs w:val="18"/>
+        </w:rPr>
+        <w:t>//if the exception is not thrown, then this code will run</w:t>
+      </w:r>
+      <w:r>
+        <w:rPr>
+          <w:rFonts w:ascii="Lucida Console" w:hAnsi="Lucida Console"/>
+          <w:i/>
+          <w:iCs/>
+          <w:color w:val="808080"/>
+          <w:sz w:val="18"/>
+          <w:szCs w:val="18"/>
+        </w:rPr>
+        <w:br/>
+      </w:r>
+      <w:r>
+        <w:rPr>
+          <w:rFonts w:ascii="Lucida Console" w:hAnsi="Lucida Console"/>
+          <w:color w:val="000000"/>
+          <w:sz w:val="18"/>
+          <w:szCs w:val="18"/>
+        </w:rPr>
+        <w:t>}</w:t>
+      </w:r>
+      <w:r>
+        <w:rPr>
+          <w:rFonts w:ascii="Lucida Console" w:hAnsi="Lucida Console"/>
+          <w:color w:val="000000"/>
+          <w:sz w:val="18"/>
+          <w:szCs w:val="18"/>
+        </w:rPr>
+        <w:br/>
+      </w:r>
+      <w:r>
+        <w:rPr>
+          <w:rFonts w:ascii="Lucida Console" w:hAnsi="Lucida Console"/>
+          <w:b/>
+          <w:bCs/>
+          <w:color w:val="000080"/>
+          <w:sz w:val="18"/>
+          <w:szCs w:val="18"/>
+        </w:rPr>
+        <w:t xml:space="preserve">catch </w:t>
+      </w:r>
+      <w:r>
+        <w:rPr>
+          <w:rFonts w:ascii="Lucida Console" w:hAnsi="Lucida Console"/>
+          <w:color w:val="000000"/>
+          <w:sz w:val="18"/>
+          <w:szCs w:val="18"/>
+        </w:rPr>
+        <w:t>(IllegalArgumentException e) {</w:t>
+      </w:r>
+      <w:r>
+        <w:rPr>
+          <w:rFonts w:ascii="Lucida Console" w:hAnsi="Lucida Console"/>
+          <w:color w:val="000000"/>
+          <w:sz w:val="18"/>
+          <w:szCs w:val="18"/>
+        </w:rPr>
+        <w:br/>
+        <w:t xml:space="preserve">    </w:t>
+      </w:r>
+      <w:r>
+        <w:rPr>
+          <w:rFonts w:ascii="Lucida Console" w:hAnsi="Lucida Console"/>
+          <w:i/>
+          <w:iCs/>
+          <w:color w:val="808080"/>
+          <w:sz w:val="18"/>
+          <w:szCs w:val="18"/>
+        </w:rPr>
+        <w:t>//do nothing here as the exception was expected</w:t>
+      </w:r>
+      <w:r>
+        <w:rPr>
+          <w:rFonts w:ascii="Lucida Console" w:hAnsi="Lucida Console"/>
+          <w:i/>
+          <w:iCs/>
+          <w:color w:val="808080"/>
+          <w:sz w:val="18"/>
+          <w:szCs w:val="18"/>
+        </w:rPr>
+        <w:br/>
+      </w:r>
+      <w:r>
+        <w:rPr>
+          <w:rFonts w:ascii="Lucida Console" w:hAnsi="Lucida Console"/>
+          <w:color w:val="000000"/>
+          <w:sz w:val="18"/>
+          <w:szCs w:val="18"/>
+        </w:rPr>
+        <w:t>}</w:t>
+      </w:r>
+    </w:p>
+    <w:p>
+      <w:pPr>
         <w:ind w:left="360"/>
       </w:pPr>
-      <w:r>
-        <w:t xml:space="preserve">        try {</w:t>
-      </w:r>
-    </w:p>
-    <w:p>
-      <w:pPr>
-        <w:ind w:left="360"/>
-      </w:pPr>
-      <w:r>
-        <w:t xml:space="preserve">            RomanNumbers.toArabic(anErrorConversion.romanNumeral);</w:t>
-      </w:r>
-    </w:p>
-    <w:p>
-      <w:pPr>
-        <w:ind w:left="360"/>
-      </w:pPr>
-      <w:r>
-        <w:t xml:space="preserve">            fail("Invalid RomanNumeral</w:t>
-      </w:r>
-      <w:r>
-        <w:t>, no exception thrown.</w:t>
-      </w:r>
-      <w:r>
-        <w:t>");</w:t>
-      </w:r>
-      <w:r>
-        <w:t xml:space="preserve"> </w:t>
-      </w:r>
-      <w:r>
-        <w:t>//if the exception is not thrown, then this code will run</w:t>
-      </w:r>
-    </w:p>
-    <w:p>
-      <w:pPr>
-        <w:ind w:left="360"/>
-      </w:pPr>
-      <w:r>
-        <w:t xml:space="preserve">        }</w:t>
-      </w:r>
-    </w:p>
-    <w:p>
-      <w:pPr>
-        <w:ind w:left="360"/>
-      </w:pPr>
-      <w:r>
-        <w:t xml:space="preserve">        catch (IllegalArgumentException e) {</w:t>
-      </w:r>
-    </w:p>
-    <w:p>
-      <w:pPr>
-        <w:ind w:left="360"/>
-      </w:pPr>
-      <w:r>
-        <w:t xml:space="preserve">            //do nothing here as the exception was expected</w:t>
-      </w:r>
-    </w:p>
-    <w:p>
-      <w:pPr>
-        <w:ind w:left="360"/>
-      </w:pPr>
-      <w:r>
-        <w:t xml:space="preserve">        }</w:t>
-      </w:r>
-    </w:p>
-    <w:p/>
+    </w:p>
     <w:p>
       <w:r>
         <w:t xml:space="preserve">Add </w:t>
@@ -4264,14 +5308,25 @@
         </w:rPr>
         <w:t xml:space="preserve">public void </w:t>
       </w:r>
-      <w:r>
-        <w:rPr>
-          <w:rFonts w:ascii="Courier New" w:eastAsia="Times New Roman" w:hAnsi="Courier New" w:cs="Courier New"/>
-          <w:color w:val="000000"/>
-          <w:sz w:val="18"/>
-          <w:szCs w:val="18"/>
-        </w:rPr>
-        <w:t>testInvalidRomanNumeralB() {</w:t>
+      <w:proofErr w:type="gramStart"/>
+      <w:r>
+        <w:rPr>
+          <w:rFonts w:ascii="Courier New" w:eastAsia="Times New Roman" w:hAnsi="Courier New" w:cs="Courier New"/>
+          <w:color w:val="000000"/>
+          <w:sz w:val="18"/>
+          <w:szCs w:val="18"/>
+        </w:rPr>
+        <w:t>testInvalidRomanNumeralB(</w:t>
+      </w:r>
+      <w:proofErr w:type="gramEnd"/>
+      <w:r>
+        <w:rPr>
+          <w:rFonts w:ascii="Courier New" w:eastAsia="Times New Roman" w:hAnsi="Courier New" w:cs="Courier New"/>
+          <w:color w:val="000000"/>
+          <w:sz w:val="18"/>
+          <w:szCs w:val="18"/>
+        </w:rPr>
+        <w:t>) {</w:t>
       </w:r>
       <w:r>
         <w:rPr>
@@ -4551,13 +5606,23 @@
         </w:rPr>
         <w:t xml:space="preserve">public void </w:t>
       </w:r>
-      <w:r>
-        <w:rPr>
-          <w:color w:val="000000"/>
-          <w:sz w:val="18"/>
-          <w:szCs w:val="18"/>
-        </w:rPr>
-        <w:t>testInvalidRomanNumeralComboVC() {</w:t>
+      <w:proofErr w:type="gramStart"/>
+      <w:r>
+        <w:rPr>
+          <w:color w:val="000000"/>
+          <w:sz w:val="18"/>
+          <w:szCs w:val="18"/>
+        </w:rPr>
+        <w:t>testInvalidRomanNumeralComboVC(</w:t>
+      </w:r>
+      <w:proofErr w:type="gramEnd"/>
+      <w:r>
+        <w:rPr>
+          <w:color w:val="000000"/>
+          <w:sz w:val="18"/>
+          <w:szCs w:val="18"/>
+        </w:rPr>
+        <w:t>) {</w:t>
       </w:r>
       <w:r>
         <w:rPr>
@@ -4779,6 +5844,9 @@
       <w:r>
         <w:t>.</w:t>
       </w:r>
+      <w:r>
+        <w:t xml:space="preserve"> “CM” is a valid combination!</w:t>
+      </w:r>
     </w:p>
     <w:p>
       <w:pPr>
@@ -4843,8 +5911,13 @@
         <w:tab/>
       </w:r>
       <w:r>
-        <w:t xml:space="preserve"> | Roman Numeral  |</w:t>
-      </w:r>
+        <w:t xml:space="preserve"> | Roman </w:t>
+      </w:r>
+      <w:proofErr w:type="gramStart"/>
+      <w:r>
+        <w:t>Numeral  |</w:t>
+      </w:r>
+      <w:proofErr w:type="gramEnd"/>
     </w:p>
     <w:p>
       <w:r>
@@ -4877,11 +5950,17 @@
     </w:p>
     <w:p>
       <w:r>
-        <w:lastRenderedPageBreak/>
-        <w:t xml:space="preserve">    | 256           | CCLVI  </w:t>
+        <w:t xml:space="preserve">    | 256           | </w:t>
+      </w:r>
+      <w:proofErr w:type="gramStart"/>
+      <w:r>
+        <w:t xml:space="preserve">CCLVI  </w:t>
       </w:r>
       <w:r>
         <w:tab/>
+      </w:r>
+      <w:proofErr w:type="gramEnd"/>
+      <w:r>
         <w:t>|</w:t>
       </w:r>
     </w:p>
@@ -4901,11 +5980,16 @@
     </w:p>
     <w:p>
       <w:r>
-        <w:t xml:space="preserve">    | 1993          | MCMXC</w:t>
+        <w:t xml:space="preserve">    | 1993          | </w:t>
+      </w:r>
+      <w:proofErr w:type="gramStart"/>
+      <w:r>
+        <w:t>MCMXC</w:t>
       </w:r>
       <w:r>
         <w:t>I  |</w:t>
       </w:r>
+      <w:proofErr w:type="gramEnd"/>
     </w:p>
     <w:p/>
     <w:p>
@@ -4946,7 +6030,15 @@
         <w:t xml:space="preserve">    </w:t>
       </w:r>
       <w:r>
-        <w:t>anArabicConversion = new ConversionEntry();</w:t>
+        <w:t xml:space="preserve">anArabicConversion = new </w:t>
+      </w:r>
+      <w:proofErr w:type="gramStart"/>
+      <w:r>
+        <w:t>ConversionEntry(</w:t>
+      </w:r>
+      <w:proofErr w:type="gramEnd"/>
+      <w:r>
+        <w:t>);</w:t>
       </w:r>
     </w:p>
     <w:p>
@@ -4968,7 +6060,15 @@
         <w:ind w:left="720"/>
       </w:pPr>
       <w:r>
-        <w:t xml:space="preserve">    //no test done, this is setup for the next step</w:t>
+        <w:t xml:space="preserve">    //no test </w:t>
+      </w:r>
+      <w:proofErr w:type="gramStart"/>
+      <w:r>
+        <w:t>done,</w:t>
+      </w:r>
+      <w:proofErr w:type="gramEnd"/>
+      <w:r>
+        <w:t xml:space="preserve"> this is setup for the next step</w:t>
       </w:r>
     </w:p>
     <w:p>
@@ -4986,7 +6086,15 @@
         <w:ind w:left="720"/>
       </w:pPr>
       <w:r>
-        <w:t xml:space="preserve"> assertEquals(aRomanNumber, RomanNumbers.toRoman(anArabicConversion.getArabicNumber()));</w:t>
+        <w:t xml:space="preserve"> </w:t>
+      </w:r>
+      <w:proofErr w:type="gramStart"/>
+      <w:r>
+        <w:t>assertEquals(</w:t>
+      </w:r>
+      <w:proofErr w:type="gramEnd"/>
+      <w:r>
+        <w:t>aRomanNumber, RomanNumbers.toRoman(anArabicConversion.getArabicNumber()));</w:t>
       </w:r>
     </w:p>
     <w:p/>
@@ -5049,6 +6157,7 @@
           <w:szCs w:val="18"/>
         </w:rPr>
       </w:pPr>
+      <w:proofErr w:type="gramStart"/>
       <w:r>
         <w:rPr>
           <w:i/>
@@ -5067,6 +6176,7 @@
         </w:rPr>
         <w:t>(</w:t>
       </w:r>
+      <w:proofErr w:type="gramEnd"/>
       <w:r>
         <w:rPr>
           <w:b/>
@@ -5286,7 +6396,15 @@
         <w:ind w:left="360"/>
       </w:pPr>
       <w:r>
-        <w:t xml:space="preserve">    public static String toRoman(int arabic) {</w:t>
+        <w:t xml:space="preserve">    public static String </w:t>
+      </w:r>
+      <w:proofErr w:type="gramStart"/>
+      <w:r>
+        <w:t>toRoman(</w:t>
+      </w:r>
+      <w:proofErr w:type="gramEnd"/>
+      <w:r>
+        <w:t>int arabic) {</w:t>
       </w:r>
     </w:p>
     <w:p>
@@ -5294,7 +6412,15 @@
         <w:ind w:left="360"/>
       </w:pPr>
       <w:r>
-        <w:t xml:space="preserve">        StringBuilder result = new StringBuilder();</w:t>
+        <w:t xml:space="preserve">        StringBuilder result = new </w:t>
+      </w:r>
+      <w:proofErr w:type="gramStart"/>
+      <w:r>
+        <w:t>StringBuilder(</w:t>
+      </w:r>
+      <w:proofErr w:type="gramEnd"/>
+      <w:r>
+        <w:t>);</w:t>
       </w:r>
     </w:p>
     <w:p>
@@ -5302,7 +6428,15 @@
         <w:ind w:left="360"/>
       </w:pPr>
       <w:r>
-        <w:t xml:space="preserve">        for (RomanNumeral numeral : RomanNumeral.values()) { //Iterate through all of the enums, large to small</w:t>
+        <w:t xml:space="preserve">        for (RomanNumeral </w:t>
+      </w:r>
+      <w:proofErr w:type="gramStart"/>
+      <w:r>
+        <w:t>numeral :</w:t>
+      </w:r>
+      <w:proofErr w:type="gramEnd"/>
+      <w:r>
+        <w:t xml:space="preserve"> RomanNumeral.values()) { //Iterate through all of the enums, large to small</w:t>
       </w:r>
     </w:p>
     <w:p>
@@ -5310,7 +6444,15 @@
         <w:ind w:left="360"/>
       </w:pPr>
       <w:r>
-        <w:t xml:space="preserve">            while (arabic &gt;= numeral.getArabic()) {         //starting with the larger values, subtract them out</w:t>
+        <w:t xml:space="preserve">            while (arabic &gt;= </w:t>
+      </w:r>
+      <w:proofErr w:type="gramStart"/>
+      <w:r>
+        <w:t>numeral.getArabic</w:t>
+      </w:r>
+      <w:proofErr w:type="gramEnd"/>
+      <w:r>
+        <w:t>()) {         //starting with the larger values, subtract them out</w:t>
       </w:r>
     </w:p>
     <w:p>
@@ -5318,7 +6460,15 @@
         <w:ind w:left="360"/>
       </w:pPr>
       <w:r>
-        <w:t xml:space="preserve">                arabic -= numeral.getArabic();              //reduce number with matching number</w:t>
+        <w:t xml:space="preserve">                arabic -= </w:t>
+      </w:r>
+      <w:proofErr w:type="gramStart"/>
+      <w:r>
+        <w:t>numeral.getArabic</w:t>
+      </w:r>
+      <w:proofErr w:type="gramEnd"/>
+      <w:r>
+        <w:t>();              //reduce number with matching number</w:t>
       </w:r>
     </w:p>
     <w:p>
@@ -5326,7 +6476,15 @@
         <w:ind w:left="360"/>
       </w:pPr>
       <w:r>
-        <w:t xml:space="preserve">                result.append(numeral.name());              //append found roman value</w:t>
+        <w:t xml:space="preserve">                </w:t>
+      </w:r>
+      <w:proofErr w:type="gramStart"/>
+      <w:r>
+        <w:t>result.append</w:t>
+      </w:r>
+      <w:proofErr w:type="gramEnd"/>
+      <w:r>
+        <w:t>(numeral.name());              //append found roman value</w:t>
       </w:r>
     </w:p>
     <w:p>
@@ -5350,7 +6508,15 @@
         <w:ind w:left="360"/>
       </w:pPr>
       <w:r>
-        <w:t xml:space="preserve">        return result.toString();</w:t>
+        <w:t xml:space="preserve">        return </w:t>
+      </w:r>
+      <w:proofErr w:type="gramStart"/>
+      <w:r>
+        <w:t>result.toString</w:t>
+      </w:r>
+      <w:proofErr w:type="gramEnd"/>
+      <w:r>
+        <w:t>();</w:t>
       </w:r>
     </w:p>
     <w:p>
@@ -5403,10 +6569,17 @@
         <w:ind w:left="360"/>
       </w:pPr>
       <w:r>
-        <w:t xml:space="preserve">    | 1993          | MCMXCIII  </w:t>
+        <w:t xml:space="preserve">    | 1993          | </w:t>
+      </w:r>
+      <w:proofErr w:type="gramStart"/>
+      <w:r>
+        <w:t xml:space="preserve">MCMXCIII  </w:t>
       </w:r>
       <w:r>
         <w:tab/>
+      </w:r>
+      <w:proofErr w:type="gramEnd"/>
+      <w:r>
         <w:t>|</w:t>
       </w:r>
     </w:p>
@@ -5443,6 +6616,7 @@
       <w:r>
         <w:t xml:space="preserve">Add step test code to </w:t>
       </w:r>
+      <w:proofErr w:type="gramStart"/>
       <w:r>
         <w:rPr>
           <w:b/>
@@ -5459,6 +6633,7 @@
       <w:r>
         <w:t>:</w:t>
       </w:r>
+      <w:proofErr w:type="gramEnd"/>
     </w:p>
     <w:p/>
     <w:p>
@@ -5607,7 +6782,31 @@
           <w:sz w:val="21"/>
           <w:szCs w:val="21"/>
         </w:rPr>
-        <w:t>//no test done, this is setup for the next step</w:t>
+        <w:t xml:space="preserve">//no test </w:t>
+      </w:r>
+      <w:proofErr w:type="gramStart"/>
+      <w:r>
+        <w:rPr>
+          <w:rFonts w:ascii="Lucida Console" w:hAnsi="Lucida Console"/>
+          <w:i/>
+          <w:iCs/>
+          <w:color w:val="808080"/>
+          <w:sz w:val="21"/>
+          <w:szCs w:val="21"/>
+        </w:rPr>
+        <w:t>done,</w:t>
+      </w:r>
+      <w:proofErr w:type="gramEnd"/>
+      <w:r>
+        <w:rPr>
+          <w:rFonts w:ascii="Lucida Console" w:hAnsi="Lucida Console"/>
+          <w:i/>
+          <w:iCs/>
+          <w:color w:val="808080"/>
+          <w:sz w:val="21"/>
+          <w:szCs w:val="21"/>
+        </w:rPr>
+        <w:t xml:space="preserve"> this is setup for the next step</w:t>
       </w:r>
     </w:p>
     <w:p>
@@ -5755,6 +6954,7 @@
         <w:br/>
         <w:t xml:space="preserve">        </w:t>
       </w:r>
+      <w:proofErr w:type="gramStart"/>
       <w:r>
         <w:rPr>
           <w:rFonts w:ascii="Courier New" w:eastAsia="Times New Roman" w:hAnsi="Courier New" w:cs="Courier New"/>
@@ -5775,6 +6975,7 @@
         </w:rPr>
         <w:t>(</w:t>
       </w:r>
+      <w:proofErr w:type="gramEnd"/>
       <w:r>
         <w:rPr>
           <w:rFonts w:ascii="Courier New" w:eastAsia="Times New Roman" w:hAnsi="Courier New" w:cs="Courier New"/>
@@ -5963,7 +7164,15 @@
         <w:ind w:left="360"/>
       </w:pPr>
       <w:r>
-        <w:t xml:space="preserve">    public void testInvalidRomanNumeralOne() {</w:t>
+        <w:t xml:space="preserve">    public void </w:t>
+      </w:r>
+      <w:proofErr w:type="gramStart"/>
+      <w:r>
+        <w:t>testInvalidRomanNumeralOne(</w:t>
+      </w:r>
+      <w:proofErr w:type="gramEnd"/>
+      <w:r>
+        <w:t>) {</w:t>
       </w:r>
     </w:p>
     <w:p>
@@ -5987,7 +7196,15 @@
         <w:ind w:left="360"/>
       </w:pPr>
       <w:r>
-        <w:t xml:space="preserve">            fail("Only numbers between 1 and 3999 is supported.");</w:t>
+        <w:t xml:space="preserve">            </w:t>
+      </w:r>
+      <w:proofErr w:type="gramStart"/>
+      <w:r>
+        <w:t>fail(</w:t>
+      </w:r>
+      <w:proofErr w:type="gramEnd"/>
+      <w:r>
+        <w:t>"Only numbers between 1 and 3999 is supported.");</w:t>
       </w:r>
     </w:p>
     <w:p>
@@ -6033,7 +7250,15 @@
     <w:p/>
     <w:p>
       <w:r>
-        <w:t>This test fails, we should have seen an exception. So let</w:t>
+        <w:t xml:space="preserve">This test fails, we should have seen an exception. </w:t>
+      </w:r>
+      <w:proofErr w:type="gramStart"/>
+      <w:r>
+        <w:t>So</w:t>
+      </w:r>
+      <w:proofErr w:type="gramEnd"/>
+      <w:r>
+        <w:t xml:space="preserve"> let</w:t>
       </w:r>
       <w:r>
         <w:t>’</w:t>
@@ -6070,8 +7295,6 @@
       <w:r>
         <w:t xml:space="preserve"> in the class</w:t>
       </w:r>
-      <w:bookmarkStart w:id="0" w:name="_GoBack"/>
-      <w:bookmarkEnd w:id="0"/>
       <w:r>
         <w:t>:</w:t>
       </w:r>
@@ -6150,8 +7373,19 @@
           <w:sz w:val="18"/>
           <w:szCs w:val="18"/>
         </w:rPr>
-        <w:t>String toRoman(</w:t>
-      </w:r>
+        <w:t xml:space="preserve">String </w:t>
+      </w:r>
+      <w:proofErr w:type="gramStart"/>
+      <w:r>
+        <w:rPr>
+          <w:rFonts w:ascii="Courier New" w:eastAsia="Times New Roman" w:hAnsi="Courier New" w:cs="Courier New"/>
+          <w:color w:val="000000"/>
+          <w:sz w:val="18"/>
+          <w:szCs w:val="18"/>
+        </w:rPr>
+        <w:t>toRoman(</w:t>
+      </w:r>
+      <w:proofErr w:type="gramEnd"/>
       <w:r>
         <w:rPr>
           <w:rFonts w:ascii="Courier New" w:eastAsia="Times New Roman" w:hAnsi="Courier New" w:cs="Courier New"/>
@@ -6760,6 +7994,21 @@
       <w:r>
         <w:t>and finish up with the slides.</w:t>
       </w:r>
+    </w:p>
+    <w:p>
+      <w:r>
+        <w:t xml:space="preserve">Scroll through the tests results, showing </w:t>
+      </w:r>
+      <w:proofErr w:type="gramStart"/>
+      <w:r>
+        <w:t>all of</w:t>
+      </w:r>
+      <w:proofErr w:type="gramEnd"/>
+      <w:r>
+        <w:t xml:space="preserve"> the business rule examples and the count of tests.</w:t>
+      </w:r>
+      <w:bookmarkStart w:id="0" w:name="_GoBack"/>
+      <w:bookmarkEnd w:id="0"/>
       <w:r>
         <w:br w:type="page"/>
       </w:r>
@@ -8271,7 +9520,7 @@
     </w:rPrDefault>
     <w:pPrDefault/>
   </w:docDefaults>
-  <w:latentStyles w:defLockedState="0" w:defUIPriority="99" w:defSemiHidden="0" w:defUnhideWhenUsed="0" w:defQFormat="0" w:count="376">
+  <w:latentStyles w:defLockedState="0" w:defUIPriority="99" w:defSemiHidden="0" w:defUnhideWhenUsed="0" w:defQFormat="0" w:count="377">
     <w:lsdException w:name="Normal" w:uiPriority="0" w:qFormat="1"/>
     <w:lsdException w:name="heading 1" w:uiPriority="9" w:qFormat="1"/>
     <w:lsdException w:name="heading 2" w:semiHidden="1" w:uiPriority="9" w:unhideWhenUsed="1" w:qFormat="1"/>
@@ -8377,7 +9626,6 @@
     <w:lsdException w:name="HTML Sample" w:semiHidden="1" w:unhideWhenUsed="1"/>
     <w:lsdException w:name="HTML Typewriter" w:semiHidden="1" w:unhideWhenUsed="1"/>
     <w:lsdException w:name="HTML Variable" w:semiHidden="1" w:unhideWhenUsed="1"/>
-    <w:lsdException w:name="Normal Table" w:semiHidden="1" w:unhideWhenUsed="1"/>
     <w:lsdException w:name="annotation subject" w:semiHidden="1" w:unhideWhenUsed="1"/>
     <w:lsdException w:name="No List" w:semiHidden="1" w:unhideWhenUsed="1"/>
     <w:lsdException w:name="Outline List 1" w:semiHidden="1" w:unhideWhenUsed="1"/>
@@ -8424,10 +9672,8 @@
     <w:lsdException w:name="Table Subtle 2" w:semiHidden="1" w:unhideWhenUsed="1"/>
     <w:lsdException w:name="Table Web 1" w:semiHidden="1" w:unhideWhenUsed="1"/>
     <w:lsdException w:name="Table Web 2" w:semiHidden="1" w:unhideWhenUsed="1"/>
-    <w:lsdException w:name="Table Web 3" w:semiHidden="1" w:unhideWhenUsed="1"/>
     <w:lsdException w:name="Balloon Text" w:semiHidden="1" w:unhideWhenUsed="1"/>
     <w:lsdException w:name="Table Grid" w:uiPriority="59"/>
-    <w:lsdException w:name="Table Theme" w:semiHidden="1" w:unhideWhenUsed="1"/>
     <w:lsdException w:name="Placeholder Text" w:semiHidden="1"/>
     <w:lsdException w:name="No Spacing" w:uiPriority="1" w:qFormat="1"/>
     <w:lsdException w:name="Light Shading" w:uiPriority="60"/>
@@ -8639,6 +9885,7 @@
     <w:lsdException w:name="Hashtag" w:semiHidden="1" w:unhideWhenUsed="1"/>
     <w:lsdException w:name="Unresolved Mention" w:semiHidden="1" w:unhideWhenUsed="1"/>
     <w:lsdException w:name="Smart Link" w:semiHidden="1" w:unhideWhenUsed="1"/>
+    <w:lsdException w:name="Smart Link Error" w:semiHidden="1" w:unhideWhenUsed="1"/>
   </w:latentStyles>
   <w:style w:type="paragraph" w:default="1" w:styleId="Normal">
     <w:name w:val="Normal"/>

</xml_diff>

<commit_message>
corrected a missing type
</commit_message>
<xml_diff>
--- a/workingFiles/Roman Numerals Slide Code for managers.docx
+++ b/workingFiles/Roman Numerals Slide Code for managers.docx
@@ -34,7 +34,15 @@
         <w:t xml:space="preserve">Extract </w:t>
       </w:r>
       <w:r>
-        <w:t xml:space="preserve">project from RomanConversionStarting to project directory. Recommend this be done ahead of presentation where you can show only one class set up so far </w:t>
+        <w:t xml:space="preserve">project from </w:t>
+      </w:r>
+      <w:proofErr w:type="spellStart"/>
+      <w:r>
+        <w:t>RomanConversionStarting</w:t>
+      </w:r>
+      <w:proofErr w:type="spellEnd"/>
+      <w:r>
+        <w:t xml:space="preserve"> to project directory. Recommend this be done ahead of presentation where you can show only one class set up so far </w:t>
       </w:r>
     </w:p>
     <w:p>
@@ -64,7 +72,23 @@
     </w:p>
     <w:p>
       <w:r>
-        <w:t>Create a file called RomanNumerals.feature in the src/test/resources/cucumber/kata directory:</w:t>
+        <w:t xml:space="preserve">Create a file called </w:t>
+      </w:r>
+      <w:proofErr w:type="spellStart"/>
+      <w:r>
+        <w:t>RomanNumerals.feature</w:t>
+      </w:r>
+      <w:proofErr w:type="spellEnd"/>
+      <w:r>
+        <w:t xml:space="preserve"> in the </w:t>
+      </w:r>
+      <w:proofErr w:type="spellStart"/>
+      <w:r>
+        <w:t>src</w:t>
+      </w:r>
+      <w:proofErr w:type="spellEnd"/>
+      <w:r>
+        <w:t>/test/resources/cucumber/kata directory:</w:t>
       </w:r>
     </w:p>
     <w:p/>
@@ -868,16 +892,26 @@
       <w:r>
         <w:t xml:space="preserve">Now </w:t>
       </w:r>
+      <w:proofErr w:type="spellStart"/>
       <w:proofErr w:type="gramStart"/>
       <w:r>
         <w:t>lets</w:t>
       </w:r>
+      <w:proofErr w:type="spellEnd"/>
       <w:proofErr w:type="gramEnd"/>
       <w:r>
         <w:t xml:space="preserve"> create a separate feature file that will hold the error handling</w:t>
       </w:r>
       <w:r>
-        <w:t>, call it RomanNumeralErrors.feature file with this description:</w:t>
+        <w:t xml:space="preserve">, call it </w:t>
+      </w:r>
+      <w:proofErr w:type="spellStart"/>
+      <w:r>
+        <w:t>RomanNumeralErrors.feature</w:t>
+      </w:r>
+      <w:proofErr w:type="spellEnd"/>
+      <w:r>
+        <w:t xml:space="preserve"> file with this description:</w:t>
       </w:r>
     </w:p>
     <w:p>
@@ -1428,7 +1462,15 @@
     </w:p>
     <w:p>
       <w:r>
-        <w:t>Use Intellij to generate the step definition stubs.</w:t>
+        <w:t xml:space="preserve">Use </w:t>
+      </w:r>
+      <w:proofErr w:type="spellStart"/>
+      <w:r>
+        <w:t>Intellij</w:t>
+      </w:r>
+      <w:proofErr w:type="spellEnd"/>
+      <w:r>
+        <w:t xml:space="preserve"> to generate the step definition stubs.</w:t>
       </w:r>
       <w:r>
         <w:t xml:space="preserve"> Demo the creation of the step definition</w:t>
@@ -1442,6 +1484,7 @@
       <w:r>
         <w:t xml:space="preserve"> of </w:t>
       </w:r>
+      <w:proofErr w:type="spellStart"/>
       <w:r>
         <w:rPr>
           <w:rFonts w:ascii="Courier New" w:eastAsia="Times New Roman" w:hAnsi="Courier New" w:cs="Courier New"/>
@@ -1451,6 +1494,7 @@
         </w:rPr>
         <w:t>TestRomanNumeralFeatureSteps</w:t>
       </w:r>
+      <w:proofErr w:type="spellEnd"/>
       <w:r>
         <w:rPr>
           <w:sz w:val="28"/>
@@ -1486,8 +1530,16 @@
         <w:rPr>
           <w:b/>
         </w:rPr>
-        <w:t>\step_definitions</w:t>
-      </w:r>
+        <w:t>\</w:t>
+      </w:r>
+      <w:proofErr w:type="spellStart"/>
+      <w:r>
+        <w:rPr>
+          <w:b/>
+        </w:rPr>
+        <w:t>step_definitions</w:t>
+      </w:r>
+      <w:proofErr w:type="spellEnd"/>
       <w:r>
         <w:t xml:space="preserve"> directory</w:t>
       </w:r>
@@ -1497,6 +1549,7 @@
       <w:r>
         <w:t xml:space="preserve"> Ensure it is in the </w:t>
       </w:r>
+      <w:proofErr w:type="spellStart"/>
       <w:proofErr w:type="gramStart"/>
       <w:r>
         <w:rPr>
@@ -1505,6 +1558,7 @@
         </w:rPr>
         <w:t>cucumber.kata</w:t>
       </w:r>
+      <w:proofErr w:type="spellEnd"/>
       <w:proofErr w:type="gramEnd"/>
       <w:r>
         <w:t xml:space="preserve"> package!</w:t>
@@ -1569,15 +1623,27 @@
         </w:rPr>
         <w:t xml:space="preserve">private </w:t>
       </w:r>
-      <w:r>
-        <w:rPr>
-          <w:rFonts w:ascii="Courier New" w:eastAsia="Times New Roman" w:hAnsi="Courier New" w:cs="Courier New"/>
-          <w:color w:val="000000"/>
-          <w:sz w:val="18"/>
-          <w:szCs w:val="18"/>
-        </w:rPr>
-        <w:t xml:space="preserve">ConversionEntry </w:t>
-      </w:r>
+      <w:proofErr w:type="spellStart"/>
+      <w:r>
+        <w:rPr>
+          <w:rFonts w:ascii="Courier New" w:eastAsia="Times New Roman" w:hAnsi="Courier New" w:cs="Courier New"/>
+          <w:color w:val="000000"/>
+          <w:sz w:val="18"/>
+          <w:szCs w:val="18"/>
+        </w:rPr>
+        <w:t>ConversionEntry</w:t>
+      </w:r>
+      <w:proofErr w:type="spellEnd"/>
+      <w:r>
+        <w:rPr>
+          <w:rFonts w:ascii="Courier New" w:eastAsia="Times New Roman" w:hAnsi="Courier New" w:cs="Courier New"/>
+          <w:color w:val="000000"/>
+          <w:sz w:val="18"/>
+          <w:szCs w:val="18"/>
+        </w:rPr>
+        <w:t xml:space="preserve"> </w:t>
+      </w:r>
+      <w:proofErr w:type="spellStart"/>
       <w:r>
         <w:rPr>
           <w:rFonts w:ascii="Courier New" w:eastAsia="Times New Roman" w:hAnsi="Courier New" w:cs="Courier New"/>
@@ -1589,6 +1655,7 @@
         </w:rPr>
         <w:t>aRomanConversion</w:t>
       </w:r>
+      <w:proofErr w:type="spellEnd"/>
       <w:r>
         <w:rPr>
           <w:rFonts w:ascii="Courier New" w:eastAsia="Times New Roman" w:hAnsi="Courier New" w:cs="Courier New"/>
@@ -1618,15 +1685,27 @@
         </w:rPr>
         <w:t xml:space="preserve">private </w:t>
       </w:r>
-      <w:r>
-        <w:rPr>
-          <w:rFonts w:ascii="Courier New" w:eastAsia="Times New Roman" w:hAnsi="Courier New" w:cs="Courier New"/>
-          <w:color w:val="000000"/>
-          <w:sz w:val="18"/>
-          <w:szCs w:val="18"/>
-        </w:rPr>
-        <w:t xml:space="preserve">ConversionEntry </w:t>
-      </w:r>
+      <w:proofErr w:type="spellStart"/>
+      <w:r>
+        <w:rPr>
+          <w:rFonts w:ascii="Courier New" w:eastAsia="Times New Roman" w:hAnsi="Courier New" w:cs="Courier New"/>
+          <w:color w:val="000000"/>
+          <w:sz w:val="18"/>
+          <w:szCs w:val="18"/>
+        </w:rPr>
+        <w:t>ConversionEntry</w:t>
+      </w:r>
+      <w:proofErr w:type="spellEnd"/>
+      <w:r>
+        <w:rPr>
+          <w:rFonts w:ascii="Courier New" w:eastAsia="Times New Roman" w:hAnsi="Courier New" w:cs="Courier New"/>
+          <w:color w:val="000000"/>
+          <w:sz w:val="18"/>
+          <w:szCs w:val="18"/>
+        </w:rPr>
+        <w:t xml:space="preserve"> </w:t>
+      </w:r>
+      <w:proofErr w:type="spellStart"/>
       <w:r>
         <w:rPr>
           <w:rFonts w:ascii="Courier New" w:eastAsia="Times New Roman" w:hAnsi="Courier New" w:cs="Courier New"/>
@@ -1638,6 +1717,7 @@
         </w:rPr>
         <w:t>aComplexConversion</w:t>
       </w:r>
+      <w:proofErr w:type="spellEnd"/>
       <w:r>
         <w:rPr>
           <w:rFonts w:ascii="Courier New" w:eastAsia="Times New Roman" w:hAnsi="Courier New" w:cs="Courier New"/>
@@ -1668,15 +1748,27 @@
         <w:lastRenderedPageBreak/>
         <w:t xml:space="preserve">private </w:t>
       </w:r>
-      <w:r>
-        <w:rPr>
-          <w:rFonts w:ascii="Courier New" w:eastAsia="Times New Roman" w:hAnsi="Courier New" w:cs="Courier New"/>
-          <w:color w:val="000000"/>
-          <w:sz w:val="18"/>
-          <w:szCs w:val="18"/>
-        </w:rPr>
-        <w:t xml:space="preserve">ConversionEntry </w:t>
-      </w:r>
+      <w:proofErr w:type="spellStart"/>
+      <w:r>
+        <w:rPr>
+          <w:rFonts w:ascii="Courier New" w:eastAsia="Times New Roman" w:hAnsi="Courier New" w:cs="Courier New"/>
+          <w:color w:val="000000"/>
+          <w:sz w:val="18"/>
+          <w:szCs w:val="18"/>
+        </w:rPr>
+        <w:t>ConversionEntry</w:t>
+      </w:r>
+      <w:proofErr w:type="spellEnd"/>
+      <w:r>
+        <w:rPr>
+          <w:rFonts w:ascii="Courier New" w:eastAsia="Times New Roman" w:hAnsi="Courier New" w:cs="Courier New"/>
+          <w:color w:val="000000"/>
+          <w:sz w:val="18"/>
+          <w:szCs w:val="18"/>
+        </w:rPr>
+        <w:t xml:space="preserve"> </w:t>
+      </w:r>
+      <w:proofErr w:type="spellStart"/>
       <w:r>
         <w:rPr>
           <w:rFonts w:ascii="Courier New" w:eastAsia="Times New Roman" w:hAnsi="Courier New" w:cs="Courier New"/>
@@ -1688,6 +1780,7 @@
         </w:rPr>
         <w:t>anErrorConversion</w:t>
       </w:r>
+      <w:proofErr w:type="spellEnd"/>
       <w:r>
         <w:rPr>
           <w:rFonts w:ascii="Courier New" w:eastAsia="Times New Roman" w:hAnsi="Courier New" w:cs="Courier New"/>
@@ -1717,15 +1810,27 @@
         </w:rPr>
         <w:t xml:space="preserve">private </w:t>
       </w:r>
-      <w:r>
-        <w:rPr>
-          <w:rFonts w:ascii="Courier New" w:eastAsia="Times New Roman" w:hAnsi="Courier New" w:cs="Courier New"/>
-          <w:color w:val="000000"/>
-          <w:sz w:val="18"/>
-          <w:szCs w:val="18"/>
-        </w:rPr>
-        <w:t xml:space="preserve">ConversionEntry </w:t>
-      </w:r>
+      <w:proofErr w:type="spellStart"/>
+      <w:r>
+        <w:rPr>
+          <w:rFonts w:ascii="Courier New" w:eastAsia="Times New Roman" w:hAnsi="Courier New" w:cs="Courier New"/>
+          <w:color w:val="000000"/>
+          <w:sz w:val="18"/>
+          <w:szCs w:val="18"/>
+        </w:rPr>
+        <w:t>ConversionEntry</w:t>
+      </w:r>
+      <w:proofErr w:type="spellEnd"/>
+      <w:r>
+        <w:rPr>
+          <w:rFonts w:ascii="Courier New" w:eastAsia="Times New Roman" w:hAnsi="Courier New" w:cs="Courier New"/>
+          <w:color w:val="000000"/>
+          <w:sz w:val="18"/>
+          <w:szCs w:val="18"/>
+        </w:rPr>
+        <w:t xml:space="preserve"> </w:t>
+      </w:r>
+      <w:proofErr w:type="spellStart"/>
       <w:r>
         <w:rPr>
           <w:rFonts w:ascii="Courier New" w:eastAsia="Times New Roman" w:hAnsi="Courier New" w:cs="Courier New"/>
@@ -1737,6 +1842,7 @@
         </w:rPr>
         <w:t>anArabicConversion</w:t>
       </w:r>
+      <w:proofErr w:type="spellEnd"/>
       <w:r>
         <w:rPr>
           <w:rFonts w:ascii="Courier New" w:eastAsia="Times New Roman" w:hAnsi="Courier New" w:cs="Courier New"/>
@@ -1830,6 +1936,7 @@
           <w:szCs w:val="20"/>
         </w:rPr>
       </w:pPr>
+      <w:proofErr w:type="spellStart"/>
       <w:r>
         <w:rPr>
           <w:rFonts w:ascii="Lucida Console" w:eastAsia="Times New Roman" w:hAnsi="Lucida Console" w:cs="Courier New"/>
@@ -1839,7 +1946,19 @@
           <w:sz w:val="20"/>
           <w:szCs w:val="20"/>
         </w:rPr>
-        <w:t xml:space="preserve">aRomanConversion </w:t>
+        <w:t>aRomanConversion</w:t>
+      </w:r>
+      <w:proofErr w:type="spellEnd"/>
+      <w:r>
+        <w:rPr>
+          <w:rFonts w:ascii="Lucida Console" w:eastAsia="Times New Roman" w:hAnsi="Lucida Console" w:cs="Courier New"/>
+          <w:b/>
+          <w:bCs/>
+          <w:color w:val="660E7A"/>
+          <w:sz w:val="20"/>
+          <w:szCs w:val="20"/>
+        </w:rPr>
+        <w:t xml:space="preserve"> </w:t>
       </w:r>
       <w:r>
         <w:rPr>
@@ -1861,6 +1980,7 @@
         </w:rPr>
         <w:t xml:space="preserve">new </w:t>
       </w:r>
+      <w:proofErr w:type="spellStart"/>
       <w:r>
         <w:rPr>
           <w:rFonts w:ascii="Lucida Console" w:eastAsia="Times New Roman" w:hAnsi="Lucida Console" w:cs="Courier New"/>
@@ -1868,8 +1988,9 @@
           <w:sz w:val="20"/>
           <w:szCs w:val="20"/>
         </w:rPr>
-        <w:t>ConversionEntry();</w:t>
-      </w:r>
+        <w:t>ConversionEntry</w:t>
+      </w:r>
+      <w:proofErr w:type="spellEnd"/>
       <w:r>
         <w:rPr>
           <w:rFonts w:ascii="Lucida Console" w:eastAsia="Times New Roman" w:hAnsi="Lucida Console" w:cs="Courier New"/>
@@ -1877,8 +1998,18 @@
           <w:sz w:val="20"/>
           <w:szCs w:val="20"/>
         </w:rPr>
+        <w:t>();</w:t>
+      </w:r>
+      <w:r>
+        <w:rPr>
+          <w:rFonts w:ascii="Lucida Console" w:eastAsia="Times New Roman" w:hAnsi="Lucida Console" w:cs="Courier New"/>
+          <w:color w:val="000000"/>
+          <w:sz w:val="20"/>
+          <w:szCs w:val="20"/>
+        </w:rPr>
         <w:br/>
       </w:r>
+      <w:proofErr w:type="spellStart"/>
       <w:r>
         <w:rPr>
           <w:rFonts w:ascii="Lucida Console" w:eastAsia="Times New Roman" w:hAnsi="Lucida Console" w:cs="Courier New"/>
@@ -1897,7 +2028,37 @@
           <w:sz w:val="20"/>
           <w:szCs w:val="20"/>
         </w:rPr>
-        <w:t>.setRomanNumeral(romanNumeral);</w:t>
+        <w:t>.setRomanNumeral</w:t>
+      </w:r>
+      <w:proofErr w:type="spellEnd"/>
+      <w:r>
+        <w:rPr>
+          <w:rFonts w:ascii="Lucida Console" w:eastAsia="Times New Roman" w:hAnsi="Lucida Console" w:cs="Courier New"/>
+          <w:color w:val="000000"/>
+          <w:sz w:val="20"/>
+          <w:szCs w:val="20"/>
+        </w:rPr>
+        <w:t>(</w:t>
+      </w:r>
+      <w:proofErr w:type="spellStart"/>
+      <w:r>
+        <w:rPr>
+          <w:rFonts w:ascii="Lucida Console" w:eastAsia="Times New Roman" w:hAnsi="Lucida Console" w:cs="Courier New"/>
+          <w:color w:val="000000"/>
+          <w:sz w:val="20"/>
+          <w:szCs w:val="20"/>
+        </w:rPr>
+        <w:t>romanNumeral</w:t>
+      </w:r>
+      <w:proofErr w:type="spellEnd"/>
+      <w:r>
+        <w:rPr>
+          <w:rFonts w:ascii="Lucida Console" w:eastAsia="Times New Roman" w:hAnsi="Lucida Console" w:cs="Courier New"/>
+          <w:color w:val="000000"/>
+          <w:sz w:val="20"/>
+          <w:szCs w:val="20"/>
+        </w:rPr>
+        <w:t>);</w:t>
       </w:r>
       <w:r>
         <w:rPr>
@@ -1979,6 +2140,7 @@
           <w:szCs w:val="18"/>
         </w:rPr>
       </w:pPr>
+      <w:proofErr w:type="spellStart"/>
       <w:proofErr w:type="gramStart"/>
       <w:r>
         <w:rPr>
@@ -1991,6 +2153,7 @@
         </w:rPr>
         <w:t>assertEquals</w:t>
       </w:r>
+      <w:proofErr w:type="spellEnd"/>
       <w:r>
         <w:rPr>
           <w:rFonts w:ascii="Lucida Console" w:eastAsia="Times New Roman" w:hAnsi="Lucida Console" w:cs="Courier New"/>
@@ -2000,6 +2163,7 @@
         </w:rPr>
         <w:t>(</w:t>
       </w:r>
+      <w:proofErr w:type="spellStart"/>
       <w:proofErr w:type="gramEnd"/>
       <w:r>
         <w:rPr>
@@ -2021,6 +2185,7 @@
         </w:rPr>
         <w:t>valueOf</w:t>
       </w:r>
+      <w:proofErr w:type="spellEnd"/>
       <w:r>
         <w:rPr>
           <w:rFonts w:ascii="Lucida Console" w:eastAsia="Times New Roman" w:hAnsi="Lucida Console" w:cs="Courier New"/>
@@ -2028,7 +2193,27 @@
           <w:sz w:val="18"/>
           <w:szCs w:val="18"/>
         </w:rPr>
-        <w:t>(anArabicNumber), Long.valueOf(RomanNumbers.toArabic(</w:t>
+        <w:t>(</w:t>
+      </w:r>
+      <w:proofErr w:type="spellStart"/>
+      <w:r>
+        <w:rPr>
+          <w:rFonts w:ascii="Lucida Console" w:eastAsia="Times New Roman" w:hAnsi="Lucida Console" w:cs="Courier New"/>
+          <w:color w:val="000000"/>
+          <w:sz w:val="18"/>
+          <w:szCs w:val="18"/>
+        </w:rPr>
+        <w:t>anArabicNumber</w:t>
+      </w:r>
+      <w:proofErr w:type="spellEnd"/>
+      <w:r>
+        <w:rPr>
+          <w:rFonts w:ascii="Lucida Console" w:eastAsia="Times New Roman" w:hAnsi="Lucida Console" w:cs="Courier New"/>
+          <w:color w:val="000000"/>
+          <w:sz w:val="18"/>
+          <w:szCs w:val="18"/>
+        </w:rPr>
+        <w:t>), Long.valueOf(RomanNumbers.toArabic(</w:t>
       </w:r>
       <w:r>
         <w:rPr>
@@ -2144,7 +2329,15 @@
         <w:ind w:left="720"/>
       </w:pPr>
       <w:r>
-        <w:t>public class ConversionEntry {</w:t>
+        <w:t xml:space="preserve">public class </w:t>
+      </w:r>
+      <w:proofErr w:type="spellStart"/>
+      <w:r>
+        <w:t>ConversionEntry</w:t>
+      </w:r>
+      <w:proofErr w:type="spellEnd"/>
+      <w:r>
+        <w:t xml:space="preserve"> {</w:t>
       </w:r>
     </w:p>
     <w:p>
@@ -2159,10 +2352,23 @@
         <w:t xml:space="preserve">private </w:t>
       </w:r>
       <w:r>
-        <w:t xml:space="preserve"> romanNumeral</w:t>
+        <w:t xml:space="preserve"> </w:t>
+      </w:r>
+      <w:r>
+        <w:t>String</w:t>
       </w:r>
       <w:proofErr w:type="gramEnd"/>
       <w:r>
+        <w:t xml:space="preserve"> </w:t>
+      </w:r>
+      <w:bookmarkStart w:id="0" w:name="_GoBack"/>
+      <w:bookmarkEnd w:id="0"/>
+      <w:proofErr w:type="spellStart"/>
+      <w:r>
+        <w:t>romanNumeral</w:t>
+      </w:r>
+      <w:proofErr w:type="spellEnd"/>
+      <w:r>
         <w:t>;</w:t>
       </w:r>
     </w:p>
@@ -2177,7 +2383,15 @@
         <w:t xml:space="preserve">private </w:t>
       </w:r>
       <w:r>
-        <w:t>Integer arabicNumber;</w:t>
+        <w:t xml:space="preserve">Integer </w:t>
+      </w:r>
+      <w:proofErr w:type="spellStart"/>
+      <w:r>
+        <w:t>arabicNumber</w:t>
+      </w:r>
+      <w:proofErr w:type="spellEnd"/>
+      <w:r>
+        <w:t>;</w:t>
       </w:r>
     </w:p>
     <w:p>
@@ -2192,13 +2406,26 @@
       <w:r>
         <w:t xml:space="preserve">        public void </w:t>
       </w:r>
+      <w:proofErr w:type="spellStart"/>
       <w:proofErr w:type="gramStart"/>
       <w:r>
-        <w:t>setRomanNumeral(</w:t>
+        <w:t>setRomanNumeral</w:t>
+      </w:r>
+      <w:proofErr w:type="spellEnd"/>
+      <w:r>
+        <w:t>(</w:t>
       </w:r>
       <w:proofErr w:type="gramEnd"/>
       <w:r>
-        <w:t>String romanNumeral) {</w:t>
+        <w:t xml:space="preserve">String </w:t>
+      </w:r>
+      <w:proofErr w:type="spellStart"/>
+      <w:r>
+        <w:t>romanNumeral</w:t>
+      </w:r>
+      <w:proofErr w:type="spellEnd"/>
+      <w:r>
+        <w:t>) {</w:t>
       </w:r>
     </w:p>
     <w:p>
@@ -2208,13 +2435,23 @@
       <w:r>
         <w:t xml:space="preserve">            </w:t>
       </w:r>
+      <w:proofErr w:type="spellStart"/>
       <w:proofErr w:type="gramStart"/>
       <w:r>
         <w:t>this.romanNumeral</w:t>
       </w:r>
+      <w:proofErr w:type="spellEnd"/>
       <w:proofErr w:type="gramEnd"/>
       <w:r>
-        <w:t xml:space="preserve"> = romanNumeral;</w:t>
+        <w:t xml:space="preserve"> = </w:t>
+      </w:r>
+      <w:proofErr w:type="spellStart"/>
+      <w:r>
+        <w:t>romanNumeral</w:t>
+      </w:r>
+      <w:proofErr w:type="spellEnd"/>
+      <w:r>
+        <w:t>;</w:t>
       </w:r>
     </w:p>
     <w:p>
@@ -2243,13 +2480,26 @@
       <w:r>
         <w:t xml:space="preserve">        public void </w:t>
       </w:r>
+      <w:proofErr w:type="spellStart"/>
       <w:proofErr w:type="gramStart"/>
       <w:r>
-        <w:t>setArabicNumber(</w:t>
+        <w:t>setArabicNumber</w:t>
+      </w:r>
+      <w:proofErr w:type="spellEnd"/>
+      <w:r>
+        <w:t>(</w:t>
       </w:r>
       <w:proofErr w:type="gramEnd"/>
       <w:r>
-        <w:t>int anArabicNumber) {</w:t>
+        <w:t xml:space="preserve">int </w:t>
+      </w:r>
+      <w:proofErr w:type="spellStart"/>
+      <w:r>
+        <w:t>anArabicNumber</w:t>
+      </w:r>
+      <w:proofErr w:type="spellEnd"/>
+      <w:r>
+        <w:t>) {</w:t>
       </w:r>
     </w:p>
     <w:p>
@@ -2259,13 +2509,23 @@
       <w:r>
         <w:t xml:space="preserve">            </w:t>
       </w:r>
+      <w:proofErr w:type="spellStart"/>
       <w:proofErr w:type="gramStart"/>
       <w:r>
         <w:t>this.arabicNumber</w:t>
       </w:r>
+      <w:proofErr w:type="spellEnd"/>
       <w:proofErr w:type="gramEnd"/>
       <w:r>
-        <w:t xml:space="preserve"> = anArabicNumber;</w:t>
+        <w:t xml:space="preserve"> = </w:t>
+      </w:r>
+      <w:proofErr w:type="spellStart"/>
+      <w:r>
+        <w:t>anArabicNumber</w:t>
+      </w:r>
+      <w:proofErr w:type="spellEnd"/>
+      <w:r>
+        <w:t>;</w:t>
       </w:r>
     </w:p>
     <w:p>
@@ -2288,9 +2548,14 @@
       <w:r>
         <w:t xml:space="preserve">        public String </w:t>
       </w:r>
+      <w:proofErr w:type="spellStart"/>
       <w:proofErr w:type="gramStart"/>
       <w:r>
-        <w:t>getRomanNumeral(</w:t>
+        <w:t>getRomanNumeral</w:t>
+      </w:r>
+      <w:proofErr w:type="spellEnd"/>
+      <w:r>
+        <w:t>(</w:t>
       </w:r>
       <w:proofErr w:type="gramEnd"/>
       <w:r>
@@ -2302,7 +2567,15 @@
         <w:ind w:left="720"/>
       </w:pPr>
       <w:r>
-        <w:t xml:space="preserve">            return romanNumeral;</w:t>
+        <w:t xml:space="preserve">            return </w:t>
+      </w:r>
+      <w:proofErr w:type="spellStart"/>
+      <w:r>
+        <w:t>romanNumeral</w:t>
+      </w:r>
+      <w:proofErr w:type="spellEnd"/>
+      <w:r>
+        <w:t>;</w:t>
       </w:r>
     </w:p>
     <w:p>
@@ -2325,9 +2598,14 @@
       <w:r>
         <w:t xml:space="preserve">        public int </w:t>
       </w:r>
+      <w:proofErr w:type="spellStart"/>
       <w:proofErr w:type="gramStart"/>
       <w:r>
-        <w:t>getArabicNumber(</w:t>
+        <w:t>getArabicNumber</w:t>
+      </w:r>
+      <w:proofErr w:type="spellEnd"/>
+      <w:r>
+        <w:t>(</w:t>
       </w:r>
       <w:proofErr w:type="gramEnd"/>
       <w:r>
@@ -2339,7 +2617,15 @@
         <w:ind w:left="720"/>
       </w:pPr>
       <w:r>
-        <w:t xml:space="preserve">            return arabicNumber;</w:t>
+        <w:t xml:space="preserve">            return </w:t>
+      </w:r>
+      <w:proofErr w:type="spellStart"/>
+      <w:r>
+        <w:t>arabicNumber</w:t>
+      </w:r>
+      <w:proofErr w:type="spellEnd"/>
+      <w:r>
+        <w:t>;</w:t>
       </w:r>
     </w:p>
     <w:p>
@@ -2393,6 +2679,7 @@
       <w:r>
         <w:t xml:space="preserve">Add a class to run the unit tests </w:t>
       </w:r>
+      <w:proofErr w:type="spellStart"/>
       <w:r>
         <w:rPr>
           <w:b/>
@@ -2400,6 +2687,7 @@
         </w:rPr>
         <w:t>TestRomanNumeralUnitTests</w:t>
       </w:r>
+      <w:proofErr w:type="spellEnd"/>
       <w:r>
         <w:t>:</w:t>
       </w:r>
@@ -2411,13 +2699,18 @@
       <w:r>
         <w:t xml:space="preserve">package </w:t>
       </w:r>
+      <w:proofErr w:type="spellStart"/>
       <w:proofErr w:type="gramStart"/>
       <w:r>
         <w:t>cucumber.kata</w:t>
       </w:r>
       <w:proofErr w:type="gramEnd"/>
       <w:r>
-        <w:t>.junit;</w:t>
+        <w:t>.junit</w:t>
+      </w:r>
+      <w:proofErr w:type="spellEnd"/>
+      <w:r>
+        <w:t>;</w:t>
       </w:r>
     </w:p>
     <w:p>
@@ -2457,6 +2750,7 @@
       <w:r>
         <w:t xml:space="preserve">public class </w:t>
       </w:r>
+      <w:proofErr w:type="spellStart"/>
       <w:r>
         <w:rPr>
           <w:b/>
@@ -2464,6 +2758,7 @@
         </w:rPr>
         <w:t>TestRomanNumeralUnitTests</w:t>
       </w:r>
+      <w:proofErr w:type="spellEnd"/>
       <w:r>
         <w:rPr>
           <w:sz w:val="28"/>
@@ -2487,7 +2782,15 @@
         <w:ind w:left="360"/>
       </w:pPr>
       <w:r>
-        <w:t xml:space="preserve">    public void testSimpleArabicToRoman () {</w:t>
+        <w:t xml:space="preserve">    public void </w:t>
+      </w:r>
+      <w:proofErr w:type="spellStart"/>
+      <w:r>
+        <w:t>testSimpleArabicToRoman</w:t>
+      </w:r>
+      <w:proofErr w:type="spellEnd"/>
+      <w:r>
+        <w:t xml:space="preserve"> () {</w:t>
       </w:r>
     </w:p>
     <w:p>
@@ -2519,6 +2822,7 @@
           <w:szCs w:val="18"/>
         </w:rPr>
       </w:pPr>
+      <w:proofErr w:type="spellStart"/>
       <w:proofErr w:type="gramStart"/>
       <w:r>
         <w:rPr>
@@ -2531,6 +2835,7 @@
         </w:rPr>
         <w:t>assertEquals</w:t>
       </w:r>
+      <w:proofErr w:type="spellEnd"/>
       <w:r>
         <w:rPr>
           <w:rFonts w:ascii="Courier New" w:eastAsia="Times New Roman" w:hAnsi="Courier New" w:cs="Courier New"/>
@@ -2577,7 +2882,17 @@
           <w:sz w:val="18"/>
           <w:szCs w:val="18"/>
         </w:rPr>
-        <w:t>, RomanNumbers.</w:t>
+        <w:t xml:space="preserve">, </w:t>
+      </w:r>
+      <w:proofErr w:type="spellStart"/>
+      <w:r>
+        <w:rPr>
+          <w:rFonts w:ascii="Courier New" w:eastAsia="Times New Roman" w:hAnsi="Courier New" w:cs="Courier New"/>
+          <w:color w:val="000000"/>
+          <w:sz w:val="18"/>
+          <w:szCs w:val="18"/>
+        </w:rPr>
+        <w:t>RomanNumbers.</w:t>
       </w:r>
       <w:r>
         <w:rPr>
@@ -2590,6 +2905,7 @@
         </w:rPr>
         <w:t>toArabic</w:t>
       </w:r>
+      <w:proofErr w:type="spellEnd"/>
       <w:r>
         <w:rPr>
           <w:rFonts w:ascii="Courier New" w:eastAsia="Times New Roman" w:hAnsi="Courier New" w:cs="Courier New"/>
@@ -2628,6 +2944,7 @@
         </w:rPr>
         <w:br/>
       </w:r>
+      <w:proofErr w:type="spellStart"/>
       <w:r>
         <w:rPr>
           <w:rFonts w:ascii="Courier New" w:eastAsia="Times New Roman" w:hAnsi="Courier New" w:cs="Courier New"/>
@@ -2639,6 +2956,7 @@
         </w:rPr>
         <w:t>assertEquals</w:t>
       </w:r>
+      <w:proofErr w:type="spellEnd"/>
       <w:r>
         <w:rPr>
           <w:rFonts w:ascii="Courier New" w:eastAsia="Times New Roman" w:hAnsi="Courier New" w:cs="Courier New"/>
@@ -2684,7 +3002,17 @@
           <w:sz w:val="18"/>
           <w:szCs w:val="18"/>
         </w:rPr>
-        <w:t>, RomanNumbers.</w:t>
+        <w:t xml:space="preserve">, </w:t>
+      </w:r>
+      <w:proofErr w:type="spellStart"/>
+      <w:r>
+        <w:rPr>
+          <w:rFonts w:ascii="Courier New" w:eastAsia="Times New Roman" w:hAnsi="Courier New" w:cs="Courier New"/>
+          <w:color w:val="000000"/>
+          <w:sz w:val="18"/>
+          <w:szCs w:val="18"/>
+        </w:rPr>
+        <w:t>RomanNumbers.</w:t>
       </w:r>
       <w:r>
         <w:rPr>
@@ -2697,6 +3025,7 @@
         </w:rPr>
         <w:t>toArabic</w:t>
       </w:r>
+      <w:proofErr w:type="spellEnd"/>
       <w:r>
         <w:rPr>
           <w:rFonts w:ascii="Courier New" w:eastAsia="Times New Roman" w:hAnsi="Courier New" w:cs="Courier New"/>
@@ -2807,8 +3136,13 @@
         <w:t>java</w:t>
       </w:r>
       <w:r>
-        <w:t xml:space="preserve"> under src</w:t>
-      </w:r>
+        <w:t xml:space="preserve"> under </w:t>
+      </w:r>
+      <w:proofErr w:type="spellStart"/>
+      <w:r>
+        <w:t>src</w:t>
+      </w:r>
+      <w:proofErr w:type="spellEnd"/>
     </w:p>
     <w:p>
       <w:pPr>
@@ -2821,6 +3155,7 @@
       <w:r>
         <w:t xml:space="preserve">Add the package </w:t>
       </w:r>
+      <w:proofErr w:type="spellStart"/>
       <w:proofErr w:type="gramStart"/>
       <w:r>
         <w:rPr>
@@ -2829,6 +3164,7 @@
         </w:rPr>
         <w:t>cucumber.kata</w:t>
       </w:r>
+      <w:proofErr w:type="spellEnd"/>
       <w:proofErr w:type="gramEnd"/>
       <w:r>
         <w:t xml:space="preserve"> to the java directory</w:t>
@@ -2846,8 +3182,17 @@
         <w:t xml:space="preserve">Now add </w:t>
       </w:r>
       <w:r>
-        <w:t xml:space="preserve">the class ~src/main/java/cucumber/kata </w:t>
-      </w:r>
+        <w:t>the class ~</w:t>
+      </w:r>
+      <w:proofErr w:type="spellStart"/>
+      <w:r>
+        <w:t>src</w:t>
+      </w:r>
+      <w:proofErr w:type="spellEnd"/>
+      <w:r>
+        <w:t xml:space="preserve">/main/java/cucumber/kata </w:t>
+      </w:r>
+      <w:proofErr w:type="spellStart"/>
       <w:r>
         <w:rPr>
           <w:b/>
@@ -2855,6 +3200,7 @@
         </w:rPr>
         <w:t>RomanNumbers</w:t>
       </w:r>
+      <w:proofErr w:type="spellEnd"/>
     </w:p>
     <w:p>
       <w:pPr>
@@ -2873,13 +3219,34 @@
       <w:r>
         <w:t xml:space="preserve">    public static long </w:t>
       </w:r>
+      <w:proofErr w:type="spellStart"/>
       <w:proofErr w:type="gramStart"/>
       <w:r>
-        <w:t>toArabic(</w:t>
+        <w:t>toArabic</w:t>
+      </w:r>
+      <w:proofErr w:type="spellEnd"/>
+      <w:r>
+        <w:t>(</w:t>
       </w:r>
       <w:proofErr w:type="gramEnd"/>
       <w:r>
-        <w:t>String aRomanNumber) throws IllegalArgumentException{</w:t>
+        <w:t xml:space="preserve">String </w:t>
+      </w:r>
+      <w:proofErr w:type="spellStart"/>
+      <w:r>
+        <w:t>aRomanNumber</w:t>
+      </w:r>
+      <w:proofErr w:type="spellEnd"/>
+      <w:r>
+        <w:t xml:space="preserve">) throws </w:t>
+      </w:r>
+      <w:proofErr w:type="spellStart"/>
+      <w:r>
+        <w:t>IllegalArgumentException</w:t>
+      </w:r>
+      <w:proofErr w:type="spellEnd"/>
+      <w:r>
+        <w:t>{</w:t>
       </w:r>
     </w:p>
     <w:p>
@@ -2887,7 +3254,39 @@
         <w:ind w:left="720"/>
       </w:pPr>
       <w:r>
-        <w:t xml:space="preserve">        RomanNumeral aRomanNumeral = RomanNumeral.valueOf(aRomanNumber);</w:t>
+        <w:t xml:space="preserve">        </w:t>
+      </w:r>
+      <w:proofErr w:type="spellStart"/>
+      <w:r>
+        <w:t>RomanNumeral</w:t>
+      </w:r>
+      <w:proofErr w:type="spellEnd"/>
+      <w:r>
+        <w:t xml:space="preserve"> </w:t>
+      </w:r>
+      <w:proofErr w:type="spellStart"/>
+      <w:r>
+        <w:t>aRomanNumeral</w:t>
+      </w:r>
+      <w:proofErr w:type="spellEnd"/>
+      <w:r>
+        <w:t xml:space="preserve"> = </w:t>
+      </w:r>
+      <w:proofErr w:type="spellStart"/>
+      <w:r>
+        <w:t>RomanNumeral.valueOf</w:t>
+      </w:r>
+      <w:proofErr w:type="spellEnd"/>
+      <w:r>
+        <w:t>(</w:t>
+      </w:r>
+      <w:proofErr w:type="spellStart"/>
+      <w:r>
+        <w:t>aRomanNumber</w:t>
+      </w:r>
+      <w:proofErr w:type="spellEnd"/>
+      <w:r>
+        <w:t>);</w:t>
       </w:r>
     </w:p>
     <w:p>
@@ -2895,7 +3294,15 @@
         <w:ind w:left="720"/>
       </w:pPr>
       <w:r>
-        <w:t xml:space="preserve">        switch (aRomanNumeral) {</w:t>
+        <w:t xml:space="preserve">        switch (</w:t>
+      </w:r>
+      <w:proofErr w:type="spellStart"/>
+      <w:r>
+        <w:t>aRomanNumeral</w:t>
+      </w:r>
+      <w:proofErr w:type="spellEnd"/>
+      <w:r>
+        <w:t>) {</w:t>
       </w:r>
     </w:p>
     <w:p>
@@ -2913,10 +3320,12 @@
       <w:r>
         <w:t xml:space="preserve">                return </w:t>
       </w:r>
+      <w:proofErr w:type="spellStart"/>
       <w:proofErr w:type="gramStart"/>
       <w:r>
         <w:t>RomanNumeral.I.getArabic</w:t>
       </w:r>
+      <w:proofErr w:type="spellEnd"/>
       <w:proofErr w:type="gramEnd"/>
       <w:r>
         <w:t>();</w:t>
@@ -2937,10 +3346,12 @@
       <w:r>
         <w:t xml:space="preserve">                return </w:t>
       </w:r>
+      <w:proofErr w:type="spellStart"/>
       <w:proofErr w:type="gramStart"/>
       <w:r>
         <w:t>RomanNumeral.V.getArabic</w:t>
       </w:r>
+      <w:proofErr w:type="spellEnd"/>
       <w:proofErr w:type="gramEnd"/>
       <w:r>
         <w:t>();</w:t>
@@ -2961,13 +3372,26 @@
       <w:r>
         <w:t xml:space="preserve">                throw new </w:t>
       </w:r>
+      <w:proofErr w:type="spellStart"/>
       <w:proofErr w:type="gramStart"/>
       <w:r>
-        <w:t>IllegalArgumentException(</w:t>
+        <w:t>IllegalArgumentException</w:t>
+      </w:r>
+      <w:proofErr w:type="spellEnd"/>
+      <w:r>
+        <w:t>(</w:t>
       </w:r>
       <w:proofErr w:type="gramEnd"/>
       <w:r>
-        <w:t>"Invalid Digit " + aRomanNumber);</w:t>
+        <w:t xml:space="preserve">"Invalid Digit " + </w:t>
+      </w:r>
+      <w:proofErr w:type="spellStart"/>
+      <w:r>
+        <w:t>aRomanNumber</w:t>
+      </w:r>
+      <w:proofErr w:type="spellEnd"/>
+      <w:r>
+        <w:t>);</w:t>
       </w:r>
     </w:p>
     <w:p>
@@ -2989,14 +3413,35 @@
     <w:p/>
     <w:p>
       <w:r>
-        <w:t>I decided to use an enum as part of my design – thus the “Design” aspect of TDD</w:t>
+        <w:t xml:space="preserve">I decided to use an </w:t>
+      </w:r>
+      <w:proofErr w:type="spellStart"/>
+      <w:r>
+        <w:t>enum</w:t>
+      </w:r>
+      <w:proofErr w:type="spellEnd"/>
+      <w:r>
+        <w:t xml:space="preserve"> as part of my design – thus the “Design” aspect of TDD</w:t>
       </w:r>
       <w:r>
         <w:t xml:space="preserve">. </w:t>
       </w:r>
       <w:r>
-        <w:t>Add java class file called /src/main/java/cucumber/kata/RomanNumeral</w:t>
-      </w:r>
+        <w:t>Add java class file called /</w:t>
+      </w:r>
+      <w:proofErr w:type="spellStart"/>
+      <w:r>
+        <w:t>src</w:t>
+      </w:r>
+      <w:proofErr w:type="spellEnd"/>
+      <w:r>
+        <w:t>/main/java/cucumber/kata/</w:t>
+      </w:r>
+      <w:proofErr w:type="spellStart"/>
+      <w:r>
+        <w:t>RomanNumeral</w:t>
+      </w:r>
+      <w:proofErr w:type="spellEnd"/>
       <w:r>
         <w:t>:</w:t>
       </w:r>
@@ -3042,6 +3487,7 @@
         </w:rPr>
         <w:t xml:space="preserve">package </w:t>
       </w:r>
+      <w:proofErr w:type="spellStart"/>
       <w:proofErr w:type="gramStart"/>
       <w:r>
         <w:rPr>
@@ -3052,6 +3498,7 @@
         </w:rPr>
         <w:t>cucumber.kata</w:t>
       </w:r>
+      <w:proofErr w:type="spellEnd"/>
       <w:proofErr w:type="gramEnd"/>
       <w:r>
         <w:rPr>
@@ -3073,7 +3520,23 @@
         <w:ind w:left="1440"/>
       </w:pPr>
       <w:r>
-        <w:t>public enum RomanNumeral {</w:t>
+        <w:t xml:space="preserve">public </w:t>
+      </w:r>
+      <w:proofErr w:type="spellStart"/>
+      <w:r>
+        <w:t>enum</w:t>
+      </w:r>
+      <w:proofErr w:type="spellEnd"/>
+      <w:r>
+        <w:t xml:space="preserve"> </w:t>
+      </w:r>
+      <w:proofErr w:type="spellStart"/>
+      <w:r>
+        <w:t>RomanNumeral</w:t>
+      </w:r>
+      <w:proofErr w:type="spellEnd"/>
+      <w:r>
+        <w:t xml:space="preserve"> {</w:t>
       </w:r>
     </w:p>
     <w:p>
@@ -3105,7 +3568,15 @@
         <w:ind w:left="1440"/>
       </w:pPr>
       <w:r>
-        <w:t xml:space="preserve">    private int arabic;</w:t>
+        <w:t xml:space="preserve">    private int </w:t>
+      </w:r>
+      <w:proofErr w:type="spellStart"/>
+      <w:r>
+        <w:t>arabic</w:t>
+      </w:r>
+      <w:proofErr w:type="spellEnd"/>
+      <w:r>
+        <w:t>;</w:t>
       </w:r>
     </w:p>
     <w:p>
@@ -3128,13 +3599,26 @@
       <w:r>
         <w:t xml:space="preserve">    private </w:t>
       </w:r>
+      <w:proofErr w:type="spellStart"/>
       <w:proofErr w:type="gramStart"/>
       <w:r>
-        <w:t>RomanNumeral(</w:t>
+        <w:t>RomanNumeral</w:t>
+      </w:r>
+      <w:proofErr w:type="spellEnd"/>
+      <w:r>
+        <w:t>(</w:t>
       </w:r>
       <w:proofErr w:type="gramEnd"/>
       <w:r>
-        <w:t>int arabic, String name){</w:t>
+        <w:t xml:space="preserve">int </w:t>
+      </w:r>
+      <w:proofErr w:type="spellStart"/>
+      <w:r>
+        <w:t>arabic</w:t>
+      </w:r>
+      <w:proofErr w:type="spellEnd"/>
+      <w:r>
+        <w:t>, String name){</w:t>
       </w:r>
     </w:p>
     <w:p>
@@ -3144,13 +3628,23 @@
       <w:r>
         <w:t xml:space="preserve">        </w:t>
       </w:r>
+      <w:proofErr w:type="spellStart"/>
       <w:proofErr w:type="gramStart"/>
       <w:r>
         <w:t>this.arabic</w:t>
       </w:r>
+      <w:proofErr w:type="spellEnd"/>
       <w:proofErr w:type="gramEnd"/>
       <w:r>
-        <w:t xml:space="preserve"> = arabic;</w:t>
+        <w:t xml:space="preserve"> = </w:t>
+      </w:r>
+      <w:proofErr w:type="spellStart"/>
+      <w:r>
+        <w:t>arabic</w:t>
+      </w:r>
+      <w:proofErr w:type="spellEnd"/>
+      <w:r>
+        <w:t>;</w:t>
       </w:r>
     </w:p>
     <w:p>
@@ -3177,9 +3671,14 @@
         <w:lastRenderedPageBreak/>
         <w:t xml:space="preserve">    public int </w:t>
       </w:r>
+      <w:proofErr w:type="spellStart"/>
       <w:proofErr w:type="gramStart"/>
       <w:r>
-        <w:t>getArabic(</w:t>
+        <w:t>getArabic</w:t>
+      </w:r>
+      <w:proofErr w:type="spellEnd"/>
+      <w:r>
+        <w:t>(</w:t>
       </w:r>
       <w:proofErr w:type="gramEnd"/>
       <w:r>
@@ -3191,7 +3690,15 @@
         <w:ind w:left="1440"/>
       </w:pPr>
       <w:r>
-        <w:t xml:space="preserve">        return arabic;</w:t>
+        <w:t xml:space="preserve">        return </w:t>
+      </w:r>
+      <w:proofErr w:type="spellStart"/>
+      <w:r>
+        <w:t>arabic</w:t>
+      </w:r>
+      <w:proofErr w:type="spellEnd"/>
+      <w:r>
+        <w:t>;</w:t>
       </w:r>
     </w:p>
     <w:p>
@@ -3209,9 +3716,14 @@
       <w:r>
         <w:t xml:space="preserve">    public String </w:t>
       </w:r>
+      <w:proofErr w:type="spellStart"/>
       <w:proofErr w:type="gramStart"/>
       <w:r>
-        <w:t>getName(</w:t>
+        <w:t>getName</w:t>
+      </w:r>
+      <w:proofErr w:type="spellEnd"/>
+      <w:r>
+        <w:t>(</w:t>
       </w:r>
       <w:proofErr w:type="gramEnd"/>
       <w:r>
@@ -3384,11 +3896,16 @@
         <w:t xml:space="preserve">Update our basic translation code in </w:t>
       </w:r>
       <w:r>
-        <w:t>the Roman</w:t>
+        <w:t xml:space="preserve">the </w:t>
+      </w:r>
+      <w:proofErr w:type="spellStart"/>
+      <w:r>
+        <w:t>Roman</w:t>
       </w:r>
       <w:r>
         <w:t>Numbers</w:t>
       </w:r>
+      <w:proofErr w:type="spellEnd"/>
       <w:r>
         <w:t xml:space="preserve"> class</w:t>
       </w:r>
@@ -3405,10 +3922,12 @@
       <w:r>
         <w:t xml:space="preserve">                return </w:t>
       </w:r>
+      <w:proofErr w:type="spellStart"/>
       <w:proofErr w:type="gramStart"/>
       <w:r>
         <w:t>RomanNumeral.X.getArabic</w:t>
       </w:r>
+      <w:proofErr w:type="spellEnd"/>
       <w:proofErr w:type="gramEnd"/>
       <w:r>
         <w:t>();</w:t>
@@ -3423,10 +3942,12 @@
       <w:r>
         <w:t xml:space="preserve">                return </w:t>
       </w:r>
+      <w:proofErr w:type="spellStart"/>
       <w:proofErr w:type="gramStart"/>
       <w:r>
         <w:t>RomanNumeral.C.getArabic</w:t>
       </w:r>
+      <w:proofErr w:type="spellEnd"/>
       <w:proofErr w:type="gramEnd"/>
       <w:r>
         <w:t>();</w:t>
@@ -3441,10 +3962,12 @@
       <w:r>
         <w:t xml:space="preserve">                return </w:t>
       </w:r>
+      <w:proofErr w:type="spellStart"/>
       <w:proofErr w:type="gramStart"/>
       <w:r>
         <w:t>RomanNumeral.D.getArabic</w:t>
       </w:r>
+      <w:proofErr w:type="spellEnd"/>
       <w:proofErr w:type="gramEnd"/>
       <w:r>
         <w:t>();</w:t>
@@ -3459,10 +3982,12 @@
       <w:r>
         <w:t xml:space="preserve">                return </w:t>
       </w:r>
+      <w:proofErr w:type="spellStart"/>
       <w:proofErr w:type="gramStart"/>
       <w:r>
         <w:t>RomanNumeral.M.getArabic</w:t>
       </w:r>
+      <w:proofErr w:type="spellEnd"/>
       <w:proofErr w:type="gramEnd"/>
       <w:r>
         <w:t>();</w:t>
@@ -3477,10 +4002,12 @@
       <w:r>
         <w:t xml:space="preserve">                return </w:t>
       </w:r>
+      <w:proofErr w:type="spellStart"/>
       <w:proofErr w:type="gramStart"/>
       <w:r>
         <w:t>RomanNumeral.L.getArabic</w:t>
       </w:r>
+      <w:proofErr w:type="spellEnd"/>
       <w:proofErr w:type="gramEnd"/>
       <w:r>
         <w:t>();</w:t>
@@ -3497,7 +4024,15 @@
       </w:r>
       <w:proofErr w:type="gramEnd"/>
       <w:r>
-        <w:t xml:space="preserve"> fix up the enum to contain the rest of the definitions:</w:t>
+        <w:t xml:space="preserve"> fix up the </w:t>
+      </w:r>
+      <w:proofErr w:type="spellStart"/>
+      <w:r>
+        <w:t>enum</w:t>
+      </w:r>
+      <w:proofErr w:type="spellEnd"/>
+      <w:r>
+        <w:t xml:space="preserve"> to contain the rest of the definitions:</w:t>
       </w:r>
     </w:p>
     <w:p>
@@ -3841,6 +4376,7 @@
       <w:r>
         <w:t xml:space="preserve"> </w:t>
       </w:r>
+      <w:proofErr w:type="spellStart"/>
       <w:r>
         <w:rPr>
           <w:rFonts w:ascii="Courier New" w:eastAsia="Times New Roman" w:hAnsi="Courier New" w:cs="Courier New"/>
@@ -3850,6 +4386,7 @@
         </w:rPr>
         <w:t>TestRomanNumeralFeatureSteps</w:t>
       </w:r>
+      <w:proofErr w:type="spellEnd"/>
       <w:r>
         <w:t>.</w:t>
       </w:r>
@@ -3870,12 +4407,22 @@
       <w:pPr>
         <w:ind w:left="720"/>
       </w:pPr>
-      <w:r>
-        <w:t xml:space="preserve">aComplexConversion = new </w:t>
-      </w:r>
+      <w:proofErr w:type="spellStart"/>
+      <w:r>
+        <w:t>aComplexConversion</w:t>
+      </w:r>
+      <w:proofErr w:type="spellEnd"/>
+      <w:r>
+        <w:t xml:space="preserve"> = new </w:t>
+      </w:r>
+      <w:proofErr w:type="spellStart"/>
       <w:proofErr w:type="gramStart"/>
       <w:r>
-        <w:t>ConversionEntry(</w:t>
+        <w:t>ConversionEntry</w:t>
+      </w:r>
+      <w:proofErr w:type="spellEnd"/>
+      <w:r>
+        <w:t>(</w:t>
       </w:r>
       <w:proofErr w:type="gramEnd"/>
       <w:r>
@@ -3886,8 +4433,21 @@
       <w:pPr>
         <w:ind w:left="720"/>
       </w:pPr>
-      <w:r>
-        <w:t>aComplexConversion.setRomanNumeral(romanNumeral);</w:t>
+      <w:proofErr w:type="spellStart"/>
+      <w:r>
+        <w:t>aComplexConversion.setRomanNumeral</w:t>
+      </w:r>
+      <w:proofErr w:type="spellEnd"/>
+      <w:r>
+        <w:t>(</w:t>
+      </w:r>
+      <w:proofErr w:type="spellStart"/>
+      <w:r>
+        <w:t>romanNumeral</w:t>
+      </w:r>
+      <w:proofErr w:type="spellEnd"/>
+      <w:r>
+        <w:t>);</w:t>
       </w:r>
     </w:p>
     <w:p>
@@ -3922,22 +4482,57 @@
           <w:color w:val="000000"/>
         </w:rPr>
       </w:pPr>
+      <w:proofErr w:type="spellStart"/>
       <w:proofErr w:type="gramStart"/>
       <w:r>
         <w:rPr>
           <w:sz w:val="22"/>
           <w:szCs w:val="22"/>
         </w:rPr>
-        <w:t>assertEquals(</w:t>
-      </w:r>
-      <w:proofErr w:type="gramEnd"/>
+        <w:t>assertEquals</w:t>
+      </w:r>
+      <w:proofErr w:type="spellEnd"/>
       <w:r>
         <w:rPr>
           <w:sz w:val="22"/>
           <w:szCs w:val="22"/>
         </w:rPr>
-        <w:t xml:space="preserve">Long.valueOf(anArabicNumber), </w:t>
-      </w:r>
+        <w:t>(</w:t>
+      </w:r>
+      <w:proofErr w:type="spellStart"/>
+      <w:proofErr w:type="gramEnd"/>
+      <w:r>
+        <w:rPr>
+          <w:sz w:val="22"/>
+          <w:szCs w:val="22"/>
+        </w:rPr>
+        <w:t>Long.valueOf</w:t>
+      </w:r>
+      <w:proofErr w:type="spellEnd"/>
+      <w:r>
+        <w:rPr>
+          <w:sz w:val="22"/>
+          <w:szCs w:val="22"/>
+        </w:rPr>
+        <w:t>(</w:t>
+      </w:r>
+      <w:proofErr w:type="spellStart"/>
+      <w:r>
+        <w:rPr>
+          <w:sz w:val="22"/>
+          <w:szCs w:val="22"/>
+        </w:rPr>
+        <w:t>anArabicNumber</w:t>
+      </w:r>
+      <w:proofErr w:type="spellEnd"/>
+      <w:r>
+        <w:rPr>
+          <w:sz w:val="22"/>
+          <w:szCs w:val="22"/>
+        </w:rPr>
+        <w:t xml:space="preserve">), </w:t>
+      </w:r>
+      <w:proofErr w:type="spellStart"/>
       <w:r>
         <w:rPr>
           <w:rFonts w:ascii="Lucida Console" w:hAnsi="Lucida Console"/>
@@ -3947,12 +4542,21 @@
         </w:rPr>
         <w:t>assertEquals</w:t>
       </w:r>
+      <w:proofErr w:type="spellEnd"/>
       <w:r>
         <w:rPr>
           <w:rFonts w:ascii="Lucida Console" w:hAnsi="Lucida Console"/>
           <w:color w:val="000000"/>
         </w:rPr>
-        <w:t>(Long.</w:t>
+        <w:t>(</w:t>
+      </w:r>
+      <w:proofErr w:type="spellStart"/>
+      <w:r>
+        <w:rPr>
+          <w:rFonts w:ascii="Lucida Console" w:hAnsi="Lucida Console"/>
+          <w:color w:val="000000"/>
+        </w:rPr>
+        <w:t>Long.</w:t>
       </w:r>
       <w:r>
         <w:rPr>
@@ -3963,12 +4567,29 @@
         </w:rPr>
         <w:t>valueOf</w:t>
       </w:r>
+      <w:proofErr w:type="spellEnd"/>
       <w:r>
         <w:rPr>
           <w:rFonts w:ascii="Lucida Console" w:hAnsi="Lucida Console"/>
           <w:color w:val="000000"/>
         </w:rPr>
-        <w:t>(anArabicNumber), Long.</w:t>
+        <w:t>(</w:t>
+      </w:r>
+      <w:proofErr w:type="spellStart"/>
+      <w:r>
+        <w:rPr>
+          <w:rFonts w:ascii="Lucida Console" w:hAnsi="Lucida Console"/>
+          <w:color w:val="000000"/>
+        </w:rPr>
+        <w:t>anArabicNumber</w:t>
+      </w:r>
+      <w:proofErr w:type="spellEnd"/>
+      <w:r>
+        <w:rPr>
+          <w:rFonts w:ascii="Lucida Console" w:hAnsi="Lucida Console"/>
+          <w:color w:val="000000"/>
+        </w:rPr>
+        <w:t>), Long.</w:t>
       </w:r>
       <w:r>
         <w:rPr>
@@ -4070,6 +4691,7 @@
       <w:r>
         <w:t xml:space="preserve"> to </w:t>
       </w:r>
+      <w:proofErr w:type="spellStart"/>
       <w:r>
         <w:rPr>
           <w:b/>
@@ -4077,6 +4699,7 @@
         </w:rPr>
         <w:t>TestRomanNumeralUnitTests</w:t>
       </w:r>
+      <w:proofErr w:type="spellEnd"/>
       <w:r>
         <w:t>:</w:t>
       </w:r>
@@ -4094,7 +4717,15 @@
         <w:ind w:left="720"/>
       </w:pPr>
       <w:r>
-        <w:t xml:space="preserve">    public void testComplexArabicToRoman () {</w:t>
+        <w:t xml:space="preserve">    public void </w:t>
+      </w:r>
+      <w:proofErr w:type="spellStart"/>
+      <w:r>
+        <w:t>testComplexArabicToRoman</w:t>
+      </w:r>
+      <w:proofErr w:type="spellEnd"/>
+      <w:r>
+        <w:t xml:space="preserve"> () {</w:t>
       </w:r>
     </w:p>
     <w:p>
@@ -4127,6 +4758,7 @@
         </w:rPr>
         <w:tab/>
       </w:r>
+      <w:proofErr w:type="spellStart"/>
       <w:proofErr w:type="gramStart"/>
       <w:r>
         <w:rPr>
@@ -4138,6 +4770,7 @@
         </w:rPr>
         <w:t>assertEquals</w:t>
       </w:r>
+      <w:proofErr w:type="spellEnd"/>
       <w:r>
         <w:rPr>
           <w:color w:val="000000"/>
@@ -4179,7 +4812,16 @@
           <w:sz w:val="18"/>
           <w:szCs w:val="18"/>
         </w:rPr>
-        <w:t>, RomanNumbers.</w:t>
+        <w:t xml:space="preserve">, </w:t>
+      </w:r>
+      <w:proofErr w:type="spellStart"/>
+      <w:r>
+        <w:rPr>
+          <w:color w:val="000000"/>
+          <w:sz w:val="18"/>
+          <w:szCs w:val="18"/>
+        </w:rPr>
+        <w:t>RomanNumbers.</w:t>
       </w:r>
       <w:r>
         <w:rPr>
@@ -4191,6 +4833,7 @@
         </w:rPr>
         <w:t>toArabic</w:t>
       </w:r>
+      <w:proofErr w:type="spellEnd"/>
       <w:r>
         <w:rPr>
           <w:color w:val="000000"/>
@@ -4244,7 +4887,15 @@
       </w:r>
       <w:proofErr w:type="gramEnd"/>
       <w:r>
-        <w:t xml:space="preserve"> enum of CCLVI. Now </w:t>
+        <w:t xml:space="preserve"> </w:t>
+      </w:r>
+      <w:proofErr w:type="spellStart"/>
+      <w:r>
+        <w:t>enum</w:t>
+      </w:r>
+      <w:proofErr w:type="spellEnd"/>
+      <w:r>
+        <w:t xml:space="preserve"> of CCLVI. Now </w:t>
       </w:r>
       <w:r>
         <w:rPr>
@@ -4265,6 +4916,7 @@
       <w:r>
         <w:t xml:space="preserve"> in </w:t>
       </w:r>
+      <w:proofErr w:type="spellStart"/>
       <w:r>
         <w:rPr>
           <w:b/>
@@ -4272,6 +4924,7 @@
         </w:rPr>
         <w:t>RomanNumbers</w:t>
       </w:r>
+      <w:proofErr w:type="spellEnd"/>
       <w:r>
         <w:t>:</w:t>
       </w:r>
@@ -4284,13 +4937,34 @@
       <w:r>
         <w:t xml:space="preserve">public static long </w:t>
       </w:r>
+      <w:proofErr w:type="spellStart"/>
       <w:proofErr w:type="gramStart"/>
       <w:r>
-        <w:t>toArabic(</w:t>
+        <w:t>toArabic</w:t>
+      </w:r>
+      <w:proofErr w:type="spellEnd"/>
+      <w:r>
+        <w:t>(</w:t>
       </w:r>
       <w:proofErr w:type="gramEnd"/>
       <w:r>
-        <w:t>String aRomanNumber) throws IllegalArgumentException{</w:t>
+        <w:t xml:space="preserve">String </w:t>
+      </w:r>
+      <w:proofErr w:type="spellStart"/>
+      <w:r>
+        <w:t>aRomanNumber</w:t>
+      </w:r>
+      <w:proofErr w:type="spellEnd"/>
+      <w:r>
+        <w:t xml:space="preserve">) throws </w:t>
+      </w:r>
+      <w:proofErr w:type="spellStart"/>
+      <w:r>
+        <w:t>IllegalArgumentException</w:t>
+      </w:r>
+      <w:proofErr w:type="spellEnd"/>
+      <w:r>
+        <w:t>{</w:t>
       </w:r>
     </w:p>
     <w:p>
@@ -4298,7 +4972,15 @@
         <w:ind w:left="720"/>
       </w:pPr>
       <w:r>
-        <w:t xml:space="preserve">        int arabic = 0;</w:t>
+        <w:t xml:space="preserve">        int </w:t>
+      </w:r>
+      <w:proofErr w:type="spellStart"/>
+      <w:r>
+        <w:t>arabic</w:t>
+      </w:r>
+      <w:proofErr w:type="spellEnd"/>
+      <w:r>
+        <w:t xml:space="preserve"> = 0;</w:t>
       </w:r>
     </w:p>
     <w:p>
@@ -4306,7 +4988,15 @@
         <w:ind w:left="720"/>
       </w:pPr>
       <w:r>
-        <w:t xml:space="preserve">        String romanName;</w:t>
+        <w:t xml:space="preserve">        String </w:t>
+      </w:r>
+      <w:proofErr w:type="spellStart"/>
+      <w:r>
+        <w:t>romanName</w:t>
+      </w:r>
+      <w:proofErr w:type="spellEnd"/>
+      <w:r>
+        <w:t>;</w:t>
       </w:r>
     </w:p>
     <w:p>
@@ -4314,16 +5004,42 @@
         <w:ind w:left="720"/>
       </w:pPr>
       <w:r>
-        <w:t xml:space="preserve">        for (RomanNumeral </w:t>
-      </w:r>
+        <w:t xml:space="preserve">        for (</w:t>
+      </w:r>
+      <w:proofErr w:type="spellStart"/>
+      <w:r>
+        <w:t>RomanNumeral</w:t>
+      </w:r>
+      <w:proofErr w:type="spellEnd"/>
+      <w:r>
+        <w:t xml:space="preserve"> </w:t>
+      </w:r>
+      <w:proofErr w:type="spellStart"/>
       <w:proofErr w:type="gramStart"/>
       <w:r>
-        <w:t>currentRomanNumber :</w:t>
+        <w:t>currentRomanNumber</w:t>
+      </w:r>
+      <w:proofErr w:type="spellEnd"/>
+      <w:r>
+        <w:t xml:space="preserve"> :</w:t>
       </w:r>
       <w:proofErr w:type="gramEnd"/>
       <w:r>
-        <w:t xml:space="preserve"> RomanNumeral.values()) { //Iterate through all of the enums</w:t>
-      </w:r>
+        <w:t xml:space="preserve"> </w:t>
+      </w:r>
+      <w:proofErr w:type="spellStart"/>
+      <w:r>
+        <w:t>RomanNumeral.values</w:t>
+      </w:r>
+      <w:proofErr w:type="spellEnd"/>
+      <w:r>
+        <w:t xml:space="preserve">()) { //Iterate through all of the </w:t>
+      </w:r>
+      <w:proofErr w:type="spellStart"/>
+      <w:r>
+        <w:t>enums</w:t>
+      </w:r>
+      <w:proofErr w:type="spellEnd"/>
     </w:p>
     <w:p>
       <w:pPr>
@@ -4331,7 +5047,23 @@
       </w:pPr>
       <w:r>
         <w:lastRenderedPageBreak/>
-        <w:t xml:space="preserve">            romanName = currentRomanNumber.getName();</w:t>
+        <w:t xml:space="preserve">            </w:t>
+      </w:r>
+      <w:proofErr w:type="spellStart"/>
+      <w:r>
+        <w:t>romanName</w:t>
+      </w:r>
+      <w:proofErr w:type="spellEnd"/>
+      <w:r>
+        <w:t xml:space="preserve"> = </w:t>
+      </w:r>
+      <w:proofErr w:type="spellStart"/>
+      <w:r>
+        <w:t>currentRomanNumber.getName</w:t>
+      </w:r>
+      <w:proofErr w:type="spellEnd"/>
+      <w:r>
+        <w:t>();</w:t>
       </w:r>
     </w:p>
     <w:p>
@@ -4339,7 +5071,23 @@
         <w:ind w:left="720"/>
       </w:pPr>
       <w:r>
-        <w:t xml:space="preserve">            while (aRomanNumber.startsWith(romanName)) </w:t>
+        <w:t xml:space="preserve">            while (</w:t>
+      </w:r>
+      <w:proofErr w:type="spellStart"/>
+      <w:r>
+        <w:t>aRomanNumber.startsWith</w:t>
+      </w:r>
+      <w:proofErr w:type="spellEnd"/>
+      <w:r>
+        <w:t>(</w:t>
+      </w:r>
+      <w:proofErr w:type="spellStart"/>
+      <w:r>
+        <w:t>romanName</w:t>
+      </w:r>
+      <w:proofErr w:type="spellEnd"/>
+      <w:r>
+        <w:t xml:space="preserve">)) </w:t>
       </w:r>
       <w:proofErr w:type="gramStart"/>
       <w:r>
@@ -4355,7 +5103,23 @@
         <w:ind w:left="720"/>
       </w:pPr>
       <w:r>
-        <w:t xml:space="preserve">                arabic += currentRomanNumber.getArabic(</w:t>
+        <w:t xml:space="preserve">                </w:t>
+      </w:r>
+      <w:proofErr w:type="spellStart"/>
+      <w:r>
+        <w:t>arabic</w:t>
+      </w:r>
+      <w:proofErr w:type="spellEnd"/>
+      <w:r>
+        <w:t xml:space="preserve"> += </w:t>
+      </w:r>
+      <w:proofErr w:type="spellStart"/>
+      <w:r>
+        <w:t>currentRomanNumber.getArabic</w:t>
+      </w:r>
+      <w:proofErr w:type="spellEnd"/>
+      <w:r>
+        <w:t>(</w:t>
       </w:r>
       <w:proofErr w:type="gramStart"/>
       <w:r>
@@ -4371,7 +5135,31 @@
         <w:ind w:left="720"/>
       </w:pPr>
       <w:r>
-        <w:t xml:space="preserve">                aRomanNumber = aRomanNumber.substring(romanName.length()); //remove the letter(s) we just found</w:t>
+        <w:t xml:space="preserve">                </w:t>
+      </w:r>
+      <w:proofErr w:type="spellStart"/>
+      <w:r>
+        <w:t>aRomanNumber</w:t>
+      </w:r>
+      <w:proofErr w:type="spellEnd"/>
+      <w:r>
+        <w:t xml:space="preserve"> = </w:t>
+      </w:r>
+      <w:proofErr w:type="spellStart"/>
+      <w:r>
+        <w:t>aRomanNumber.substring</w:t>
+      </w:r>
+      <w:proofErr w:type="spellEnd"/>
+      <w:r>
+        <w:t>(</w:t>
+      </w:r>
+      <w:proofErr w:type="spellStart"/>
+      <w:r>
+        <w:t>romanName.length</w:t>
+      </w:r>
+      <w:proofErr w:type="spellEnd"/>
+      <w:r>
+        <w:t>()); //remove the letter(s) we just found</w:t>
       </w:r>
     </w:p>
     <w:p>
@@ -4395,7 +5183,15 @@
         <w:ind w:left="720"/>
       </w:pPr>
       <w:r>
-        <w:t xml:space="preserve">        if (aRomanNumber.length() &gt; 0) {</w:t>
+        <w:t xml:space="preserve">        if (</w:t>
+      </w:r>
+      <w:proofErr w:type="spellStart"/>
+      <w:r>
+        <w:t>aRomanNumber.length</w:t>
+      </w:r>
+      <w:proofErr w:type="spellEnd"/>
+      <w:r>
+        <w:t>() &gt; 0) {</w:t>
       </w:r>
     </w:p>
     <w:p>
@@ -4405,13 +5201,26 @@
       <w:r>
         <w:t xml:space="preserve">            throw new </w:t>
       </w:r>
+      <w:proofErr w:type="spellStart"/>
       <w:proofErr w:type="gramStart"/>
       <w:r>
-        <w:t>IllegalArgumentException(</w:t>
+        <w:t>IllegalArgumentException</w:t>
+      </w:r>
+      <w:proofErr w:type="spellEnd"/>
+      <w:r>
+        <w:t>(</w:t>
       </w:r>
       <w:proofErr w:type="gramEnd"/>
       <w:r>
-        <w:t>"Invalid Digit " + aRomanNumber); //if we have anything left over, that is bad</w:t>
+        <w:t xml:space="preserve">"Invalid Digit " + </w:t>
+      </w:r>
+      <w:proofErr w:type="spellStart"/>
+      <w:r>
+        <w:t>aRomanNumber</w:t>
+      </w:r>
+      <w:proofErr w:type="spellEnd"/>
+      <w:r>
+        <w:t>); //if we have anything left over, that is bad</w:t>
       </w:r>
     </w:p>
     <w:p>
@@ -4427,7 +5236,15 @@
         <w:ind w:left="720"/>
       </w:pPr>
       <w:r>
-        <w:t xml:space="preserve">        return arabic;</w:t>
+        <w:t xml:space="preserve">        return </w:t>
+      </w:r>
+      <w:proofErr w:type="spellStart"/>
+      <w:r>
+        <w:t>arabic</w:t>
+      </w:r>
+      <w:proofErr w:type="spellEnd"/>
+      <w:r>
+        <w:t>;</w:t>
       </w:r>
     </w:p>
     <w:p>
@@ -4498,12 +5315,21 @@
       <w:r>
         <w:t xml:space="preserve"> </w:t>
       </w:r>
+      <w:proofErr w:type="spellStart"/>
       <w:r>
         <w:rPr>
           <w:b/>
           <w:sz w:val="28"/>
         </w:rPr>
-        <w:t xml:space="preserve">RomanNumeralErrors.feature </w:t>
+        <w:t>RomanNumeralErrors.feature</w:t>
+      </w:r>
+      <w:proofErr w:type="spellEnd"/>
+      <w:r>
+        <w:rPr>
+          <w:b/>
+          <w:sz w:val="28"/>
+        </w:rPr>
+        <w:t xml:space="preserve"> </w:t>
       </w:r>
       <w:r>
         <w:t>file.</w:t>
@@ -4826,10 +5652,12 @@
       <w:r>
         <w:t xml:space="preserve">    When I ask for a Roman translation of </w:t>
       </w:r>
+      <w:proofErr w:type="spellStart"/>
       <w:proofErr w:type="gramStart"/>
       <w:r>
         <w:t>a</w:t>
       </w:r>
+      <w:proofErr w:type="spellEnd"/>
       <w:proofErr w:type="gramEnd"/>
       <w:r>
         <w:t xml:space="preserve"> invalid "&lt;Bad Arabic Numeral&gt;"</w:t>
@@ -4941,12 +5769,22 @@
       <w:r>
         <w:t xml:space="preserve">    </w:t>
       </w:r>
-      <w:r>
-        <w:t xml:space="preserve">anErrorConversion = new </w:t>
-      </w:r>
+      <w:proofErr w:type="spellStart"/>
+      <w:r>
+        <w:t>anErrorConversion</w:t>
+      </w:r>
+      <w:proofErr w:type="spellEnd"/>
+      <w:r>
+        <w:t xml:space="preserve"> = new </w:t>
+      </w:r>
+      <w:proofErr w:type="spellStart"/>
       <w:proofErr w:type="gramStart"/>
       <w:r>
-        <w:t>ConversionEntry(</w:t>
+        <w:t>ConversionEntry</w:t>
+      </w:r>
+      <w:proofErr w:type="spellEnd"/>
+      <w:r>
+        <w:t>(</w:t>
       </w:r>
       <w:proofErr w:type="gramEnd"/>
       <w:r>
@@ -4958,7 +5796,23 @@
         <w:ind w:left="360"/>
       </w:pPr>
       <w:r>
-        <w:t xml:space="preserve">    anErrorConversion.setRomanNumeral(romanNumeral);</w:t>
+        <w:t xml:space="preserve">    </w:t>
+      </w:r>
+      <w:proofErr w:type="spellStart"/>
+      <w:r>
+        <w:t>anErrorConversion.setRomanNumeral</w:t>
+      </w:r>
+      <w:proofErr w:type="spellEnd"/>
+      <w:r>
+        <w:t>(</w:t>
+      </w:r>
+      <w:proofErr w:type="spellStart"/>
+      <w:r>
+        <w:t>romanNumeral</w:t>
+      </w:r>
+      <w:proofErr w:type="spellEnd"/>
+      <w:r>
+        <w:t>);</w:t>
       </w:r>
     </w:p>
     <w:p>
@@ -5026,7 +5880,17 @@
           <w:szCs w:val="18"/>
         </w:rPr>
         <w:br/>
-        <w:t xml:space="preserve">    RomanNumbers.</w:t>
+        <w:t xml:space="preserve">    </w:t>
+      </w:r>
+      <w:proofErr w:type="spellStart"/>
+      <w:r>
+        <w:rPr>
+          <w:rFonts w:ascii="Lucida Console" w:hAnsi="Lucida Console"/>
+          <w:color w:val="000000"/>
+          <w:sz w:val="18"/>
+          <w:szCs w:val="18"/>
+        </w:rPr>
+        <w:t>RomanNumbers.</w:t>
       </w:r>
       <w:r>
         <w:rPr>
@@ -5039,6 +5903,7 @@
         </w:rPr>
         <w:t>toArabic</w:t>
       </w:r>
+      <w:proofErr w:type="spellEnd"/>
       <w:r>
         <w:rPr>
           <w:rFonts w:ascii="Lucida Console" w:hAnsi="Lucida Console"/>
@@ -5048,6 +5913,7 @@
         </w:rPr>
         <w:t>(</w:t>
       </w:r>
+      <w:proofErr w:type="spellStart"/>
       <w:r>
         <w:rPr>
           <w:rFonts w:ascii="Lucida Console" w:hAnsi="Lucida Console"/>
@@ -5066,7 +5932,17 @@
           <w:sz w:val="18"/>
           <w:szCs w:val="18"/>
         </w:rPr>
-        <w:t>.getRomanNumeral());</w:t>
+        <w:t>.getRomanNumeral</w:t>
+      </w:r>
+      <w:proofErr w:type="spellEnd"/>
+      <w:r>
+        <w:rPr>
+          <w:rFonts w:ascii="Lucida Console" w:hAnsi="Lucida Console"/>
+          <w:color w:val="000000"/>
+          <w:sz w:val="18"/>
+          <w:szCs w:val="18"/>
+        </w:rPr>
+        <w:t>());</w:t>
       </w:r>
       <w:r>
         <w:rPr>
@@ -5107,7 +5983,31 @@
           <w:sz w:val="18"/>
           <w:szCs w:val="18"/>
         </w:rPr>
-        <w:t>"Invalid RomanNumeral, no exception thrown."</w:t>
+        <w:t xml:space="preserve">"Invalid </w:t>
+      </w:r>
+      <w:proofErr w:type="spellStart"/>
+      <w:r>
+        <w:rPr>
+          <w:rFonts w:ascii="Lucida Console" w:hAnsi="Lucida Console"/>
+          <w:b/>
+          <w:bCs/>
+          <w:color w:val="008000"/>
+          <w:sz w:val="18"/>
+          <w:szCs w:val="18"/>
+        </w:rPr>
+        <w:t>RomanNumeral</w:t>
+      </w:r>
+      <w:proofErr w:type="spellEnd"/>
+      <w:r>
+        <w:rPr>
+          <w:rFonts w:ascii="Lucida Console" w:hAnsi="Lucida Console"/>
+          <w:b/>
+          <w:bCs/>
+          <w:color w:val="008000"/>
+          <w:sz w:val="18"/>
+          <w:szCs w:val="18"/>
+        </w:rPr>
+        <w:t>, no exception thrown."</w:t>
       </w:r>
       <w:r>
         <w:rPr>
@@ -5176,7 +6076,27 @@
           <w:sz w:val="18"/>
           <w:szCs w:val="18"/>
         </w:rPr>
-        <w:t>(IllegalArgumentException e) {</w:t>
+        <w:t>(</w:t>
+      </w:r>
+      <w:proofErr w:type="spellStart"/>
+      <w:r>
+        <w:rPr>
+          <w:rFonts w:ascii="Lucida Console" w:hAnsi="Lucida Console"/>
+          <w:color w:val="000000"/>
+          <w:sz w:val="18"/>
+          <w:szCs w:val="18"/>
+        </w:rPr>
+        <w:t>IllegalArgumentException</w:t>
+      </w:r>
+      <w:proofErr w:type="spellEnd"/>
+      <w:r>
+        <w:rPr>
+          <w:rFonts w:ascii="Lucida Console" w:hAnsi="Lucida Console"/>
+          <w:color w:val="000000"/>
+          <w:sz w:val="18"/>
+          <w:szCs w:val="18"/>
+        </w:rPr>
+        <w:t xml:space="preserve"> e) {</w:t>
       </w:r>
       <w:r>
         <w:rPr>
@@ -5308,6 +6228,7 @@
         </w:rPr>
         <w:t xml:space="preserve">public void </w:t>
       </w:r>
+      <w:proofErr w:type="spellStart"/>
       <w:proofErr w:type="gramStart"/>
       <w:r>
         <w:rPr>
@@ -5316,7 +6237,17 @@
           <w:sz w:val="18"/>
           <w:szCs w:val="18"/>
         </w:rPr>
-        <w:t>testInvalidRomanNumeralB(</w:t>
+        <w:t>testInvalidRomanNumeralB</w:t>
+      </w:r>
+      <w:proofErr w:type="spellEnd"/>
+      <w:r>
+        <w:rPr>
+          <w:rFonts w:ascii="Courier New" w:eastAsia="Times New Roman" w:hAnsi="Courier New" w:cs="Courier New"/>
+          <w:color w:val="000000"/>
+          <w:sz w:val="18"/>
+          <w:szCs w:val="18"/>
+        </w:rPr>
+        <w:t>(</w:t>
       </w:r>
       <w:proofErr w:type="gramEnd"/>
       <w:r>
@@ -5366,7 +6297,17 @@
           <w:szCs w:val="18"/>
         </w:rPr>
         <w:br/>
-        <w:t xml:space="preserve">            RomanNumbers.</w:t>
+        <w:t xml:space="preserve">            </w:t>
+      </w:r>
+      <w:proofErr w:type="spellStart"/>
+      <w:r>
+        <w:rPr>
+          <w:rFonts w:ascii="Courier New" w:eastAsia="Times New Roman" w:hAnsi="Courier New" w:cs="Courier New"/>
+          <w:color w:val="000000"/>
+          <w:sz w:val="18"/>
+          <w:szCs w:val="18"/>
+        </w:rPr>
+        <w:t>RomanNumbers.</w:t>
       </w:r>
       <w:r>
         <w:rPr>
@@ -5379,6 +6320,7 @@
         </w:rPr>
         <w:t>toArabic</w:t>
       </w:r>
+      <w:proofErr w:type="spellEnd"/>
       <w:r>
         <w:rPr>
           <w:rFonts w:ascii="Courier New" w:eastAsia="Times New Roman" w:hAnsi="Courier New" w:cs="Courier New"/>
@@ -5496,7 +6438,47 @@
           <w:sz w:val="18"/>
           <w:szCs w:val="18"/>
         </w:rPr>
-        <w:t>(IllegalArgumentException expectedException)</w:t>
+        <w:t>(</w:t>
+      </w:r>
+      <w:proofErr w:type="spellStart"/>
+      <w:r>
+        <w:rPr>
+          <w:rFonts w:ascii="Courier New" w:eastAsia="Times New Roman" w:hAnsi="Courier New" w:cs="Courier New"/>
+          <w:color w:val="000000"/>
+          <w:sz w:val="18"/>
+          <w:szCs w:val="18"/>
+        </w:rPr>
+        <w:t>IllegalArgumentException</w:t>
+      </w:r>
+      <w:proofErr w:type="spellEnd"/>
+      <w:r>
+        <w:rPr>
+          <w:rFonts w:ascii="Courier New" w:eastAsia="Times New Roman" w:hAnsi="Courier New" w:cs="Courier New"/>
+          <w:color w:val="000000"/>
+          <w:sz w:val="18"/>
+          <w:szCs w:val="18"/>
+        </w:rPr>
+        <w:t xml:space="preserve"> </w:t>
+      </w:r>
+      <w:proofErr w:type="spellStart"/>
+      <w:r>
+        <w:rPr>
+          <w:rFonts w:ascii="Courier New" w:eastAsia="Times New Roman" w:hAnsi="Courier New" w:cs="Courier New"/>
+          <w:color w:val="000000"/>
+          <w:sz w:val="18"/>
+          <w:szCs w:val="18"/>
+        </w:rPr>
+        <w:t>expectedException</w:t>
+      </w:r>
+      <w:proofErr w:type="spellEnd"/>
+      <w:r>
+        <w:rPr>
+          <w:rFonts w:ascii="Courier New" w:eastAsia="Times New Roman" w:hAnsi="Courier New" w:cs="Courier New"/>
+          <w:color w:val="000000"/>
+          <w:sz w:val="18"/>
+          <w:szCs w:val="18"/>
+        </w:rPr>
+        <w:t>)</w:t>
       </w:r>
       <w:r>
         <w:rPr>
@@ -5606,6 +6588,7 @@
         </w:rPr>
         <w:t xml:space="preserve">public void </w:t>
       </w:r>
+      <w:proofErr w:type="spellStart"/>
       <w:proofErr w:type="gramStart"/>
       <w:r>
         <w:rPr>
@@ -5613,7 +6596,16 @@
           <w:sz w:val="18"/>
           <w:szCs w:val="18"/>
         </w:rPr>
-        <w:t>testInvalidRomanNumeralComboVC(</w:t>
+        <w:t>testInvalidRomanNumeralComboVC</w:t>
+      </w:r>
+      <w:proofErr w:type="spellEnd"/>
+      <w:r>
+        <w:rPr>
+          <w:color w:val="000000"/>
+          <w:sz w:val="18"/>
+          <w:szCs w:val="18"/>
+        </w:rPr>
+        <w:t>(</w:t>
       </w:r>
       <w:proofErr w:type="gramEnd"/>
       <w:r>
@@ -5658,7 +6650,16 @@
           <w:szCs w:val="18"/>
         </w:rPr>
         <w:br/>
-        <w:t xml:space="preserve">        RomanNumbers.</w:t>
+        <w:t xml:space="preserve">        </w:t>
+      </w:r>
+      <w:proofErr w:type="spellStart"/>
+      <w:r>
+        <w:rPr>
+          <w:color w:val="000000"/>
+          <w:sz w:val="18"/>
+          <w:szCs w:val="18"/>
+        </w:rPr>
+        <w:t>RomanNumbers.</w:t>
       </w:r>
       <w:r>
         <w:rPr>
@@ -5670,6 +6671,7 @@
         </w:rPr>
         <w:t>toArabic</w:t>
       </w:r>
+      <w:proofErr w:type="spellEnd"/>
       <w:r>
         <w:rPr>
           <w:color w:val="000000"/>
@@ -5775,7 +6777,43 @@
           <w:sz w:val="18"/>
           <w:szCs w:val="18"/>
         </w:rPr>
-        <w:t>(IllegalArgumentException expectedException)</w:t>
+        <w:t>(</w:t>
+      </w:r>
+      <w:proofErr w:type="spellStart"/>
+      <w:r>
+        <w:rPr>
+          <w:color w:val="000000"/>
+          <w:sz w:val="18"/>
+          <w:szCs w:val="18"/>
+        </w:rPr>
+        <w:t>IllegalArgumentException</w:t>
+      </w:r>
+      <w:proofErr w:type="spellEnd"/>
+      <w:r>
+        <w:rPr>
+          <w:color w:val="000000"/>
+          <w:sz w:val="18"/>
+          <w:szCs w:val="18"/>
+        </w:rPr>
+        <w:t xml:space="preserve"> </w:t>
+      </w:r>
+      <w:proofErr w:type="spellStart"/>
+      <w:r>
+        <w:rPr>
+          <w:color w:val="000000"/>
+          <w:sz w:val="18"/>
+          <w:szCs w:val="18"/>
+        </w:rPr>
+        <w:t>expectedException</w:t>
+      </w:r>
+      <w:proofErr w:type="spellEnd"/>
+      <w:r>
+        <w:rPr>
+          <w:color w:val="000000"/>
+          <w:sz w:val="18"/>
+          <w:szCs w:val="18"/>
+        </w:rPr>
+        <w:t>)</w:t>
       </w:r>
       <w:r>
         <w:rPr>
@@ -5999,6 +7037,7 @@
       <w:r>
         <w:t xml:space="preserve"> add the step code to </w:t>
       </w:r>
+      <w:proofErr w:type="spellStart"/>
       <w:r>
         <w:rPr>
           <w:b/>
@@ -6006,6 +7045,7 @@
         </w:rPr>
         <w:t>TestRomanNumeralFeature</w:t>
       </w:r>
+      <w:proofErr w:type="spellEnd"/>
       <w:r>
         <w:rPr>
           <w:sz w:val="28"/>
@@ -6029,12 +7069,22 @@
       <w:r>
         <w:t xml:space="preserve">    </w:t>
       </w:r>
-      <w:r>
-        <w:t xml:space="preserve">anArabicConversion = new </w:t>
-      </w:r>
+      <w:proofErr w:type="spellStart"/>
+      <w:r>
+        <w:t>anArabicConversion</w:t>
+      </w:r>
+      <w:proofErr w:type="spellEnd"/>
+      <w:r>
+        <w:t xml:space="preserve"> = new </w:t>
+      </w:r>
+      <w:proofErr w:type="spellStart"/>
       <w:proofErr w:type="gramStart"/>
       <w:r>
-        <w:t>ConversionEntry(</w:t>
+        <w:t>ConversionEntry</w:t>
+      </w:r>
+      <w:proofErr w:type="spellEnd"/>
+      <w:r>
+        <w:t>(</w:t>
       </w:r>
       <w:proofErr w:type="gramEnd"/>
       <w:r>
@@ -6088,13 +7138,39 @@
       <w:r>
         <w:t xml:space="preserve"> </w:t>
       </w:r>
+      <w:proofErr w:type="spellStart"/>
       <w:proofErr w:type="gramStart"/>
       <w:r>
-        <w:t>assertEquals(</w:t>
-      </w:r>
+        <w:t>assertEquals</w:t>
+      </w:r>
+      <w:proofErr w:type="spellEnd"/>
+      <w:r>
+        <w:t>(</w:t>
+      </w:r>
+      <w:proofErr w:type="spellStart"/>
       <w:proofErr w:type="gramEnd"/>
       <w:r>
-        <w:t>aRomanNumber, RomanNumbers.toRoman(anArabicConversion.getArabicNumber()));</w:t>
+        <w:t>aRomanNumber</w:t>
+      </w:r>
+      <w:proofErr w:type="spellEnd"/>
+      <w:r>
+        <w:t xml:space="preserve">, </w:t>
+      </w:r>
+      <w:proofErr w:type="spellStart"/>
+      <w:r>
+        <w:t>RomanNumbers.toRoman</w:t>
+      </w:r>
+      <w:proofErr w:type="spellEnd"/>
+      <w:r>
+        <w:t>(</w:t>
+      </w:r>
+      <w:proofErr w:type="spellStart"/>
+      <w:r>
+        <w:t>anArabicConversion.getArabicNumber</w:t>
+      </w:r>
+      <w:proofErr w:type="spellEnd"/>
+      <w:r>
+        <w:t>()));</w:t>
       </w:r>
     </w:p>
     <w:p/>
@@ -6118,6 +7194,7 @@
       <w:r>
         <w:t xml:space="preserve">Add this unit test to </w:t>
       </w:r>
+      <w:proofErr w:type="spellStart"/>
       <w:r>
         <w:rPr>
           <w:b/>
@@ -6125,6 +7202,7 @@
         </w:rPr>
         <w:t>TestRomanNumeralUnitTests</w:t>
       </w:r>
+      <w:proofErr w:type="spellEnd"/>
       <w:r>
         <w:t>:</w:t>
       </w:r>
@@ -6143,7 +7221,15 @@
         <w:ind w:left="360"/>
       </w:pPr>
       <w:r>
-        <w:t xml:space="preserve">    public void testArabicToRoman () {</w:t>
+        <w:t xml:space="preserve">    public void </w:t>
+      </w:r>
+      <w:proofErr w:type="spellStart"/>
+      <w:r>
+        <w:t>testArabicToRoman</w:t>
+      </w:r>
+      <w:proofErr w:type="spellEnd"/>
+      <w:r>
+        <w:t xml:space="preserve"> () {</w:t>
       </w:r>
     </w:p>
     <w:p>
@@ -6157,6 +7243,7 @@
           <w:szCs w:val="18"/>
         </w:rPr>
       </w:pPr>
+      <w:proofErr w:type="spellStart"/>
       <w:proofErr w:type="gramStart"/>
       <w:r>
         <w:rPr>
@@ -6168,6 +7255,7 @@
         </w:rPr>
         <w:t>assertEquals</w:t>
       </w:r>
+      <w:proofErr w:type="spellEnd"/>
       <w:r>
         <w:rPr>
           <w:color w:val="000000"/>
@@ -6211,7 +7299,16 @@
           <w:sz w:val="18"/>
           <w:szCs w:val="18"/>
         </w:rPr>
-        <w:t>, RomanNumbers.</w:t>
+        <w:t xml:space="preserve">, </w:t>
+      </w:r>
+      <w:proofErr w:type="spellStart"/>
+      <w:r>
+        <w:rPr>
+          <w:color w:val="000000"/>
+          <w:sz w:val="18"/>
+          <w:szCs w:val="18"/>
+        </w:rPr>
+        <w:t>RomanNumbers.</w:t>
       </w:r>
       <w:r>
         <w:rPr>
@@ -6223,6 +7320,7 @@
         </w:rPr>
         <w:t>toRoman</w:t>
       </w:r>
+      <w:proofErr w:type="spellEnd"/>
       <w:r>
         <w:rPr>
           <w:color w:val="000000"/>
@@ -6255,6 +7353,7 @@
         </w:rPr>
         <w:br/>
       </w:r>
+      <w:proofErr w:type="spellStart"/>
       <w:r>
         <w:rPr>
           <w:i/>
@@ -6265,6 +7364,7 @@
         </w:rPr>
         <w:t>assertEquals</w:t>
       </w:r>
+      <w:proofErr w:type="spellEnd"/>
       <w:r>
         <w:rPr>
           <w:color w:val="000000"/>
@@ -6307,7 +7407,16 @@
           <w:sz w:val="18"/>
           <w:szCs w:val="18"/>
         </w:rPr>
-        <w:t>, RomanNumbers.</w:t>
+        <w:t xml:space="preserve">, </w:t>
+      </w:r>
+      <w:proofErr w:type="spellStart"/>
+      <w:r>
+        <w:rPr>
+          <w:color w:val="000000"/>
+          <w:sz w:val="18"/>
+          <w:szCs w:val="18"/>
+        </w:rPr>
+        <w:t>RomanNumbers.</w:t>
       </w:r>
       <w:r>
         <w:rPr>
@@ -6319,6 +7428,7 @@
         </w:rPr>
         <w:t>toRoman</w:t>
       </w:r>
+      <w:proofErr w:type="spellEnd"/>
       <w:r>
         <w:rPr>
           <w:color w:val="000000"/>
@@ -6373,6 +7483,7 @@
       <w:r>
         <w:t xml:space="preserve">Add the following method to </w:t>
       </w:r>
+      <w:proofErr w:type="spellStart"/>
       <w:r>
         <w:rPr>
           <w:b/>
@@ -6380,6 +7491,7 @@
         </w:rPr>
         <w:t>RomanNumbers</w:t>
       </w:r>
+      <w:proofErr w:type="spellEnd"/>
       <w:r>
         <w:rPr>
           <w:sz w:val="28"/>
@@ -6398,13 +7510,26 @@
       <w:r>
         <w:t xml:space="preserve">    public static String </w:t>
       </w:r>
+      <w:proofErr w:type="spellStart"/>
       <w:proofErr w:type="gramStart"/>
       <w:r>
-        <w:t>toRoman(</w:t>
+        <w:t>toRoman</w:t>
+      </w:r>
+      <w:proofErr w:type="spellEnd"/>
+      <w:r>
+        <w:t>(</w:t>
       </w:r>
       <w:proofErr w:type="gramEnd"/>
       <w:r>
-        <w:t>int arabic) {</w:t>
+        <w:t xml:space="preserve">int </w:t>
+      </w:r>
+      <w:proofErr w:type="spellStart"/>
+      <w:r>
+        <w:t>arabic</w:t>
+      </w:r>
+      <w:proofErr w:type="spellEnd"/>
+      <w:r>
+        <w:t>) {</w:t>
       </w:r>
     </w:p>
     <w:p>
@@ -6428,7 +7553,15 @@
         <w:ind w:left="360"/>
       </w:pPr>
       <w:r>
-        <w:t xml:space="preserve">        for (RomanNumeral </w:t>
+        <w:t xml:space="preserve">        for (</w:t>
+      </w:r>
+      <w:proofErr w:type="spellStart"/>
+      <w:r>
+        <w:t>RomanNumeral</w:t>
+      </w:r>
+      <w:proofErr w:type="spellEnd"/>
+      <w:r>
+        <w:t xml:space="preserve"> </w:t>
       </w:r>
       <w:proofErr w:type="gramStart"/>
       <w:r>
@@ -6436,7 +7569,23 @@
       </w:r>
       <w:proofErr w:type="gramEnd"/>
       <w:r>
-        <w:t xml:space="preserve"> RomanNumeral.values()) { //Iterate through all of the enums, large to small</w:t>
+        <w:t xml:space="preserve"> </w:t>
+      </w:r>
+      <w:proofErr w:type="spellStart"/>
+      <w:r>
+        <w:t>RomanNumeral.values</w:t>
+      </w:r>
+      <w:proofErr w:type="spellEnd"/>
+      <w:r>
+        <w:t xml:space="preserve">()) { //Iterate through all of the </w:t>
+      </w:r>
+      <w:proofErr w:type="spellStart"/>
+      <w:r>
+        <w:t>enums</w:t>
+      </w:r>
+      <w:proofErr w:type="spellEnd"/>
+      <w:r>
+        <w:t>, large to small</w:t>
       </w:r>
     </w:p>
     <w:p>
@@ -6444,12 +7593,22 @@
         <w:ind w:left="360"/>
       </w:pPr>
       <w:r>
-        <w:t xml:space="preserve">            while (arabic &gt;= </w:t>
-      </w:r>
+        <w:t xml:space="preserve">            while (</w:t>
+      </w:r>
+      <w:proofErr w:type="spellStart"/>
+      <w:r>
+        <w:t>arabic</w:t>
+      </w:r>
+      <w:proofErr w:type="spellEnd"/>
+      <w:r>
+        <w:t xml:space="preserve"> &gt;= </w:t>
+      </w:r>
+      <w:proofErr w:type="spellStart"/>
       <w:proofErr w:type="gramStart"/>
       <w:r>
         <w:t>numeral.getArabic</w:t>
       </w:r>
+      <w:proofErr w:type="spellEnd"/>
       <w:proofErr w:type="gramEnd"/>
       <w:r>
         <w:t>()) {         //starting with the larger values, subtract them out</w:t>
@@ -6460,12 +7619,22 @@
         <w:ind w:left="360"/>
       </w:pPr>
       <w:r>
-        <w:t xml:space="preserve">                arabic -= </w:t>
-      </w:r>
+        <w:t xml:space="preserve">                </w:t>
+      </w:r>
+      <w:proofErr w:type="spellStart"/>
+      <w:r>
+        <w:t>arabic</w:t>
+      </w:r>
+      <w:proofErr w:type="spellEnd"/>
+      <w:r>
+        <w:t xml:space="preserve"> -= </w:t>
+      </w:r>
+      <w:proofErr w:type="spellStart"/>
       <w:proofErr w:type="gramStart"/>
       <w:r>
         <w:t>numeral.getArabic</w:t>
       </w:r>
+      <w:proofErr w:type="spellEnd"/>
       <w:proofErr w:type="gramEnd"/>
       <w:r>
         <w:t>();              //reduce number with matching number</w:t>
@@ -6478,10 +7647,12 @@
       <w:r>
         <w:t xml:space="preserve">                </w:t>
       </w:r>
+      <w:proofErr w:type="spellStart"/>
       <w:proofErr w:type="gramStart"/>
       <w:r>
         <w:t>result.append</w:t>
       </w:r>
+      <w:proofErr w:type="spellEnd"/>
       <w:proofErr w:type="gramEnd"/>
       <w:r>
         <w:t>(numeral.name());              //append found roman value</w:t>
@@ -6510,10 +7681,12 @@
       <w:r>
         <w:t xml:space="preserve">        return </w:t>
       </w:r>
+      <w:proofErr w:type="spellStart"/>
       <w:proofErr w:type="gramStart"/>
       <w:r>
         <w:t>result.toString</w:t>
       </w:r>
+      <w:proofErr w:type="spellEnd"/>
       <w:proofErr w:type="gramEnd"/>
       <w:r>
         <w:t>();</w:t>
@@ -6616,6 +7789,7 @@
       <w:r>
         <w:t xml:space="preserve">Add step test code to </w:t>
       </w:r>
+      <w:proofErr w:type="spellStart"/>
       <w:proofErr w:type="gramStart"/>
       <w:r>
         <w:rPr>
@@ -6624,6 +7798,7 @@
         </w:rPr>
         <w:t>TestRomanNumeralFeatureSteps</w:t>
       </w:r>
+      <w:proofErr w:type="spellEnd"/>
       <w:r>
         <w:rPr>
           <w:sz w:val="28"/>
@@ -6675,6 +7850,7 @@
         </w:rPr>
         <w:br/>
       </w:r>
+      <w:proofErr w:type="spellStart"/>
       <w:r>
         <w:rPr>
           <w:rFonts w:ascii="Lucida Console" w:hAnsi="Lucida Console"/>
@@ -6684,7 +7860,19 @@
           <w:sz w:val="21"/>
           <w:szCs w:val="21"/>
         </w:rPr>
-        <w:t xml:space="preserve">anArabicConversion </w:t>
+        <w:t>anArabicConversion</w:t>
+      </w:r>
+      <w:proofErr w:type="spellEnd"/>
+      <w:r>
+        <w:rPr>
+          <w:rFonts w:ascii="Lucida Console" w:hAnsi="Lucida Console"/>
+          <w:b/>
+          <w:bCs/>
+          <w:color w:val="660E7A"/>
+          <w:sz w:val="21"/>
+          <w:szCs w:val="21"/>
+        </w:rPr>
+        <w:t xml:space="preserve"> </w:t>
       </w:r>
       <w:r>
         <w:rPr>
@@ -6706,6 +7894,7 @@
         </w:rPr>
         <w:t xml:space="preserve">new </w:t>
       </w:r>
+      <w:proofErr w:type="spellStart"/>
       <w:r>
         <w:rPr>
           <w:rFonts w:ascii="Lucida Console" w:hAnsi="Lucida Console"/>
@@ -6713,7 +7902,17 @@
           <w:sz w:val="21"/>
           <w:szCs w:val="21"/>
         </w:rPr>
-        <w:t>ConversionEntry();</w:t>
+        <w:t>ConversionEntry</w:t>
+      </w:r>
+      <w:proofErr w:type="spellEnd"/>
+      <w:r>
+        <w:rPr>
+          <w:rFonts w:ascii="Lucida Console" w:hAnsi="Lucida Console"/>
+          <w:color w:val="000000"/>
+          <w:sz w:val="21"/>
+          <w:szCs w:val="21"/>
+        </w:rPr>
+        <w:t>();</w:t>
       </w:r>
       <w:r>
         <w:rPr>
@@ -6902,7 +8101,17 @@
           <w:szCs w:val="18"/>
         </w:rPr>
         <w:br/>
-        <w:t xml:space="preserve">        RomanNumbers.</w:t>
+        <w:t xml:space="preserve">        </w:t>
+      </w:r>
+      <w:proofErr w:type="spellStart"/>
+      <w:r>
+        <w:rPr>
+          <w:rFonts w:ascii="Courier New" w:eastAsia="Times New Roman" w:hAnsi="Courier New" w:cs="Courier New"/>
+          <w:color w:val="000000"/>
+          <w:sz w:val="18"/>
+          <w:szCs w:val="18"/>
+        </w:rPr>
+        <w:t>RomanNumbers.</w:t>
       </w:r>
       <w:r>
         <w:rPr>
@@ -6915,6 +8124,7 @@
         </w:rPr>
         <w:t>toRoman</w:t>
       </w:r>
+      <w:proofErr w:type="spellEnd"/>
       <w:r>
         <w:rPr>
           <w:rFonts w:ascii="Courier New" w:eastAsia="Times New Roman" w:hAnsi="Courier New" w:cs="Courier New"/>
@@ -6924,6 +8134,7 @@
         </w:rPr>
         <w:t>(</w:t>
       </w:r>
+      <w:proofErr w:type="spellStart"/>
       <w:r>
         <w:rPr>
           <w:rFonts w:ascii="Courier New" w:eastAsia="Times New Roman" w:hAnsi="Courier New" w:cs="Courier New"/>
@@ -6942,7 +8153,17 @@
           <w:sz w:val="18"/>
           <w:szCs w:val="18"/>
         </w:rPr>
-        <w:t>.getArabicNumber());</w:t>
+        <w:t>.getArabicNumber</w:t>
+      </w:r>
+      <w:proofErr w:type="spellEnd"/>
+      <w:r>
+        <w:rPr>
+          <w:rFonts w:ascii="Courier New" w:eastAsia="Times New Roman" w:hAnsi="Courier New" w:cs="Courier New"/>
+          <w:color w:val="000000"/>
+          <w:sz w:val="18"/>
+          <w:szCs w:val="18"/>
+        </w:rPr>
+        <w:t>());</w:t>
       </w:r>
       <w:r>
         <w:rPr>
@@ -7034,7 +8255,27 @@
           <w:sz w:val="18"/>
           <w:szCs w:val="18"/>
         </w:rPr>
-        <w:t>(IllegalArgumentException e) {</w:t>
+        <w:t>(</w:t>
+      </w:r>
+      <w:proofErr w:type="spellStart"/>
+      <w:r>
+        <w:rPr>
+          <w:rFonts w:ascii="Courier New" w:eastAsia="Times New Roman" w:hAnsi="Courier New" w:cs="Courier New"/>
+          <w:color w:val="000000"/>
+          <w:sz w:val="18"/>
+          <w:szCs w:val="18"/>
+        </w:rPr>
+        <w:t>IllegalArgumentException</w:t>
+      </w:r>
+      <w:proofErr w:type="spellEnd"/>
+      <w:r>
+        <w:rPr>
+          <w:rFonts w:ascii="Courier New" w:eastAsia="Times New Roman" w:hAnsi="Courier New" w:cs="Courier New"/>
+          <w:color w:val="000000"/>
+          <w:sz w:val="18"/>
+          <w:szCs w:val="18"/>
+        </w:rPr>
+        <w:t xml:space="preserve"> e) {</w:t>
       </w:r>
       <w:r>
         <w:rPr>
@@ -7133,6 +8374,7 @@
       <w:r>
         <w:t xml:space="preserve">Add a unit test in </w:t>
       </w:r>
+      <w:proofErr w:type="spellStart"/>
       <w:r>
         <w:rPr>
           <w:b/>
@@ -7140,6 +8382,7 @@
         </w:rPr>
         <w:t>TestRomanNumeralUnitTests</w:t>
       </w:r>
+      <w:proofErr w:type="spellEnd"/>
       <w:r>
         <w:rPr>
           <w:sz w:val="28"/>
@@ -7166,9 +8409,14 @@
       <w:r>
         <w:t xml:space="preserve">    public void </w:t>
       </w:r>
+      <w:proofErr w:type="spellStart"/>
       <w:proofErr w:type="gramStart"/>
       <w:r>
-        <w:t>testInvalidRomanNumeralOne(</w:t>
+        <w:t>testInvalidRomanNumeralOne</w:t>
+      </w:r>
+      <w:proofErr w:type="spellEnd"/>
+      <w:r>
+        <w:t>(</w:t>
       </w:r>
       <w:proofErr w:type="gramEnd"/>
       <w:r>
@@ -7188,7 +8436,15 @@
         <w:ind w:left="360"/>
       </w:pPr>
       <w:r>
-        <w:t xml:space="preserve">            RomanNumbers.toRoman(0);</w:t>
+        <w:t xml:space="preserve">            </w:t>
+      </w:r>
+      <w:proofErr w:type="spellStart"/>
+      <w:r>
+        <w:t>RomanNumbers.toRoman</w:t>
+      </w:r>
+      <w:proofErr w:type="spellEnd"/>
+      <w:r>
+        <w:t>(0);</w:t>
       </w:r>
     </w:p>
     <w:p>
@@ -7220,7 +8476,23 @@
         <w:ind w:left="360"/>
       </w:pPr>
       <w:r>
-        <w:t xml:space="preserve">        catch (IllegalArgumentException expectedException)</w:t>
+        <w:t xml:space="preserve">        catch (</w:t>
+      </w:r>
+      <w:proofErr w:type="spellStart"/>
+      <w:r>
+        <w:t>IllegalArgumentException</w:t>
+      </w:r>
+      <w:proofErr w:type="spellEnd"/>
+      <w:r>
+        <w:t xml:space="preserve"> </w:t>
+      </w:r>
+      <w:proofErr w:type="spellStart"/>
+      <w:r>
+        <w:t>expectedException</w:t>
+      </w:r>
+      <w:proofErr w:type="spellEnd"/>
+      <w:r>
+        <w:t>)</w:t>
       </w:r>
     </w:p>
     <w:p>
@@ -7269,6 +8541,7 @@
       <w:r>
         <w:t xml:space="preserve"> in </w:t>
       </w:r>
+      <w:proofErr w:type="spellStart"/>
       <w:r>
         <w:rPr>
           <w:b/>
@@ -7276,6 +8549,7 @@
         </w:rPr>
         <w:t>RomanNumbers</w:t>
       </w:r>
+      <w:proofErr w:type="spellEnd"/>
       <w:r>
         <w:t>:</w:t>
       </w:r>
@@ -7375,6 +8649,7 @@
         </w:rPr>
         <w:t xml:space="preserve">String </w:t>
       </w:r>
+      <w:proofErr w:type="spellStart"/>
       <w:proofErr w:type="gramStart"/>
       <w:r>
         <w:rPr>
@@ -7383,7 +8658,17 @@
           <w:sz w:val="18"/>
           <w:szCs w:val="18"/>
         </w:rPr>
-        <w:t>toRoman(</w:t>
+        <w:t>toRoman</w:t>
+      </w:r>
+      <w:proofErr w:type="spellEnd"/>
+      <w:r>
+        <w:rPr>
+          <w:rFonts w:ascii="Courier New" w:eastAsia="Times New Roman" w:hAnsi="Courier New" w:cs="Courier New"/>
+          <w:color w:val="000000"/>
+          <w:sz w:val="18"/>
+          <w:szCs w:val="18"/>
+        </w:rPr>
+        <w:t>(</w:t>
       </w:r>
       <w:proofErr w:type="gramEnd"/>
       <w:r>
@@ -7397,14 +8682,25 @@
         </w:rPr>
         <w:t xml:space="preserve">int </w:t>
       </w:r>
-      <w:r>
-        <w:rPr>
-          <w:rFonts w:ascii="Courier New" w:eastAsia="Times New Roman" w:hAnsi="Courier New" w:cs="Courier New"/>
-          <w:color w:val="000000"/>
-          <w:sz w:val="18"/>
-          <w:szCs w:val="18"/>
-        </w:rPr>
-        <w:t>arabic)</w:t>
+      <w:proofErr w:type="spellStart"/>
+      <w:r>
+        <w:rPr>
+          <w:rFonts w:ascii="Courier New" w:eastAsia="Times New Roman" w:hAnsi="Courier New" w:cs="Courier New"/>
+          <w:color w:val="000000"/>
+          <w:sz w:val="18"/>
+          <w:szCs w:val="18"/>
+        </w:rPr>
+        <w:t>arabic</w:t>
+      </w:r>
+      <w:proofErr w:type="spellEnd"/>
+      <w:r>
+        <w:rPr>
+          <w:rFonts w:ascii="Courier New" w:eastAsia="Times New Roman" w:hAnsi="Courier New" w:cs="Courier New"/>
+          <w:color w:val="000000"/>
+          <w:sz w:val="18"/>
+          <w:szCs w:val="18"/>
+        </w:rPr>
+        <w:t>)</w:t>
       </w:r>
       <w:r>
         <w:rPr>
@@ -7417,14 +8713,25 @@
         </w:rPr>
         <w:t xml:space="preserve">throws </w:t>
       </w:r>
-      <w:r>
-        <w:rPr>
-          <w:rFonts w:ascii="Courier New" w:eastAsia="Times New Roman" w:hAnsi="Courier New" w:cs="Courier New"/>
-          <w:color w:val="000000"/>
-          <w:sz w:val="18"/>
-          <w:szCs w:val="18"/>
-        </w:rPr>
-        <w:t>IllegalArgumentException {</w:t>
+      <w:proofErr w:type="spellStart"/>
+      <w:r>
+        <w:rPr>
+          <w:rFonts w:ascii="Courier New" w:eastAsia="Times New Roman" w:hAnsi="Courier New" w:cs="Courier New"/>
+          <w:color w:val="000000"/>
+          <w:sz w:val="18"/>
+          <w:szCs w:val="18"/>
+        </w:rPr>
+        <w:t>IllegalArgumentException</w:t>
+      </w:r>
+      <w:proofErr w:type="spellEnd"/>
+      <w:r>
+        <w:rPr>
+          <w:rFonts w:ascii="Courier New" w:eastAsia="Times New Roman" w:hAnsi="Courier New" w:cs="Courier New"/>
+          <w:color w:val="000000"/>
+          <w:sz w:val="18"/>
+          <w:szCs w:val="18"/>
+        </w:rPr>
+        <w:t xml:space="preserve"> {</w:t>
       </w:r>
     </w:p>
     <w:p>
@@ -7493,7 +8800,27 @@
           <w:sz w:val="18"/>
           <w:szCs w:val="18"/>
         </w:rPr>
-        <w:t xml:space="preserve">(arabic &lt; </w:t>
+        <w:t>(</w:t>
+      </w:r>
+      <w:proofErr w:type="spellStart"/>
+      <w:r>
+        <w:rPr>
+          <w:rFonts w:ascii="Courier New" w:eastAsia="Times New Roman" w:hAnsi="Courier New" w:cs="Courier New"/>
+          <w:color w:val="000000"/>
+          <w:sz w:val="18"/>
+          <w:szCs w:val="18"/>
+        </w:rPr>
+        <w:t>arabic</w:t>
+      </w:r>
+      <w:proofErr w:type="spellEnd"/>
+      <w:r>
+        <w:rPr>
+          <w:rFonts w:ascii="Courier New" w:eastAsia="Times New Roman" w:hAnsi="Courier New" w:cs="Courier New"/>
+          <w:color w:val="000000"/>
+          <w:sz w:val="18"/>
+          <w:szCs w:val="18"/>
+        </w:rPr>
+        <w:t xml:space="preserve"> &lt; </w:t>
       </w:r>
       <w:r>
         <w:rPr>
@@ -7515,7 +8842,27 @@
           <w:sz w:val="18"/>
           <w:szCs w:val="18"/>
         </w:rPr>
-        <w:t xml:space="preserve">|| arabic &gt; </w:t>
+        <w:t xml:space="preserve">|| </w:t>
+      </w:r>
+      <w:proofErr w:type="spellStart"/>
+      <w:r>
+        <w:rPr>
+          <w:rFonts w:ascii="Courier New" w:eastAsia="Times New Roman" w:hAnsi="Courier New" w:cs="Courier New"/>
+          <w:color w:val="000000"/>
+          <w:sz w:val="18"/>
+          <w:szCs w:val="18"/>
+        </w:rPr>
+        <w:t>arabic</w:t>
+      </w:r>
+      <w:proofErr w:type="spellEnd"/>
+      <w:r>
+        <w:rPr>
+          <w:rFonts w:ascii="Courier New" w:eastAsia="Times New Roman" w:hAnsi="Courier New" w:cs="Courier New"/>
+          <w:color w:val="000000"/>
+          <w:sz w:val="18"/>
+          <w:szCs w:val="18"/>
+        </w:rPr>
+        <w:t xml:space="preserve"> &gt; </w:t>
       </w:r>
       <w:r>
         <w:rPr>
@@ -7560,14 +8907,35 @@
         </w:rPr>
         <w:t xml:space="preserve">throw new </w:t>
       </w:r>
-      <w:r>
-        <w:rPr>
-          <w:rFonts w:ascii="Courier New" w:eastAsia="Times New Roman" w:hAnsi="Courier New" w:cs="Courier New"/>
-          <w:color w:val="000000"/>
-          <w:sz w:val="18"/>
-          <w:szCs w:val="18"/>
-        </w:rPr>
-        <w:t>IllegalArgumentException(String.</w:t>
+      <w:proofErr w:type="spellStart"/>
+      <w:r>
+        <w:rPr>
+          <w:rFonts w:ascii="Courier New" w:eastAsia="Times New Roman" w:hAnsi="Courier New" w:cs="Courier New"/>
+          <w:color w:val="000000"/>
+          <w:sz w:val="18"/>
+          <w:szCs w:val="18"/>
+        </w:rPr>
+        <w:t>IllegalArgumentException</w:t>
+      </w:r>
+      <w:proofErr w:type="spellEnd"/>
+      <w:r>
+        <w:rPr>
+          <w:rFonts w:ascii="Courier New" w:eastAsia="Times New Roman" w:hAnsi="Courier New" w:cs="Courier New"/>
+          <w:color w:val="000000"/>
+          <w:sz w:val="18"/>
+          <w:szCs w:val="18"/>
+        </w:rPr>
+        <w:t>(</w:t>
+      </w:r>
+      <w:proofErr w:type="spellStart"/>
+      <w:r>
+        <w:rPr>
+          <w:rFonts w:ascii="Courier New" w:eastAsia="Times New Roman" w:hAnsi="Courier New" w:cs="Courier New"/>
+          <w:color w:val="000000"/>
+          <w:sz w:val="18"/>
+          <w:szCs w:val="18"/>
+        </w:rPr>
+        <w:t>String.</w:t>
       </w:r>
       <w:r>
         <w:rPr>
@@ -7580,6 +8948,7 @@
         </w:rPr>
         <w:t>format</w:t>
       </w:r>
+      <w:proofErr w:type="spellEnd"/>
       <w:r>
         <w:rPr>
           <w:rFonts w:ascii="Courier New" w:eastAsia="Times New Roman" w:hAnsi="Courier New" w:cs="Courier New"/>
@@ -7760,7 +9129,37 @@
           <w:sz w:val="18"/>
           <w:szCs w:val="18"/>
         </w:rPr>
-        <w:t>(RomanNumeral numeral : RomanNumeral.</w:t>
+        <w:t>(</w:t>
+      </w:r>
+      <w:proofErr w:type="spellStart"/>
+      <w:r>
+        <w:rPr>
+          <w:rFonts w:ascii="Courier New" w:eastAsia="Times New Roman" w:hAnsi="Courier New" w:cs="Courier New"/>
+          <w:color w:val="000000"/>
+          <w:sz w:val="18"/>
+          <w:szCs w:val="18"/>
+        </w:rPr>
+        <w:t>RomanNumeral</w:t>
+      </w:r>
+      <w:proofErr w:type="spellEnd"/>
+      <w:r>
+        <w:rPr>
+          <w:rFonts w:ascii="Courier New" w:eastAsia="Times New Roman" w:hAnsi="Courier New" w:cs="Courier New"/>
+          <w:color w:val="000000"/>
+          <w:sz w:val="18"/>
+          <w:szCs w:val="18"/>
+        </w:rPr>
+        <w:t xml:space="preserve"> numeral : </w:t>
+      </w:r>
+      <w:proofErr w:type="spellStart"/>
+      <w:r>
+        <w:rPr>
+          <w:rFonts w:ascii="Courier New" w:eastAsia="Times New Roman" w:hAnsi="Courier New" w:cs="Courier New"/>
+          <w:color w:val="000000"/>
+          <w:sz w:val="18"/>
+          <w:szCs w:val="18"/>
+        </w:rPr>
+        <w:t>RomanNumeral.</w:t>
       </w:r>
       <w:r>
         <w:rPr>
@@ -7773,6 +9172,7 @@
         </w:rPr>
         <w:t>values</w:t>
       </w:r>
+      <w:proofErr w:type="spellEnd"/>
       <w:r>
         <w:rPr>
           <w:rFonts w:ascii="Courier New" w:eastAsia="Times New Roman" w:hAnsi="Courier New" w:cs="Courier New"/>
@@ -7791,8 +9191,9 @@
           <w:sz w:val="18"/>
           <w:szCs w:val="18"/>
         </w:rPr>
-        <w:t>//Iterate through all of the enums, large to small</w:t>
-      </w:r>
+        <w:t xml:space="preserve">//Iterate through all of the </w:t>
+      </w:r>
+      <w:proofErr w:type="spellStart"/>
       <w:r>
         <w:rPr>
           <w:rFonts w:ascii="Courier New" w:eastAsia="Times New Roman" w:hAnsi="Courier New" w:cs="Courier New"/>
@@ -7802,29 +9203,9 @@
           <w:sz w:val="18"/>
           <w:szCs w:val="18"/>
         </w:rPr>
-        <w:br/>
-        <w:t xml:space="preserve">        </w:t>
-      </w:r>
-      <w:r>
-        <w:rPr>
-          <w:rFonts w:ascii="Courier New" w:eastAsia="Times New Roman" w:hAnsi="Courier New" w:cs="Courier New"/>
-          <w:b/>
-          <w:bCs/>
-          <w:color w:val="000080"/>
-          <w:sz w:val="18"/>
-          <w:szCs w:val="18"/>
-        </w:rPr>
-        <w:t xml:space="preserve">while </w:t>
-      </w:r>
-      <w:r>
-        <w:rPr>
-          <w:rFonts w:ascii="Courier New" w:eastAsia="Times New Roman" w:hAnsi="Courier New" w:cs="Courier New"/>
-          <w:color w:val="000000"/>
-          <w:sz w:val="18"/>
-          <w:szCs w:val="18"/>
-        </w:rPr>
-        <w:t xml:space="preserve">(arabic &gt;= numeral.getArabic()) {         </w:t>
-      </w:r>
+        <w:t>enums</w:t>
+      </w:r>
+      <w:proofErr w:type="spellEnd"/>
       <w:r>
         <w:rPr>
           <w:rFonts w:ascii="Courier New" w:eastAsia="Times New Roman" w:hAnsi="Courier New" w:cs="Courier New"/>
@@ -7834,7 +9215,7 @@
           <w:sz w:val="18"/>
           <w:szCs w:val="18"/>
         </w:rPr>
-        <w:t>//starting with the larger values, subtract them out</w:t>
+        <w:t>, large to small</w:t>
       </w:r>
       <w:r>
         <w:rPr>
@@ -7846,16 +9227,67 @@
           <w:szCs w:val="18"/>
         </w:rPr>
         <w:br/>
-        <w:t xml:space="preserve">            </w:t>
-      </w:r>
-      <w:r>
-        <w:rPr>
-          <w:rFonts w:ascii="Courier New" w:eastAsia="Times New Roman" w:hAnsi="Courier New" w:cs="Courier New"/>
-          <w:color w:val="000000"/>
-          <w:sz w:val="18"/>
-          <w:szCs w:val="18"/>
-        </w:rPr>
-        <w:t xml:space="preserve">arabic -= numeral.getArabic();              </w:t>
+        <w:t xml:space="preserve">        </w:t>
+      </w:r>
+      <w:r>
+        <w:rPr>
+          <w:rFonts w:ascii="Courier New" w:eastAsia="Times New Roman" w:hAnsi="Courier New" w:cs="Courier New"/>
+          <w:b/>
+          <w:bCs/>
+          <w:color w:val="000080"/>
+          <w:sz w:val="18"/>
+          <w:szCs w:val="18"/>
+        </w:rPr>
+        <w:t xml:space="preserve">while </w:t>
+      </w:r>
+      <w:r>
+        <w:rPr>
+          <w:rFonts w:ascii="Courier New" w:eastAsia="Times New Roman" w:hAnsi="Courier New" w:cs="Courier New"/>
+          <w:color w:val="000000"/>
+          <w:sz w:val="18"/>
+          <w:szCs w:val="18"/>
+        </w:rPr>
+        <w:t>(</w:t>
+      </w:r>
+      <w:proofErr w:type="spellStart"/>
+      <w:r>
+        <w:rPr>
+          <w:rFonts w:ascii="Courier New" w:eastAsia="Times New Roman" w:hAnsi="Courier New" w:cs="Courier New"/>
+          <w:color w:val="000000"/>
+          <w:sz w:val="18"/>
+          <w:szCs w:val="18"/>
+        </w:rPr>
+        <w:t>arabic</w:t>
+      </w:r>
+      <w:proofErr w:type="spellEnd"/>
+      <w:r>
+        <w:rPr>
+          <w:rFonts w:ascii="Courier New" w:eastAsia="Times New Roman" w:hAnsi="Courier New" w:cs="Courier New"/>
+          <w:color w:val="000000"/>
+          <w:sz w:val="18"/>
+          <w:szCs w:val="18"/>
+        </w:rPr>
+        <w:t xml:space="preserve"> &gt;= </w:t>
+      </w:r>
+      <w:proofErr w:type="spellStart"/>
+      <w:r>
+        <w:rPr>
+          <w:rFonts w:ascii="Courier New" w:eastAsia="Times New Roman" w:hAnsi="Courier New" w:cs="Courier New"/>
+          <w:color w:val="000000"/>
+          <w:sz w:val="18"/>
+          <w:szCs w:val="18"/>
+        </w:rPr>
+        <w:t>numeral.getArabic</w:t>
+      </w:r>
+      <w:proofErr w:type="spellEnd"/>
+      <w:r>
+        <w:rPr>
+          <w:rFonts w:ascii="Courier New" w:eastAsia="Times New Roman" w:hAnsi="Courier New" w:cs="Courier New"/>
+          <w:color w:val="000000"/>
+          <w:sz w:val="18"/>
+          <w:szCs w:val="18"/>
+        </w:rPr>
+        <w:t xml:space="preserve">()) {         </w:t>
       </w:r>
       <w:r>
         <w:rPr>
@@ -7866,7 +9298,7 @@
           <w:sz w:val="18"/>
           <w:szCs w:val="18"/>
         </w:rPr>
-        <w:t>//reduce number with matching number</w:t>
+        <w:t>//starting with the larger values, subtract them out</w:t>
       </w:r>
       <w:r>
         <w:rPr>
@@ -7880,14 +9312,45 @@
         <w:br/>
         <w:t xml:space="preserve">            </w:t>
       </w:r>
-      <w:r>
-        <w:rPr>
-          <w:rFonts w:ascii="Courier New" w:eastAsia="Times New Roman" w:hAnsi="Courier New" w:cs="Courier New"/>
-          <w:color w:val="000000"/>
-          <w:sz w:val="18"/>
-          <w:szCs w:val="18"/>
-        </w:rPr>
-        <w:t xml:space="preserve">result.append(numeral.name());              </w:t>
+      <w:proofErr w:type="spellStart"/>
+      <w:r>
+        <w:rPr>
+          <w:rFonts w:ascii="Courier New" w:eastAsia="Times New Roman" w:hAnsi="Courier New" w:cs="Courier New"/>
+          <w:color w:val="000000"/>
+          <w:sz w:val="18"/>
+          <w:szCs w:val="18"/>
+        </w:rPr>
+        <w:t>arabic</w:t>
+      </w:r>
+      <w:proofErr w:type="spellEnd"/>
+      <w:r>
+        <w:rPr>
+          <w:rFonts w:ascii="Courier New" w:eastAsia="Times New Roman" w:hAnsi="Courier New" w:cs="Courier New"/>
+          <w:color w:val="000000"/>
+          <w:sz w:val="18"/>
+          <w:szCs w:val="18"/>
+        </w:rPr>
+        <w:t xml:space="preserve"> -= </w:t>
+      </w:r>
+      <w:proofErr w:type="spellStart"/>
+      <w:r>
+        <w:rPr>
+          <w:rFonts w:ascii="Courier New" w:eastAsia="Times New Roman" w:hAnsi="Courier New" w:cs="Courier New"/>
+          <w:color w:val="000000"/>
+          <w:sz w:val="18"/>
+          <w:szCs w:val="18"/>
+        </w:rPr>
+        <w:t>numeral.getArabic</w:t>
+      </w:r>
+      <w:proofErr w:type="spellEnd"/>
+      <w:r>
+        <w:rPr>
+          <w:rFonts w:ascii="Courier New" w:eastAsia="Times New Roman" w:hAnsi="Courier New" w:cs="Courier New"/>
+          <w:color w:val="000000"/>
+          <w:sz w:val="18"/>
+          <w:szCs w:val="18"/>
+        </w:rPr>
+        <w:t xml:space="preserve">();              </w:t>
       </w:r>
       <w:r>
         <w:rPr>
@@ -7898,7 +9361,7 @@
           <w:sz w:val="18"/>
           <w:szCs w:val="18"/>
         </w:rPr>
-        <w:t>//append found roman value</w:t>
+        <w:t>//reduce number with matching number</w:t>
       </w:r>
       <w:r>
         <w:rPr>
@@ -7910,6 +9373,49 @@
           <w:szCs w:val="18"/>
         </w:rPr>
         <w:br/>
+        <w:t xml:space="preserve">            </w:t>
+      </w:r>
+      <w:proofErr w:type="spellStart"/>
+      <w:r>
+        <w:rPr>
+          <w:rFonts w:ascii="Courier New" w:eastAsia="Times New Roman" w:hAnsi="Courier New" w:cs="Courier New"/>
+          <w:color w:val="000000"/>
+          <w:sz w:val="18"/>
+          <w:szCs w:val="18"/>
+        </w:rPr>
+        <w:t>result.append</w:t>
+      </w:r>
+      <w:proofErr w:type="spellEnd"/>
+      <w:r>
+        <w:rPr>
+          <w:rFonts w:ascii="Courier New" w:eastAsia="Times New Roman" w:hAnsi="Courier New" w:cs="Courier New"/>
+          <w:color w:val="000000"/>
+          <w:sz w:val="18"/>
+          <w:szCs w:val="18"/>
+        </w:rPr>
+        <w:t xml:space="preserve">(numeral.name());              </w:t>
+      </w:r>
+      <w:r>
+        <w:rPr>
+          <w:rFonts w:ascii="Courier New" w:eastAsia="Times New Roman" w:hAnsi="Courier New" w:cs="Courier New"/>
+          <w:i/>
+          <w:iCs/>
+          <w:color w:val="808080"/>
+          <w:sz w:val="18"/>
+          <w:szCs w:val="18"/>
+        </w:rPr>
+        <w:t>//append found roman value</w:t>
+      </w:r>
+      <w:r>
+        <w:rPr>
+          <w:rFonts w:ascii="Courier New" w:eastAsia="Times New Roman" w:hAnsi="Courier New" w:cs="Courier New"/>
+          <w:i/>
+          <w:iCs/>
+          <w:color w:val="808080"/>
+          <w:sz w:val="18"/>
+          <w:szCs w:val="18"/>
+        </w:rPr>
+        <w:br/>
         <w:t xml:space="preserve">        </w:t>
       </w:r>
       <w:r>
@@ -7952,14 +9458,25 @@
         </w:rPr>
         <w:t xml:space="preserve">return </w:t>
       </w:r>
-      <w:r>
-        <w:rPr>
-          <w:rFonts w:ascii="Courier New" w:eastAsia="Times New Roman" w:hAnsi="Courier New" w:cs="Courier New"/>
-          <w:color w:val="000000"/>
-          <w:sz w:val="18"/>
-          <w:szCs w:val="18"/>
-        </w:rPr>
-        <w:t>result.toString();</w:t>
+      <w:proofErr w:type="spellStart"/>
+      <w:r>
+        <w:rPr>
+          <w:rFonts w:ascii="Courier New" w:eastAsia="Times New Roman" w:hAnsi="Courier New" w:cs="Courier New"/>
+          <w:color w:val="000000"/>
+          <w:sz w:val="18"/>
+          <w:szCs w:val="18"/>
+        </w:rPr>
+        <w:t>result.toString</w:t>
+      </w:r>
+      <w:proofErr w:type="spellEnd"/>
+      <w:r>
+        <w:rPr>
+          <w:rFonts w:ascii="Courier New" w:eastAsia="Times New Roman" w:hAnsi="Courier New" w:cs="Courier New"/>
+          <w:color w:val="000000"/>
+          <w:sz w:val="18"/>
+          <w:szCs w:val="18"/>
+        </w:rPr>
+        <w:t>();</w:t>
       </w:r>
       <w:r>
         <w:rPr>
@@ -8007,8 +9524,6 @@
       <w:r>
         <w:t xml:space="preserve"> the business rule examples and the count of tests.</w:t>
       </w:r>
-      <w:bookmarkStart w:id="0" w:name="_GoBack"/>
-      <w:bookmarkEnd w:id="0"/>
       <w:r>
         <w:br w:type="page"/>
       </w:r>
@@ -9626,6 +11141,7 @@
     <w:lsdException w:name="HTML Sample" w:semiHidden="1" w:unhideWhenUsed="1"/>
     <w:lsdException w:name="HTML Typewriter" w:semiHidden="1" w:unhideWhenUsed="1"/>
     <w:lsdException w:name="HTML Variable" w:semiHidden="1" w:unhideWhenUsed="1"/>
+    <w:lsdException w:name="Normal Table" w:semiHidden="1" w:unhideWhenUsed="1"/>
     <w:lsdException w:name="annotation subject" w:semiHidden="1" w:unhideWhenUsed="1"/>
     <w:lsdException w:name="No List" w:semiHidden="1" w:unhideWhenUsed="1"/>
     <w:lsdException w:name="Outline List 1" w:semiHidden="1" w:unhideWhenUsed="1"/>
@@ -9672,8 +11188,10 @@
     <w:lsdException w:name="Table Subtle 2" w:semiHidden="1" w:unhideWhenUsed="1"/>
     <w:lsdException w:name="Table Web 1" w:semiHidden="1" w:unhideWhenUsed="1"/>
     <w:lsdException w:name="Table Web 2" w:semiHidden="1" w:unhideWhenUsed="1"/>
+    <w:lsdException w:name="Table Web 3" w:semiHidden="1" w:unhideWhenUsed="1"/>
     <w:lsdException w:name="Balloon Text" w:semiHidden="1" w:unhideWhenUsed="1"/>
     <w:lsdException w:name="Table Grid" w:uiPriority="59"/>
+    <w:lsdException w:name="Table Theme" w:semiHidden="1" w:unhideWhenUsed="1"/>
     <w:lsdException w:name="Placeholder Text" w:semiHidden="1"/>
     <w:lsdException w:name="No Spacing" w:uiPriority="1" w:qFormat="1"/>
     <w:lsdException w:name="Light Shading" w:uiPriority="60"/>

</xml_diff>

<commit_message>
corrected a step def code
</commit_message>
<xml_diff>
--- a/workingFiles/Roman Numerals Slide Code for managers.docx
+++ b/workingFiles/Roman Numerals Slide Code for managers.docx
@@ -34,15 +34,7 @@
         <w:t xml:space="preserve">Extract </w:t>
       </w:r>
       <w:r>
-        <w:t xml:space="preserve">project from </w:t>
-      </w:r>
-      <w:proofErr w:type="spellStart"/>
-      <w:r>
-        <w:t>RomanConversionStarting</w:t>
-      </w:r>
-      <w:proofErr w:type="spellEnd"/>
-      <w:r>
-        <w:t xml:space="preserve"> to project directory. Recommend this be done ahead of presentation where you can show only one class set up so far </w:t>
+        <w:t xml:space="preserve">project from RomanConversionStarting to project directory. Recommend this be done ahead of presentation where you can show only one class set up so far </w:t>
       </w:r>
     </w:p>
     <w:p>
@@ -72,23 +64,7 @@
     </w:p>
     <w:p>
       <w:r>
-        <w:t xml:space="preserve">Create a file called </w:t>
-      </w:r>
-      <w:proofErr w:type="spellStart"/>
-      <w:r>
-        <w:t>RomanNumerals.feature</w:t>
-      </w:r>
-      <w:proofErr w:type="spellEnd"/>
-      <w:r>
-        <w:t xml:space="preserve"> in the </w:t>
-      </w:r>
-      <w:proofErr w:type="spellStart"/>
-      <w:r>
-        <w:t>src</w:t>
-      </w:r>
-      <w:proofErr w:type="spellEnd"/>
-      <w:r>
-        <w:t>/test/resources/cucumber/kata directory:</w:t>
+        <w:t>Create a file called RomanNumerals.feature in the src/test/resources/cucumber/kata directory:</w:t>
       </w:r>
     </w:p>
     <w:p/>
@@ -890,28 +866,10 @@
         </w:tabs>
       </w:pPr>
       <w:r>
-        <w:t xml:space="preserve">Now </w:t>
-      </w:r>
-      <w:proofErr w:type="spellStart"/>
-      <w:proofErr w:type="gramStart"/>
-      <w:r>
-        <w:t>lets</w:t>
-      </w:r>
-      <w:proofErr w:type="spellEnd"/>
-      <w:proofErr w:type="gramEnd"/>
-      <w:r>
-        <w:t xml:space="preserve"> create a separate feature file that will hold the error handling</w:t>
-      </w:r>
-      <w:r>
-        <w:t xml:space="preserve">, call it </w:t>
-      </w:r>
-      <w:proofErr w:type="spellStart"/>
-      <w:r>
-        <w:t>RomanNumeralErrors.feature</w:t>
-      </w:r>
-      <w:proofErr w:type="spellEnd"/>
-      <w:r>
-        <w:t xml:space="preserve"> file with this description:</w:t>
+        <w:t>Now lets create a separate feature file that will hold the error handling</w:t>
+      </w:r>
+      <w:r>
+        <w:t>, call it RomanNumeralErrors.feature file with this description:</w:t>
       </w:r>
     </w:p>
     <w:p>
@@ -1462,15 +1420,7 @@
     </w:p>
     <w:p>
       <w:r>
-        <w:t xml:space="preserve">Use </w:t>
-      </w:r>
-      <w:proofErr w:type="spellStart"/>
-      <w:r>
-        <w:t>Intellij</w:t>
-      </w:r>
-      <w:proofErr w:type="spellEnd"/>
-      <w:r>
-        <w:t xml:space="preserve"> to generate the step definition stubs.</w:t>
+        <w:t>Use Intellij to generate the step definition stubs.</w:t>
       </w:r>
       <w:r>
         <w:t xml:space="preserve"> Demo the creation of the step definition</w:t>
@@ -1484,7 +1434,6 @@
       <w:r>
         <w:t xml:space="preserve"> of </w:t>
       </w:r>
-      <w:proofErr w:type="spellStart"/>
       <w:r>
         <w:rPr>
           <w:rFonts w:ascii="Courier New" w:eastAsia="Times New Roman" w:hAnsi="Courier New" w:cs="Courier New"/>
@@ -1494,7 +1443,6 @@
         </w:rPr>
         <w:t>TestRomanNumeralFeatureSteps</w:t>
       </w:r>
-      <w:proofErr w:type="spellEnd"/>
       <w:r>
         <w:rPr>
           <w:sz w:val="28"/>
@@ -1530,16 +1478,8 @@
         <w:rPr>
           <w:b/>
         </w:rPr>
-        <w:t>\</w:t>
-      </w:r>
-      <w:proofErr w:type="spellStart"/>
-      <w:r>
-        <w:rPr>
-          <w:b/>
-        </w:rPr>
-        <w:t>step_definitions</w:t>
-      </w:r>
-      <w:proofErr w:type="spellEnd"/>
+        <w:t>\step_definitions</w:t>
+      </w:r>
       <w:r>
         <w:t xml:space="preserve"> directory</w:t>
       </w:r>
@@ -1549,8 +1489,6 @@
       <w:r>
         <w:t xml:space="preserve"> Ensure it is in the </w:t>
       </w:r>
-      <w:proofErr w:type="spellStart"/>
-      <w:proofErr w:type="gramStart"/>
       <w:r>
         <w:rPr>
           <w:b/>
@@ -1558,8 +1496,6 @@
         </w:rPr>
         <w:t>cucumber.kata</w:t>
       </w:r>
-      <w:proofErr w:type="spellEnd"/>
-      <w:proofErr w:type="gramEnd"/>
       <w:r>
         <w:t xml:space="preserve"> package!</w:t>
       </w:r>
@@ -1623,27 +1559,15 @@
         </w:rPr>
         <w:t xml:space="preserve">private </w:t>
       </w:r>
-      <w:proofErr w:type="spellStart"/>
-      <w:r>
-        <w:rPr>
-          <w:rFonts w:ascii="Courier New" w:eastAsia="Times New Roman" w:hAnsi="Courier New" w:cs="Courier New"/>
-          <w:color w:val="000000"/>
-          <w:sz w:val="18"/>
-          <w:szCs w:val="18"/>
-        </w:rPr>
-        <w:t>ConversionEntry</w:t>
-      </w:r>
-      <w:proofErr w:type="spellEnd"/>
-      <w:r>
-        <w:rPr>
-          <w:rFonts w:ascii="Courier New" w:eastAsia="Times New Roman" w:hAnsi="Courier New" w:cs="Courier New"/>
-          <w:color w:val="000000"/>
-          <w:sz w:val="18"/>
-          <w:szCs w:val="18"/>
-        </w:rPr>
-        <w:t xml:space="preserve"> </w:t>
-      </w:r>
-      <w:proofErr w:type="spellStart"/>
+      <w:r>
+        <w:rPr>
+          <w:rFonts w:ascii="Courier New" w:eastAsia="Times New Roman" w:hAnsi="Courier New" w:cs="Courier New"/>
+          <w:color w:val="000000"/>
+          <w:sz w:val="18"/>
+          <w:szCs w:val="18"/>
+        </w:rPr>
+        <w:t xml:space="preserve">ConversionEntry </w:t>
+      </w:r>
       <w:r>
         <w:rPr>
           <w:rFonts w:ascii="Courier New" w:eastAsia="Times New Roman" w:hAnsi="Courier New" w:cs="Courier New"/>
@@ -1655,7 +1579,6 @@
         </w:rPr>
         <w:t>aRomanConversion</w:t>
       </w:r>
-      <w:proofErr w:type="spellEnd"/>
       <w:r>
         <w:rPr>
           <w:rFonts w:ascii="Courier New" w:eastAsia="Times New Roman" w:hAnsi="Courier New" w:cs="Courier New"/>
@@ -1685,27 +1608,15 @@
         </w:rPr>
         <w:t xml:space="preserve">private </w:t>
       </w:r>
-      <w:proofErr w:type="spellStart"/>
-      <w:r>
-        <w:rPr>
-          <w:rFonts w:ascii="Courier New" w:eastAsia="Times New Roman" w:hAnsi="Courier New" w:cs="Courier New"/>
-          <w:color w:val="000000"/>
-          <w:sz w:val="18"/>
-          <w:szCs w:val="18"/>
-        </w:rPr>
-        <w:t>ConversionEntry</w:t>
-      </w:r>
-      <w:proofErr w:type="spellEnd"/>
-      <w:r>
-        <w:rPr>
-          <w:rFonts w:ascii="Courier New" w:eastAsia="Times New Roman" w:hAnsi="Courier New" w:cs="Courier New"/>
-          <w:color w:val="000000"/>
-          <w:sz w:val="18"/>
-          <w:szCs w:val="18"/>
-        </w:rPr>
-        <w:t xml:space="preserve"> </w:t>
-      </w:r>
-      <w:proofErr w:type="spellStart"/>
+      <w:r>
+        <w:rPr>
+          <w:rFonts w:ascii="Courier New" w:eastAsia="Times New Roman" w:hAnsi="Courier New" w:cs="Courier New"/>
+          <w:color w:val="000000"/>
+          <w:sz w:val="18"/>
+          <w:szCs w:val="18"/>
+        </w:rPr>
+        <w:t xml:space="preserve">ConversionEntry </w:t>
+      </w:r>
       <w:r>
         <w:rPr>
           <w:rFonts w:ascii="Courier New" w:eastAsia="Times New Roman" w:hAnsi="Courier New" w:cs="Courier New"/>
@@ -1717,7 +1628,6 @@
         </w:rPr>
         <w:t>aComplexConversion</w:t>
       </w:r>
-      <w:proofErr w:type="spellEnd"/>
       <w:r>
         <w:rPr>
           <w:rFonts w:ascii="Courier New" w:eastAsia="Times New Roman" w:hAnsi="Courier New" w:cs="Courier New"/>
@@ -1748,27 +1658,15 @@
         <w:lastRenderedPageBreak/>
         <w:t xml:space="preserve">private </w:t>
       </w:r>
-      <w:proofErr w:type="spellStart"/>
-      <w:r>
-        <w:rPr>
-          <w:rFonts w:ascii="Courier New" w:eastAsia="Times New Roman" w:hAnsi="Courier New" w:cs="Courier New"/>
-          <w:color w:val="000000"/>
-          <w:sz w:val="18"/>
-          <w:szCs w:val="18"/>
-        </w:rPr>
-        <w:t>ConversionEntry</w:t>
-      </w:r>
-      <w:proofErr w:type="spellEnd"/>
-      <w:r>
-        <w:rPr>
-          <w:rFonts w:ascii="Courier New" w:eastAsia="Times New Roman" w:hAnsi="Courier New" w:cs="Courier New"/>
-          <w:color w:val="000000"/>
-          <w:sz w:val="18"/>
-          <w:szCs w:val="18"/>
-        </w:rPr>
-        <w:t xml:space="preserve"> </w:t>
-      </w:r>
-      <w:proofErr w:type="spellStart"/>
+      <w:r>
+        <w:rPr>
+          <w:rFonts w:ascii="Courier New" w:eastAsia="Times New Roman" w:hAnsi="Courier New" w:cs="Courier New"/>
+          <w:color w:val="000000"/>
+          <w:sz w:val="18"/>
+          <w:szCs w:val="18"/>
+        </w:rPr>
+        <w:t xml:space="preserve">ConversionEntry </w:t>
+      </w:r>
       <w:r>
         <w:rPr>
           <w:rFonts w:ascii="Courier New" w:eastAsia="Times New Roman" w:hAnsi="Courier New" w:cs="Courier New"/>
@@ -1780,7 +1678,6 @@
         </w:rPr>
         <w:t>anErrorConversion</w:t>
       </w:r>
-      <w:proofErr w:type="spellEnd"/>
       <w:r>
         <w:rPr>
           <w:rFonts w:ascii="Courier New" w:eastAsia="Times New Roman" w:hAnsi="Courier New" w:cs="Courier New"/>
@@ -1810,27 +1707,15 @@
         </w:rPr>
         <w:t xml:space="preserve">private </w:t>
       </w:r>
-      <w:proofErr w:type="spellStart"/>
-      <w:r>
-        <w:rPr>
-          <w:rFonts w:ascii="Courier New" w:eastAsia="Times New Roman" w:hAnsi="Courier New" w:cs="Courier New"/>
-          <w:color w:val="000000"/>
-          <w:sz w:val="18"/>
-          <w:szCs w:val="18"/>
-        </w:rPr>
-        <w:t>ConversionEntry</w:t>
-      </w:r>
-      <w:proofErr w:type="spellEnd"/>
-      <w:r>
-        <w:rPr>
-          <w:rFonts w:ascii="Courier New" w:eastAsia="Times New Roman" w:hAnsi="Courier New" w:cs="Courier New"/>
-          <w:color w:val="000000"/>
-          <w:sz w:val="18"/>
-          <w:szCs w:val="18"/>
-        </w:rPr>
-        <w:t xml:space="preserve"> </w:t>
-      </w:r>
-      <w:proofErr w:type="spellStart"/>
+      <w:r>
+        <w:rPr>
+          <w:rFonts w:ascii="Courier New" w:eastAsia="Times New Roman" w:hAnsi="Courier New" w:cs="Courier New"/>
+          <w:color w:val="000000"/>
+          <w:sz w:val="18"/>
+          <w:szCs w:val="18"/>
+        </w:rPr>
+        <w:t xml:space="preserve">ConversionEntry </w:t>
+      </w:r>
       <w:r>
         <w:rPr>
           <w:rFonts w:ascii="Courier New" w:eastAsia="Times New Roman" w:hAnsi="Courier New" w:cs="Courier New"/>
@@ -1842,7 +1727,6 @@
         </w:rPr>
         <w:t>anArabicConversion</w:t>
       </w:r>
-      <w:proofErr w:type="spellEnd"/>
       <w:r>
         <w:rPr>
           <w:rFonts w:ascii="Courier New" w:eastAsia="Times New Roman" w:hAnsi="Courier New" w:cs="Courier New"/>
@@ -1936,7 +1820,6 @@
           <w:szCs w:val="20"/>
         </w:rPr>
       </w:pPr>
-      <w:proofErr w:type="spellStart"/>
       <w:r>
         <w:rPr>
           <w:rFonts w:ascii="Lucida Console" w:eastAsia="Times New Roman" w:hAnsi="Lucida Console" w:cs="Courier New"/>
@@ -1946,9 +1829,46 @@
           <w:sz w:val="20"/>
           <w:szCs w:val="20"/>
         </w:rPr>
-        <w:t>aRomanConversion</w:t>
-      </w:r>
-      <w:proofErr w:type="spellEnd"/>
+        <w:t xml:space="preserve">aRomanConversion </w:t>
+      </w:r>
+      <w:r>
+        <w:rPr>
+          <w:rFonts w:ascii="Lucida Console" w:eastAsia="Times New Roman" w:hAnsi="Lucida Console" w:cs="Courier New"/>
+          <w:color w:val="000000"/>
+          <w:sz w:val="20"/>
+          <w:szCs w:val="20"/>
+        </w:rPr>
+        <w:t xml:space="preserve">= </w:t>
+      </w:r>
+      <w:r>
+        <w:rPr>
+          <w:rFonts w:ascii="Lucida Console" w:eastAsia="Times New Roman" w:hAnsi="Lucida Console" w:cs="Courier New"/>
+          <w:b/>
+          <w:bCs/>
+          <w:color w:val="000080"/>
+          <w:sz w:val="20"/>
+          <w:szCs w:val="20"/>
+        </w:rPr>
+        <w:t xml:space="preserve">new </w:t>
+      </w:r>
+      <w:r>
+        <w:rPr>
+          <w:rFonts w:ascii="Lucida Console" w:eastAsia="Times New Roman" w:hAnsi="Lucida Console" w:cs="Courier New"/>
+          <w:color w:val="000000"/>
+          <w:sz w:val="20"/>
+          <w:szCs w:val="20"/>
+        </w:rPr>
+        <w:t>ConversionEntry();</w:t>
+      </w:r>
+      <w:r>
+        <w:rPr>
+          <w:rFonts w:ascii="Lucida Console" w:eastAsia="Times New Roman" w:hAnsi="Lucida Console" w:cs="Courier New"/>
+          <w:color w:val="000000"/>
+          <w:sz w:val="20"/>
+          <w:szCs w:val="20"/>
+        </w:rPr>
+        <w:br/>
+      </w:r>
       <w:r>
         <w:rPr>
           <w:rFonts w:ascii="Lucida Console" w:eastAsia="Times New Roman" w:hAnsi="Lucida Console" w:cs="Courier New"/>
@@ -1958,7 +1878,7 @@
           <w:sz w:val="20"/>
           <w:szCs w:val="20"/>
         </w:rPr>
-        <w:t xml:space="preserve"> </w:t>
+        <w:t>aRomanConversion</w:t>
       </w:r>
       <w:r>
         <w:rPr>
@@ -1967,98 +1887,7 @@
           <w:sz w:val="20"/>
           <w:szCs w:val="20"/>
         </w:rPr>
-        <w:t xml:space="preserve">= </w:t>
-      </w:r>
-      <w:r>
-        <w:rPr>
-          <w:rFonts w:ascii="Lucida Console" w:eastAsia="Times New Roman" w:hAnsi="Lucida Console" w:cs="Courier New"/>
-          <w:b/>
-          <w:bCs/>
-          <w:color w:val="000080"/>
-          <w:sz w:val="20"/>
-          <w:szCs w:val="20"/>
-        </w:rPr>
-        <w:t xml:space="preserve">new </w:t>
-      </w:r>
-      <w:proofErr w:type="spellStart"/>
-      <w:r>
-        <w:rPr>
-          <w:rFonts w:ascii="Lucida Console" w:eastAsia="Times New Roman" w:hAnsi="Lucida Console" w:cs="Courier New"/>
-          <w:color w:val="000000"/>
-          <w:sz w:val="20"/>
-          <w:szCs w:val="20"/>
-        </w:rPr>
-        <w:t>ConversionEntry</w:t>
-      </w:r>
-      <w:proofErr w:type="spellEnd"/>
-      <w:r>
-        <w:rPr>
-          <w:rFonts w:ascii="Lucida Console" w:eastAsia="Times New Roman" w:hAnsi="Lucida Console" w:cs="Courier New"/>
-          <w:color w:val="000000"/>
-          <w:sz w:val="20"/>
-          <w:szCs w:val="20"/>
-        </w:rPr>
-        <w:t>();</w:t>
-      </w:r>
-      <w:r>
-        <w:rPr>
-          <w:rFonts w:ascii="Lucida Console" w:eastAsia="Times New Roman" w:hAnsi="Lucida Console" w:cs="Courier New"/>
-          <w:color w:val="000000"/>
-          <w:sz w:val="20"/>
-          <w:szCs w:val="20"/>
-        </w:rPr>
-        <w:br/>
-      </w:r>
-      <w:proofErr w:type="spellStart"/>
-      <w:r>
-        <w:rPr>
-          <w:rFonts w:ascii="Lucida Console" w:eastAsia="Times New Roman" w:hAnsi="Lucida Console" w:cs="Courier New"/>
-          <w:b/>
-          <w:bCs/>
-          <w:color w:val="660E7A"/>
-          <w:sz w:val="20"/>
-          <w:szCs w:val="20"/>
-        </w:rPr>
-        <w:t>aRomanConversion</w:t>
-      </w:r>
-      <w:r>
-        <w:rPr>
-          <w:rFonts w:ascii="Lucida Console" w:eastAsia="Times New Roman" w:hAnsi="Lucida Console" w:cs="Courier New"/>
-          <w:color w:val="000000"/>
-          <w:sz w:val="20"/>
-          <w:szCs w:val="20"/>
-        </w:rPr>
-        <w:t>.setRomanNumeral</w:t>
-      </w:r>
-      <w:proofErr w:type="spellEnd"/>
-      <w:r>
-        <w:rPr>
-          <w:rFonts w:ascii="Lucida Console" w:eastAsia="Times New Roman" w:hAnsi="Lucida Console" w:cs="Courier New"/>
-          <w:color w:val="000000"/>
-          <w:sz w:val="20"/>
-          <w:szCs w:val="20"/>
-        </w:rPr>
-        <w:t>(</w:t>
-      </w:r>
-      <w:proofErr w:type="spellStart"/>
-      <w:r>
-        <w:rPr>
-          <w:rFonts w:ascii="Lucida Console" w:eastAsia="Times New Roman" w:hAnsi="Lucida Console" w:cs="Courier New"/>
-          <w:color w:val="000000"/>
-          <w:sz w:val="20"/>
-          <w:szCs w:val="20"/>
-        </w:rPr>
-        <w:t>romanNumeral</w:t>
-      </w:r>
-      <w:proofErr w:type="spellEnd"/>
-      <w:r>
-        <w:rPr>
-          <w:rFonts w:ascii="Lucida Console" w:eastAsia="Times New Roman" w:hAnsi="Lucida Console" w:cs="Courier New"/>
-          <w:color w:val="000000"/>
-          <w:sz w:val="20"/>
-          <w:szCs w:val="20"/>
-        </w:rPr>
-        <w:t>);</w:t>
+        <w:t>.setRomanNumeral(romanNumeral);</w:t>
       </w:r>
       <w:r>
         <w:rPr>
@@ -2078,31 +1907,7 @@
           <w:sz w:val="20"/>
           <w:szCs w:val="20"/>
         </w:rPr>
-        <w:t xml:space="preserve">//no test </w:t>
-      </w:r>
-      <w:proofErr w:type="gramStart"/>
-      <w:r>
-        <w:rPr>
-          <w:rFonts w:ascii="Lucida Console" w:eastAsia="Times New Roman" w:hAnsi="Lucida Console" w:cs="Courier New"/>
-          <w:i/>
-          <w:iCs/>
-          <w:color w:val="808080"/>
-          <w:sz w:val="20"/>
-          <w:szCs w:val="20"/>
-        </w:rPr>
-        <w:t>done,</w:t>
-      </w:r>
-      <w:proofErr w:type="gramEnd"/>
-      <w:r>
-        <w:rPr>
-          <w:rFonts w:ascii="Lucida Console" w:eastAsia="Times New Roman" w:hAnsi="Lucida Console" w:cs="Courier New"/>
-          <w:i/>
-          <w:iCs/>
-          <w:color w:val="808080"/>
-          <w:sz w:val="20"/>
-          <w:szCs w:val="20"/>
-        </w:rPr>
-        <w:t xml:space="preserve"> this is setup for the next step</w:t>
+        <w:t>//no test done, this is setup for the next step</w:t>
       </w:r>
     </w:p>
     <w:p/>
@@ -2140,8 +1945,6 @@
           <w:szCs w:val="18"/>
         </w:rPr>
       </w:pPr>
-      <w:proofErr w:type="spellStart"/>
-      <w:proofErr w:type="gramStart"/>
       <w:r>
         <w:rPr>
           <w:rFonts w:ascii="Lucida Console" w:eastAsia="Times New Roman" w:hAnsi="Lucida Console" w:cs="Courier New"/>
@@ -2153,7 +1956,6 @@
         </w:rPr>
         <w:t>assertEquals</w:t>
       </w:r>
-      <w:proofErr w:type="spellEnd"/>
       <w:r>
         <w:rPr>
           <w:rFonts w:ascii="Lucida Console" w:eastAsia="Times New Roman" w:hAnsi="Lucida Console" w:cs="Courier New"/>
@@ -2161,18 +1963,7 @@
           <w:sz w:val="18"/>
           <w:szCs w:val="18"/>
         </w:rPr>
-        <w:t>(</w:t>
-      </w:r>
-      <w:proofErr w:type="spellStart"/>
-      <w:proofErr w:type="gramEnd"/>
-      <w:r>
-        <w:rPr>
-          <w:rFonts w:ascii="Lucida Console" w:eastAsia="Times New Roman" w:hAnsi="Lucida Console" w:cs="Courier New"/>
-          <w:color w:val="000000"/>
-          <w:sz w:val="18"/>
-          <w:szCs w:val="18"/>
-        </w:rPr>
-        <w:t>Long.</w:t>
+        <w:t>(Long.</w:t>
       </w:r>
       <w:r>
         <w:rPr>
@@ -2185,7 +1976,6 @@
         </w:rPr>
         <w:t>valueOf</w:t>
       </w:r>
-      <w:proofErr w:type="spellEnd"/>
       <w:r>
         <w:rPr>
           <w:rFonts w:ascii="Lucida Console" w:eastAsia="Times New Roman" w:hAnsi="Lucida Console" w:cs="Courier New"/>
@@ -2193,27 +1983,7 @@
           <w:sz w:val="18"/>
           <w:szCs w:val="18"/>
         </w:rPr>
-        <w:t>(</w:t>
-      </w:r>
-      <w:proofErr w:type="spellStart"/>
-      <w:r>
-        <w:rPr>
-          <w:rFonts w:ascii="Lucida Console" w:eastAsia="Times New Roman" w:hAnsi="Lucida Console" w:cs="Courier New"/>
-          <w:color w:val="000000"/>
-          <w:sz w:val="18"/>
-          <w:szCs w:val="18"/>
-        </w:rPr>
-        <w:t>anArabicNumber</w:t>
-      </w:r>
-      <w:proofErr w:type="spellEnd"/>
-      <w:r>
-        <w:rPr>
-          <w:rFonts w:ascii="Lucida Console" w:eastAsia="Times New Roman" w:hAnsi="Lucida Console" w:cs="Courier New"/>
-          <w:color w:val="000000"/>
-          <w:sz w:val="18"/>
-          <w:szCs w:val="18"/>
-        </w:rPr>
-        <w:t>), Long.valueOf(RomanNumbers.toArabic(</w:t>
+        <w:t>(anArabicNumber), Long.valueOf(RomanNumbers.toArabic(</w:t>
       </w:r>
       <w:r>
         <w:rPr>
@@ -2329,15 +2099,7 @@
         <w:ind w:left="720"/>
       </w:pPr>
       <w:r>
-        <w:t xml:space="preserve">public class </w:t>
-      </w:r>
-      <w:proofErr w:type="spellStart"/>
-      <w:r>
-        <w:t>ConversionEntry</w:t>
-      </w:r>
-      <w:proofErr w:type="spellEnd"/>
-      <w:r>
-        <w:t xml:space="preserve"> {</w:t>
+        <w:t>public class ConversionEntry {</w:t>
       </w:r>
     </w:p>
     <w:p>
@@ -2347,7 +2109,6 @@
       <w:r>
         <w:t xml:space="preserve">        </w:t>
       </w:r>
-      <w:proofErr w:type="gramStart"/>
       <w:r>
         <w:t xml:space="preserve">private </w:t>
       </w:r>
@@ -2355,21 +2116,10 @@
         <w:t xml:space="preserve"> </w:t>
       </w:r>
       <w:r>
-        <w:t>String</w:t>
-      </w:r>
-      <w:proofErr w:type="gramEnd"/>
-      <w:r>
-        <w:t xml:space="preserve"> </w:t>
-      </w:r>
-      <w:bookmarkStart w:id="0" w:name="_GoBack"/>
-      <w:bookmarkEnd w:id="0"/>
-      <w:proofErr w:type="spellStart"/>
-      <w:r>
-        <w:t>romanNumeral</w:t>
-      </w:r>
-      <w:proofErr w:type="spellEnd"/>
-      <w:r>
-        <w:t>;</w:t>
+        <w:t xml:space="preserve">String </w:t>
+      </w:r>
+      <w:r>
+        <w:t>romanNumeral;</w:t>
       </w:r>
     </w:p>
     <w:p>
@@ -2383,15 +2133,7 @@
         <w:t xml:space="preserve">private </w:t>
       </w:r>
       <w:r>
-        <w:t xml:space="preserve">Integer </w:t>
-      </w:r>
-      <w:proofErr w:type="spellStart"/>
-      <w:r>
-        <w:t>arabicNumber</w:t>
-      </w:r>
-      <w:proofErr w:type="spellEnd"/>
-      <w:r>
-        <w:t>;</w:t>
+        <w:t>Integer arabicNumber;</w:t>
       </w:r>
     </w:p>
     <w:p>
@@ -2404,28 +2146,7 @@
         <w:ind w:left="720"/>
       </w:pPr>
       <w:r>
-        <w:t xml:space="preserve">        public void </w:t>
-      </w:r>
-      <w:proofErr w:type="spellStart"/>
-      <w:proofErr w:type="gramStart"/>
-      <w:r>
-        <w:t>setRomanNumeral</w:t>
-      </w:r>
-      <w:proofErr w:type="spellEnd"/>
-      <w:r>
-        <w:t>(</w:t>
-      </w:r>
-      <w:proofErr w:type="gramEnd"/>
-      <w:r>
-        <w:t xml:space="preserve">String </w:t>
-      </w:r>
-      <w:proofErr w:type="spellStart"/>
-      <w:r>
-        <w:t>romanNumeral</w:t>
-      </w:r>
-      <w:proofErr w:type="spellEnd"/>
-      <w:r>
-        <w:t>) {</w:t>
+        <w:t xml:space="preserve">        public void setRomanNumeral(String romanNumeral) {</w:t>
       </w:r>
     </w:p>
     <w:p>
@@ -2433,25 +2154,7 @@
         <w:ind w:left="720"/>
       </w:pPr>
       <w:r>
-        <w:t xml:space="preserve">            </w:t>
-      </w:r>
-      <w:proofErr w:type="spellStart"/>
-      <w:proofErr w:type="gramStart"/>
-      <w:r>
-        <w:t>this.romanNumeral</w:t>
-      </w:r>
-      <w:proofErr w:type="spellEnd"/>
-      <w:proofErr w:type="gramEnd"/>
-      <w:r>
-        <w:t xml:space="preserve"> = </w:t>
-      </w:r>
-      <w:proofErr w:type="spellStart"/>
-      <w:r>
-        <w:t>romanNumeral</w:t>
-      </w:r>
-      <w:proofErr w:type="spellEnd"/>
-      <w:r>
-        <w:t>;</w:t>
+        <w:t xml:space="preserve">            this.romanNumeral = romanNumeral;</w:t>
       </w:r>
     </w:p>
     <w:p>
@@ -2478,28 +2181,7 @@
         <w:ind w:left="720"/>
       </w:pPr>
       <w:r>
-        <w:t xml:space="preserve">        public void </w:t>
-      </w:r>
-      <w:proofErr w:type="spellStart"/>
-      <w:proofErr w:type="gramStart"/>
-      <w:r>
-        <w:t>setArabicNumber</w:t>
-      </w:r>
-      <w:proofErr w:type="spellEnd"/>
-      <w:r>
-        <w:t>(</w:t>
-      </w:r>
-      <w:proofErr w:type="gramEnd"/>
-      <w:r>
-        <w:t xml:space="preserve">int </w:t>
-      </w:r>
-      <w:proofErr w:type="spellStart"/>
-      <w:r>
-        <w:t>anArabicNumber</w:t>
-      </w:r>
-      <w:proofErr w:type="spellEnd"/>
-      <w:r>
-        <w:t>) {</w:t>
+        <w:t xml:space="preserve">        public void setArabicNumber(int anArabicNumber) {</w:t>
       </w:r>
     </w:p>
     <w:p>
@@ -2507,25 +2189,7 @@
         <w:ind w:left="720"/>
       </w:pPr>
       <w:r>
-        <w:t xml:space="preserve">            </w:t>
-      </w:r>
-      <w:proofErr w:type="spellStart"/>
-      <w:proofErr w:type="gramStart"/>
-      <w:r>
-        <w:t>this.arabicNumber</w:t>
-      </w:r>
-      <w:proofErr w:type="spellEnd"/>
-      <w:proofErr w:type="gramEnd"/>
-      <w:r>
-        <w:t xml:space="preserve"> = </w:t>
-      </w:r>
-      <w:proofErr w:type="spellStart"/>
-      <w:r>
-        <w:t>anArabicNumber</w:t>
-      </w:r>
-      <w:proofErr w:type="spellEnd"/>
-      <w:r>
-        <w:t>;</w:t>
+        <w:t xml:space="preserve">            this.arabicNumber = anArabicNumber;</w:t>
       </w:r>
     </w:p>
     <w:p>
@@ -2546,20 +2210,7 @@
         <w:ind w:left="720"/>
       </w:pPr>
       <w:r>
-        <w:t xml:space="preserve">        public String </w:t>
-      </w:r>
-      <w:proofErr w:type="spellStart"/>
-      <w:proofErr w:type="gramStart"/>
-      <w:r>
-        <w:t>getRomanNumeral</w:t>
-      </w:r>
-      <w:proofErr w:type="spellEnd"/>
-      <w:r>
-        <w:t>(</w:t>
-      </w:r>
-      <w:proofErr w:type="gramEnd"/>
-      <w:r>
-        <w:t>) {</w:t>
+        <w:t xml:space="preserve">        public String getRomanNumeral() {</w:t>
       </w:r>
     </w:p>
     <w:p>
@@ -2567,15 +2218,7 @@
         <w:ind w:left="720"/>
       </w:pPr>
       <w:r>
-        <w:t xml:space="preserve">            return </w:t>
-      </w:r>
-      <w:proofErr w:type="spellStart"/>
-      <w:r>
-        <w:t>romanNumeral</w:t>
-      </w:r>
-      <w:proofErr w:type="spellEnd"/>
-      <w:r>
-        <w:t>;</w:t>
+        <w:t xml:space="preserve">            return romanNumeral;</w:t>
       </w:r>
     </w:p>
     <w:p>
@@ -2596,20 +2239,7 @@
         <w:ind w:left="720"/>
       </w:pPr>
       <w:r>
-        <w:t xml:space="preserve">        public int </w:t>
-      </w:r>
-      <w:proofErr w:type="spellStart"/>
-      <w:proofErr w:type="gramStart"/>
-      <w:r>
-        <w:t>getArabicNumber</w:t>
-      </w:r>
-      <w:proofErr w:type="spellEnd"/>
-      <w:r>
-        <w:t>(</w:t>
-      </w:r>
-      <w:proofErr w:type="gramEnd"/>
-      <w:r>
-        <w:t>) {</w:t>
+        <w:t xml:space="preserve">        public int getArabicNumber() {</w:t>
       </w:r>
     </w:p>
     <w:p>
@@ -2617,15 +2247,7 @@
         <w:ind w:left="720"/>
       </w:pPr>
       <w:r>
-        <w:t xml:space="preserve">            return </w:t>
-      </w:r>
-      <w:proofErr w:type="spellStart"/>
-      <w:r>
-        <w:t>arabicNumber</w:t>
-      </w:r>
-      <w:proofErr w:type="spellEnd"/>
-      <w:r>
-        <w:t>;</w:t>
+        <w:t xml:space="preserve">            return arabicNumber;</w:t>
       </w:r>
     </w:p>
     <w:p>
@@ -2679,7 +2301,6 @@
       <w:r>
         <w:t xml:space="preserve">Add a class to run the unit tests </w:t>
       </w:r>
-      <w:proofErr w:type="spellStart"/>
       <w:r>
         <w:rPr>
           <w:b/>
@@ -2687,7 +2308,6 @@
         </w:rPr>
         <w:t>TestRomanNumeralUnitTests</w:t>
       </w:r>
-      <w:proofErr w:type="spellEnd"/>
       <w:r>
         <w:t>:</w:t>
       </w:r>
@@ -2697,20 +2317,7 @@
         <w:ind w:left="360"/>
       </w:pPr>
       <w:r>
-        <w:t xml:space="preserve">package </w:t>
-      </w:r>
-      <w:proofErr w:type="spellStart"/>
-      <w:proofErr w:type="gramStart"/>
-      <w:r>
-        <w:t>cucumber.kata</w:t>
-      </w:r>
-      <w:proofErr w:type="gramEnd"/>
-      <w:r>
-        <w:t>.junit</w:t>
-      </w:r>
-      <w:proofErr w:type="spellEnd"/>
-      <w:r>
-        <w:t>;</w:t>
+        <w:t>package cucumber.kata.junit;</w:t>
       </w:r>
     </w:p>
     <w:p>
@@ -2750,7 +2357,6 @@
       <w:r>
         <w:t xml:space="preserve">public class </w:t>
       </w:r>
-      <w:proofErr w:type="spellStart"/>
       <w:r>
         <w:rPr>
           <w:b/>
@@ -2758,7 +2364,6 @@
         </w:rPr>
         <w:t>TestRomanNumeralUnitTests</w:t>
       </w:r>
-      <w:proofErr w:type="spellEnd"/>
       <w:r>
         <w:rPr>
           <w:sz w:val="28"/>
@@ -2782,15 +2387,7 @@
         <w:ind w:left="360"/>
       </w:pPr>
       <w:r>
-        <w:t xml:space="preserve">    public void </w:t>
-      </w:r>
-      <w:proofErr w:type="spellStart"/>
-      <w:r>
-        <w:t>testSimpleArabicToRoman</w:t>
-      </w:r>
-      <w:proofErr w:type="spellEnd"/>
-      <w:r>
-        <w:t xml:space="preserve"> () {</w:t>
+        <w:t xml:space="preserve">    public void testSimpleArabicToRoman () {</w:t>
       </w:r>
     </w:p>
     <w:p>
@@ -2822,8 +2419,6 @@
           <w:szCs w:val="18"/>
         </w:rPr>
       </w:pPr>
-      <w:proofErr w:type="spellStart"/>
-      <w:proofErr w:type="gramStart"/>
       <w:r>
         <w:rPr>
           <w:rFonts w:ascii="Courier New" w:eastAsia="Times New Roman" w:hAnsi="Courier New" w:cs="Courier New"/>
@@ -2835,7 +2430,6 @@
         </w:rPr>
         <w:t>assertEquals</w:t>
       </w:r>
-      <w:proofErr w:type="spellEnd"/>
       <w:r>
         <w:rPr>
           <w:rFonts w:ascii="Courier New" w:eastAsia="Times New Roman" w:hAnsi="Courier New" w:cs="Courier New"/>
@@ -2845,7 +2439,6 @@
         </w:rPr>
         <w:t>(</w:t>
       </w:r>
-      <w:proofErr w:type="gramEnd"/>
       <w:r>
         <w:rPr>
           <w:rFonts w:ascii="Courier New" w:eastAsia="Times New Roman" w:hAnsi="Courier New" w:cs="Courier New"/>
@@ -2882,17 +2475,7 @@
           <w:sz w:val="18"/>
           <w:szCs w:val="18"/>
         </w:rPr>
-        <w:t xml:space="preserve">, </w:t>
-      </w:r>
-      <w:proofErr w:type="spellStart"/>
-      <w:r>
-        <w:rPr>
-          <w:rFonts w:ascii="Courier New" w:eastAsia="Times New Roman" w:hAnsi="Courier New" w:cs="Courier New"/>
-          <w:color w:val="000000"/>
-          <w:sz w:val="18"/>
-          <w:szCs w:val="18"/>
-        </w:rPr>
-        <w:t>RomanNumbers.</w:t>
+        <w:t>, RomanNumbers.</w:t>
       </w:r>
       <w:r>
         <w:rPr>
@@ -2905,7 +2488,6 @@
         </w:rPr>
         <w:t>toArabic</w:t>
       </w:r>
-      <w:proofErr w:type="spellEnd"/>
       <w:r>
         <w:rPr>
           <w:rFonts w:ascii="Courier New" w:eastAsia="Times New Roman" w:hAnsi="Courier New" w:cs="Courier New"/>
@@ -2944,7 +2526,6 @@
         </w:rPr>
         <w:br/>
       </w:r>
-      <w:proofErr w:type="spellStart"/>
       <w:r>
         <w:rPr>
           <w:rFonts w:ascii="Courier New" w:eastAsia="Times New Roman" w:hAnsi="Courier New" w:cs="Courier New"/>
@@ -2956,7 +2537,6 @@
         </w:rPr>
         <w:t>assertEquals</w:t>
       </w:r>
-      <w:proofErr w:type="spellEnd"/>
       <w:r>
         <w:rPr>
           <w:rFonts w:ascii="Courier New" w:eastAsia="Times New Roman" w:hAnsi="Courier New" w:cs="Courier New"/>
@@ -3002,17 +2582,7 @@
           <w:sz w:val="18"/>
           <w:szCs w:val="18"/>
         </w:rPr>
-        <w:t xml:space="preserve">, </w:t>
-      </w:r>
-      <w:proofErr w:type="spellStart"/>
-      <w:r>
-        <w:rPr>
-          <w:rFonts w:ascii="Courier New" w:eastAsia="Times New Roman" w:hAnsi="Courier New" w:cs="Courier New"/>
-          <w:color w:val="000000"/>
-          <w:sz w:val="18"/>
-          <w:szCs w:val="18"/>
-        </w:rPr>
-        <w:t>RomanNumbers.</w:t>
+        <w:t>, RomanNumbers.</w:t>
       </w:r>
       <w:r>
         <w:rPr>
@@ -3025,7 +2595,6 @@
         </w:rPr>
         <w:t>toArabic</w:t>
       </w:r>
-      <w:proofErr w:type="spellEnd"/>
       <w:r>
         <w:rPr>
           <w:rFonts w:ascii="Courier New" w:eastAsia="Times New Roman" w:hAnsi="Courier New" w:cs="Courier New"/>
@@ -3081,15 +2650,7 @@
         <w:t xml:space="preserve">Slide 21: </w:t>
       </w:r>
       <w:r>
-        <w:t xml:space="preserve">Now </w:t>
-      </w:r>
-      <w:proofErr w:type="gramStart"/>
-      <w:r>
-        <w:t>For</w:t>
-      </w:r>
-      <w:proofErr w:type="gramEnd"/>
-      <w:r>
-        <w:t xml:space="preserve"> </w:t>
+        <w:t xml:space="preserve">Now For </w:t>
       </w:r>
       <w:r>
         <w:t>Application</w:t>
@@ -3136,13 +2697,8 @@
         <w:t>java</w:t>
       </w:r>
       <w:r>
-        <w:t xml:space="preserve"> under </w:t>
-      </w:r>
-      <w:proofErr w:type="spellStart"/>
-      <w:r>
-        <w:t>src</w:t>
-      </w:r>
-      <w:proofErr w:type="spellEnd"/>
+        <w:t xml:space="preserve"> under src</w:t>
+      </w:r>
     </w:p>
     <w:p>
       <w:pPr>
@@ -3155,8 +2711,6 @@
       <w:r>
         <w:t xml:space="preserve">Add the package </w:t>
       </w:r>
-      <w:proofErr w:type="spellStart"/>
-      <w:proofErr w:type="gramStart"/>
       <w:r>
         <w:rPr>
           <w:b/>
@@ -3164,8 +2718,6 @@
         </w:rPr>
         <w:t>cucumber.kata</w:t>
       </w:r>
-      <w:proofErr w:type="spellEnd"/>
-      <w:proofErr w:type="gramEnd"/>
       <w:r>
         <w:t xml:space="preserve"> to the java directory</w:t>
       </w:r>
@@ -3182,17 +2734,8 @@
         <w:t xml:space="preserve">Now add </w:t>
       </w:r>
       <w:r>
-        <w:t>the class ~</w:t>
-      </w:r>
-      <w:proofErr w:type="spellStart"/>
-      <w:r>
-        <w:t>src</w:t>
-      </w:r>
-      <w:proofErr w:type="spellEnd"/>
-      <w:r>
-        <w:t xml:space="preserve">/main/java/cucumber/kata </w:t>
-      </w:r>
-      <w:proofErr w:type="spellStart"/>
+        <w:t xml:space="preserve">the class ~src/main/java/cucumber/kata </w:t>
+      </w:r>
       <w:r>
         <w:rPr>
           <w:b/>
@@ -3200,7 +2743,6 @@
         </w:rPr>
         <w:t>RomanNumbers</w:t>
       </w:r>
-      <w:proofErr w:type="spellEnd"/>
     </w:p>
     <w:p>
       <w:pPr>
@@ -3217,36 +2759,7 @@
         <w:ind w:left="720"/>
       </w:pPr>
       <w:r>
-        <w:t xml:space="preserve">    public static long </w:t>
-      </w:r>
-      <w:proofErr w:type="spellStart"/>
-      <w:proofErr w:type="gramStart"/>
-      <w:r>
-        <w:t>toArabic</w:t>
-      </w:r>
-      <w:proofErr w:type="spellEnd"/>
-      <w:r>
-        <w:t>(</w:t>
-      </w:r>
-      <w:proofErr w:type="gramEnd"/>
-      <w:r>
-        <w:t xml:space="preserve">String </w:t>
-      </w:r>
-      <w:proofErr w:type="spellStart"/>
-      <w:r>
-        <w:t>aRomanNumber</w:t>
-      </w:r>
-      <w:proofErr w:type="spellEnd"/>
-      <w:r>
-        <w:t xml:space="preserve">) throws </w:t>
-      </w:r>
-      <w:proofErr w:type="spellStart"/>
-      <w:r>
-        <w:t>IllegalArgumentException</w:t>
-      </w:r>
-      <w:proofErr w:type="spellEnd"/>
-      <w:r>
-        <w:t>{</w:t>
+        <w:t xml:space="preserve">    public static long toArabic(String aRomanNumber) throws IllegalArgumentException{</w:t>
       </w:r>
     </w:p>
     <w:p>
@@ -3254,39 +2767,7 @@
         <w:ind w:left="720"/>
       </w:pPr>
       <w:r>
-        <w:t xml:space="preserve">        </w:t>
-      </w:r>
-      <w:proofErr w:type="spellStart"/>
-      <w:r>
-        <w:t>RomanNumeral</w:t>
-      </w:r>
-      <w:proofErr w:type="spellEnd"/>
-      <w:r>
-        <w:t xml:space="preserve"> </w:t>
-      </w:r>
-      <w:proofErr w:type="spellStart"/>
-      <w:r>
-        <w:t>aRomanNumeral</w:t>
-      </w:r>
-      <w:proofErr w:type="spellEnd"/>
-      <w:r>
-        <w:t xml:space="preserve"> = </w:t>
-      </w:r>
-      <w:proofErr w:type="spellStart"/>
-      <w:r>
-        <w:t>RomanNumeral.valueOf</w:t>
-      </w:r>
-      <w:proofErr w:type="spellEnd"/>
-      <w:r>
-        <w:t>(</w:t>
-      </w:r>
-      <w:proofErr w:type="spellStart"/>
-      <w:r>
-        <w:t>aRomanNumber</w:t>
-      </w:r>
-      <w:proofErr w:type="spellEnd"/>
-      <w:r>
-        <w:t>);</w:t>
+        <w:t xml:space="preserve">        RomanNumeral aRomanNumeral = RomanNumeral.valueOf(aRomanNumber);</w:t>
       </w:r>
     </w:p>
     <w:p>
@@ -3294,15 +2775,7 @@
         <w:ind w:left="720"/>
       </w:pPr>
       <w:r>
-        <w:t xml:space="preserve">        switch (</w:t>
-      </w:r>
-      <w:proofErr w:type="spellStart"/>
-      <w:r>
-        <w:t>aRomanNumeral</w:t>
-      </w:r>
-      <w:proofErr w:type="spellEnd"/>
-      <w:r>
-        <w:t>) {</w:t>
+        <w:t xml:space="preserve">        switch (aRomanNumeral) {</w:t>
       </w:r>
     </w:p>
     <w:p>
@@ -3318,17 +2791,7 @@
         <w:ind w:left="720"/>
       </w:pPr>
       <w:r>
-        <w:t xml:space="preserve">                return </w:t>
-      </w:r>
-      <w:proofErr w:type="spellStart"/>
-      <w:proofErr w:type="gramStart"/>
-      <w:r>
-        <w:t>RomanNumeral.I.getArabic</w:t>
-      </w:r>
-      <w:proofErr w:type="spellEnd"/>
-      <w:proofErr w:type="gramEnd"/>
-      <w:r>
-        <w:t>();</w:t>
+        <w:t xml:space="preserve">                return RomanNumeral.I.getArabic();</w:t>
       </w:r>
     </w:p>
     <w:p>
@@ -3344,17 +2807,7 @@
         <w:ind w:left="720"/>
       </w:pPr>
       <w:r>
-        <w:t xml:space="preserve">                return </w:t>
-      </w:r>
-      <w:proofErr w:type="spellStart"/>
-      <w:proofErr w:type="gramStart"/>
-      <w:r>
-        <w:t>RomanNumeral.V.getArabic</w:t>
-      </w:r>
-      <w:proofErr w:type="spellEnd"/>
-      <w:proofErr w:type="gramEnd"/>
-      <w:r>
-        <w:t>();</w:t>
+        <w:t xml:space="preserve">                return RomanNumeral.V.getArabic();</w:t>
       </w:r>
     </w:p>
     <w:p>
@@ -3370,28 +2823,7 @@
         <w:ind w:left="720"/>
       </w:pPr>
       <w:r>
-        <w:t xml:space="preserve">                throw new </w:t>
-      </w:r>
-      <w:proofErr w:type="spellStart"/>
-      <w:proofErr w:type="gramStart"/>
-      <w:r>
-        <w:t>IllegalArgumentException</w:t>
-      </w:r>
-      <w:proofErr w:type="spellEnd"/>
-      <w:r>
-        <w:t>(</w:t>
-      </w:r>
-      <w:proofErr w:type="gramEnd"/>
-      <w:r>
-        <w:t xml:space="preserve">"Invalid Digit " + </w:t>
-      </w:r>
-      <w:proofErr w:type="spellStart"/>
-      <w:r>
-        <w:t>aRomanNumber</w:t>
-      </w:r>
-      <w:proofErr w:type="spellEnd"/>
-      <w:r>
-        <w:t>);</w:t>
+        <w:t xml:space="preserve">                throw new IllegalArgumentException("Invalid Digit " + aRomanNumber);</w:t>
       </w:r>
     </w:p>
     <w:p>
@@ -3413,35 +2845,14 @@
     <w:p/>
     <w:p>
       <w:r>
-        <w:t xml:space="preserve">I decided to use an </w:t>
-      </w:r>
-      <w:proofErr w:type="spellStart"/>
-      <w:r>
-        <w:t>enum</w:t>
-      </w:r>
-      <w:proofErr w:type="spellEnd"/>
-      <w:r>
-        <w:t xml:space="preserve"> as part of my design – thus the “Design” aspect of TDD</w:t>
+        <w:t>I decided to use an enum as part of my design – thus the “Design” aspect of TDD</w:t>
       </w:r>
       <w:r>
         <w:t xml:space="preserve">. </w:t>
       </w:r>
       <w:r>
-        <w:t>Add java class file called /</w:t>
-      </w:r>
-      <w:proofErr w:type="spellStart"/>
-      <w:r>
-        <w:t>src</w:t>
-      </w:r>
-      <w:proofErr w:type="spellEnd"/>
-      <w:r>
-        <w:t>/main/java/cucumber/kata/</w:t>
-      </w:r>
-      <w:proofErr w:type="spellStart"/>
-      <w:r>
-        <w:t>RomanNumeral</w:t>
-      </w:r>
-      <w:proofErr w:type="spellEnd"/>
+        <w:t>Add java class file called /src/main/java/cucumber/kata/RomanNumeral</w:t>
+      </w:r>
       <w:r>
         <w:t>:</w:t>
       </w:r>
@@ -3487,8 +2898,6 @@
         </w:rPr>
         <w:t xml:space="preserve">package </w:t>
       </w:r>
-      <w:proofErr w:type="spellStart"/>
-      <w:proofErr w:type="gramStart"/>
       <w:r>
         <w:rPr>
           <w:rFonts w:ascii="Lucida Console" w:eastAsia="Times New Roman" w:hAnsi="Lucida Console" w:cs="Courier New"/>
@@ -3496,18 +2905,7 @@
           <w:sz w:val="18"/>
           <w:szCs w:val="18"/>
         </w:rPr>
-        <w:t>cucumber.kata</w:t>
-      </w:r>
-      <w:proofErr w:type="spellEnd"/>
-      <w:proofErr w:type="gramEnd"/>
-      <w:r>
-        <w:rPr>
-          <w:rFonts w:ascii="Lucida Console" w:eastAsia="Times New Roman" w:hAnsi="Lucida Console" w:cs="Courier New"/>
-          <w:color w:val="000000"/>
-          <w:sz w:val="18"/>
-          <w:szCs w:val="18"/>
-        </w:rPr>
-        <w:t>;</w:t>
+        <w:t>cucumber.kata;</w:t>
       </w:r>
     </w:p>
     <w:p>
@@ -3520,23 +2918,7 @@
         <w:ind w:left="1440"/>
       </w:pPr>
       <w:r>
-        <w:t xml:space="preserve">public </w:t>
-      </w:r>
-      <w:proofErr w:type="spellStart"/>
-      <w:r>
-        <w:t>enum</w:t>
-      </w:r>
-      <w:proofErr w:type="spellEnd"/>
-      <w:r>
-        <w:t xml:space="preserve"> </w:t>
-      </w:r>
-      <w:proofErr w:type="spellStart"/>
-      <w:r>
-        <w:t>RomanNumeral</w:t>
-      </w:r>
-      <w:proofErr w:type="spellEnd"/>
-      <w:r>
-        <w:t xml:space="preserve"> {</w:t>
+        <w:t>public enum RomanNumeral {</w:t>
       </w:r>
     </w:p>
     <w:p>
@@ -3568,15 +2950,7 @@
         <w:ind w:left="1440"/>
       </w:pPr>
       <w:r>
-        <w:t xml:space="preserve">    private int </w:t>
-      </w:r>
-      <w:proofErr w:type="spellStart"/>
-      <w:r>
-        <w:t>arabic</w:t>
-      </w:r>
-      <w:proofErr w:type="spellEnd"/>
-      <w:r>
-        <w:t>;</w:t>
+        <w:t xml:space="preserve">    private int arabic;</w:t>
       </w:r>
     </w:p>
     <w:p>
@@ -3597,28 +2971,7 @@
         <w:ind w:left="1440"/>
       </w:pPr>
       <w:r>
-        <w:t xml:space="preserve">    private </w:t>
-      </w:r>
-      <w:proofErr w:type="spellStart"/>
-      <w:proofErr w:type="gramStart"/>
-      <w:r>
-        <w:t>RomanNumeral</w:t>
-      </w:r>
-      <w:proofErr w:type="spellEnd"/>
-      <w:r>
-        <w:t>(</w:t>
-      </w:r>
-      <w:proofErr w:type="gramEnd"/>
-      <w:r>
-        <w:t xml:space="preserve">int </w:t>
-      </w:r>
-      <w:proofErr w:type="spellStart"/>
-      <w:r>
-        <w:t>arabic</w:t>
-      </w:r>
-      <w:proofErr w:type="spellEnd"/>
-      <w:r>
-        <w:t>, String name){</w:t>
+        <w:t xml:space="preserve">    private RomanNumeral(int arabic, String name){</w:t>
       </w:r>
     </w:p>
     <w:p>
@@ -3626,25 +2979,7 @@
         <w:ind w:left="1440"/>
       </w:pPr>
       <w:r>
-        <w:t xml:space="preserve">        </w:t>
-      </w:r>
-      <w:proofErr w:type="spellStart"/>
-      <w:proofErr w:type="gramStart"/>
-      <w:r>
-        <w:t>this.arabic</w:t>
-      </w:r>
-      <w:proofErr w:type="spellEnd"/>
-      <w:proofErr w:type="gramEnd"/>
-      <w:r>
-        <w:t xml:space="preserve"> = </w:t>
-      </w:r>
-      <w:proofErr w:type="spellStart"/>
-      <w:r>
-        <w:t>arabic</w:t>
-      </w:r>
-      <w:proofErr w:type="spellEnd"/>
-      <w:r>
-        <w:t>;</w:t>
+        <w:t xml:space="preserve">        this.arabic = arabic;</w:t>
       </w:r>
     </w:p>
     <w:p>
@@ -3669,20 +3004,7 @@
       </w:pPr>
       <w:r>
         <w:lastRenderedPageBreak/>
-        <w:t xml:space="preserve">    public int </w:t>
-      </w:r>
-      <w:proofErr w:type="spellStart"/>
-      <w:proofErr w:type="gramStart"/>
-      <w:r>
-        <w:t>getArabic</w:t>
-      </w:r>
-      <w:proofErr w:type="spellEnd"/>
-      <w:r>
-        <w:t>(</w:t>
-      </w:r>
-      <w:proofErr w:type="gramEnd"/>
-      <w:r>
-        <w:t>) {</w:t>
+        <w:t xml:space="preserve">    public int getArabic() {</w:t>
       </w:r>
     </w:p>
     <w:p>
@@ -3690,15 +3012,7 @@
         <w:ind w:left="1440"/>
       </w:pPr>
       <w:r>
-        <w:t xml:space="preserve">        return </w:t>
-      </w:r>
-      <w:proofErr w:type="spellStart"/>
-      <w:r>
-        <w:t>arabic</w:t>
-      </w:r>
-      <w:proofErr w:type="spellEnd"/>
-      <w:r>
-        <w:t>;</w:t>
+        <w:t xml:space="preserve">        return arabic;</w:t>
       </w:r>
     </w:p>
     <w:p>
@@ -3714,20 +3028,7 @@
         <w:ind w:left="1440"/>
       </w:pPr>
       <w:r>
-        <w:t xml:space="preserve">    public String </w:t>
-      </w:r>
-      <w:proofErr w:type="spellStart"/>
-      <w:proofErr w:type="gramStart"/>
-      <w:r>
-        <w:t>getName</w:t>
-      </w:r>
-      <w:proofErr w:type="spellEnd"/>
-      <w:r>
-        <w:t>(</w:t>
-      </w:r>
-      <w:proofErr w:type="gramEnd"/>
-      <w:r>
-        <w:t>) {</w:t>
+        <w:t xml:space="preserve">    public String getName() {</w:t>
       </w:r>
     </w:p>
     <w:p>
@@ -3760,15 +3061,7 @@
         <w:t>Now use the IDE to fix the remaining compilation errors by having it generate the import lines.</w:t>
       </w:r>
       <w:r>
-        <w:t xml:space="preserve"> Once </w:t>
-      </w:r>
-      <w:proofErr w:type="gramStart"/>
-      <w:r>
-        <w:t>all of</w:t>
-      </w:r>
-      <w:proofErr w:type="gramEnd"/>
-      <w:r>
-        <w:t xml:space="preserve"> the errors are clear, we can try running the </w:t>
+        <w:t xml:space="preserve"> Once all of the errors are clear, we can try running the </w:t>
       </w:r>
       <w:r>
         <w:rPr>
@@ -3791,23 +3084,7 @@
           <w:b/>
           <w:bCs/>
         </w:rPr>
-        <w:t xml:space="preserve">two </w:t>
-      </w:r>
-      <w:proofErr w:type="gramStart"/>
-      <w:r>
-        <w:rPr>
-          <w:b/>
-          <w:bCs/>
-        </w:rPr>
-        <w:t>of  our</w:t>
-      </w:r>
-      <w:proofErr w:type="gramEnd"/>
-      <w:r>
-        <w:rPr>
-          <w:b/>
-          <w:bCs/>
-        </w:rPr>
-        <w:t xml:space="preserve"> acceptance tests pass</w:t>
+        <w:t>two of  our acceptance tests pass</w:t>
       </w:r>
       <w:r>
         <w:t>! We are on the right track.</w:t>
@@ -3853,15 +3130,7 @@
         <w:t>the three amigos evaluating and deciding on a test approach to balance unit and functional tests</w:t>
       </w:r>
       <w:r>
-        <w:t xml:space="preserve">. </w:t>
-      </w:r>
-      <w:proofErr w:type="gramStart"/>
-      <w:r>
-        <w:t>Basically</w:t>
-      </w:r>
-      <w:proofErr w:type="gramEnd"/>
-      <w:r>
-        <w:t xml:space="preserve"> do the minimum on unit tests as the functional tests cover a lot of territory.</w:t>
+        <w:t>. Basically do the minimum on unit tests as the functional tests cover a lot of territory.</w:t>
       </w:r>
     </w:p>
     <w:p>
@@ -3873,15 +3142,7 @@
         </w:numPr>
       </w:pPr>
       <w:r>
-        <w:t xml:space="preserve">We will use the unit tests to drive the rough </w:t>
-      </w:r>
-      <w:proofErr w:type="gramStart"/>
-      <w:r>
-        <w:t>design, but</w:t>
-      </w:r>
-      <w:proofErr w:type="gramEnd"/>
-      <w:r>
-        <w:t xml:space="preserve"> leave the </w:t>
+        <w:t xml:space="preserve">We will use the unit tests to drive the rough design, but leave the </w:t>
       </w:r>
       <w:r>
         <w:t xml:space="preserve">full </w:t>
@@ -3896,16 +3157,11 @@
         <w:t xml:space="preserve">Update our basic translation code in </w:t>
       </w:r>
       <w:r>
-        <w:t xml:space="preserve">the </w:t>
-      </w:r>
-      <w:proofErr w:type="spellStart"/>
-      <w:r>
-        <w:t>Roman</w:t>
+        <w:t>the Roman</w:t>
       </w:r>
       <w:r>
         <w:t>Numbers</w:t>
       </w:r>
-      <w:proofErr w:type="spellEnd"/>
       <w:r>
         <w:t xml:space="preserve"> class</w:t>
       </w:r>
@@ -3920,17 +3176,7 @@
     </w:p>
     <w:p>
       <w:r>
-        <w:t xml:space="preserve">                return </w:t>
-      </w:r>
-      <w:proofErr w:type="spellStart"/>
-      <w:proofErr w:type="gramStart"/>
-      <w:r>
-        <w:t>RomanNumeral.X.getArabic</w:t>
-      </w:r>
-      <w:proofErr w:type="spellEnd"/>
-      <w:proofErr w:type="gramEnd"/>
-      <w:r>
-        <w:t>();</w:t>
+        <w:t xml:space="preserve">                return RomanNumeral.X.getArabic();</w:t>
       </w:r>
     </w:p>
     <w:p>
@@ -3940,17 +3186,7 @@
     </w:p>
     <w:p>
       <w:r>
-        <w:t xml:space="preserve">                return </w:t>
-      </w:r>
-      <w:proofErr w:type="spellStart"/>
-      <w:proofErr w:type="gramStart"/>
-      <w:r>
-        <w:t>RomanNumeral.C.getArabic</w:t>
-      </w:r>
-      <w:proofErr w:type="spellEnd"/>
-      <w:proofErr w:type="gramEnd"/>
-      <w:r>
-        <w:t>();</w:t>
+        <w:t xml:space="preserve">                return RomanNumeral.C.getArabic();</w:t>
       </w:r>
     </w:p>
     <w:p>
@@ -3960,17 +3196,7 @@
     </w:p>
     <w:p>
       <w:r>
-        <w:t xml:space="preserve">                return </w:t>
-      </w:r>
-      <w:proofErr w:type="spellStart"/>
-      <w:proofErr w:type="gramStart"/>
-      <w:r>
-        <w:t>RomanNumeral.D.getArabic</w:t>
-      </w:r>
-      <w:proofErr w:type="spellEnd"/>
-      <w:proofErr w:type="gramEnd"/>
-      <w:r>
-        <w:t>();</w:t>
+        <w:t xml:space="preserve">                return RomanNumeral.D.getArabic();</w:t>
       </w:r>
     </w:p>
     <w:p>
@@ -3980,17 +3206,7 @@
     </w:p>
     <w:p>
       <w:r>
-        <w:t xml:space="preserve">                return </w:t>
-      </w:r>
-      <w:proofErr w:type="spellStart"/>
-      <w:proofErr w:type="gramStart"/>
-      <w:r>
-        <w:t>RomanNumeral.M.getArabic</w:t>
-      </w:r>
-      <w:proofErr w:type="spellEnd"/>
-      <w:proofErr w:type="gramEnd"/>
-      <w:r>
-        <w:t>();</w:t>
+        <w:t xml:space="preserve">                return RomanNumeral.M.getArabic();</w:t>
       </w:r>
     </w:p>
     <w:p>
@@ -4000,39 +3216,13 @@
     </w:p>
     <w:p>
       <w:r>
-        <w:t xml:space="preserve">                return </w:t>
-      </w:r>
-      <w:proofErr w:type="spellStart"/>
-      <w:proofErr w:type="gramStart"/>
-      <w:r>
-        <w:t>RomanNumeral.L.getArabic</w:t>
-      </w:r>
-      <w:proofErr w:type="spellEnd"/>
-      <w:proofErr w:type="gramEnd"/>
-      <w:r>
-        <w:t>();</w:t>
+        <w:t xml:space="preserve">                return RomanNumeral.L.getArabic();</w:t>
       </w:r>
     </w:p>
     <w:p/>
     <w:p>
       <w:r>
-        <w:t xml:space="preserve">And </w:t>
-      </w:r>
-      <w:proofErr w:type="gramStart"/>
-      <w:r>
-        <w:t>lets</w:t>
-      </w:r>
-      <w:proofErr w:type="gramEnd"/>
-      <w:r>
-        <w:t xml:space="preserve"> fix up the </w:t>
-      </w:r>
-      <w:proofErr w:type="spellStart"/>
-      <w:r>
-        <w:t>enum</w:t>
-      </w:r>
-      <w:proofErr w:type="spellEnd"/>
-      <w:r>
-        <w:t xml:space="preserve"> to contain the rest of the definitions:</w:t>
+        <w:t>And lets fix up the enum to contain the rest of the definitions:</w:t>
       </w:r>
     </w:p>
     <w:p>
@@ -4045,15 +3235,7 @@
         <w:ind w:left="360"/>
       </w:pPr>
       <w:r>
-        <w:t xml:space="preserve">    </w:t>
-      </w:r>
-      <w:proofErr w:type="gramStart"/>
-      <w:r>
-        <w:t>M(</w:t>
-      </w:r>
-      <w:proofErr w:type="gramEnd"/>
-      <w:r>
-        <w:t>1000, "M"),</w:t>
+        <w:t xml:space="preserve">    M(1000, "M"),</w:t>
       </w:r>
     </w:p>
     <w:p>
@@ -4061,15 +3243,7 @@
         <w:ind w:left="360"/>
       </w:pPr>
       <w:r>
-        <w:t xml:space="preserve">    </w:t>
-      </w:r>
-      <w:proofErr w:type="gramStart"/>
-      <w:r>
-        <w:t>CM(</w:t>
-      </w:r>
-      <w:proofErr w:type="gramEnd"/>
-      <w:r>
-        <w:t>900, "CM"),</w:t>
+        <w:t xml:space="preserve">    CM(900, "CM"),</w:t>
       </w:r>
     </w:p>
     <w:p>
@@ -4085,15 +3259,7 @@
         <w:ind w:left="360"/>
       </w:pPr>
       <w:r>
-        <w:t xml:space="preserve">    </w:t>
-      </w:r>
-      <w:proofErr w:type="gramStart"/>
-      <w:r>
-        <w:t>CD(</w:t>
-      </w:r>
-      <w:proofErr w:type="gramEnd"/>
-      <w:r>
-        <w:t>400,"CD"),</w:t>
+        <w:t xml:space="preserve">    CD(400,"CD"),</w:t>
       </w:r>
     </w:p>
     <w:p>
@@ -4101,15 +3267,7 @@
         <w:ind w:left="360"/>
       </w:pPr>
       <w:r>
-        <w:t xml:space="preserve">    </w:t>
-      </w:r>
-      <w:proofErr w:type="gramStart"/>
-      <w:r>
-        <w:t>C(</w:t>
-      </w:r>
-      <w:proofErr w:type="gramEnd"/>
-      <w:r>
-        <w:t>100, "C"),</w:t>
+        <w:t xml:space="preserve">    C(100, "C"),</w:t>
       </w:r>
     </w:p>
     <w:p>
@@ -4117,15 +3275,7 @@
         <w:ind w:left="360"/>
       </w:pPr>
       <w:r>
-        <w:t xml:space="preserve">    </w:t>
-      </w:r>
-      <w:proofErr w:type="gramStart"/>
-      <w:r>
-        <w:t>XC(</w:t>
-      </w:r>
-      <w:proofErr w:type="gramEnd"/>
-      <w:r>
-        <w:t>90,"XC"),</w:t>
+        <w:t xml:space="preserve">    XC(90,"XC"),</w:t>
       </w:r>
     </w:p>
     <w:p>
@@ -4141,15 +3291,7 @@
         <w:ind w:left="360"/>
       </w:pPr>
       <w:r>
-        <w:t xml:space="preserve">    </w:t>
-      </w:r>
-      <w:proofErr w:type="gramStart"/>
-      <w:r>
-        <w:t>XL(</w:t>
-      </w:r>
-      <w:proofErr w:type="gramEnd"/>
-      <w:r>
-        <w:t>40,"XL"),</w:t>
+        <w:t xml:space="preserve">    XL(40,"XL"),</w:t>
       </w:r>
     </w:p>
     <w:p>
@@ -4233,15 +3375,7 @@
         <w:t xml:space="preserve">Slide 25: </w:t>
       </w:r>
       <w:r>
-        <w:t xml:space="preserve">On </w:t>
-      </w:r>
-      <w:proofErr w:type="gramStart"/>
-      <w:r>
-        <w:t>To</w:t>
-      </w:r>
-      <w:proofErr w:type="gramEnd"/>
-      <w:r>
-        <w:t xml:space="preserve"> Complex Numbers</w:t>
+        <w:t>On To Complex Numbers</w:t>
       </w:r>
     </w:p>
     <w:p>
@@ -4294,14 +3428,9 @@
       <w:r>
         <w:tab/>
       </w:r>
-      <w:proofErr w:type="gramStart"/>
       <w:r>
         <w:tab/>
-        <w:t xml:space="preserve">  |</w:t>
-      </w:r>
-      <w:proofErr w:type="gramEnd"/>
-      <w:r>
-        <w:t xml:space="preserve"> 9 |</w:t>
+        <w:t xml:space="preserve">  | 9 |</w:t>
       </w:r>
     </w:p>
     <w:p>
@@ -4354,14 +3483,9 @@
       <w:r>
         <w:t xml:space="preserve">      | MMXIII       </w:t>
       </w:r>
-      <w:proofErr w:type="gramStart"/>
       <w:r>
         <w:tab/>
-        <w:t xml:space="preserve">  |</w:t>
-      </w:r>
-      <w:proofErr w:type="gramEnd"/>
-      <w:r>
-        <w:t xml:space="preserve"> 2013 |</w:t>
+        <w:t xml:space="preserve">  | 2013 |</w:t>
       </w:r>
     </w:p>
     <w:p>
@@ -4376,7 +3500,6 @@
       <w:r>
         <w:t xml:space="preserve"> </w:t>
       </w:r>
-      <w:proofErr w:type="spellStart"/>
       <w:r>
         <w:rPr>
           <w:rFonts w:ascii="Courier New" w:eastAsia="Times New Roman" w:hAnsi="Courier New" w:cs="Courier New"/>
@@ -4386,7 +3509,6 @@
         </w:rPr>
         <w:t>TestRomanNumeralFeatureSteps</w:t>
       </w:r>
-      <w:proofErr w:type="spellEnd"/>
       <w:r>
         <w:t>.</w:t>
       </w:r>
@@ -4407,47 +3529,16 @@
       <w:pPr>
         <w:ind w:left="720"/>
       </w:pPr>
-      <w:proofErr w:type="spellStart"/>
-      <w:r>
-        <w:t>aComplexConversion</w:t>
-      </w:r>
-      <w:proofErr w:type="spellEnd"/>
-      <w:r>
-        <w:t xml:space="preserve"> = new </w:t>
-      </w:r>
-      <w:proofErr w:type="spellStart"/>
-      <w:proofErr w:type="gramStart"/>
-      <w:r>
-        <w:t>ConversionEntry</w:t>
-      </w:r>
-      <w:proofErr w:type="spellEnd"/>
-      <w:r>
-        <w:t>(</w:t>
-      </w:r>
-      <w:proofErr w:type="gramEnd"/>
-      <w:r>
-        <w:t>);</w:t>
+      <w:r>
+        <w:t>aComplexConversion = new ConversionEntry();</w:t>
       </w:r>
     </w:p>
     <w:p>
       <w:pPr>
         <w:ind w:left="720"/>
       </w:pPr>
-      <w:proofErr w:type="spellStart"/>
-      <w:r>
-        <w:t>aComplexConversion.setRomanNumeral</w:t>
-      </w:r>
-      <w:proofErr w:type="spellEnd"/>
-      <w:r>
-        <w:t>(</w:t>
-      </w:r>
-      <w:proofErr w:type="spellStart"/>
-      <w:r>
-        <w:t>romanNumeral</w:t>
-      </w:r>
-      <w:proofErr w:type="spellEnd"/>
-      <w:r>
-        <w:t>);</w:t>
+      <w:r>
+        <w:t>aComplexConversion.setRomanNumeral(romanNumeral);</w:t>
       </w:r>
     </w:p>
     <w:p>
@@ -4455,15 +3546,7 @@
         <w:ind w:left="720"/>
       </w:pPr>
       <w:r>
-        <w:t xml:space="preserve">//no test </w:t>
-      </w:r>
-      <w:proofErr w:type="gramStart"/>
-      <w:r>
-        <w:t>done,</w:t>
-      </w:r>
-      <w:proofErr w:type="gramEnd"/>
-      <w:r>
-        <w:t xml:space="preserve"> this is setup for the next step</w:t>
+        <w:t>//no test done, this is setup for the next step</w:t>
       </w:r>
     </w:p>
     <w:p/>
@@ -4482,57 +3565,8 @@
           <w:color w:val="000000"/>
         </w:rPr>
       </w:pPr>
-      <w:proofErr w:type="spellStart"/>
-      <w:proofErr w:type="gramStart"/>
-      <w:r>
-        <w:rPr>
-          <w:sz w:val="22"/>
-          <w:szCs w:val="22"/>
-        </w:rPr>
-        <w:t>assertEquals</w:t>
-      </w:r>
-      <w:proofErr w:type="spellEnd"/>
-      <w:r>
-        <w:rPr>
-          <w:sz w:val="22"/>
-          <w:szCs w:val="22"/>
-        </w:rPr>
-        <w:t>(</w:t>
-      </w:r>
-      <w:proofErr w:type="spellStart"/>
-      <w:proofErr w:type="gramEnd"/>
-      <w:r>
-        <w:rPr>
-          <w:sz w:val="22"/>
-          <w:szCs w:val="22"/>
-        </w:rPr>
-        <w:t>Long.valueOf</w:t>
-      </w:r>
-      <w:proofErr w:type="spellEnd"/>
-      <w:r>
-        <w:rPr>
-          <w:sz w:val="22"/>
-          <w:szCs w:val="22"/>
-        </w:rPr>
-        <w:t>(</w:t>
-      </w:r>
-      <w:proofErr w:type="spellStart"/>
-      <w:r>
-        <w:rPr>
-          <w:sz w:val="22"/>
-          <w:szCs w:val="22"/>
-        </w:rPr>
-        <w:t>anArabicNumber</w:t>
-      </w:r>
-      <w:proofErr w:type="spellEnd"/>
-      <w:r>
-        <w:rPr>
-          <w:sz w:val="22"/>
-          <w:szCs w:val="22"/>
-        </w:rPr>
-        <w:t xml:space="preserve">), </w:t>
-      </w:r>
-      <w:proofErr w:type="spellStart"/>
+      <w:bookmarkStart w:id="0" w:name="_GoBack"/>
+      <w:bookmarkEnd w:id="0"/>
       <w:r>
         <w:rPr>
           <w:rFonts w:ascii="Lucida Console" w:hAnsi="Lucida Console"/>
@@ -4542,21 +3576,12 @@
         </w:rPr>
         <w:t>assertEquals</w:t>
       </w:r>
-      <w:proofErr w:type="spellEnd"/>
       <w:r>
         <w:rPr>
           <w:rFonts w:ascii="Lucida Console" w:hAnsi="Lucida Console"/>
           <w:color w:val="000000"/>
         </w:rPr>
-        <w:t>(</w:t>
-      </w:r>
-      <w:proofErr w:type="spellStart"/>
-      <w:r>
-        <w:rPr>
-          <w:rFonts w:ascii="Lucida Console" w:hAnsi="Lucida Console"/>
-          <w:color w:val="000000"/>
-        </w:rPr>
-        <w:t>Long.</w:t>
+        <w:t>(Long.</w:t>
       </w:r>
       <w:r>
         <w:rPr>
@@ -4567,29 +3592,12 @@
         </w:rPr>
         <w:t>valueOf</w:t>
       </w:r>
-      <w:proofErr w:type="spellEnd"/>
       <w:r>
         <w:rPr>
           <w:rFonts w:ascii="Lucida Console" w:hAnsi="Lucida Console"/>
           <w:color w:val="000000"/>
         </w:rPr>
-        <w:t>(</w:t>
-      </w:r>
-      <w:proofErr w:type="spellStart"/>
-      <w:r>
-        <w:rPr>
-          <w:rFonts w:ascii="Lucida Console" w:hAnsi="Lucida Console"/>
-          <w:color w:val="000000"/>
-        </w:rPr>
-        <w:t>anArabicNumber</w:t>
-      </w:r>
-      <w:proofErr w:type="spellEnd"/>
-      <w:r>
-        <w:rPr>
-          <w:rFonts w:ascii="Lucida Console" w:hAnsi="Lucida Console"/>
-          <w:color w:val="000000"/>
-        </w:rPr>
-        <w:t>), Long.</w:t>
+        <w:t>(anArabicNumber), Long.</w:t>
       </w:r>
       <w:r>
         <w:rPr>
@@ -4691,7 +3699,6 @@
       <w:r>
         <w:t xml:space="preserve"> to </w:t>
       </w:r>
-      <w:proofErr w:type="spellStart"/>
       <w:r>
         <w:rPr>
           <w:b/>
@@ -4699,7 +3706,6 @@
         </w:rPr>
         <w:t>TestRomanNumeralUnitTests</w:t>
       </w:r>
-      <w:proofErr w:type="spellEnd"/>
       <w:r>
         <w:t>:</w:t>
       </w:r>
@@ -4717,15 +3723,7 @@
         <w:ind w:left="720"/>
       </w:pPr>
       <w:r>
-        <w:t xml:space="preserve">    public void </w:t>
-      </w:r>
-      <w:proofErr w:type="spellStart"/>
-      <w:r>
-        <w:t>testComplexArabicToRoman</w:t>
-      </w:r>
-      <w:proofErr w:type="spellEnd"/>
-      <w:r>
-        <w:t xml:space="preserve"> () {</w:t>
+        <w:t xml:space="preserve">    public void testComplexArabicToRoman () {</w:t>
       </w:r>
     </w:p>
     <w:p>
@@ -4757,9 +3755,50 @@
           <w:szCs w:val="18"/>
         </w:rPr>
         <w:tab/>
-      </w:r>
-      <w:proofErr w:type="spellStart"/>
-      <w:proofErr w:type="gramStart"/>
+        <w:t>assertEquals</w:t>
+      </w:r>
+      <w:r>
+        <w:rPr>
+          <w:color w:val="000000"/>
+          <w:sz w:val="18"/>
+          <w:szCs w:val="18"/>
+        </w:rPr>
+        <w:t>(</w:t>
+      </w:r>
+      <w:r>
+        <w:rPr>
+          <w:b/>
+          <w:bCs/>
+          <w:color w:val="008000"/>
+          <w:sz w:val="18"/>
+          <w:szCs w:val="18"/>
+        </w:rPr>
+        <w:t>"256 should be the outcome"</w:t>
+      </w:r>
+      <w:r>
+        <w:rPr>
+          <w:color w:val="000000"/>
+          <w:sz w:val="18"/>
+          <w:szCs w:val="18"/>
+        </w:rPr>
+        <w:t xml:space="preserve">, </w:t>
+      </w:r>
+      <w:r>
+        <w:rPr>
+          <w:color w:val="0000FF"/>
+          <w:sz w:val="18"/>
+          <w:szCs w:val="18"/>
+        </w:rPr>
+        <w:t>256</w:t>
+      </w:r>
+      <w:r>
+        <w:rPr>
+          <w:color w:val="000000"/>
+          <w:sz w:val="18"/>
+          <w:szCs w:val="18"/>
+        </w:rPr>
+        <w:t>, RomanNumbers.</w:t>
+      </w:r>
       <w:r>
         <w:rPr>
           <w:i/>
@@ -4768,9 +3807,8 @@
           <w:sz w:val="18"/>
           <w:szCs w:val="18"/>
         </w:rPr>
-        <w:t>assertEquals</w:t>
-      </w:r>
-      <w:proofErr w:type="spellEnd"/>
+        <w:t>toArabic</w:t>
+      </w:r>
       <w:r>
         <w:rPr>
           <w:color w:val="000000"/>
@@ -4779,7 +3817,6 @@
         </w:rPr>
         <w:t>(</w:t>
       </w:r>
-      <w:proofErr w:type="gramEnd"/>
       <w:r>
         <w:rPr>
           <w:b/>
@@ -4788,68 +3825,6 @@
           <w:sz w:val="18"/>
           <w:szCs w:val="18"/>
         </w:rPr>
-        <w:t>"256 should be the outcome"</w:t>
-      </w:r>
-      <w:r>
-        <w:rPr>
-          <w:color w:val="000000"/>
-          <w:sz w:val="18"/>
-          <w:szCs w:val="18"/>
-        </w:rPr>
-        <w:t xml:space="preserve">, </w:t>
-      </w:r>
-      <w:r>
-        <w:rPr>
-          <w:color w:val="0000FF"/>
-          <w:sz w:val="18"/>
-          <w:szCs w:val="18"/>
-        </w:rPr>
-        <w:t>256</w:t>
-      </w:r>
-      <w:r>
-        <w:rPr>
-          <w:color w:val="000000"/>
-          <w:sz w:val="18"/>
-          <w:szCs w:val="18"/>
-        </w:rPr>
-        <w:t xml:space="preserve">, </w:t>
-      </w:r>
-      <w:proofErr w:type="spellStart"/>
-      <w:r>
-        <w:rPr>
-          <w:color w:val="000000"/>
-          <w:sz w:val="18"/>
-          <w:szCs w:val="18"/>
-        </w:rPr>
-        <w:t>RomanNumbers.</w:t>
-      </w:r>
-      <w:r>
-        <w:rPr>
-          <w:i/>
-          <w:iCs/>
-          <w:color w:val="000000"/>
-          <w:sz w:val="18"/>
-          <w:szCs w:val="18"/>
-        </w:rPr>
-        <w:t>toArabic</w:t>
-      </w:r>
-      <w:proofErr w:type="spellEnd"/>
-      <w:r>
-        <w:rPr>
-          <w:color w:val="000000"/>
-          <w:sz w:val="18"/>
-          <w:szCs w:val="18"/>
-        </w:rPr>
-        <w:t>(</w:t>
-      </w:r>
-      <w:r>
-        <w:rPr>
-          <w:b/>
-          <w:bCs/>
-          <w:color w:val="008000"/>
-          <w:sz w:val="18"/>
-          <w:szCs w:val="18"/>
-        </w:rPr>
         <w:t>"CCLVI"</w:t>
       </w:r>
       <w:r>
@@ -4879,23 +3854,7 @@
     </w:p>
     <w:p>
       <w:r>
-        <w:t xml:space="preserve">When I run this test, it now fails – there is not </w:t>
-      </w:r>
-      <w:proofErr w:type="gramStart"/>
-      <w:r>
-        <w:t>a</w:t>
-      </w:r>
-      <w:proofErr w:type="gramEnd"/>
-      <w:r>
-        <w:t xml:space="preserve"> </w:t>
-      </w:r>
-      <w:proofErr w:type="spellStart"/>
-      <w:r>
-        <w:t>enum</w:t>
-      </w:r>
-      <w:proofErr w:type="spellEnd"/>
-      <w:r>
-        <w:t xml:space="preserve"> of CCLVI. Now </w:t>
+        <w:t xml:space="preserve">When I run this test, it now fails – there is not a enum of CCLVI. Now </w:t>
       </w:r>
       <w:r>
         <w:rPr>
@@ -4916,7 +3875,6 @@
       <w:r>
         <w:t xml:space="preserve"> in </w:t>
       </w:r>
-      <w:proofErr w:type="spellStart"/>
       <w:r>
         <w:rPr>
           <w:b/>
@@ -4924,7 +3882,6 @@
         </w:rPr>
         <w:t>RomanNumbers</w:t>
       </w:r>
-      <w:proofErr w:type="spellEnd"/>
       <w:r>
         <w:t>:</w:t>
       </w:r>
@@ -4935,36 +3892,7 @@
         <w:ind w:left="720"/>
       </w:pPr>
       <w:r>
-        <w:t xml:space="preserve">public static long </w:t>
-      </w:r>
-      <w:proofErr w:type="spellStart"/>
-      <w:proofErr w:type="gramStart"/>
-      <w:r>
-        <w:t>toArabic</w:t>
-      </w:r>
-      <w:proofErr w:type="spellEnd"/>
-      <w:r>
-        <w:t>(</w:t>
-      </w:r>
-      <w:proofErr w:type="gramEnd"/>
-      <w:r>
-        <w:t xml:space="preserve">String </w:t>
-      </w:r>
-      <w:proofErr w:type="spellStart"/>
-      <w:r>
-        <w:t>aRomanNumber</w:t>
-      </w:r>
-      <w:proofErr w:type="spellEnd"/>
-      <w:r>
-        <w:t xml:space="preserve">) throws </w:t>
-      </w:r>
-      <w:proofErr w:type="spellStart"/>
-      <w:r>
-        <w:t>IllegalArgumentException</w:t>
-      </w:r>
-      <w:proofErr w:type="spellEnd"/>
-      <w:r>
-        <w:t>{</w:t>
+        <w:t>public static long toArabic(String aRomanNumber) throws IllegalArgumentException{</w:t>
       </w:r>
     </w:p>
     <w:p>
@@ -4972,15 +3900,7 @@
         <w:ind w:left="720"/>
       </w:pPr>
       <w:r>
-        <w:t xml:space="preserve">        int </w:t>
-      </w:r>
-      <w:proofErr w:type="spellStart"/>
-      <w:r>
-        <w:t>arabic</w:t>
-      </w:r>
-      <w:proofErr w:type="spellEnd"/>
-      <w:r>
-        <w:t xml:space="preserve"> = 0;</w:t>
+        <w:t xml:space="preserve">        int arabic = 0;</w:t>
       </w:r>
     </w:p>
     <w:p>
@@ -4988,15 +3908,7 @@
         <w:ind w:left="720"/>
       </w:pPr>
       <w:r>
-        <w:t xml:space="preserve">        String </w:t>
-      </w:r>
-      <w:proofErr w:type="spellStart"/>
-      <w:r>
-        <w:t>romanName</w:t>
-      </w:r>
-      <w:proofErr w:type="spellEnd"/>
-      <w:r>
-        <w:t>;</w:t>
+        <w:t xml:space="preserve">        String romanName;</w:t>
       </w:r>
     </w:p>
     <w:p>
@@ -5004,66 +3916,24 @@
         <w:ind w:left="720"/>
       </w:pPr>
       <w:r>
-        <w:t xml:space="preserve">        for (</w:t>
-      </w:r>
-      <w:proofErr w:type="spellStart"/>
-      <w:r>
-        <w:t>RomanNumeral</w:t>
-      </w:r>
-      <w:proofErr w:type="spellEnd"/>
-      <w:r>
-        <w:t xml:space="preserve"> </w:t>
-      </w:r>
-      <w:proofErr w:type="spellStart"/>
-      <w:proofErr w:type="gramStart"/>
-      <w:r>
-        <w:t>currentRomanNumber</w:t>
-      </w:r>
-      <w:proofErr w:type="spellEnd"/>
-      <w:r>
-        <w:t xml:space="preserve"> :</w:t>
-      </w:r>
-      <w:proofErr w:type="gramEnd"/>
-      <w:r>
-        <w:t xml:space="preserve"> </w:t>
-      </w:r>
-      <w:proofErr w:type="spellStart"/>
-      <w:r>
-        <w:t>RomanNumeral.values</w:t>
-      </w:r>
-      <w:proofErr w:type="spellEnd"/>
-      <w:r>
-        <w:t xml:space="preserve">()) { //Iterate through all of the </w:t>
-      </w:r>
-      <w:proofErr w:type="spellStart"/>
-      <w:r>
-        <w:t>enums</w:t>
-      </w:r>
-      <w:proofErr w:type="spellEnd"/>
+        <w:t xml:space="preserve">        for (RomanNumeral currentRomanNumber : RomanNumeral.values()) { //Iterate through all of the enums</w:t>
+      </w:r>
     </w:p>
     <w:p>
       <w:pPr>
         <w:ind w:left="720"/>
       </w:pPr>
       <w:r>
+        <w:t xml:space="preserve">            romanName = currentRomanNumber.getName();</w:t>
+      </w:r>
+    </w:p>
+    <w:p>
+      <w:pPr>
+        <w:ind w:left="720"/>
+      </w:pPr>
+      <w:r>
         <w:lastRenderedPageBreak/>
-        <w:t xml:space="preserve">            </w:t>
-      </w:r>
-      <w:proofErr w:type="spellStart"/>
-      <w:r>
-        <w:t>romanName</w:t>
-      </w:r>
-      <w:proofErr w:type="spellEnd"/>
-      <w:r>
-        <w:t xml:space="preserve"> = </w:t>
-      </w:r>
-      <w:proofErr w:type="spellStart"/>
-      <w:r>
-        <w:t>currentRomanNumber.getName</w:t>
-      </w:r>
-      <w:proofErr w:type="spellEnd"/>
-      <w:r>
-        <w:t>();</w:t>
+        <w:t xml:space="preserve">            while (aRomanNumber.startsWith(romanName)) {                //We might have many instances of the same letter(s)</w:t>
       </w:r>
     </w:p>
     <w:p>
@@ -5071,31 +3941,7 @@
         <w:ind w:left="720"/>
       </w:pPr>
       <w:r>
-        <w:t xml:space="preserve">            while (</w:t>
-      </w:r>
-      <w:proofErr w:type="spellStart"/>
-      <w:r>
-        <w:t>aRomanNumber.startsWith</w:t>
-      </w:r>
-      <w:proofErr w:type="spellEnd"/>
-      <w:r>
-        <w:t>(</w:t>
-      </w:r>
-      <w:proofErr w:type="spellStart"/>
-      <w:r>
-        <w:t>romanName</w:t>
-      </w:r>
-      <w:proofErr w:type="spellEnd"/>
-      <w:r>
-        <w:t xml:space="preserve">)) </w:t>
-      </w:r>
-      <w:proofErr w:type="gramStart"/>
-      <w:r>
-        <w:t xml:space="preserve">{  </w:t>
-      </w:r>
-      <w:proofErr w:type="gramEnd"/>
-      <w:r>
-        <w:t xml:space="preserve">              //We might have many instances of the same letter(s)</w:t>
+        <w:t xml:space="preserve">                arabic += currentRomanNumber.getArabic();               //based on finding a match, grab the associated value</w:t>
       </w:r>
     </w:p>
     <w:p>
@@ -5103,31 +3949,7 @@
         <w:ind w:left="720"/>
       </w:pPr>
       <w:r>
-        <w:t xml:space="preserve">                </w:t>
-      </w:r>
-      <w:proofErr w:type="spellStart"/>
-      <w:r>
-        <w:t>arabic</w:t>
-      </w:r>
-      <w:proofErr w:type="spellEnd"/>
-      <w:r>
-        <w:t xml:space="preserve"> += </w:t>
-      </w:r>
-      <w:proofErr w:type="spellStart"/>
-      <w:r>
-        <w:t>currentRomanNumber.getArabic</w:t>
-      </w:r>
-      <w:proofErr w:type="spellEnd"/>
-      <w:r>
-        <w:t>(</w:t>
-      </w:r>
-      <w:proofErr w:type="gramStart"/>
-      <w:r>
-        <w:t xml:space="preserve">);   </w:t>
-      </w:r>
-      <w:proofErr w:type="gramEnd"/>
-      <w:r>
-        <w:t xml:space="preserve">            //based on finding a match, grab the associated value</w:t>
+        <w:t xml:space="preserve">                aRomanNumber = aRomanNumber.substring(romanName.length()); //remove the letter(s) we just found</w:t>
       </w:r>
     </w:p>
     <w:p>
@@ -5135,31 +3957,7 @@
         <w:ind w:left="720"/>
       </w:pPr>
       <w:r>
-        <w:t xml:space="preserve">                </w:t>
-      </w:r>
-      <w:proofErr w:type="spellStart"/>
-      <w:r>
-        <w:t>aRomanNumber</w:t>
-      </w:r>
-      <w:proofErr w:type="spellEnd"/>
-      <w:r>
-        <w:t xml:space="preserve"> = </w:t>
-      </w:r>
-      <w:proofErr w:type="spellStart"/>
-      <w:r>
-        <w:t>aRomanNumber.substring</w:t>
-      </w:r>
-      <w:proofErr w:type="spellEnd"/>
-      <w:r>
-        <w:t>(</w:t>
-      </w:r>
-      <w:proofErr w:type="spellStart"/>
-      <w:r>
-        <w:t>romanName.length</w:t>
-      </w:r>
-      <w:proofErr w:type="spellEnd"/>
-      <w:r>
-        <w:t>()); //remove the letter(s) we just found</w:t>
+        <w:t xml:space="preserve">            }</w:t>
       </w:r>
     </w:p>
     <w:p>
@@ -5167,7 +3965,7 @@
         <w:ind w:left="720"/>
       </w:pPr>
       <w:r>
-        <w:t xml:space="preserve">            }</w:t>
+        <w:t xml:space="preserve">        }</w:t>
       </w:r>
     </w:p>
     <w:p>
@@ -5175,6 +3973,22 @@
         <w:ind w:left="720"/>
       </w:pPr>
       <w:r>
+        <w:t xml:space="preserve">        if (aRomanNumber.length() &gt; 0) {</w:t>
+      </w:r>
+    </w:p>
+    <w:p>
+      <w:pPr>
+        <w:ind w:left="720"/>
+      </w:pPr>
+      <w:r>
+        <w:t xml:space="preserve">            throw new IllegalArgumentException("Invalid Digit " + aRomanNumber); //if we have anything left over, that is bad</w:t>
+      </w:r>
+    </w:p>
+    <w:p>
+      <w:pPr>
+        <w:ind w:left="720"/>
+      </w:pPr>
+      <w:r>
         <w:t xml:space="preserve">        }</w:t>
       </w:r>
     </w:p>
@@ -5183,68 +3997,7 @@
         <w:ind w:left="720"/>
       </w:pPr>
       <w:r>
-        <w:t xml:space="preserve">        if (</w:t>
-      </w:r>
-      <w:proofErr w:type="spellStart"/>
-      <w:r>
-        <w:t>aRomanNumber.length</w:t>
-      </w:r>
-      <w:proofErr w:type="spellEnd"/>
-      <w:r>
-        <w:t>() &gt; 0) {</w:t>
-      </w:r>
-    </w:p>
-    <w:p>
-      <w:pPr>
-        <w:ind w:left="720"/>
-      </w:pPr>
-      <w:r>
-        <w:t xml:space="preserve">            throw new </w:t>
-      </w:r>
-      <w:proofErr w:type="spellStart"/>
-      <w:proofErr w:type="gramStart"/>
-      <w:r>
-        <w:t>IllegalArgumentException</w:t>
-      </w:r>
-      <w:proofErr w:type="spellEnd"/>
-      <w:r>
-        <w:t>(</w:t>
-      </w:r>
-      <w:proofErr w:type="gramEnd"/>
-      <w:r>
-        <w:t xml:space="preserve">"Invalid Digit " + </w:t>
-      </w:r>
-      <w:proofErr w:type="spellStart"/>
-      <w:r>
-        <w:t>aRomanNumber</w:t>
-      </w:r>
-      <w:proofErr w:type="spellEnd"/>
-      <w:r>
-        <w:t>); //if we have anything left over, that is bad</w:t>
-      </w:r>
-    </w:p>
-    <w:p>
-      <w:pPr>
-        <w:ind w:left="720"/>
-      </w:pPr>
-      <w:r>
-        <w:t xml:space="preserve">        }</w:t>
-      </w:r>
-    </w:p>
-    <w:p>
-      <w:pPr>
-        <w:ind w:left="720"/>
-      </w:pPr>
-      <w:r>
-        <w:t xml:space="preserve">        return </w:t>
-      </w:r>
-      <w:proofErr w:type="spellStart"/>
-      <w:r>
-        <w:t>arabic</w:t>
-      </w:r>
-      <w:proofErr w:type="spellEnd"/>
-      <w:r>
-        <w:t>;</w:t>
+        <w:t xml:space="preserve">        return arabic;</w:t>
       </w:r>
     </w:p>
     <w:p>
@@ -5294,7 +4047,6 @@
       <w:r>
         <w:t xml:space="preserve">Move </w:t>
       </w:r>
-      <w:proofErr w:type="gramStart"/>
       <w:r>
         <w:rPr>
           <w:b/>
@@ -5303,11 +4055,7 @@
         <w:t>all</w:t>
       </w:r>
       <w:r>
-        <w:t xml:space="preserve"> of</w:t>
-      </w:r>
-      <w:proofErr w:type="gramEnd"/>
-      <w:r>
-        <w:t xml:space="preserve"> the error handling specs into th</w:t>
+        <w:t xml:space="preserve"> of the error handling specs into th</w:t>
       </w:r>
       <w:r>
         <w:t>e</w:t>
@@ -5315,21 +4063,12 @@
       <w:r>
         <w:t xml:space="preserve"> </w:t>
       </w:r>
-      <w:proofErr w:type="spellStart"/>
       <w:r>
         <w:rPr>
           <w:b/>
           <w:sz w:val="28"/>
         </w:rPr>
-        <w:t>RomanNumeralErrors.feature</w:t>
-      </w:r>
-      <w:proofErr w:type="spellEnd"/>
-      <w:r>
-        <w:rPr>
-          <w:b/>
-          <w:sz w:val="28"/>
-        </w:rPr>
-        <w:t xml:space="preserve"> </w:t>
+        <w:t xml:space="preserve">RomanNumeralErrors.feature </w:t>
       </w:r>
       <w:r>
         <w:t>file.</w:t>
@@ -5650,17 +4389,7 @@
         <w:ind w:left="360"/>
       </w:pPr>
       <w:r>
-        <w:t xml:space="preserve">    When I ask for a Roman translation of </w:t>
-      </w:r>
-      <w:proofErr w:type="spellStart"/>
-      <w:proofErr w:type="gramStart"/>
-      <w:r>
-        <w:t>a</w:t>
-      </w:r>
-      <w:proofErr w:type="spellEnd"/>
-      <w:proofErr w:type="gramEnd"/>
-      <w:r>
-        <w:t xml:space="preserve"> invalid "&lt;Bad Arabic Numeral&gt;"</w:t>
+        <w:t xml:space="preserve">    When I ask for a Roman translation of a invalid "&lt;Bad Arabic Numeral&gt;"</w:t>
       </w:r>
     </w:p>
     <w:p>
@@ -5684,20 +4413,15 @@
         <w:ind w:left="360"/>
       </w:pPr>
       <w:r>
+        <w:t xml:space="preserve">      | Bad Arabic Numeral  |</w:t>
+      </w:r>
+    </w:p>
+    <w:p>
+      <w:pPr>
+        <w:ind w:left="360"/>
+      </w:pPr>
+      <w:r>
         <w:lastRenderedPageBreak/>
-        <w:t xml:space="preserve">      | Bad Arabic </w:t>
-      </w:r>
-      <w:proofErr w:type="gramStart"/>
-      <w:r>
-        <w:t>Numeral  |</w:t>
-      </w:r>
-      <w:proofErr w:type="gramEnd"/>
-    </w:p>
-    <w:p>
-      <w:pPr>
-        <w:ind w:left="360"/>
-      </w:pPr>
-      <w:r>
         <w:t xml:space="preserve">      | 0                   |</w:t>
       </w:r>
     </w:p>
@@ -5769,26 +4493,8 @@
       <w:r>
         <w:t xml:space="preserve">    </w:t>
       </w:r>
-      <w:proofErr w:type="spellStart"/>
-      <w:r>
-        <w:t>anErrorConversion</w:t>
-      </w:r>
-      <w:proofErr w:type="spellEnd"/>
-      <w:r>
-        <w:t xml:space="preserve"> = new </w:t>
-      </w:r>
-      <w:proofErr w:type="spellStart"/>
-      <w:proofErr w:type="gramStart"/>
-      <w:r>
-        <w:t>ConversionEntry</w:t>
-      </w:r>
-      <w:proofErr w:type="spellEnd"/>
-      <w:r>
-        <w:t>(</w:t>
-      </w:r>
-      <w:proofErr w:type="gramEnd"/>
-      <w:r>
-        <w:t>);</w:t>
+      <w:r>
+        <w:t>anErrorConversion = new ConversionEntry();</w:t>
       </w:r>
     </w:p>
     <w:p>
@@ -5796,23 +4502,7 @@
         <w:ind w:left="360"/>
       </w:pPr>
       <w:r>
-        <w:t xml:space="preserve">    </w:t>
-      </w:r>
-      <w:proofErr w:type="spellStart"/>
-      <w:r>
-        <w:t>anErrorConversion.setRomanNumeral</w:t>
-      </w:r>
-      <w:proofErr w:type="spellEnd"/>
-      <w:r>
-        <w:t>(</w:t>
-      </w:r>
-      <w:proofErr w:type="spellStart"/>
-      <w:r>
-        <w:t>romanNumeral</w:t>
-      </w:r>
-      <w:proofErr w:type="spellEnd"/>
-      <w:r>
-        <w:t>);</w:t>
+        <w:t xml:space="preserve">    anErrorConversion.setRomanNumeral(romanNumeral);</w:t>
       </w:r>
     </w:p>
     <w:p>
@@ -5820,15 +4510,7 @@
         <w:ind w:left="360"/>
       </w:pPr>
       <w:r>
-        <w:t xml:space="preserve">    //no test </w:t>
-      </w:r>
-      <w:proofErr w:type="gramStart"/>
-      <w:r>
-        <w:t>done,</w:t>
-      </w:r>
-      <w:proofErr w:type="gramEnd"/>
-      <w:r>
-        <w:t xml:space="preserve"> this is setup for the next step</w:t>
+        <w:t xml:space="preserve">    //no test done, this is setup for the next step</w:t>
       </w:r>
     </w:p>
     <w:p/>
@@ -5880,17 +4562,7 @@
           <w:szCs w:val="18"/>
         </w:rPr>
         <w:br/>
-        <w:t xml:space="preserve">    </w:t>
-      </w:r>
-      <w:proofErr w:type="spellStart"/>
-      <w:r>
-        <w:rPr>
-          <w:rFonts w:ascii="Lucida Console" w:hAnsi="Lucida Console"/>
-          <w:color w:val="000000"/>
-          <w:sz w:val="18"/>
-          <w:szCs w:val="18"/>
-        </w:rPr>
-        <w:t>RomanNumbers.</w:t>
+        <w:t xml:space="preserve">    RomanNumbers.</w:t>
       </w:r>
       <w:r>
         <w:rPr>
@@ -5903,7 +4575,6 @@
         </w:rPr>
         <w:t>toArabic</w:t>
       </w:r>
-      <w:proofErr w:type="spellEnd"/>
       <w:r>
         <w:rPr>
           <w:rFonts w:ascii="Lucida Console" w:hAnsi="Lucida Console"/>
@@ -5913,7 +4584,6 @@
         </w:rPr>
         <w:t>(</w:t>
       </w:r>
-      <w:proofErr w:type="spellStart"/>
       <w:r>
         <w:rPr>
           <w:rFonts w:ascii="Lucida Console" w:hAnsi="Lucida Console"/>
@@ -5932,17 +4602,7 @@
           <w:sz w:val="18"/>
           <w:szCs w:val="18"/>
         </w:rPr>
-        <w:t>.getRomanNumeral</w:t>
-      </w:r>
-      <w:proofErr w:type="spellEnd"/>
-      <w:r>
-        <w:rPr>
-          <w:rFonts w:ascii="Lucida Console" w:hAnsi="Lucida Console"/>
-          <w:color w:val="000000"/>
-          <w:sz w:val="18"/>
-          <w:szCs w:val="18"/>
-        </w:rPr>
-        <w:t>());</w:t>
+        <w:t>.getRomanNumeral());</w:t>
       </w:r>
       <w:r>
         <w:rPr>
@@ -5983,31 +4643,7 @@
           <w:sz w:val="18"/>
           <w:szCs w:val="18"/>
         </w:rPr>
-        <w:t xml:space="preserve">"Invalid </w:t>
-      </w:r>
-      <w:proofErr w:type="spellStart"/>
-      <w:r>
-        <w:rPr>
-          <w:rFonts w:ascii="Lucida Console" w:hAnsi="Lucida Console"/>
-          <w:b/>
-          <w:bCs/>
-          <w:color w:val="008000"/>
-          <w:sz w:val="18"/>
-          <w:szCs w:val="18"/>
-        </w:rPr>
-        <w:t>RomanNumeral</w:t>
-      </w:r>
-      <w:proofErr w:type="spellEnd"/>
-      <w:r>
-        <w:rPr>
-          <w:rFonts w:ascii="Lucida Console" w:hAnsi="Lucida Console"/>
-          <w:b/>
-          <w:bCs/>
-          <w:color w:val="008000"/>
-          <w:sz w:val="18"/>
-          <w:szCs w:val="18"/>
-        </w:rPr>
-        <w:t>, no exception thrown."</w:t>
+        <w:t>"Invalid RomanNumeral, no exception thrown."</w:t>
       </w:r>
       <w:r>
         <w:rPr>
@@ -6076,27 +4712,7 @@
           <w:sz w:val="18"/>
           <w:szCs w:val="18"/>
         </w:rPr>
-        <w:t>(</w:t>
-      </w:r>
-      <w:proofErr w:type="spellStart"/>
-      <w:r>
-        <w:rPr>
-          <w:rFonts w:ascii="Lucida Console" w:hAnsi="Lucida Console"/>
-          <w:color w:val="000000"/>
-          <w:sz w:val="18"/>
-          <w:szCs w:val="18"/>
-        </w:rPr>
-        <w:t>IllegalArgumentException</w:t>
-      </w:r>
-      <w:proofErr w:type="spellEnd"/>
-      <w:r>
-        <w:rPr>
-          <w:rFonts w:ascii="Lucida Console" w:hAnsi="Lucida Console"/>
-          <w:color w:val="000000"/>
-          <w:sz w:val="18"/>
-          <w:szCs w:val="18"/>
-        </w:rPr>
-        <w:t xml:space="preserve"> e) {</w:t>
+        <w:t>(IllegalArgumentException e) {</w:t>
       </w:r>
       <w:r>
         <w:rPr>
@@ -6228,36 +4844,14 @@
         </w:rPr>
         <w:t xml:space="preserve">public void </w:t>
       </w:r>
-      <w:proofErr w:type="spellStart"/>
-      <w:proofErr w:type="gramStart"/>
-      <w:r>
-        <w:rPr>
-          <w:rFonts w:ascii="Courier New" w:eastAsia="Times New Roman" w:hAnsi="Courier New" w:cs="Courier New"/>
-          <w:color w:val="000000"/>
-          <w:sz w:val="18"/>
-          <w:szCs w:val="18"/>
-        </w:rPr>
-        <w:t>testInvalidRomanNumeralB</w:t>
-      </w:r>
-      <w:proofErr w:type="spellEnd"/>
-      <w:r>
-        <w:rPr>
-          <w:rFonts w:ascii="Courier New" w:eastAsia="Times New Roman" w:hAnsi="Courier New" w:cs="Courier New"/>
-          <w:color w:val="000000"/>
-          <w:sz w:val="18"/>
-          <w:szCs w:val="18"/>
-        </w:rPr>
-        <w:t>(</w:t>
-      </w:r>
-      <w:proofErr w:type="gramEnd"/>
-      <w:r>
-        <w:rPr>
-          <w:rFonts w:ascii="Courier New" w:eastAsia="Times New Roman" w:hAnsi="Courier New" w:cs="Courier New"/>
-          <w:color w:val="000000"/>
-          <w:sz w:val="18"/>
-          <w:szCs w:val="18"/>
-        </w:rPr>
-        <w:t>) {</w:t>
+      <w:r>
+        <w:rPr>
+          <w:rFonts w:ascii="Courier New" w:eastAsia="Times New Roman" w:hAnsi="Courier New" w:cs="Courier New"/>
+          <w:color w:val="000000"/>
+          <w:sz w:val="18"/>
+          <w:szCs w:val="18"/>
+        </w:rPr>
+        <w:t>testInvalidRomanNumeralB() {</w:t>
       </w:r>
       <w:r>
         <w:rPr>
@@ -6297,17 +4891,7 @@
           <w:szCs w:val="18"/>
         </w:rPr>
         <w:br/>
-        <w:t xml:space="preserve">            </w:t>
-      </w:r>
-      <w:proofErr w:type="spellStart"/>
-      <w:r>
-        <w:rPr>
-          <w:rFonts w:ascii="Courier New" w:eastAsia="Times New Roman" w:hAnsi="Courier New" w:cs="Courier New"/>
-          <w:color w:val="000000"/>
-          <w:sz w:val="18"/>
-          <w:szCs w:val="18"/>
-        </w:rPr>
-        <w:t>RomanNumbers.</w:t>
+        <w:t xml:space="preserve">            RomanNumbers.</w:t>
       </w:r>
       <w:r>
         <w:rPr>
@@ -6320,7 +4904,6 @@
         </w:rPr>
         <w:t>toArabic</w:t>
       </w:r>
-      <w:proofErr w:type="spellEnd"/>
       <w:r>
         <w:rPr>
           <w:rFonts w:ascii="Courier New" w:eastAsia="Times New Roman" w:hAnsi="Courier New" w:cs="Courier New"/>
@@ -6438,47 +5021,7 @@
           <w:sz w:val="18"/>
           <w:szCs w:val="18"/>
         </w:rPr>
-        <w:t>(</w:t>
-      </w:r>
-      <w:proofErr w:type="spellStart"/>
-      <w:r>
-        <w:rPr>
-          <w:rFonts w:ascii="Courier New" w:eastAsia="Times New Roman" w:hAnsi="Courier New" w:cs="Courier New"/>
-          <w:color w:val="000000"/>
-          <w:sz w:val="18"/>
-          <w:szCs w:val="18"/>
-        </w:rPr>
-        <w:t>IllegalArgumentException</w:t>
-      </w:r>
-      <w:proofErr w:type="spellEnd"/>
-      <w:r>
-        <w:rPr>
-          <w:rFonts w:ascii="Courier New" w:eastAsia="Times New Roman" w:hAnsi="Courier New" w:cs="Courier New"/>
-          <w:color w:val="000000"/>
-          <w:sz w:val="18"/>
-          <w:szCs w:val="18"/>
-        </w:rPr>
-        <w:t xml:space="preserve"> </w:t>
-      </w:r>
-      <w:proofErr w:type="spellStart"/>
-      <w:r>
-        <w:rPr>
-          <w:rFonts w:ascii="Courier New" w:eastAsia="Times New Roman" w:hAnsi="Courier New" w:cs="Courier New"/>
-          <w:color w:val="000000"/>
-          <w:sz w:val="18"/>
-          <w:szCs w:val="18"/>
-        </w:rPr>
-        <w:t>expectedException</w:t>
-      </w:r>
-      <w:proofErr w:type="spellEnd"/>
-      <w:r>
-        <w:rPr>
-          <w:rFonts w:ascii="Courier New" w:eastAsia="Times New Roman" w:hAnsi="Courier New" w:cs="Courier New"/>
-          <w:color w:val="000000"/>
-          <w:sz w:val="18"/>
-          <w:szCs w:val="18"/>
-        </w:rPr>
-        <w:t>)</w:t>
+        <w:t>(IllegalArgumentException expectedException)</w:t>
       </w:r>
       <w:r>
         <w:rPr>
@@ -6588,33 +5131,13 @@
         </w:rPr>
         <w:t xml:space="preserve">public void </w:t>
       </w:r>
-      <w:proofErr w:type="spellStart"/>
-      <w:proofErr w:type="gramStart"/>
-      <w:r>
-        <w:rPr>
-          <w:color w:val="000000"/>
-          <w:sz w:val="18"/>
-          <w:szCs w:val="18"/>
-        </w:rPr>
-        <w:t>testInvalidRomanNumeralComboVC</w:t>
-      </w:r>
-      <w:proofErr w:type="spellEnd"/>
-      <w:r>
-        <w:rPr>
-          <w:color w:val="000000"/>
-          <w:sz w:val="18"/>
-          <w:szCs w:val="18"/>
-        </w:rPr>
-        <w:t>(</w:t>
-      </w:r>
-      <w:proofErr w:type="gramEnd"/>
-      <w:r>
-        <w:rPr>
-          <w:color w:val="000000"/>
-          <w:sz w:val="18"/>
-          <w:szCs w:val="18"/>
-        </w:rPr>
-        <w:t>) {</w:t>
+      <w:r>
+        <w:rPr>
+          <w:color w:val="000000"/>
+          <w:sz w:val="18"/>
+          <w:szCs w:val="18"/>
+        </w:rPr>
+        <w:t>testInvalidRomanNumeralComboVC() {</w:t>
       </w:r>
       <w:r>
         <w:rPr>
@@ -6650,16 +5173,7 @@
           <w:szCs w:val="18"/>
         </w:rPr>
         <w:br/>
-        <w:t xml:space="preserve">        </w:t>
-      </w:r>
-      <w:proofErr w:type="spellStart"/>
-      <w:r>
-        <w:rPr>
-          <w:color w:val="000000"/>
-          <w:sz w:val="18"/>
-          <w:szCs w:val="18"/>
-        </w:rPr>
-        <w:t>RomanNumbers.</w:t>
+        <w:t xml:space="preserve">        RomanNumbers.</w:t>
       </w:r>
       <w:r>
         <w:rPr>
@@ -6671,7 +5185,6 @@
         </w:rPr>
         <w:t>toArabic</w:t>
       </w:r>
-      <w:proofErr w:type="spellEnd"/>
       <w:r>
         <w:rPr>
           <w:color w:val="000000"/>
@@ -6777,43 +5290,7 @@
           <w:sz w:val="18"/>
           <w:szCs w:val="18"/>
         </w:rPr>
-        <w:t>(</w:t>
-      </w:r>
-      <w:proofErr w:type="spellStart"/>
-      <w:r>
-        <w:rPr>
-          <w:color w:val="000000"/>
-          <w:sz w:val="18"/>
-          <w:szCs w:val="18"/>
-        </w:rPr>
-        <w:t>IllegalArgumentException</w:t>
-      </w:r>
-      <w:proofErr w:type="spellEnd"/>
-      <w:r>
-        <w:rPr>
-          <w:color w:val="000000"/>
-          <w:sz w:val="18"/>
-          <w:szCs w:val="18"/>
-        </w:rPr>
-        <w:t xml:space="preserve"> </w:t>
-      </w:r>
-      <w:proofErr w:type="spellStart"/>
-      <w:r>
-        <w:rPr>
-          <w:color w:val="000000"/>
-          <w:sz w:val="18"/>
-          <w:szCs w:val="18"/>
-        </w:rPr>
-        <w:t>expectedException</w:t>
-      </w:r>
-      <w:proofErr w:type="spellEnd"/>
-      <w:r>
-        <w:rPr>
-          <w:color w:val="000000"/>
-          <w:sz w:val="18"/>
-          <w:szCs w:val="18"/>
-        </w:rPr>
-        <w:t>)</w:t>
+        <w:t>(IllegalArgumentException expectedException)</w:t>
       </w:r>
       <w:r>
         <w:rPr>
@@ -6949,13 +5426,8 @@
         <w:tab/>
       </w:r>
       <w:r>
-        <w:t xml:space="preserve"> | Roman </w:t>
-      </w:r>
-      <w:proofErr w:type="gramStart"/>
-      <w:r>
-        <w:t>Numeral  |</w:t>
-      </w:r>
-      <w:proofErr w:type="gramEnd"/>
+        <w:t xml:space="preserve"> | Roman Numeral  |</w:t>
+      </w:r>
     </w:p>
     <w:p>
       <w:r>
@@ -6988,17 +5460,10 @@
     </w:p>
     <w:p>
       <w:r>
-        <w:t xml:space="preserve">    | 256           | </w:t>
-      </w:r>
-      <w:proofErr w:type="gramStart"/>
-      <w:r>
-        <w:t xml:space="preserve">CCLVI  </w:t>
+        <w:t xml:space="preserve">    | 256           | CCLVI  </w:t>
       </w:r>
       <w:r>
         <w:tab/>
-      </w:r>
-      <w:proofErr w:type="gramEnd"/>
-      <w:r>
         <w:t>|</w:t>
       </w:r>
     </w:p>
@@ -7018,16 +5483,11 @@
     </w:p>
     <w:p>
       <w:r>
-        <w:t xml:space="preserve">    | 1993          | </w:t>
-      </w:r>
-      <w:proofErr w:type="gramStart"/>
-      <w:r>
-        <w:t>MCMXC</w:t>
+        <w:t xml:space="preserve">    | 1993          | MCMXC</w:t>
       </w:r>
       <w:r>
         <w:t>I  |</w:t>
       </w:r>
-      <w:proofErr w:type="gramEnd"/>
     </w:p>
     <w:p/>
     <w:p>
@@ -7037,7 +5497,6 @@
       <w:r>
         <w:t xml:space="preserve"> add the step code to </w:t>
       </w:r>
-      <w:proofErr w:type="spellStart"/>
       <w:r>
         <w:rPr>
           <w:b/>
@@ -7045,7 +5504,6 @@
         </w:rPr>
         <w:t>TestRomanNumeralFeature</w:t>
       </w:r>
-      <w:proofErr w:type="spellEnd"/>
       <w:r>
         <w:rPr>
           <w:sz w:val="28"/>
@@ -7069,24 +5527,20 @@
       <w:r>
         <w:t xml:space="preserve">    </w:t>
       </w:r>
-      <w:proofErr w:type="spellStart"/>
-      <w:r>
-        <w:t>anArabicConversion</w:t>
-      </w:r>
-      <w:proofErr w:type="spellEnd"/>
-      <w:r>
-        <w:t xml:space="preserve"> = new </w:t>
-      </w:r>
-      <w:proofErr w:type="spellStart"/>
-      <w:proofErr w:type="gramStart"/>
-      <w:r>
-        <w:t>ConversionEntry</w:t>
-      </w:r>
-      <w:proofErr w:type="spellEnd"/>
-      <w:r>
-        <w:t>(</w:t>
-      </w:r>
-      <w:proofErr w:type="gramEnd"/>
+      <w:r>
+        <w:t>anArabicConversion = new ConversionEntry();</w:t>
+      </w:r>
+    </w:p>
+    <w:p>
+      <w:pPr>
+        <w:ind w:left="720"/>
+      </w:pPr>
+      <w:r>
+        <w:t xml:space="preserve">    anArabicConversion.setArabicNumber(</w:t>
+      </w:r>
+      <w:r>
+        <w:t>Integer.parseInt(anArabicNumber)</w:t>
+      </w:r>
       <w:r>
         <w:t>);</w:t>
       </w:r>
@@ -7096,81 +5550,25 @@
         <w:ind w:left="720"/>
       </w:pPr>
       <w:r>
-        <w:t xml:space="preserve">    anArabicConversion.setArabicNumber(</w:t>
-      </w:r>
-      <w:r>
-        <w:t>Integer.parseInt(anArabicNumber)</w:t>
-      </w:r>
-      <w:r>
-        <w:t>);</w:t>
+        <w:t xml:space="preserve">    //no test done, this is setup for the next step</w:t>
       </w:r>
     </w:p>
     <w:p>
       <w:pPr>
         <w:ind w:left="720"/>
       </w:pPr>
-      <w:r>
-        <w:t xml:space="preserve">    //no test </w:t>
-      </w:r>
-      <w:proofErr w:type="gramStart"/>
-      <w:r>
-        <w:t>done,</w:t>
-      </w:r>
-      <w:proofErr w:type="gramEnd"/>
-      <w:r>
-        <w:t xml:space="preserve"> this is setup for the next step</w:t>
+    </w:p>
+    <w:p>
+      <w:r>
+        <w:t>Now the Then code:</w:t>
       </w:r>
     </w:p>
     <w:p>
       <w:pPr>
         <w:ind w:left="720"/>
       </w:pPr>
-    </w:p>
-    <w:p>
-      <w:r>
-        <w:t>Now the Then code:</w:t>
-      </w:r>
-    </w:p>
-    <w:p>
-      <w:pPr>
-        <w:ind w:left="720"/>
-      </w:pPr>
-      <w:r>
-        <w:t xml:space="preserve"> </w:t>
-      </w:r>
-      <w:proofErr w:type="spellStart"/>
-      <w:proofErr w:type="gramStart"/>
-      <w:r>
-        <w:t>assertEquals</w:t>
-      </w:r>
-      <w:proofErr w:type="spellEnd"/>
-      <w:r>
-        <w:t>(</w:t>
-      </w:r>
-      <w:proofErr w:type="spellStart"/>
-      <w:proofErr w:type="gramEnd"/>
-      <w:r>
-        <w:t>aRomanNumber</w:t>
-      </w:r>
-      <w:proofErr w:type="spellEnd"/>
-      <w:r>
-        <w:t xml:space="preserve">, </w:t>
-      </w:r>
-      <w:proofErr w:type="spellStart"/>
-      <w:r>
-        <w:t>RomanNumbers.toRoman</w:t>
-      </w:r>
-      <w:proofErr w:type="spellEnd"/>
-      <w:r>
-        <w:t>(</w:t>
-      </w:r>
-      <w:proofErr w:type="spellStart"/>
-      <w:r>
-        <w:t>anArabicConversion.getArabicNumber</w:t>
-      </w:r>
-      <w:proofErr w:type="spellEnd"/>
-      <w:r>
-        <w:t>()));</w:t>
+      <w:r>
+        <w:t xml:space="preserve"> assertEquals(aRomanNumber, RomanNumbers.toRoman(anArabicConversion.getArabicNumber()));</w:t>
       </w:r>
     </w:p>
     <w:p/>
@@ -7194,7 +5592,6 @@
       <w:r>
         <w:t xml:space="preserve">Add this unit test to </w:t>
       </w:r>
-      <w:proofErr w:type="spellStart"/>
       <w:r>
         <w:rPr>
           <w:b/>
@@ -7202,7 +5599,6 @@
         </w:rPr>
         <w:t>TestRomanNumeralUnitTests</w:t>
       </w:r>
-      <w:proofErr w:type="spellEnd"/>
       <w:r>
         <w:t>:</w:t>
       </w:r>
@@ -7221,15 +5617,7 @@
         <w:ind w:left="360"/>
       </w:pPr>
       <w:r>
-        <w:t xml:space="preserve">    public void </w:t>
-      </w:r>
-      <w:proofErr w:type="spellStart"/>
-      <w:r>
-        <w:t>testArabicToRoman</w:t>
-      </w:r>
-      <w:proofErr w:type="spellEnd"/>
-      <w:r>
-        <w:t xml:space="preserve"> () {</w:t>
+        <w:t xml:space="preserve">    public void testArabicToRoman () {</w:t>
       </w:r>
     </w:p>
     <w:p>
@@ -7243,8 +5631,6 @@
           <w:szCs w:val="18"/>
         </w:rPr>
       </w:pPr>
-      <w:proofErr w:type="spellStart"/>
-      <w:proofErr w:type="gramStart"/>
       <w:r>
         <w:rPr>
           <w:i/>
@@ -7255,7 +5641,6 @@
         </w:rPr>
         <w:t>assertEquals</w:t>
       </w:r>
-      <w:proofErr w:type="spellEnd"/>
       <w:r>
         <w:rPr>
           <w:color w:val="000000"/>
@@ -7264,7 +5649,6 @@
         </w:rPr>
         <w:t>(</w:t>
       </w:r>
-      <w:proofErr w:type="gramEnd"/>
       <w:r>
         <w:rPr>
           <w:b/>
@@ -7299,16 +5683,7 @@
           <w:sz w:val="18"/>
           <w:szCs w:val="18"/>
         </w:rPr>
-        <w:t xml:space="preserve">, </w:t>
-      </w:r>
-      <w:proofErr w:type="spellStart"/>
-      <w:r>
-        <w:rPr>
-          <w:color w:val="000000"/>
-          <w:sz w:val="18"/>
-          <w:szCs w:val="18"/>
-        </w:rPr>
-        <w:t>RomanNumbers.</w:t>
+        <w:t>, RomanNumbers.</w:t>
       </w:r>
       <w:r>
         <w:rPr>
@@ -7320,7 +5695,6 @@
         </w:rPr>
         <w:t>toRoman</w:t>
       </w:r>
-      <w:proofErr w:type="spellEnd"/>
       <w:r>
         <w:rPr>
           <w:color w:val="000000"/>
@@ -7353,7 +5727,6 @@
         </w:rPr>
         <w:br/>
       </w:r>
-      <w:proofErr w:type="spellStart"/>
       <w:r>
         <w:rPr>
           <w:i/>
@@ -7364,7 +5737,6 @@
         </w:rPr>
         <w:t>assertEquals</w:t>
       </w:r>
-      <w:proofErr w:type="spellEnd"/>
       <w:r>
         <w:rPr>
           <w:color w:val="000000"/>
@@ -7407,16 +5779,7 @@
           <w:sz w:val="18"/>
           <w:szCs w:val="18"/>
         </w:rPr>
-        <w:t xml:space="preserve">, </w:t>
-      </w:r>
-      <w:proofErr w:type="spellStart"/>
-      <w:r>
-        <w:rPr>
-          <w:color w:val="000000"/>
-          <w:sz w:val="18"/>
-          <w:szCs w:val="18"/>
-        </w:rPr>
-        <w:t>RomanNumbers.</w:t>
+        <w:t>, RomanNumbers.</w:t>
       </w:r>
       <w:r>
         <w:rPr>
@@ -7428,7 +5791,6 @@
         </w:rPr>
         <w:t>toRoman</w:t>
       </w:r>
-      <w:proofErr w:type="spellEnd"/>
       <w:r>
         <w:rPr>
           <w:color w:val="000000"/>
@@ -7483,7 +5845,6 @@
       <w:r>
         <w:t xml:space="preserve">Add the following method to </w:t>
       </w:r>
-      <w:proofErr w:type="spellStart"/>
       <w:r>
         <w:rPr>
           <w:b/>
@@ -7491,7 +5852,6 @@
         </w:rPr>
         <w:t>RomanNumbers</w:t>
       </w:r>
-      <w:proofErr w:type="spellEnd"/>
       <w:r>
         <w:rPr>
           <w:sz w:val="28"/>
@@ -7508,28 +5868,7 @@
         <w:ind w:left="360"/>
       </w:pPr>
       <w:r>
-        <w:t xml:space="preserve">    public static String </w:t>
-      </w:r>
-      <w:proofErr w:type="spellStart"/>
-      <w:proofErr w:type="gramStart"/>
-      <w:r>
-        <w:t>toRoman</w:t>
-      </w:r>
-      <w:proofErr w:type="spellEnd"/>
-      <w:r>
-        <w:t>(</w:t>
-      </w:r>
-      <w:proofErr w:type="gramEnd"/>
-      <w:r>
-        <w:t xml:space="preserve">int </w:t>
-      </w:r>
-      <w:proofErr w:type="spellStart"/>
-      <w:r>
-        <w:t>arabic</w:t>
-      </w:r>
-      <w:proofErr w:type="spellEnd"/>
-      <w:r>
-        <w:t>) {</w:t>
+        <w:t xml:space="preserve">    public static String toRoman(int arabic) {</w:t>
       </w:r>
     </w:p>
     <w:p>
@@ -7537,15 +5876,7 @@
         <w:ind w:left="360"/>
       </w:pPr>
       <w:r>
-        <w:t xml:space="preserve">        StringBuilder result = new </w:t>
-      </w:r>
-      <w:proofErr w:type="gramStart"/>
-      <w:r>
-        <w:t>StringBuilder(</w:t>
-      </w:r>
-      <w:proofErr w:type="gramEnd"/>
-      <w:r>
-        <w:t>);</w:t>
+        <w:t xml:space="preserve">        StringBuilder result = new StringBuilder();</w:t>
       </w:r>
     </w:p>
     <w:p>
@@ -7553,39 +5884,7 @@
         <w:ind w:left="360"/>
       </w:pPr>
       <w:r>
-        <w:t xml:space="preserve">        for (</w:t>
-      </w:r>
-      <w:proofErr w:type="spellStart"/>
-      <w:r>
-        <w:t>RomanNumeral</w:t>
-      </w:r>
-      <w:proofErr w:type="spellEnd"/>
-      <w:r>
-        <w:t xml:space="preserve"> </w:t>
-      </w:r>
-      <w:proofErr w:type="gramStart"/>
-      <w:r>
-        <w:t>numeral :</w:t>
-      </w:r>
-      <w:proofErr w:type="gramEnd"/>
-      <w:r>
-        <w:t xml:space="preserve"> </w:t>
-      </w:r>
-      <w:proofErr w:type="spellStart"/>
-      <w:r>
-        <w:t>RomanNumeral.values</w:t>
-      </w:r>
-      <w:proofErr w:type="spellEnd"/>
-      <w:r>
-        <w:t xml:space="preserve">()) { //Iterate through all of the </w:t>
-      </w:r>
-      <w:proofErr w:type="spellStart"/>
-      <w:r>
-        <w:t>enums</w:t>
-      </w:r>
-      <w:proofErr w:type="spellEnd"/>
-      <w:r>
-        <w:t>, large to small</w:t>
+        <w:t xml:space="preserve">        for (RomanNumeral numeral : RomanNumeral.values()) { //Iterate through all of the enums, large to small</w:t>
       </w:r>
     </w:p>
     <w:p>
@@ -7593,25 +5892,7 @@
         <w:ind w:left="360"/>
       </w:pPr>
       <w:r>
-        <w:t xml:space="preserve">            while (</w:t>
-      </w:r>
-      <w:proofErr w:type="spellStart"/>
-      <w:r>
-        <w:t>arabic</w:t>
-      </w:r>
-      <w:proofErr w:type="spellEnd"/>
-      <w:r>
-        <w:t xml:space="preserve"> &gt;= </w:t>
-      </w:r>
-      <w:proofErr w:type="spellStart"/>
-      <w:proofErr w:type="gramStart"/>
-      <w:r>
-        <w:t>numeral.getArabic</w:t>
-      </w:r>
-      <w:proofErr w:type="spellEnd"/>
-      <w:proofErr w:type="gramEnd"/>
-      <w:r>
-        <w:t>()) {         //starting with the larger values, subtract them out</w:t>
+        <w:t xml:space="preserve">            while (arabic &gt;= numeral.getArabic()) {         //starting with the larger values, subtract them out</w:t>
       </w:r>
     </w:p>
     <w:p>
@@ -7619,25 +5900,7 @@
         <w:ind w:left="360"/>
       </w:pPr>
       <w:r>
-        <w:t xml:space="preserve">                </w:t>
-      </w:r>
-      <w:proofErr w:type="spellStart"/>
-      <w:r>
-        <w:t>arabic</w:t>
-      </w:r>
-      <w:proofErr w:type="spellEnd"/>
-      <w:r>
-        <w:t xml:space="preserve"> -= </w:t>
-      </w:r>
-      <w:proofErr w:type="spellStart"/>
-      <w:proofErr w:type="gramStart"/>
-      <w:r>
-        <w:t>numeral.getArabic</w:t>
-      </w:r>
-      <w:proofErr w:type="spellEnd"/>
-      <w:proofErr w:type="gramEnd"/>
-      <w:r>
-        <w:t>();              //reduce number with matching number</w:t>
+        <w:t xml:space="preserve">                arabic -= numeral.getArabic();              //reduce number with matching number</w:t>
       </w:r>
     </w:p>
     <w:p>
@@ -7645,17 +5908,7 @@
         <w:ind w:left="360"/>
       </w:pPr>
       <w:r>
-        <w:t xml:space="preserve">                </w:t>
-      </w:r>
-      <w:proofErr w:type="spellStart"/>
-      <w:proofErr w:type="gramStart"/>
-      <w:r>
-        <w:t>result.append</w:t>
-      </w:r>
-      <w:proofErr w:type="spellEnd"/>
-      <w:proofErr w:type="gramEnd"/>
-      <w:r>
-        <w:t>(numeral.name());              //append found roman value</w:t>
+        <w:t xml:space="preserve">                result.append(numeral.name());              //append found roman value</w:t>
       </w:r>
     </w:p>
     <w:p>
@@ -7679,17 +5932,7 @@
         <w:ind w:left="360"/>
       </w:pPr>
       <w:r>
-        <w:t xml:space="preserve">        return </w:t>
-      </w:r>
-      <w:proofErr w:type="spellStart"/>
-      <w:proofErr w:type="gramStart"/>
-      <w:r>
-        <w:t>result.toString</w:t>
-      </w:r>
-      <w:proofErr w:type="spellEnd"/>
-      <w:proofErr w:type="gramEnd"/>
-      <w:r>
-        <w:t>();</w:t>
+        <w:t xml:space="preserve">        return result.toString();</w:t>
       </w:r>
     </w:p>
     <w:p>
@@ -7742,17 +5985,10 @@
         <w:ind w:left="360"/>
       </w:pPr>
       <w:r>
-        <w:t xml:space="preserve">    | 1993          | </w:t>
-      </w:r>
-      <w:proofErr w:type="gramStart"/>
-      <w:r>
-        <w:t xml:space="preserve">MCMXCIII  </w:t>
+        <w:t xml:space="preserve">    | 1993          | MCMXCIII  </w:t>
       </w:r>
       <w:r>
         <w:tab/>
-      </w:r>
-      <w:proofErr w:type="gramEnd"/>
-      <w:r>
         <w:t>|</w:t>
       </w:r>
     </w:p>
@@ -7789,8 +6025,6 @@
       <w:r>
         <w:t xml:space="preserve">Add step test code to </w:t>
       </w:r>
-      <w:proofErr w:type="spellStart"/>
-      <w:proofErr w:type="gramStart"/>
       <w:r>
         <w:rPr>
           <w:b/>
@@ -7798,7 +6032,6 @@
         </w:rPr>
         <w:t>TestRomanNumeralFeatureSteps</w:t>
       </w:r>
-      <w:proofErr w:type="spellEnd"/>
       <w:r>
         <w:rPr>
           <w:sz w:val="28"/>
@@ -7808,7 +6041,6 @@
       <w:r>
         <w:t>:</w:t>
       </w:r>
-      <w:proofErr w:type="gramEnd"/>
     </w:p>
     <w:p/>
     <w:p>
@@ -7850,7 +6082,6 @@
         </w:rPr>
         <w:br/>
       </w:r>
-      <w:proofErr w:type="spellStart"/>
       <w:r>
         <w:rPr>
           <w:rFonts w:ascii="Lucida Console" w:hAnsi="Lucida Console"/>
@@ -7860,19 +6091,7 @@
           <w:sz w:val="21"/>
           <w:szCs w:val="21"/>
         </w:rPr>
-        <w:t>anArabicConversion</w:t>
-      </w:r>
-      <w:proofErr w:type="spellEnd"/>
-      <w:r>
-        <w:rPr>
-          <w:rFonts w:ascii="Lucida Console" w:hAnsi="Lucida Console"/>
-          <w:b/>
-          <w:bCs/>
-          <w:color w:val="660E7A"/>
-          <w:sz w:val="21"/>
-          <w:szCs w:val="21"/>
-        </w:rPr>
-        <w:t xml:space="preserve"> </w:t>
+        <w:t xml:space="preserve">anArabicConversion </w:t>
       </w:r>
       <w:r>
         <w:rPr>
@@ -7894,7 +6113,6 @@
         </w:rPr>
         <w:t xml:space="preserve">new </w:t>
       </w:r>
-      <w:proofErr w:type="spellStart"/>
       <w:r>
         <w:rPr>
           <w:rFonts w:ascii="Lucida Console" w:hAnsi="Lucida Console"/>
@@ -7902,17 +6120,7 @@
           <w:sz w:val="21"/>
           <w:szCs w:val="21"/>
         </w:rPr>
-        <w:t>ConversionEntry</w:t>
-      </w:r>
-      <w:proofErr w:type="spellEnd"/>
-      <w:r>
-        <w:rPr>
-          <w:rFonts w:ascii="Lucida Console" w:hAnsi="Lucida Console"/>
-          <w:color w:val="000000"/>
-          <w:sz w:val="21"/>
-          <w:szCs w:val="21"/>
-        </w:rPr>
-        <w:t>();</w:t>
+        <w:t>ConversionEntry();</w:t>
       </w:r>
       <w:r>
         <w:rPr>
@@ -7981,31 +6189,7 @@
           <w:sz w:val="21"/>
           <w:szCs w:val="21"/>
         </w:rPr>
-        <w:t xml:space="preserve">//no test </w:t>
-      </w:r>
-      <w:proofErr w:type="gramStart"/>
-      <w:r>
-        <w:rPr>
-          <w:rFonts w:ascii="Lucida Console" w:hAnsi="Lucida Console"/>
-          <w:i/>
-          <w:iCs/>
-          <w:color w:val="808080"/>
-          <w:sz w:val="21"/>
-          <w:szCs w:val="21"/>
-        </w:rPr>
-        <w:t>done,</w:t>
-      </w:r>
-      <w:proofErr w:type="gramEnd"/>
-      <w:r>
-        <w:rPr>
-          <w:rFonts w:ascii="Lucida Console" w:hAnsi="Lucida Console"/>
-          <w:i/>
-          <w:iCs/>
-          <w:color w:val="808080"/>
-          <w:sz w:val="21"/>
-          <w:szCs w:val="21"/>
-        </w:rPr>
-        <w:t xml:space="preserve"> this is setup for the next step</w:t>
+        <w:t>//no test done, this is setup for the next step</w:t>
       </w:r>
     </w:p>
     <w:p>
@@ -8101,17 +6285,7 @@
           <w:szCs w:val="18"/>
         </w:rPr>
         <w:br/>
-        <w:t xml:space="preserve">        </w:t>
-      </w:r>
-      <w:proofErr w:type="spellStart"/>
-      <w:r>
-        <w:rPr>
-          <w:rFonts w:ascii="Courier New" w:eastAsia="Times New Roman" w:hAnsi="Courier New" w:cs="Courier New"/>
-          <w:color w:val="000000"/>
-          <w:sz w:val="18"/>
-          <w:szCs w:val="18"/>
-        </w:rPr>
-        <w:t>RomanNumbers.</w:t>
+        <w:t xml:space="preserve">        RomanNumbers.</w:t>
       </w:r>
       <w:r>
         <w:rPr>
@@ -8124,7 +6298,6 @@
         </w:rPr>
         <w:t>toRoman</w:t>
       </w:r>
-      <w:proofErr w:type="spellEnd"/>
       <w:r>
         <w:rPr>
           <w:rFonts w:ascii="Courier New" w:eastAsia="Times New Roman" w:hAnsi="Courier New" w:cs="Courier New"/>
@@ -8134,7 +6307,6 @@
         </w:rPr>
         <w:t>(</w:t>
       </w:r>
-      <w:proofErr w:type="spellStart"/>
       <w:r>
         <w:rPr>
           <w:rFonts w:ascii="Courier New" w:eastAsia="Times New Roman" w:hAnsi="Courier New" w:cs="Courier New"/>
@@ -8153,17 +6325,7 @@
           <w:sz w:val="18"/>
           <w:szCs w:val="18"/>
         </w:rPr>
-        <w:t>.getArabicNumber</w:t>
-      </w:r>
-      <w:proofErr w:type="spellEnd"/>
-      <w:r>
-        <w:rPr>
-          <w:rFonts w:ascii="Courier New" w:eastAsia="Times New Roman" w:hAnsi="Courier New" w:cs="Courier New"/>
-          <w:color w:val="000000"/>
-          <w:sz w:val="18"/>
-          <w:szCs w:val="18"/>
-        </w:rPr>
-        <w:t>());</w:t>
+        <w:t>.getArabicNumber());</w:t>
       </w:r>
       <w:r>
         <w:rPr>
@@ -8175,7 +6337,6 @@
         <w:br/>
         <w:t xml:space="preserve">        </w:t>
       </w:r>
-      <w:proofErr w:type="gramStart"/>
       <w:r>
         <w:rPr>
           <w:rFonts w:ascii="Courier New" w:eastAsia="Times New Roman" w:hAnsi="Courier New" w:cs="Courier New"/>
@@ -8196,7 +6357,6 @@
         </w:rPr>
         <w:t>(</w:t>
       </w:r>
-      <w:proofErr w:type="gramEnd"/>
       <w:r>
         <w:rPr>
           <w:rFonts w:ascii="Courier New" w:eastAsia="Times New Roman" w:hAnsi="Courier New" w:cs="Courier New"/>
@@ -8255,27 +6415,7 @@
           <w:sz w:val="18"/>
           <w:szCs w:val="18"/>
         </w:rPr>
-        <w:t>(</w:t>
-      </w:r>
-      <w:proofErr w:type="spellStart"/>
-      <w:r>
-        <w:rPr>
-          <w:rFonts w:ascii="Courier New" w:eastAsia="Times New Roman" w:hAnsi="Courier New" w:cs="Courier New"/>
-          <w:color w:val="000000"/>
-          <w:sz w:val="18"/>
-          <w:szCs w:val="18"/>
-        </w:rPr>
-        <w:t>IllegalArgumentException</w:t>
-      </w:r>
-      <w:proofErr w:type="spellEnd"/>
-      <w:r>
-        <w:rPr>
-          <w:rFonts w:ascii="Courier New" w:eastAsia="Times New Roman" w:hAnsi="Courier New" w:cs="Courier New"/>
-          <w:color w:val="000000"/>
-          <w:sz w:val="18"/>
-          <w:szCs w:val="18"/>
-        </w:rPr>
-        <w:t xml:space="preserve"> e) {</w:t>
+        <w:t>(IllegalArgumentException e) {</w:t>
       </w:r>
       <w:r>
         <w:rPr>
@@ -8374,7 +6514,6 @@
       <w:r>
         <w:t xml:space="preserve">Add a unit test in </w:t>
       </w:r>
-      <w:proofErr w:type="spellStart"/>
       <w:r>
         <w:rPr>
           <w:b/>
@@ -8382,7 +6521,6 @@
         </w:rPr>
         <w:t>TestRomanNumeralUnitTests</w:t>
       </w:r>
-      <w:proofErr w:type="spellEnd"/>
       <w:r>
         <w:rPr>
           <w:sz w:val="28"/>
@@ -8407,20 +6545,7 @@
         <w:ind w:left="360"/>
       </w:pPr>
       <w:r>
-        <w:t xml:space="preserve">    public void </w:t>
-      </w:r>
-      <w:proofErr w:type="spellStart"/>
-      <w:proofErr w:type="gramStart"/>
-      <w:r>
-        <w:t>testInvalidRomanNumeralOne</w:t>
-      </w:r>
-      <w:proofErr w:type="spellEnd"/>
-      <w:r>
-        <w:t>(</w:t>
-      </w:r>
-      <w:proofErr w:type="gramEnd"/>
-      <w:r>
-        <w:t>) {</w:t>
+        <w:t xml:space="preserve">    public void testInvalidRomanNumeralOne() {</w:t>
       </w:r>
     </w:p>
     <w:p>
@@ -8436,15 +6561,7 @@
         <w:ind w:left="360"/>
       </w:pPr>
       <w:r>
-        <w:t xml:space="preserve">            </w:t>
-      </w:r>
-      <w:proofErr w:type="spellStart"/>
-      <w:r>
-        <w:t>RomanNumbers.toRoman</w:t>
-      </w:r>
-      <w:proofErr w:type="spellEnd"/>
-      <w:r>
-        <w:t>(0);</w:t>
+        <w:t xml:space="preserve">            RomanNumbers.toRoman(0);</w:t>
       </w:r>
     </w:p>
     <w:p>
@@ -8452,15 +6569,7 @@
         <w:ind w:left="360"/>
       </w:pPr>
       <w:r>
-        <w:t xml:space="preserve">            </w:t>
-      </w:r>
-      <w:proofErr w:type="gramStart"/>
-      <w:r>
-        <w:t>fail(</w:t>
-      </w:r>
-      <w:proofErr w:type="gramEnd"/>
-      <w:r>
-        <w:t>"Only numbers between 1 and 3999 is supported.");</w:t>
+        <w:t xml:space="preserve">            fail("Only numbers between 1 and 3999 is supported.");</w:t>
       </w:r>
     </w:p>
     <w:p>
@@ -8476,23 +6585,7 @@
         <w:ind w:left="360"/>
       </w:pPr>
       <w:r>
-        <w:t xml:space="preserve">        catch (</w:t>
-      </w:r>
-      <w:proofErr w:type="spellStart"/>
-      <w:r>
-        <w:t>IllegalArgumentException</w:t>
-      </w:r>
-      <w:proofErr w:type="spellEnd"/>
-      <w:r>
-        <w:t xml:space="preserve"> </w:t>
-      </w:r>
-      <w:proofErr w:type="spellStart"/>
-      <w:r>
-        <w:t>expectedException</w:t>
-      </w:r>
-      <w:proofErr w:type="spellEnd"/>
-      <w:r>
-        <w:t>)</w:t>
+        <w:t xml:space="preserve">        catch (IllegalArgumentException expectedException)</w:t>
       </w:r>
     </w:p>
     <w:p>
@@ -8522,15 +6615,7 @@
     <w:p/>
     <w:p>
       <w:r>
-        <w:t xml:space="preserve">This test fails, we should have seen an exception. </w:t>
-      </w:r>
-      <w:proofErr w:type="gramStart"/>
-      <w:r>
-        <w:t>So</w:t>
-      </w:r>
-      <w:proofErr w:type="gramEnd"/>
-      <w:r>
-        <w:t xml:space="preserve"> let</w:t>
+        <w:t>This test fails, we should have seen an exception. So let</w:t>
       </w:r>
       <w:r>
         <w:t>’</w:t>
@@ -8541,7 +6626,6 @@
       <w:r>
         <w:t xml:space="preserve"> in </w:t>
       </w:r>
-      <w:proofErr w:type="spellStart"/>
       <w:r>
         <w:rPr>
           <w:b/>
@@ -8549,7 +6633,6 @@
         </w:rPr>
         <w:t>RomanNumbers</w:t>
       </w:r>
-      <w:proofErr w:type="spellEnd"/>
       <w:r>
         <w:t>:</w:t>
       </w:r>
@@ -8647,30 +6730,8 @@
           <w:sz w:val="18"/>
           <w:szCs w:val="18"/>
         </w:rPr>
-        <w:t xml:space="preserve">String </w:t>
-      </w:r>
-      <w:proofErr w:type="spellStart"/>
-      <w:proofErr w:type="gramStart"/>
-      <w:r>
-        <w:rPr>
-          <w:rFonts w:ascii="Courier New" w:eastAsia="Times New Roman" w:hAnsi="Courier New" w:cs="Courier New"/>
-          <w:color w:val="000000"/>
-          <w:sz w:val="18"/>
-          <w:szCs w:val="18"/>
-        </w:rPr>
-        <w:t>toRoman</w:t>
-      </w:r>
-      <w:proofErr w:type="spellEnd"/>
-      <w:r>
-        <w:rPr>
-          <w:rFonts w:ascii="Courier New" w:eastAsia="Times New Roman" w:hAnsi="Courier New" w:cs="Courier New"/>
-          <w:color w:val="000000"/>
-          <w:sz w:val="18"/>
-          <w:szCs w:val="18"/>
-        </w:rPr>
-        <w:t>(</w:t>
-      </w:r>
-      <w:proofErr w:type="gramEnd"/>
+        <w:t>String toRoman(</w:t>
+      </w:r>
       <w:r>
         <w:rPr>
           <w:rFonts w:ascii="Courier New" w:eastAsia="Times New Roman" w:hAnsi="Courier New" w:cs="Courier New"/>
@@ -8682,25 +6743,14 @@
         </w:rPr>
         <w:t xml:space="preserve">int </w:t>
       </w:r>
-      <w:proofErr w:type="spellStart"/>
-      <w:r>
-        <w:rPr>
-          <w:rFonts w:ascii="Courier New" w:eastAsia="Times New Roman" w:hAnsi="Courier New" w:cs="Courier New"/>
-          <w:color w:val="000000"/>
-          <w:sz w:val="18"/>
-          <w:szCs w:val="18"/>
-        </w:rPr>
-        <w:t>arabic</w:t>
-      </w:r>
-      <w:proofErr w:type="spellEnd"/>
-      <w:r>
-        <w:rPr>
-          <w:rFonts w:ascii="Courier New" w:eastAsia="Times New Roman" w:hAnsi="Courier New" w:cs="Courier New"/>
-          <w:color w:val="000000"/>
-          <w:sz w:val="18"/>
-          <w:szCs w:val="18"/>
-        </w:rPr>
-        <w:t>)</w:t>
+      <w:r>
+        <w:rPr>
+          <w:rFonts w:ascii="Courier New" w:eastAsia="Times New Roman" w:hAnsi="Courier New" w:cs="Courier New"/>
+          <w:color w:val="000000"/>
+          <w:sz w:val="18"/>
+          <w:szCs w:val="18"/>
+        </w:rPr>
+        <w:t>arabic)</w:t>
       </w:r>
       <w:r>
         <w:rPr>
@@ -8713,25 +6763,14 @@
         </w:rPr>
         <w:t xml:space="preserve">throws </w:t>
       </w:r>
-      <w:proofErr w:type="spellStart"/>
-      <w:r>
-        <w:rPr>
-          <w:rFonts w:ascii="Courier New" w:eastAsia="Times New Roman" w:hAnsi="Courier New" w:cs="Courier New"/>
-          <w:color w:val="000000"/>
-          <w:sz w:val="18"/>
-          <w:szCs w:val="18"/>
-        </w:rPr>
-        <w:t>IllegalArgumentException</w:t>
-      </w:r>
-      <w:proofErr w:type="spellEnd"/>
-      <w:r>
-        <w:rPr>
-          <w:rFonts w:ascii="Courier New" w:eastAsia="Times New Roman" w:hAnsi="Courier New" w:cs="Courier New"/>
-          <w:color w:val="000000"/>
-          <w:sz w:val="18"/>
-          <w:szCs w:val="18"/>
-        </w:rPr>
-        <w:t xml:space="preserve"> {</w:t>
+      <w:r>
+        <w:rPr>
+          <w:rFonts w:ascii="Courier New" w:eastAsia="Times New Roman" w:hAnsi="Courier New" w:cs="Courier New"/>
+          <w:color w:val="000000"/>
+          <w:sz w:val="18"/>
+          <w:szCs w:val="18"/>
+        </w:rPr>
+        <w:t>IllegalArgumentException {</w:t>
       </w:r>
     </w:p>
     <w:p>
@@ -8800,27 +6839,7 @@
           <w:sz w:val="18"/>
           <w:szCs w:val="18"/>
         </w:rPr>
-        <w:t>(</w:t>
-      </w:r>
-      <w:proofErr w:type="spellStart"/>
-      <w:r>
-        <w:rPr>
-          <w:rFonts w:ascii="Courier New" w:eastAsia="Times New Roman" w:hAnsi="Courier New" w:cs="Courier New"/>
-          <w:color w:val="000000"/>
-          <w:sz w:val="18"/>
-          <w:szCs w:val="18"/>
-        </w:rPr>
-        <w:t>arabic</w:t>
-      </w:r>
-      <w:proofErr w:type="spellEnd"/>
-      <w:r>
-        <w:rPr>
-          <w:rFonts w:ascii="Courier New" w:eastAsia="Times New Roman" w:hAnsi="Courier New" w:cs="Courier New"/>
-          <w:color w:val="000000"/>
-          <w:sz w:val="18"/>
-          <w:szCs w:val="18"/>
-        </w:rPr>
-        <w:t xml:space="preserve"> &lt; </w:t>
+        <w:t xml:space="preserve">(arabic &lt; </w:t>
       </w:r>
       <w:r>
         <w:rPr>
@@ -8842,27 +6861,7 @@
           <w:sz w:val="18"/>
           <w:szCs w:val="18"/>
         </w:rPr>
-        <w:t xml:space="preserve">|| </w:t>
-      </w:r>
-      <w:proofErr w:type="spellStart"/>
-      <w:r>
-        <w:rPr>
-          <w:rFonts w:ascii="Courier New" w:eastAsia="Times New Roman" w:hAnsi="Courier New" w:cs="Courier New"/>
-          <w:color w:val="000000"/>
-          <w:sz w:val="18"/>
-          <w:szCs w:val="18"/>
-        </w:rPr>
-        <w:t>arabic</w:t>
-      </w:r>
-      <w:proofErr w:type="spellEnd"/>
-      <w:r>
-        <w:rPr>
-          <w:rFonts w:ascii="Courier New" w:eastAsia="Times New Roman" w:hAnsi="Courier New" w:cs="Courier New"/>
-          <w:color w:val="000000"/>
-          <w:sz w:val="18"/>
-          <w:szCs w:val="18"/>
-        </w:rPr>
-        <w:t xml:space="preserve"> &gt; </w:t>
+        <w:t xml:space="preserve">|| arabic &gt; </w:t>
       </w:r>
       <w:r>
         <w:rPr>
@@ -8907,35 +6906,14 @@
         </w:rPr>
         <w:t xml:space="preserve">throw new </w:t>
       </w:r>
-      <w:proofErr w:type="spellStart"/>
-      <w:r>
-        <w:rPr>
-          <w:rFonts w:ascii="Courier New" w:eastAsia="Times New Roman" w:hAnsi="Courier New" w:cs="Courier New"/>
-          <w:color w:val="000000"/>
-          <w:sz w:val="18"/>
-          <w:szCs w:val="18"/>
-        </w:rPr>
-        <w:t>IllegalArgumentException</w:t>
-      </w:r>
-      <w:proofErr w:type="spellEnd"/>
-      <w:r>
-        <w:rPr>
-          <w:rFonts w:ascii="Courier New" w:eastAsia="Times New Roman" w:hAnsi="Courier New" w:cs="Courier New"/>
-          <w:color w:val="000000"/>
-          <w:sz w:val="18"/>
-          <w:szCs w:val="18"/>
-        </w:rPr>
-        <w:t>(</w:t>
-      </w:r>
-      <w:proofErr w:type="spellStart"/>
-      <w:r>
-        <w:rPr>
-          <w:rFonts w:ascii="Courier New" w:eastAsia="Times New Roman" w:hAnsi="Courier New" w:cs="Courier New"/>
-          <w:color w:val="000000"/>
-          <w:sz w:val="18"/>
-          <w:szCs w:val="18"/>
-        </w:rPr>
-        <w:t>String.</w:t>
+      <w:r>
+        <w:rPr>
+          <w:rFonts w:ascii="Courier New" w:eastAsia="Times New Roman" w:hAnsi="Courier New" w:cs="Courier New"/>
+          <w:color w:val="000000"/>
+          <w:sz w:val="18"/>
+          <w:szCs w:val="18"/>
+        </w:rPr>
+        <w:t>IllegalArgumentException(String.</w:t>
       </w:r>
       <w:r>
         <w:rPr>
@@ -8948,7 +6926,6 @@
         </w:rPr>
         <w:t>format</w:t>
       </w:r>
-      <w:proofErr w:type="spellEnd"/>
       <w:r>
         <w:rPr>
           <w:rFonts w:ascii="Courier New" w:eastAsia="Times New Roman" w:hAnsi="Courier New" w:cs="Courier New"/>
@@ -9129,37 +7106,7 @@
           <w:sz w:val="18"/>
           <w:szCs w:val="18"/>
         </w:rPr>
-        <w:t>(</w:t>
-      </w:r>
-      <w:proofErr w:type="spellStart"/>
-      <w:r>
-        <w:rPr>
-          <w:rFonts w:ascii="Courier New" w:eastAsia="Times New Roman" w:hAnsi="Courier New" w:cs="Courier New"/>
-          <w:color w:val="000000"/>
-          <w:sz w:val="18"/>
-          <w:szCs w:val="18"/>
-        </w:rPr>
-        <w:t>RomanNumeral</w:t>
-      </w:r>
-      <w:proofErr w:type="spellEnd"/>
-      <w:r>
-        <w:rPr>
-          <w:rFonts w:ascii="Courier New" w:eastAsia="Times New Roman" w:hAnsi="Courier New" w:cs="Courier New"/>
-          <w:color w:val="000000"/>
-          <w:sz w:val="18"/>
-          <w:szCs w:val="18"/>
-        </w:rPr>
-        <w:t xml:space="preserve"> numeral : </w:t>
-      </w:r>
-      <w:proofErr w:type="spellStart"/>
-      <w:r>
-        <w:rPr>
-          <w:rFonts w:ascii="Courier New" w:eastAsia="Times New Roman" w:hAnsi="Courier New" w:cs="Courier New"/>
-          <w:color w:val="000000"/>
-          <w:sz w:val="18"/>
-          <w:szCs w:val="18"/>
-        </w:rPr>
-        <w:t>RomanNumeral.</w:t>
+        <w:t>(RomanNumeral numeral : RomanNumeral.</w:t>
       </w:r>
       <w:r>
         <w:rPr>
@@ -9172,7 +7119,6 @@
         </w:rPr>
         <w:t>values</w:t>
       </w:r>
-      <w:proofErr w:type="spellEnd"/>
       <w:r>
         <w:rPr>
           <w:rFonts w:ascii="Courier New" w:eastAsia="Times New Roman" w:hAnsi="Courier New" w:cs="Courier New"/>
@@ -9191,9 +7137,8 @@
           <w:sz w:val="18"/>
           <w:szCs w:val="18"/>
         </w:rPr>
-        <w:t xml:space="preserve">//Iterate through all of the </w:t>
-      </w:r>
-      <w:proofErr w:type="spellStart"/>
+        <w:t>//Iterate through all of the enums, large to small</w:t>
+      </w:r>
       <w:r>
         <w:rPr>
           <w:rFonts w:ascii="Courier New" w:eastAsia="Times New Roman" w:hAnsi="Courier New" w:cs="Courier New"/>
@@ -9203,9 +7148,29 @@
           <w:sz w:val="18"/>
           <w:szCs w:val="18"/>
         </w:rPr>
-        <w:t>enums</w:t>
-      </w:r>
-      <w:proofErr w:type="spellEnd"/>
+        <w:br/>
+        <w:t xml:space="preserve">        </w:t>
+      </w:r>
+      <w:r>
+        <w:rPr>
+          <w:rFonts w:ascii="Courier New" w:eastAsia="Times New Roman" w:hAnsi="Courier New" w:cs="Courier New"/>
+          <w:b/>
+          <w:bCs/>
+          <w:color w:val="000080"/>
+          <w:sz w:val="18"/>
+          <w:szCs w:val="18"/>
+        </w:rPr>
+        <w:t xml:space="preserve">while </w:t>
+      </w:r>
+      <w:r>
+        <w:rPr>
+          <w:rFonts w:ascii="Courier New" w:eastAsia="Times New Roman" w:hAnsi="Courier New" w:cs="Courier New"/>
+          <w:color w:val="000000"/>
+          <w:sz w:val="18"/>
+          <w:szCs w:val="18"/>
+        </w:rPr>
+        <w:t xml:space="preserve">(arabic &gt;= numeral.getArabic()) {         </w:t>
+      </w:r>
       <w:r>
         <w:rPr>
           <w:rFonts w:ascii="Courier New" w:eastAsia="Times New Roman" w:hAnsi="Courier New" w:cs="Courier New"/>
@@ -9215,7 +7180,7 @@
           <w:sz w:val="18"/>
           <w:szCs w:val="18"/>
         </w:rPr>
-        <w:t>, large to small</w:t>
+        <w:t>//starting with the larger values, subtract them out</w:t>
       </w:r>
       <w:r>
         <w:rPr>
@@ -9227,67 +7192,16 @@
           <w:szCs w:val="18"/>
         </w:rPr>
         <w:br/>
-        <w:t xml:space="preserve">        </w:t>
-      </w:r>
-      <w:r>
-        <w:rPr>
-          <w:rFonts w:ascii="Courier New" w:eastAsia="Times New Roman" w:hAnsi="Courier New" w:cs="Courier New"/>
-          <w:b/>
-          <w:bCs/>
-          <w:color w:val="000080"/>
-          <w:sz w:val="18"/>
-          <w:szCs w:val="18"/>
-        </w:rPr>
-        <w:t xml:space="preserve">while </w:t>
-      </w:r>
-      <w:r>
-        <w:rPr>
-          <w:rFonts w:ascii="Courier New" w:eastAsia="Times New Roman" w:hAnsi="Courier New" w:cs="Courier New"/>
-          <w:color w:val="000000"/>
-          <w:sz w:val="18"/>
-          <w:szCs w:val="18"/>
-        </w:rPr>
-        <w:t>(</w:t>
-      </w:r>
-      <w:proofErr w:type="spellStart"/>
-      <w:r>
-        <w:rPr>
-          <w:rFonts w:ascii="Courier New" w:eastAsia="Times New Roman" w:hAnsi="Courier New" w:cs="Courier New"/>
-          <w:color w:val="000000"/>
-          <w:sz w:val="18"/>
-          <w:szCs w:val="18"/>
-        </w:rPr>
-        <w:t>arabic</w:t>
-      </w:r>
-      <w:proofErr w:type="spellEnd"/>
-      <w:r>
-        <w:rPr>
-          <w:rFonts w:ascii="Courier New" w:eastAsia="Times New Roman" w:hAnsi="Courier New" w:cs="Courier New"/>
-          <w:color w:val="000000"/>
-          <w:sz w:val="18"/>
-          <w:szCs w:val="18"/>
-        </w:rPr>
-        <w:t xml:space="preserve"> &gt;= </w:t>
-      </w:r>
-      <w:proofErr w:type="spellStart"/>
-      <w:r>
-        <w:rPr>
-          <w:rFonts w:ascii="Courier New" w:eastAsia="Times New Roman" w:hAnsi="Courier New" w:cs="Courier New"/>
-          <w:color w:val="000000"/>
-          <w:sz w:val="18"/>
-          <w:szCs w:val="18"/>
-        </w:rPr>
-        <w:t>numeral.getArabic</w:t>
-      </w:r>
-      <w:proofErr w:type="spellEnd"/>
-      <w:r>
-        <w:rPr>
-          <w:rFonts w:ascii="Courier New" w:eastAsia="Times New Roman" w:hAnsi="Courier New" w:cs="Courier New"/>
-          <w:color w:val="000000"/>
-          <w:sz w:val="18"/>
-          <w:szCs w:val="18"/>
-        </w:rPr>
-        <w:t xml:space="preserve">()) {         </w:t>
+        <w:t xml:space="preserve">            </w:t>
+      </w:r>
+      <w:r>
+        <w:rPr>
+          <w:rFonts w:ascii="Courier New" w:eastAsia="Times New Roman" w:hAnsi="Courier New" w:cs="Courier New"/>
+          <w:color w:val="000000"/>
+          <w:sz w:val="18"/>
+          <w:szCs w:val="18"/>
+        </w:rPr>
+        <w:t xml:space="preserve">arabic -= numeral.getArabic();              </w:t>
       </w:r>
       <w:r>
         <w:rPr>
@@ -9298,7 +7212,7 @@
           <w:sz w:val="18"/>
           <w:szCs w:val="18"/>
         </w:rPr>
-        <w:t>//starting with the larger values, subtract them out</w:t>
+        <w:t>//reduce number with matching number</w:t>
       </w:r>
       <w:r>
         <w:rPr>
@@ -9312,45 +7226,14 @@
         <w:br/>
         <w:t xml:space="preserve">            </w:t>
       </w:r>
-      <w:proofErr w:type="spellStart"/>
-      <w:r>
-        <w:rPr>
-          <w:rFonts w:ascii="Courier New" w:eastAsia="Times New Roman" w:hAnsi="Courier New" w:cs="Courier New"/>
-          <w:color w:val="000000"/>
-          <w:sz w:val="18"/>
-          <w:szCs w:val="18"/>
-        </w:rPr>
-        <w:t>arabic</w:t>
-      </w:r>
-      <w:proofErr w:type="spellEnd"/>
-      <w:r>
-        <w:rPr>
-          <w:rFonts w:ascii="Courier New" w:eastAsia="Times New Roman" w:hAnsi="Courier New" w:cs="Courier New"/>
-          <w:color w:val="000000"/>
-          <w:sz w:val="18"/>
-          <w:szCs w:val="18"/>
-        </w:rPr>
-        <w:t xml:space="preserve"> -= </w:t>
-      </w:r>
-      <w:proofErr w:type="spellStart"/>
-      <w:r>
-        <w:rPr>
-          <w:rFonts w:ascii="Courier New" w:eastAsia="Times New Roman" w:hAnsi="Courier New" w:cs="Courier New"/>
-          <w:color w:val="000000"/>
-          <w:sz w:val="18"/>
-          <w:szCs w:val="18"/>
-        </w:rPr>
-        <w:t>numeral.getArabic</w:t>
-      </w:r>
-      <w:proofErr w:type="spellEnd"/>
-      <w:r>
-        <w:rPr>
-          <w:rFonts w:ascii="Courier New" w:eastAsia="Times New Roman" w:hAnsi="Courier New" w:cs="Courier New"/>
-          <w:color w:val="000000"/>
-          <w:sz w:val="18"/>
-          <w:szCs w:val="18"/>
-        </w:rPr>
-        <w:t xml:space="preserve">();              </w:t>
+      <w:r>
+        <w:rPr>
+          <w:rFonts w:ascii="Courier New" w:eastAsia="Times New Roman" w:hAnsi="Courier New" w:cs="Courier New"/>
+          <w:color w:val="000000"/>
+          <w:sz w:val="18"/>
+          <w:szCs w:val="18"/>
+        </w:rPr>
+        <w:t xml:space="preserve">result.append(numeral.name());              </w:t>
       </w:r>
       <w:r>
         <w:rPr>
@@ -9361,7 +7244,7 @@
           <w:sz w:val="18"/>
           <w:szCs w:val="18"/>
         </w:rPr>
-        <w:t>//reduce number with matching number</w:t>
+        <w:t>//append found roman value</w:t>
       </w:r>
       <w:r>
         <w:rPr>
@@ -9373,49 +7256,6 @@
           <w:szCs w:val="18"/>
         </w:rPr>
         <w:br/>
-        <w:t xml:space="preserve">            </w:t>
-      </w:r>
-      <w:proofErr w:type="spellStart"/>
-      <w:r>
-        <w:rPr>
-          <w:rFonts w:ascii="Courier New" w:eastAsia="Times New Roman" w:hAnsi="Courier New" w:cs="Courier New"/>
-          <w:color w:val="000000"/>
-          <w:sz w:val="18"/>
-          <w:szCs w:val="18"/>
-        </w:rPr>
-        <w:t>result.append</w:t>
-      </w:r>
-      <w:proofErr w:type="spellEnd"/>
-      <w:r>
-        <w:rPr>
-          <w:rFonts w:ascii="Courier New" w:eastAsia="Times New Roman" w:hAnsi="Courier New" w:cs="Courier New"/>
-          <w:color w:val="000000"/>
-          <w:sz w:val="18"/>
-          <w:szCs w:val="18"/>
-        </w:rPr>
-        <w:t xml:space="preserve">(numeral.name());              </w:t>
-      </w:r>
-      <w:r>
-        <w:rPr>
-          <w:rFonts w:ascii="Courier New" w:eastAsia="Times New Roman" w:hAnsi="Courier New" w:cs="Courier New"/>
-          <w:i/>
-          <w:iCs/>
-          <w:color w:val="808080"/>
-          <w:sz w:val="18"/>
-          <w:szCs w:val="18"/>
-        </w:rPr>
-        <w:t>//append found roman value</w:t>
-      </w:r>
-      <w:r>
-        <w:rPr>
-          <w:rFonts w:ascii="Courier New" w:eastAsia="Times New Roman" w:hAnsi="Courier New" w:cs="Courier New"/>
-          <w:i/>
-          <w:iCs/>
-          <w:color w:val="808080"/>
-          <w:sz w:val="18"/>
-          <w:szCs w:val="18"/>
-        </w:rPr>
-        <w:br/>
         <w:t xml:space="preserve">        </w:t>
       </w:r>
       <w:r>
@@ -9458,25 +7298,14 @@
         </w:rPr>
         <w:t xml:space="preserve">return </w:t>
       </w:r>
-      <w:proofErr w:type="spellStart"/>
-      <w:r>
-        <w:rPr>
-          <w:rFonts w:ascii="Courier New" w:eastAsia="Times New Roman" w:hAnsi="Courier New" w:cs="Courier New"/>
-          <w:color w:val="000000"/>
-          <w:sz w:val="18"/>
-          <w:szCs w:val="18"/>
-        </w:rPr>
-        <w:t>result.toString</w:t>
-      </w:r>
-      <w:proofErr w:type="spellEnd"/>
-      <w:r>
-        <w:rPr>
-          <w:rFonts w:ascii="Courier New" w:eastAsia="Times New Roman" w:hAnsi="Courier New" w:cs="Courier New"/>
-          <w:color w:val="000000"/>
-          <w:sz w:val="18"/>
-          <w:szCs w:val="18"/>
-        </w:rPr>
-        <w:t>();</w:t>
+      <w:r>
+        <w:rPr>
+          <w:rFonts w:ascii="Courier New" w:eastAsia="Times New Roman" w:hAnsi="Courier New" w:cs="Courier New"/>
+          <w:color w:val="000000"/>
+          <w:sz w:val="18"/>
+          <w:szCs w:val="18"/>
+        </w:rPr>
+        <w:t>result.toString();</w:t>
       </w:r>
       <w:r>
         <w:rPr>
@@ -9514,15 +7343,7 @@
     </w:p>
     <w:p>
       <w:r>
-        <w:t xml:space="preserve">Scroll through the tests results, showing </w:t>
-      </w:r>
-      <w:proofErr w:type="gramStart"/>
-      <w:r>
-        <w:t>all of</w:t>
-      </w:r>
-      <w:proofErr w:type="gramEnd"/>
-      <w:r>
-        <w:t xml:space="preserve"> the business rule examples and the count of tests.</w:t>
+        <w:t>Scroll through the tests results, showing all of the business rule examples and the count of tests.</w:t>
       </w:r>
       <w:r>
         <w:br w:type="page"/>

</xml_diff>

<commit_message>
Added description about enabling confident and high-quality refactoring
</commit_message>
<xml_diff>
--- a/workingFiles/Roman Numerals Slide Code for managers.docx
+++ b/workingFiles/Roman Numerals Slide Code for managers.docx
@@ -34,7 +34,15 @@
         <w:t xml:space="preserve">Extract </w:t>
       </w:r>
       <w:r>
-        <w:t xml:space="preserve">project from RomanConversionStarting to project directory. Recommend this be done ahead of presentation where you can show only one class set up so far </w:t>
+        <w:t xml:space="preserve">project from </w:t>
+      </w:r>
+      <w:proofErr w:type="spellStart"/>
+      <w:r>
+        <w:t>RomanConversionStarting</w:t>
+      </w:r>
+      <w:proofErr w:type="spellEnd"/>
+      <w:r>
+        <w:t xml:space="preserve"> to project directory. Recommend this be done ahead of presentation where you can show only one class set up so far </w:t>
       </w:r>
     </w:p>
     <w:p>
@@ -64,7 +72,23 @@
     </w:p>
     <w:p>
       <w:r>
-        <w:t>Create a file called RomanNumerals.feature in the src/test/resources/cucumber/kata directory:</w:t>
+        <w:t xml:space="preserve">Create a file called </w:t>
+      </w:r>
+      <w:proofErr w:type="spellStart"/>
+      <w:r>
+        <w:t>RomanNumerals.feature</w:t>
+      </w:r>
+      <w:proofErr w:type="spellEnd"/>
+      <w:r>
+        <w:t xml:space="preserve"> in the </w:t>
+      </w:r>
+      <w:proofErr w:type="spellStart"/>
+      <w:r>
+        <w:t>src</w:t>
+      </w:r>
+      <w:proofErr w:type="spellEnd"/>
+      <w:r>
+        <w:t>/test/resources/cucumber/kata directory:</w:t>
       </w:r>
     </w:p>
     <w:p/>
@@ -866,10 +890,28 @@
         </w:tabs>
       </w:pPr>
       <w:r>
-        <w:t>Now lets create a separate feature file that will hold the error handling</w:t>
-      </w:r>
-      <w:r>
-        <w:t>, call it RomanNumeralErrors.feature file with this description:</w:t>
+        <w:t xml:space="preserve">Now </w:t>
+      </w:r>
+      <w:proofErr w:type="spellStart"/>
+      <w:proofErr w:type="gramStart"/>
+      <w:r>
+        <w:t>lets</w:t>
+      </w:r>
+      <w:proofErr w:type="spellEnd"/>
+      <w:proofErr w:type="gramEnd"/>
+      <w:r>
+        <w:t xml:space="preserve"> create a separate feature file that will hold the error handling</w:t>
+      </w:r>
+      <w:r>
+        <w:t xml:space="preserve">, call it </w:t>
+      </w:r>
+      <w:proofErr w:type="spellStart"/>
+      <w:r>
+        <w:t>RomanNumeralErrors.feature</w:t>
+      </w:r>
+      <w:proofErr w:type="spellEnd"/>
+      <w:r>
+        <w:t xml:space="preserve"> file with this description:</w:t>
       </w:r>
     </w:p>
     <w:p>
@@ -1420,7 +1462,15 @@
     </w:p>
     <w:p>
       <w:r>
-        <w:t>Use Intellij to generate the step definition stubs.</w:t>
+        <w:t xml:space="preserve">Use </w:t>
+      </w:r>
+      <w:proofErr w:type="spellStart"/>
+      <w:r>
+        <w:t>Intellij</w:t>
+      </w:r>
+      <w:proofErr w:type="spellEnd"/>
+      <w:r>
+        <w:t xml:space="preserve"> to generate the step definition stubs.</w:t>
       </w:r>
       <w:r>
         <w:t xml:space="preserve"> Demo the creation of the step definition</w:t>
@@ -1434,6 +1484,7 @@
       <w:r>
         <w:t xml:space="preserve"> of </w:t>
       </w:r>
+      <w:proofErr w:type="spellStart"/>
       <w:r>
         <w:rPr>
           <w:rFonts w:ascii="Courier New" w:eastAsia="Times New Roman" w:hAnsi="Courier New" w:cs="Courier New"/>
@@ -1443,6 +1494,7 @@
         </w:rPr>
         <w:t>TestRomanNumeralFeatureSteps</w:t>
       </w:r>
+      <w:proofErr w:type="spellEnd"/>
       <w:r>
         <w:rPr>
           <w:sz w:val="28"/>
@@ -1478,8 +1530,16 @@
         <w:rPr>
           <w:b/>
         </w:rPr>
-        <w:t>\step_definitions</w:t>
-      </w:r>
+        <w:t>\</w:t>
+      </w:r>
+      <w:proofErr w:type="spellStart"/>
+      <w:r>
+        <w:rPr>
+          <w:b/>
+        </w:rPr>
+        <w:t>step_definitions</w:t>
+      </w:r>
+      <w:proofErr w:type="spellEnd"/>
       <w:r>
         <w:t xml:space="preserve"> directory</w:t>
       </w:r>
@@ -1489,6 +1549,8 @@
       <w:r>
         <w:t xml:space="preserve"> Ensure it is in the </w:t>
       </w:r>
+      <w:proofErr w:type="spellStart"/>
+      <w:proofErr w:type="gramStart"/>
       <w:r>
         <w:rPr>
           <w:b/>
@@ -1496,6 +1558,8 @@
         </w:rPr>
         <w:t>cucumber.kata</w:t>
       </w:r>
+      <w:proofErr w:type="spellEnd"/>
+      <w:proofErr w:type="gramEnd"/>
       <w:r>
         <w:t xml:space="preserve"> package!</w:t>
       </w:r>
@@ -1559,15 +1623,27 @@
         </w:rPr>
         <w:t xml:space="preserve">private </w:t>
       </w:r>
-      <w:r>
-        <w:rPr>
-          <w:rFonts w:ascii="Courier New" w:eastAsia="Times New Roman" w:hAnsi="Courier New" w:cs="Courier New"/>
-          <w:color w:val="000000"/>
-          <w:sz w:val="18"/>
-          <w:szCs w:val="18"/>
-        </w:rPr>
-        <w:t xml:space="preserve">ConversionEntry </w:t>
-      </w:r>
+      <w:proofErr w:type="spellStart"/>
+      <w:r>
+        <w:rPr>
+          <w:rFonts w:ascii="Courier New" w:eastAsia="Times New Roman" w:hAnsi="Courier New" w:cs="Courier New"/>
+          <w:color w:val="000000"/>
+          <w:sz w:val="18"/>
+          <w:szCs w:val="18"/>
+        </w:rPr>
+        <w:t>ConversionEntry</w:t>
+      </w:r>
+      <w:proofErr w:type="spellEnd"/>
+      <w:r>
+        <w:rPr>
+          <w:rFonts w:ascii="Courier New" w:eastAsia="Times New Roman" w:hAnsi="Courier New" w:cs="Courier New"/>
+          <w:color w:val="000000"/>
+          <w:sz w:val="18"/>
+          <w:szCs w:val="18"/>
+        </w:rPr>
+        <w:t xml:space="preserve"> </w:t>
+      </w:r>
+      <w:proofErr w:type="spellStart"/>
       <w:r>
         <w:rPr>
           <w:rFonts w:ascii="Courier New" w:eastAsia="Times New Roman" w:hAnsi="Courier New" w:cs="Courier New"/>
@@ -1579,6 +1655,7 @@
         </w:rPr>
         <w:t>aRomanConversion</w:t>
       </w:r>
+      <w:proofErr w:type="spellEnd"/>
       <w:r>
         <w:rPr>
           <w:rFonts w:ascii="Courier New" w:eastAsia="Times New Roman" w:hAnsi="Courier New" w:cs="Courier New"/>
@@ -1608,15 +1685,27 @@
         </w:rPr>
         <w:t xml:space="preserve">private </w:t>
       </w:r>
-      <w:r>
-        <w:rPr>
-          <w:rFonts w:ascii="Courier New" w:eastAsia="Times New Roman" w:hAnsi="Courier New" w:cs="Courier New"/>
-          <w:color w:val="000000"/>
-          <w:sz w:val="18"/>
-          <w:szCs w:val="18"/>
-        </w:rPr>
-        <w:t xml:space="preserve">ConversionEntry </w:t>
-      </w:r>
+      <w:proofErr w:type="spellStart"/>
+      <w:r>
+        <w:rPr>
+          <w:rFonts w:ascii="Courier New" w:eastAsia="Times New Roman" w:hAnsi="Courier New" w:cs="Courier New"/>
+          <w:color w:val="000000"/>
+          <w:sz w:val="18"/>
+          <w:szCs w:val="18"/>
+        </w:rPr>
+        <w:t>ConversionEntry</w:t>
+      </w:r>
+      <w:proofErr w:type="spellEnd"/>
+      <w:r>
+        <w:rPr>
+          <w:rFonts w:ascii="Courier New" w:eastAsia="Times New Roman" w:hAnsi="Courier New" w:cs="Courier New"/>
+          <w:color w:val="000000"/>
+          <w:sz w:val="18"/>
+          <w:szCs w:val="18"/>
+        </w:rPr>
+        <w:t xml:space="preserve"> </w:t>
+      </w:r>
+      <w:proofErr w:type="spellStart"/>
       <w:r>
         <w:rPr>
           <w:rFonts w:ascii="Courier New" w:eastAsia="Times New Roman" w:hAnsi="Courier New" w:cs="Courier New"/>
@@ -1628,6 +1717,7 @@
         </w:rPr>
         <w:t>aComplexConversion</w:t>
       </w:r>
+      <w:proofErr w:type="spellEnd"/>
       <w:r>
         <w:rPr>
           <w:rFonts w:ascii="Courier New" w:eastAsia="Times New Roman" w:hAnsi="Courier New" w:cs="Courier New"/>
@@ -1658,15 +1748,27 @@
         <w:lastRenderedPageBreak/>
         <w:t xml:space="preserve">private </w:t>
       </w:r>
-      <w:r>
-        <w:rPr>
-          <w:rFonts w:ascii="Courier New" w:eastAsia="Times New Roman" w:hAnsi="Courier New" w:cs="Courier New"/>
-          <w:color w:val="000000"/>
-          <w:sz w:val="18"/>
-          <w:szCs w:val="18"/>
-        </w:rPr>
-        <w:t xml:space="preserve">ConversionEntry </w:t>
-      </w:r>
+      <w:proofErr w:type="spellStart"/>
+      <w:r>
+        <w:rPr>
+          <w:rFonts w:ascii="Courier New" w:eastAsia="Times New Roman" w:hAnsi="Courier New" w:cs="Courier New"/>
+          <w:color w:val="000000"/>
+          <w:sz w:val="18"/>
+          <w:szCs w:val="18"/>
+        </w:rPr>
+        <w:t>ConversionEntry</w:t>
+      </w:r>
+      <w:proofErr w:type="spellEnd"/>
+      <w:r>
+        <w:rPr>
+          <w:rFonts w:ascii="Courier New" w:eastAsia="Times New Roman" w:hAnsi="Courier New" w:cs="Courier New"/>
+          <w:color w:val="000000"/>
+          <w:sz w:val="18"/>
+          <w:szCs w:val="18"/>
+        </w:rPr>
+        <w:t xml:space="preserve"> </w:t>
+      </w:r>
+      <w:proofErr w:type="spellStart"/>
       <w:r>
         <w:rPr>
           <w:rFonts w:ascii="Courier New" w:eastAsia="Times New Roman" w:hAnsi="Courier New" w:cs="Courier New"/>
@@ -1678,6 +1780,7 @@
         </w:rPr>
         <w:t>anErrorConversion</w:t>
       </w:r>
+      <w:proofErr w:type="spellEnd"/>
       <w:r>
         <w:rPr>
           <w:rFonts w:ascii="Courier New" w:eastAsia="Times New Roman" w:hAnsi="Courier New" w:cs="Courier New"/>
@@ -1707,15 +1810,27 @@
         </w:rPr>
         <w:t xml:space="preserve">private </w:t>
       </w:r>
-      <w:r>
-        <w:rPr>
-          <w:rFonts w:ascii="Courier New" w:eastAsia="Times New Roman" w:hAnsi="Courier New" w:cs="Courier New"/>
-          <w:color w:val="000000"/>
-          <w:sz w:val="18"/>
-          <w:szCs w:val="18"/>
-        </w:rPr>
-        <w:t xml:space="preserve">ConversionEntry </w:t>
-      </w:r>
+      <w:proofErr w:type="spellStart"/>
+      <w:r>
+        <w:rPr>
+          <w:rFonts w:ascii="Courier New" w:eastAsia="Times New Roman" w:hAnsi="Courier New" w:cs="Courier New"/>
+          <w:color w:val="000000"/>
+          <w:sz w:val="18"/>
+          <w:szCs w:val="18"/>
+        </w:rPr>
+        <w:t>ConversionEntry</w:t>
+      </w:r>
+      <w:proofErr w:type="spellEnd"/>
+      <w:r>
+        <w:rPr>
+          <w:rFonts w:ascii="Courier New" w:eastAsia="Times New Roman" w:hAnsi="Courier New" w:cs="Courier New"/>
+          <w:color w:val="000000"/>
+          <w:sz w:val="18"/>
+          <w:szCs w:val="18"/>
+        </w:rPr>
+        <w:t xml:space="preserve"> </w:t>
+      </w:r>
+      <w:proofErr w:type="spellStart"/>
       <w:r>
         <w:rPr>
           <w:rFonts w:ascii="Courier New" w:eastAsia="Times New Roman" w:hAnsi="Courier New" w:cs="Courier New"/>
@@ -1727,6 +1842,7 @@
         </w:rPr>
         <w:t>anArabicConversion</w:t>
       </w:r>
+      <w:proofErr w:type="spellEnd"/>
       <w:r>
         <w:rPr>
           <w:rFonts w:ascii="Courier New" w:eastAsia="Times New Roman" w:hAnsi="Courier New" w:cs="Courier New"/>
@@ -1820,6 +1936,7 @@
           <w:szCs w:val="20"/>
         </w:rPr>
       </w:pPr>
+      <w:proofErr w:type="spellStart"/>
       <w:r>
         <w:rPr>
           <w:rFonts w:ascii="Lucida Console" w:eastAsia="Times New Roman" w:hAnsi="Lucida Console" w:cs="Courier New"/>
@@ -1829,7 +1946,19 @@
           <w:sz w:val="20"/>
           <w:szCs w:val="20"/>
         </w:rPr>
-        <w:t xml:space="preserve">aRomanConversion </w:t>
+        <w:t>aRomanConversion</w:t>
+      </w:r>
+      <w:proofErr w:type="spellEnd"/>
+      <w:r>
+        <w:rPr>
+          <w:rFonts w:ascii="Lucida Console" w:eastAsia="Times New Roman" w:hAnsi="Lucida Console" w:cs="Courier New"/>
+          <w:b/>
+          <w:bCs/>
+          <w:color w:val="660E7A"/>
+          <w:sz w:val="20"/>
+          <w:szCs w:val="20"/>
+        </w:rPr>
+        <w:t xml:space="preserve"> </w:t>
       </w:r>
       <w:r>
         <w:rPr>
@@ -1851,6 +1980,7 @@
         </w:rPr>
         <w:t xml:space="preserve">new </w:t>
       </w:r>
+      <w:proofErr w:type="spellStart"/>
       <w:r>
         <w:rPr>
           <w:rFonts w:ascii="Lucida Console" w:eastAsia="Times New Roman" w:hAnsi="Lucida Console" w:cs="Courier New"/>
@@ -1858,8 +1988,9 @@
           <w:sz w:val="20"/>
           <w:szCs w:val="20"/>
         </w:rPr>
-        <w:t>ConversionEntry();</w:t>
-      </w:r>
+        <w:t>ConversionEntry</w:t>
+      </w:r>
+      <w:proofErr w:type="spellEnd"/>
       <w:r>
         <w:rPr>
           <w:rFonts w:ascii="Lucida Console" w:eastAsia="Times New Roman" w:hAnsi="Lucida Console" w:cs="Courier New"/>
@@ -1867,8 +1998,18 @@
           <w:sz w:val="20"/>
           <w:szCs w:val="20"/>
         </w:rPr>
+        <w:t>();</w:t>
+      </w:r>
+      <w:r>
+        <w:rPr>
+          <w:rFonts w:ascii="Lucida Console" w:eastAsia="Times New Roman" w:hAnsi="Lucida Console" w:cs="Courier New"/>
+          <w:color w:val="000000"/>
+          <w:sz w:val="20"/>
+          <w:szCs w:val="20"/>
+        </w:rPr>
         <w:br/>
       </w:r>
+      <w:proofErr w:type="spellStart"/>
       <w:r>
         <w:rPr>
           <w:rFonts w:ascii="Lucida Console" w:eastAsia="Times New Roman" w:hAnsi="Lucida Console" w:cs="Courier New"/>
@@ -1887,7 +2028,37 @@
           <w:sz w:val="20"/>
           <w:szCs w:val="20"/>
         </w:rPr>
-        <w:t>.setRomanNumeral(romanNumeral);</w:t>
+        <w:t>.setRomanNumeral</w:t>
+      </w:r>
+      <w:proofErr w:type="spellEnd"/>
+      <w:r>
+        <w:rPr>
+          <w:rFonts w:ascii="Lucida Console" w:eastAsia="Times New Roman" w:hAnsi="Lucida Console" w:cs="Courier New"/>
+          <w:color w:val="000000"/>
+          <w:sz w:val="20"/>
+          <w:szCs w:val="20"/>
+        </w:rPr>
+        <w:t>(</w:t>
+      </w:r>
+      <w:proofErr w:type="spellStart"/>
+      <w:r>
+        <w:rPr>
+          <w:rFonts w:ascii="Lucida Console" w:eastAsia="Times New Roman" w:hAnsi="Lucida Console" w:cs="Courier New"/>
+          <w:color w:val="000000"/>
+          <w:sz w:val="20"/>
+          <w:szCs w:val="20"/>
+        </w:rPr>
+        <w:t>romanNumeral</w:t>
+      </w:r>
+      <w:proofErr w:type="spellEnd"/>
+      <w:r>
+        <w:rPr>
+          <w:rFonts w:ascii="Lucida Console" w:eastAsia="Times New Roman" w:hAnsi="Lucida Console" w:cs="Courier New"/>
+          <w:color w:val="000000"/>
+          <w:sz w:val="20"/>
+          <w:szCs w:val="20"/>
+        </w:rPr>
+        <w:t>);</w:t>
       </w:r>
       <w:r>
         <w:rPr>
@@ -1907,7 +2078,31 @@
           <w:sz w:val="20"/>
           <w:szCs w:val="20"/>
         </w:rPr>
-        <w:t>//no test done, this is setup for the next step</w:t>
+        <w:t xml:space="preserve">//no test </w:t>
+      </w:r>
+      <w:proofErr w:type="gramStart"/>
+      <w:r>
+        <w:rPr>
+          <w:rFonts w:ascii="Lucida Console" w:eastAsia="Times New Roman" w:hAnsi="Lucida Console" w:cs="Courier New"/>
+          <w:i/>
+          <w:iCs/>
+          <w:color w:val="808080"/>
+          <w:sz w:val="20"/>
+          <w:szCs w:val="20"/>
+        </w:rPr>
+        <w:t>done,</w:t>
+      </w:r>
+      <w:proofErr w:type="gramEnd"/>
+      <w:r>
+        <w:rPr>
+          <w:rFonts w:ascii="Lucida Console" w:eastAsia="Times New Roman" w:hAnsi="Lucida Console" w:cs="Courier New"/>
+          <w:i/>
+          <w:iCs/>
+          <w:color w:val="808080"/>
+          <w:sz w:val="20"/>
+          <w:szCs w:val="20"/>
+        </w:rPr>
+        <w:t xml:space="preserve"> this is setup for the next step</w:t>
       </w:r>
     </w:p>
     <w:p/>
@@ -1945,6 +2140,8 @@
           <w:szCs w:val="18"/>
         </w:rPr>
       </w:pPr>
+      <w:proofErr w:type="spellStart"/>
+      <w:proofErr w:type="gramStart"/>
       <w:r>
         <w:rPr>
           <w:rFonts w:ascii="Lucida Console" w:eastAsia="Times New Roman" w:hAnsi="Lucida Console" w:cs="Courier New"/>
@@ -1956,6 +2153,7 @@
         </w:rPr>
         <w:t>assertEquals</w:t>
       </w:r>
+      <w:proofErr w:type="spellEnd"/>
       <w:r>
         <w:rPr>
           <w:rFonts w:ascii="Lucida Console" w:eastAsia="Times New Roman" w:hAnsi="Lucida Console" w:cs="Courier New"/>
@@ -1963,7 +2161,18 @@
           <w:sz w:val="18"/>
           <w:szCs w:val="18"/>
         </w:rPr>
-        <w:t>(Long.</w:t>
+        <w:t>(</w:t>
+      </w:r>
+      <w:proofErr w:type="spellStart"/>
+      <w:proofErr w:type="gramEnd"/>
+      <w:r>
+        <w:rPr>
+          <w:rFonts w:ascii="Lucida Console" w:eastAsia="Times New Roman" w:hAnsi="Lucida Console" w:cs="Courier New"/>
+          <w:color w:val="000000"/>
+          <w:sz w:val="18"/>
+          <w:szCs w:val="18"/>
+        </w:rPr>
+        <w:t>Long.</w:t>
       </w:r>
       <w:r>
         <w:rPr>
@@ -1976,6 +2185,7 @@
         </w:rPr>
         <w:t>valueOf</w:t>
       </w:r>
+      <w:proofErr w:type="spellEnd"/>
       <w:r>
         <w:rPr>
           <w:rFonts w:ascii="Lucida Console" w:eastAsia="Times New Roman" w:hAnsi="Lucida Console" w:cs="Courier New"/>
@@ -1983,7 +2193,27 @@
           <w:sz w:val="18"/>
           <w:szCs w:val="18"/>
         </w:rPr>
-        <w:t>(anArabicNumber), Long.valueOf(RomanNumbers.toArabic(</w:t>
+        <w:t>(</w:t>
+      </w:r>
+      <w:proofErr w:type="spellStart"/>
+      <w:r>
+        <w:rPr>
+          <w:rFonts w:ascii="Lucida Console" w:eastAsia="Times New Roman" w:hAnsi="Lucida Console" w:cs="Courier New"/>
+          <w:color w:val="000000"/>
+          <w:sz w:val="18"/>
+          <w:szCs w:val="18"/>
+        </w:rPr>
+        <w:t>anArabicNumber</w:t>
+      </w:r>
+      <w:proofErr w:type="spellEnd"/>
+      <w:r>
+        <w:rPr>
+          <w:rFonts w:ascii="Lucida Console" w:eastAsia="Times New Roman" w:hAnsi="Lucida Console" w:cs="Courier New"/>
+          <w:color w:val="000000"/>
+          <w:sz w:val="18"/>
+          <w:szCs w:val="18"/>
+        </w:rPr>
+        <w:t>), Long.valueOf(RomanNumbers.toArabic(</w:t>
       </w:r>
       <w:r>
         <w:rPr>
@@ -2099,7 +2329,15 @@
         <w:ind w:left="720"/>
       </w:pPr>
       <w:r>
-        <w:t>public class ConversionEntry {</w:t>
+        <w:t xml:space="preserve">public class </w:t>
+      </w:r>
+      <w:proofErr w:type="spellStart"/>
+      <w:r>
+        <w:t>ConversionEntry</w:t>
+      </w:r>
+      <w:proofErr w:type="spellEnd"/>
+      <w:r>
+        <w:t xml:space="preserve"> {</w:t>
       </w:r>
     </w:p>
     <w:p>
@@ -2109,6 +2347,7 @@
       <w:r>
         <w:t xml:space="preserve">        </w:t>
       </w:r>
+      <w:proofErr w:type="gramStart"/>
       <w:r>
         <w:t xml:space="preserve">private </w:t>
       </w:r>
@@ -2116,10 +2355,75 @@
         <w:t xml:space="preserve"> </w:t>
       </w:r>
       <w:r>
+        <w:t>String</w:t>
+      </w:r>
+      <w:proofErr w:type="gramEnd"/>
+      <w:r>
+        <w:t xml:space="preserve"> </w:t>
+      </w:r>
+      <w:proofErr w:type="spellStart"/>
+      <w:r>
+        <w:t>romanNumeral</w:t>
+      </w:r>
+      <w:proofErr w:type="spellEnd"/>
+      <w:r>
+        <w:t>;</w:t>
+      </w:r>
+    </w:p>
+    <w:p>
+      <w:pPr>
+        <w:ind w:left="720"/>
+      </w:pPr>
+      <w:r>
+        <w:t xml:space="preserve">        </w:t>
+      </w:r>
+      <w:r>
+        <w:t xml:space="preserve">private </w:t>
+      </w:r>
+      <w:r>
+        <w:t xml:space="preserve">Integer </w:t>
+      </w:r>
+      <w:proofErr w:type="spellStart"/>
+      <w:r>
+        <w:t>arabicNumber</w:t>
+      </w:r>
+      <w:proofErr w:type="spellEnd"/>
+      <w:r>
+        <w:t>;</w:t>
+      </w:r>
+    </w:p>
+    <w:p>
+      <w:pPr>
+        <w:ind w:left="720"/>
+      </w:pPr>
+    </w:p>
+    <w:p>
+      <w:pPr>
+        <w:ind w:left="720"/>
+      </w:pPr>
+      <w:r>
+        <w:t xml:space="preserve">        public void </w:t>
+      </w:r>
+      <w:proofErr w:type="spellStart"/>
+      <w:proofErr w:type="gramStart"/>
+      <w:r>
+        <w:t>setRomanNumeral</w:t>
+      </w:r>
+      <w:proofErr w:type="spellEnd"/>
+      <w:r>
+        <w:t>(</w:t>
+      </w:r>
+      <w:proofErr w:type="gramEnd"/>
+      <w:r>
         <w:t xml:space="preserve">String </w:t>
       </w:r>
-      <w:r>
-        <w:t>romanNumeral;</w:t>
+      <w:proofErr w:type="spellStart"/>
+      <w:r>
+        <w:t>romanNumeral</w:t>
+      </w:r>
+      <w:proofErr w:type="spellEnd"/>
+      <w:r>
+        <w:t>) {</w:t>
       </w:r>
     </w:p>
     <w:p>
@@ -2127,34 +2431,25 @@
         <w:ind w:left="720"/>
       </w:pPr>
       <w:r>
-        <w:t xml:space="preserve">        </w:t>
-      </w:r>
-      <w:r>
-        <w:t xml:space="preserve">private </w:t>
-      </w:r>
-      <w:r>
-        <w:t>Integer arabicNumber;</w:t>
-      </w:r>
-    </w:p>
-    <w:p>
-      <w:pPr>
-        <w:ind w:left="720"/>
-      </w:pPr>
-    </w:p>
-    <w:p>
-      <w:pPr>
-        <w:ind w:left="720"/>
-      </w:pPr>
-      <w:r>
-        <w:t xml:space="preserve">        public void setRomanNumeral(String romanNumeral) {</w:t>
-      </w:r>
-    </w:p>
-    <w:p>
-      <w:pPr>
-        <w:ind w:left="720"/>
-      </w:pPr>
-      <w:r>
-        <w:t xml:space="preserve">            this.romanNumeral = romanNumeral;</w:t>
+        <w:t xml:space="preserve">            </w:t>
+      </w:r>
+      <w:proofErr w:type="spellStart"/>
+      <w:proofErr w:type="gramStart"/>
+      <w:r>
+        <w:t>this.romanNumeral</w:t>
+      </w:r>
+      <w:proofErr w:type="spellEnd"/>
+      <w:proofErr w:type="gramEnd"/>
+      <w:r>
+        <w:t xml:space="preserve"> = </w:t>
+      </w:r>
+      <w:proofErr w:type="spellStart"/>
+      <w:r>
+        <w:t>romanNumeral</w:t>
+      </w:r>
+      <w:proofErr w:type="spellEnd"/>
+      <w:r>
+        <w:t>;</w:t>
       </w:r>
     </w:p>
     <w:p>
@@ -2181,7 +2476,28 @@
         <w:ind w:left="720"/>
       </w:pPr>
       <w:r>
-        <w:t xml:space="preserve">        public void setArabicNumber(int anArabicNumber) {</w:t>
+        <w:t xml:space="preserve">        public void </w:t>
+      </w:r>
+      <w:proofErr w:type="spellStart"/>
+      <w:proofErr w:type="gramStart"/>
+      <w:r>
+        <w:t>setArabicNumber</w:t>
+      </w:r>
+      <w:proofErr w:type="spellEnd"/>
+      <w:r>
+        <w:t>(</w:t>
+      </w:r>
+      <w:proofErr w:type="gramEnd"/>
+      <w:r>
+        <w:t xml:space="preserve">int </w:t>
+      </w:r>
+      <w:proofErr w:type="spellStart"/>
+      <w:r>
+        <w:t>anArabicNumber</w:t>
+      </w:r>
+      <w:proofErr w:type="spellEnd"/>
+      <w:r>
+        <w:t>) {</w:t>
       </w:r>
     </w:p>
     <w:p>
@@ -2189,7 +2505,25 @@
         <w:ind w:left="720"/>
       </w:pPr>
       <w:r>
-        <w:t xml:space="preserve">            this.arabicNumber = anArabicNumber;</w:t>
+        <w:t xml:space="preserve">            </w:t>
+      </w:r>
+      <w:proofErr w:type="spellStart"/>
+      <w:proofErr w:type="gramStart"/>
+      <w:r>
+        <w:t>this.arabicNumber</w:t>
+      </w:r>
+      <w:proofErr w:type="spellEnd"/>
+      <w:proofErr w:type="gramEnd"/>
+      <w:r>
+        <w:t xml:space="preserve"> = </w:t>
+      </w:r>
+      <w:proofErr w:type="spellStart"/>
+      <w:r>
+        <w:t>anArabicNumber</w:t>
+      </w:r>
+      <w:proofErr w:type="spellEnd"/>
+      <w:r>
+        <w:t>;</w:t>
       </w:r>
     </w:p>
     <w:p>
@@ -2210,7 +2544,20 @@
         <w:ind w:left="720"/>
       </w:pPr>
       <w:r>
-        <w:t xml:space="preserve">        public String getRomanNumeral() {</w:t>
+        <w:t xml:space="preserve">        public String </w:t>
+      </w:r>
+      <w:proofErr w:type="spellStart"/>
+      <w:proofErr w:type="gramStart"/>
+      <w:r>
+        <w:t>getRomanNumeral</w:t>
+      </w:r>
+      <w:proofErr w:type="spellEnd"/>
+      <w:r>
+        <w:t>(</w:t>
+      </w:r>
+      <w:proofErr w:type="gramEnd"/>
+      <w:r>
+        <w:t>) {</w:t>
       </w:r>
     </w:p>
     <w:p>
@@ -2218,7 +2565,15 @@
         <w:ind w:left="720"/>
       </w:pPr>
       <w:r>
-        <w:t xml:space="preserve">            return romanNumeral;</w:t>
+        <w:t xml:space="preserve">            return </w:t>
+      </w:r>
+      <w:proofErr w:type="spellStart"/>
+      <w:r>
+        <w:t>romanNumeral</w:t>
+      </w:r>
+      <w:proofErr w:type="spellEnd"/>
+      <w:r>
+        <w:t>;</w:t>
       </w:r>
     </w:p>
     <w:p>
@@ -2239,7 +2594,20 @@
         <w:ind w:left="720"/>
       </w:pPr>
       <w:r>
-        <w:t xml:space="preserve">        public int getArabicNumber() {</w:t>
+        <w:t xml:space="preserve">        public int </w:t>
+      </w:r>
+      <w:proofErr w:type="spellStart"/>
+      <w:proofErr w:type="gramStart"/>
+      <w:r>
+        <w:t>getArabicNumber</w:t>
+      </w:r>
+      <w:proofErr w:type="spellEnd"/>
+      <w:r>
+        <w:t>(</w:t>
+      </w:r>
+      <w:proofErr w:type="gramEnd"/>
+      <w:r>
+        <w:t>) {</w:t>
       </w:r>
     </w:p>
     <w:p>
@@ -2247,7 +2615,15 @@
         <w:ind w:left="720"/>
       </w:pPr>
       <w:r>
-        <w:t xml:space="preserve">            return arabicNumber;</w:t>
+        <w:t xml:space="preserve">            return </w:t>
+      </w:r>
+      <w:proofErr w:type="spellStart"/>
+      <w:r>
+        <w:t>arabicNumber</w:t>
+      </w:r>
+      <w:proofErr w:type="spellEnd"/>
+      <w:r>
+        <w:t>;</w:t>
       </w:r>
     </w:p>
     <w:p>
@@ -2301,6 +2677,7 @@
       <w:r>
         <w:t xml:space="preserve">Add a class to run the unit tests </w:t>
       </w:r>
+      <w:proofErr w:type="spellStart"/>
       <w:r>
         <w:rPr>
           <w:b/>
@@ -2308,6 +2685,7 @@
         </w:rPr>
         <w:t>TestRomanNumeralUnitTests</w:t>
       </w:r>
+      <w:proofErr w:type="spellEnd"/>
       <w:r>
         <w:t>:</w:t>
       </w:r>
@@ -2317,7 +2695,20 @@
         <w:ind w:left="360"/>
       </w:pPr>
       <w:r>
-        <w:t>package cucumber.kata.junit;</w:t>
+        <w:t xml:space="preserve">package </w:t>
+      </w:r>
+      <w:proofErr w:type="spellStart"/>
+      <w:proofErr w:type="gramStart"/>
+      <w:r>
+        <w:t>cucumber.kata</w:t>
+      </w:r>
+      <w:proofErr w:type="gramEnd"/>
+      <w:r>
+        <w:t>.junit</w:t>
+      </w:r>
+      <w:proofErr w:type="spellEnd"/>
+      <w:r>
+        <w:t>;</w:t>
       </w:r>
     </w:p>
     <w:p>
@@ -2357,6 +2748,7 @@
       <w:r>
         <w:t xml:space="preserve">public class </w:t>
       </w:r>
+      <w:proofErr w:type="spellStart"/>
       <w:r>
         <w:rPr>
           <w:b/>
@@ -2364,6 +2756,7 @@
         </w:rPr>
         <w:t>TestRomanNumeralUnitTests</w:t>
       </w:r>
+      <w:proofErr w:type="spellEnd"/>
       <w:r>
         <w:rPr>
           <w:sz w:val="28"/>
@@ -2387,7 +2780,15 @@
         <w:ind w:left="360"/>
       </w:pPr>
       <w:r>
-        <w:t xml:space="preserve">    public void testSimpleArabicToRoman () {</w:t>
+        <w:t xml:space="preserve">    public void </w:t>
+      </w:r>
+      <w:proofErr w:type="spellStart"/>
+      <w:r>
+        <w:t>testSimpleArabicToRoman</w:t>
+      </w:r>
+      <w:proofErr w:type="spellEnd"/>
+      <w:r>
+        <w:t xml:space="preserve"> () {</w:t>
       </w:r>
     </w:p>
     <w:p>
@@ -2419,6 +2820,8 @@
           <w:szCs w:val="18"/>
         </w:rPr>
       </w:pPr>
+      <w:proofErr w:type="spellStart"/>
+      <w:proofErr w:type="gramStart"/>
       <w:r>
         <w:rPr>
           <w:rFonts w:ascii="Courier New" w:eastAsia="Times New Roman" w:hAnsi="Courier New" w:cs="Courier New"/>
@@ -2430,6 +2833,7 @@
         </w:rPr>
         <w:t>assertEquals</w:t>
       </w:r>
+      <w:proofErr w:type="spellEnd"/>
       <w:r>
         <w:rPr>
           <w:rFonts w:ascii="Courier New" w:eastAsia="Times New Roman" w:hAnsi="Courier New" w:cs="Courier New"/>
@@ -2439,6 +2843,7 @@
         </w:rPr>
         <w:t>(</w:t>
       </w:r>
+      <w:proofErr w:type="gramEnd"/>
       <w:r>
         <w:rPr>
           <w:rFonts w:ascii="Courier New" w:eastAsia="Times New Roman" w:hAnsi="Courier New" w:cs="Courier New"/>
@@ -2475,7 +2880,17 @@
           <w:sz w:val="18"/>
           <w:szCs w:val="18"/>
         </w:rPr>
-        <w:t>, RomanNumbers.</w:t>
+        <w:t xml:space="preserve">, </w:t>
+      </w:r>
+      <w:proofErr w:type="spellStart"/>
+      <w:r>
+        <w:rPr>
+          <w:rFonts w:ascii="Courier New" w:eastAsia="Times New Roman" w:hAnsi="Courier New" w:cs="Courier New"/>
+          <w:color w:val="000000"/>
+          <w:sz w:val="18"/>
+          <w:szCs w:val="18"/>
+        </w:rPr>
+        <w:t>RomanNumbers.</w:t>
       </w:r>
       <w:r>
         <w:rPr>
@@ -2488,6 +2903,7 @@
         </w:rPr>
         <w:t>toArabic</w:t>
       </w:r>
+      <w:proofErr w:type="spellEnd"/>
       <w:r>
         <w:rPr>
           <w:rFonts w:ascii="Courier New" w:eastAsia="Times New Roman" w:hAnsi="Courier New" w:cs="Courier New"/>
@@ -2526,6 +2942,7 @@
         </w:rPr>
         <w:br/>
       </w:r>
+      <w:proofErr w:type="spellStart"/>
       <w:r>
         <w:rPr>
           <w:rFonts w:ascii="Courier New" w:eastAsia="Times New Roman" w:hAnsi="Courier New" w:cs="Courier New"/>
@@ -2537,6 +2954,7 @@
         </w:rPr>
         <w:t>assertEquals</w:t>
       </w:r>
+      <w:proofErr w:type="spellEnd"/>
       <w:r>
         <w:rPr>
           <w:rFonts w:ascii="Courier New" w:eastAsia="Times New Roman" w:hAnsi="Courier New" w:cs="Courier New"/>
@@ -2582,7 +3000,17 @@
           <w:sz w:val="18"/>
           <w:szCs w:val="18"/>
         </w:rPr>
-        <w:t>, RomanNumbers.</w:t>
+        <w:t xml:space="preserve">, </w:t>
+      </w:r>
+      <w:proofErr w:type="spellStart"/>
+      <w:r>
+        <w:rPr>
+          <w:rFonts w:ascii="Courier New" w:eastAsia="Times New Roman" w:hAnsi="Courier New" w:cs="Courier New"/>
+          <w:color w:val="000000"/>
+          <w:sz w:val="18"/>
+          <w:szCs w:val="18"/>
+        </w:rPr>
+        <w:t>RomanNumbers.</w:t>
       </w:r>
       <w:r>
         <w:rPr>
@@ -2595,6 +3023,7 @@
         </w:rPr>
         <w:t>toArabic</w:t>
       </w:r>
+      <w:proofErr w:type="spellEnd"/>
       <w:r>
         <w:rPr>
           <w:rFonts w:ascii="Courier New" w:eastAsia="Times New Roman" w:hAnsi="Courier New" w:cs="Courier New"/>
@@ -2650,7 +3079,15 @@
         <w:t xml:space="preserve">Slide 21: </w:t>
       </w:r>
       <w:r>
-        <w:t xml:space="preserve">Now For </w:t>
+        <w:t xml:space="preserve">Now </w:t>
+      </w:r>
+      <w:proofErr w:type="gramStart"/>
+      <w:r>
+        <w:t>For</w:t>
+      </w:r>
+      <w:proofErr w:type="gramEnd"/>
+      <w:r>
+        <w:t xml:space="preserve"> </w:t>
       </w:r>
       <w:r>
         <w:t>Application</w:t>
@@ -2697,8 +3134,13 @@
         <w:t>java</w:t>
       </w:r>
       <w:r>
-        <w:t xml:space="preserve"> under src</w:t>
-      </w:r>
+        <w:t xml:space="preserve"> under </w:t>
+      </w:r>
+      <w:proofErr w:type="spellStart"/>
+      <w:r>
+        <w:t>src</w:t>
+      </w:r>
+      <w:proofErr w:type="spellEnd"/>
     </w:p>
     <w:p>
       <w:pPr>
@@ -2711,6 +3153,8 @@
       <w:r>
         <w:t xml:space="preserve">Add the package </w:t>
       </w:r>
+      <w:proofErr w:type="spellStart"/>
+      <w:proofErr w:type="gramStart"/>
       <w:r>
         <w:rPr>
           <w:b/>
@@ -2718,6 +3162,8 @@
         </w:rPr>
         <w:t>cucumber.kata</w:t>
       </w:r>
+      <w:proofErr w:type="spellEnd"/>
+      <w:proofErr w:type="gramEnd"/>
       <w:r>
         <w:t xml:space="preserve"> to the java directory</w:t>
       </w:r>
@@ -2734,8 +3180,17 @@
         <w:t xml:space="preserve">Now add </w:t>
       </w:r>
       <w:r>
-        <w:t xml:space="preserve">the class ~src/main/java/cucumber/kata </w:t>
-      </w:r>
+        <w:t>the class ~</w:t>
+      </w:r>
+      <w:proofErr w:type="spellStart"/>
+      <w:r>
+        <w:t>src</w:t>
+      </w:r>
+      <w:proofErr w:type="spellEnd"/>
+      <w:r>
+        <w:t xml:space="preserve">/main/java/cucumber/kata </w:t>
+      </w:r>
+      <w:proofErr w:type="spellStart"/>
       <w:r>
         <w:rPr>
           <w:b/>
@@ -2743,6 +3198,7 @@
         </w:rPr>
         <w:t>RomanNumbers</w:t>
       </w:r>
+      <w:proofErr w:type="spellEnd"/>
     </w:p>
     <w:p>
       <w:pPr>
@@ -2759,7 +3215,36 @@
         <w:ind w:left="720"/>
       </w:pPr>
       <w:r>
-        <w:t xml:space="preserve">    public static long toArabic(String aRomanNumber) throws IllegalArgumentException{</w:t>
+        <w:t xml:space="preserve">    public static long </w:t>
+      </w:r>
+      <w:proofErr w:type="spellStart"/>
+      <w:proofErr w:type="gramStart"/>
+      <w:r>
+        <w:t>toArabic</w:t>
+      </w:r>
+      <w:proofErr w:type="spellEnd"/>
+      <w:r>
+        <w:t>(</w:t>
+      </w:r>
+      <w:proofErr w:type="gramEnd"/>
+      <w:r>
+        <w:t xml:space="preserve">String </w:t>
+      </w:r>
+      <w:proofErr w:type="spellStart"/>
+      <w:r>
+        <w:t>aRomanNumber</w:t>
+      </w:r>
+      <w:proofErr w:type="spellEnd"/>
+      <w:r>
+        <w:t xml:space="preserve">) throws </w:t>
+      </w:r>
+      <w:proofErr w:type="spellStart"/>
+      <w:r>
+        <w:t>IllegalArgumentException</w:t>
+      </w:r>
+      <w:proofErr w:type="spellEnd"/>
+      <w:r>
+        <w:t>{</w:t>
       </w:r>
     </w:p>
     <w:p>
@@ -2767,7 +3252,39 @@
         <w:ind w:left="720"/>
       </w:pPr>
       <w:r>
-        <w:t xml:space="preserve">        RomanNumeral aRomanNumeral = RomanNumeral.valueOf(aRomanNumber);</w:t>
+        <w:t xml:space="preserve">        </w:t>
+      </w:r>
+      <w:proofErr w:type="spellStart"/>
+      <w:r>
+        <w:t>RomanNumeral</w:t>
+      </w:r>
+      <w:proofErr w:type="spellEnd"/>
+      <w:r>
+        <w:t xml:space="preserve"> </w:t>
+      </w:r>
+      <w:proofErr w:type="spellStart"/>
+      <w:r>
+        <w:t>aRomanNumeral</w:t>
+      </w:r>
+      <w:proofErr w:type="spellEnd"/>
+      <w:r>
+        <w:t xml:space="preserve"> = </w:t>
+      </w:r>
+      <w:proofErr w:type="spellStart"/>
+      <w:r>
+        <w:t>RomanNumeral.valueOf</w:t>
+      </w:r>
+      <w:proofErr w:type="spellEnd"/>
+      <w:r>
+        <w:t>(</w:t>
+      </w:r>
+      <w:proofErr w:type="spellStart"/>
+      <w:r>
+        <w:t>aRomanNumber</w:t>
+      </w:r>
+      <w:proofErr w:type="spellEnd"/>
+      <w:r>
+        <w:t>);</w:t>
       </w:r>
     </w:p>
     <w:p>
@@ -2775,7 +3292,15 @@
         <w:ind w:left="720"/>
       </w:pPr>
       <w:r>
-        <w:t xml:space="preserve">        switch (aRomanNumeral) {</w:t>
+        <w:t xml:space="preserve">        switch (</w:t>
+      </w:r>
+      <w:proofErr w:type="spellStart"/>
+      <w:r>
+        <w:t>aRomanNumeral</w:t>
+      </w:r>
+      <w:proofErr w:type="spellEnd"/>
+      <w:r>
+        <w:t>) {</w:t>
       </w:r>
     </w:p>
     <w:p>
@@ -2791,7 +3316,17 @@
         <w:ind w:left="720"/>
       </w:pPr>
       <w:r>
-        <w:t xml:space="preserve">                return RomanNumeral.I.getArabic();</w:t>
+        <w:t xml:space="preserve">                return </w:t>
+      </w:r>
+      <w:proofErr w:type="spellStart"/>
+      <w:proofErr w:type="gramStart"/>
+      <w:r>
+        <w:t>RomanNumeral.I.getArabic</w:t>
+      </w:r>
+      <w:proofErr w:type="spellEnd"/>
+      <w:proofErr w:type="gramEnd"/>
+      <w:r>
+        <w:t>();</w:t>
       </w:r>
     </w:p>
     <w:p>
@@ -2807,7 +3342,17 @@
         <w:ind w:left="720"/>
       </w:pPr>
       <w:r>
-        <w:t xml:space="preserve">                return RomanNumeral.V.getArabic();</w:t>
+        <w:t xml:space="preserve">                return </w:t>
+      </w:r>
+      <w:proofErr w:type="spellStart"/>
+      <w:proofErr w:type="gramStart"/>
+      <w:r>
+        <w:t>RomanNumeral.V.getArabic</w:t>
+      </w:r>
+      <w:proofErr w:type="spellEnd"/>
+      <w:proofErr w:type="gramEnd"/>
+      <w:r>
+        <w:t>();</w:t>
       </w:r>
     </w:p>
     <w:p>
@@ -2823,7 +3368,28 @@
         <w:ind w:left="720"/>
       </w:pPr>
       <w:r>
-        <w:t xml:space="preserve">                throw new IllegalArgumentException("Invalid Digit " + aRomanNumber);</w:t>
+        <w:t xml:space="preserve">                throw new </w:t>
+      </w:r>
+      <w:proofErr w:type="spellStart"/>
+      <w:proofErr w:type="gramStart"/>
+      <w:r>
+        <w:t>IllegalArgumentException</w:t>
+      </w:r>
+      <w:proofErr w:type="spellEnd"/>
+      <w:r>
+        <w:t>(</w:t>
+      </w:r>
+      <w:proofErr w:type="gramEnd"/>
+      <w:r>
+        <w:t xml:space="preserve">"Invalid Digit " + </w:t>
+      </w:r>
+      <w:proofErr w:type="spellStart"/>
+      <w:r>
+        <w:t>aRomanNumber</w:t>
+      </w:r>
+      <w:proofErr w:type="spellEnd"/>
+      <w:r>
+        <w:t>);</w:t>
       </w:r>
     </w:p>
     <w:p>
@@ -2845,14 +3411,35 @@
     <w:p/>
     <w:p>
       <w:r>
-        <w:t>I decided to use an enum as part of my design – thus the “Design” aspect of TDD</w:t>
+        <w:t xml:space="preserve">I decided to use an </w:t>
+      </w:r>
+      <w:proofErr w:type="spellStart"/>
+      <w:r>
+        <w:t>enum</w:t>
+      </w:r>
+      <w:proofErr w:type="spellEnd"/>
+      <w:r>
+        <w:t xml:space="preserve"> as part of my design – thus the “Design” aspect of TDD</w:t>
       </w:r>
       <w:r>
         <w:t xml:space="preserve">. </w:t>
       </w:r>
       <w:r>
-        <w:t>Add java class file called /src/main/java/cucumber/kata/RomanNumeral</w:t>
-      </w:r>
+        <w:t>Add java class file called /</w:t>
+      </w:r>
+      <w:proofErr w:type="spellStart"/>
+      <w:r>
+        <w:t>src</w:t>
+      </w:r>
+      <w:proofErr w:type="spellEnd"/>
+      <w:r>
+        <w:t>/main/java/cucumber/kata/</w:t>
+      </w:r>
+      <w:proofErr w:type="spellStart"/>
+      <w:r>
+        <w:t>RomanNumeral</w:t>
+      </w:r>
+      <w:proofErr w:type="spellEnd"/>
       <w:r>
         <w:t>:</w:t>
       </w:r>
@@ -2898,6 +3485,8 @@
         </w:rPr>
         <w:t xml:space="preserve">package </w:t>
       </w:r>
+      <w:proofErr w:type="spellStart"/>
+      <w:proofErr w:type="gramStart"/>
       <w:r>
         <w:rPr>
           <w:rFonts w:ascii="Lucida Console" w:eastAsia="Times New Roman" w:hAnsi="Lucida Console" w:cs="Courier New"/>
@@ -2905,7 +3494,18 @@
           <w:sz w:val="18"/>
           <w:szCs w:val="18"/>
         </w:rPr>
-        <w:t>cucumber.kata;</w:t>
+        <w:t>cucumber.kata</w:t>
+      </w:r>
+      <w:proofErr w:type="spellEnd"/>
+      <w:proofErr w:type="gramEnd"/>
+      <w:r>
+        <w:rPr>
+          <w:rFonts w:ascii="Lucida Console" w:eastAsia="Times New Roman" w:hAnsi="Lucida Console" w:cs="Courier New"/>
+          <w:color w:val="000000"/>
+          <w:sz w:val="18"/>
+          <w:szCs w:val="18"/>
+        </w:rPr>
+        <w:t>;</w:t>
       </w:r>
     </w:p>
     <w:p>
@@ -2918,7 +3518,23 @@
         <w:ind w:left="1440"/>
       </w:pPr>
       <w:r>
-        <w:t>public enum RomanNumeral {</w:t>
+        <w:t xml:space="preserve">public </w:t>
+      </w:r>
+      <w:proofErr w:type="spellStart"/>
+      <w:r>
+        <w:t>enum</w:t>
+      </w:r>
+      <w:proofErr w:type="spellEnd"/>
+      <w:r>
+        <w:t xml:space="preserve"> </w:t>
+      </w:r>
+      <w:proofErr w:type="spellStart"/>
+      <w:r>
+        <w:t>RomanNumeral</w:t>
+      </w:r>
+      <w:proofErr w:type="spellEnd"/>
+      <w:r>
+        <w:t xml:space="preserve"> {</w:t>
       </w:r>
     </w:p>
     <w:p>
@@ -2950,7 +3566,15 @@
         <w:ind w:left="1440"/>
       </w:pPr>
       <w:r>
-        <w:t xml:space="preserve">    private int arabic;</w:t>
+        <w:t xml:space="preserve">    private int </w:t>
+      </w:r>
+      <w:proofErr w:type="spellStart"/>
+      <w:r>
+        <w:t>arabic</w:t>
+      </w:r>
+      <w:proofErr w:type="spellEnd"/>
+      <w:r>
+        <w:t>;</w:t>
       </w:r>
     </w:p>
     <w:p>
@@ -2971,7 +3595,28 @@
         <w:ind w:left="1440"/>
       </w:pPr>
       <w:r>
-        <w:t xml:space="preserve">    private RomanNumeral(int arabic, String name){</w:t>
+        <w:t xml:space="preserve">    private </w:t>
+      </w:r>
+      <w:proofErr w:type="spellStart"/>
+      <w:proofErr w:type="gramStart"/>
+      <w:r>
+        <w:t>RomanNumeral</w:t>
+      </w:r>
+      <w:proofErr w:type="spellEnd"/>
+      <w:r>
+        <w:t>(</w:t>
+      </w:r>
+      <w:proofErr w:type="gramEnd"/>
+      <w:r>
+        <w:t xml:space="preserve">int </w:t>
+      </w:r>
+      <w:proofErr w:type="spellStart"/>
+      <w:r>
+        <w:t>arabic</w:t>
+      </w:r>
+      <w:proofErr w:type="spellEnd"/>
+      <w:r>
+        <w:t>, String name){</w:t>
       </w:r>
     </w:p>
     <w:p>
@@ -2979,7 +3624,25 @@
         <w:ind w:left="1440"/>
       </w:pPr>
       <w:r>
-        <w:t xml:space="preserve">        this.arabic = arabic;</w:t>
+        <w:t xml:space="preserve">        </w:t>
+      </w:r>
+      <w:proofErr w:type="spellStart"/>
+      <w:proofErr w:type="gramStart"/>
+      <w:r>
+        <w:t>this.arabic</w:t>
+      </w:r>
+      <w:proofErr w:type="spellEnd"/>
+      <w:proofErr w:type="gramEnd"/>
+      <w:r>
+        <w:t xml:space="preserve"> = </w:t>
+      </w:r>
+      <w:proofErr w:type="spellStart"/>
+      <w:r>
+        <w:t>arabic</w:t>
+      </w:r>
+      <w:proofErr w:type="spellEnd"/>
+      <w:r>
+        <w:t>;</w:t>
       </w:r>
     </w:p>
     <w:p>
@@ -3004,7 +3667,20 @@
       </w:pPr>
       <w:r>
         <w:lastRenderedPageBreak/>
-        <w:t xml:space="preserve">    public int getArabic() {</w:t>
+        <w:t xml:space="preserve">    public int </w:t>
+      </w:r>
+      <w:proofErr w:type="spellStart"/>
+      <w:proofErr w:type="gramStart"/>
+      <w:r>
+        <w:t>getArabic</w:t>
+      </w:r>
+      <w:proofErr w:type="spellEnd"/>
+      <w:r>
+        <w:t>(</w:t>
+      </w:r>
+      <w:proofErr w:type="gramEnd"/>
+      <w:r>
+        <w:t>) {</w:t>
       </w:r>
     </w:p>
     <w:p>
@@ -3012,7 +3688,15 @@
         <w:ind w:left="1440"/>
       </w:pPr>
       <w:r>
-        <w:t xml:space="preserve">        return arabic;</w:t>
+        <w:t xml:space="preserve">        return </w:t>
+      </w:r>
+      <w:proofErr w:type="spellStart"/>
+      <w:r>
+        <w:t>arabic</w:t>
+      </w:r>
+      <w:proofErr w:type="spellEnd"/>
+      <w:r>
+        <w:t>;</w:t>
       </w:r>
     </w:p>
     <w:p>
@@ -3028,7 +3712,20 @@
         <w:ind w:left="1440"/>
       </w:pPr>
       <w:r>
-        <w:t xml:space="preserve">    public String getName() {</w:t>
+        <w:t xml:space="preserve">    public String </w:t>
+      </w:r>
+      <w:proofErr w:type="spellStart"/>
+      <w:proofErr w:type="gramStart"/>
+      <w:r>
+        <w:t>getName</w:t>
+      </w:r>
+      <w:proofErr w:type="spellEnd"/>
+      <w:r>
+        <w:t>(</w:t>
+      </w:r>
+      <w:proofErr w:type="gramEnd"/>
+      <w:r>
+        <w:t>) {</w:t>
       </w:r>
     </w:p>
     <w:p>
@@ -3061,7 +3758,15 @@
         <w:t>Now use the IDE to fix the remaining compilation errors by having it generate the import lines.</w:t>
       </w:r>
       <w:r>
-        <w:t xml:space="preserve"> Once all of the errors are clear, we can try running the </w:t>
+        <w:t xml:space="preserve"> Once </w:t>
+      </w:r>
+      <w:proofErr w:type="gramStart"/>
+      <w:r>
+        <w:t>all of</w:t>
+      </w:r>
+      <w:proofErr w:type="gramEnd"/>
+      <w:r>
+        <w:t xml:space="preserve"> the errors are clear, we can try running the </w:t>
       </w:r>
       <w:r>
         <w:rPr>
@@ -3084,7 +3789,23 @@
           <w:b/>
           <w:bCs/>
         </w:rPr>
-        <w:t>two of  our acceptance tests pass</w:t>
+        <w:t xml:space="preserve">two </w:t>
+      </w:r>
+      <w:proofErr w:type="gramStart"/>
+      <w:r>
+        <w:rPr>
+          <w:b/>
+          <w:bCs/>
+        </w:rPr>
+        <w:t>of  our</w:t>
+      </w:r>
+      <w:proofErr w:type="gramEnd"/>
+      <w:r>
+        <w:rPr>
+          <w:b/>
+          <w:bCs/>
+        </w:rPr>
+        <w:t xml:space="preserve"> acceptance tests pass</w:t>
       </w:r>
       <w:r>
         <w:t>! We are on the right track.</w:t>
@@ -3130,7 +3851,15 @@
         <w:t>the three amigos evaluating and deciding on a test approach to balance unit and functional tests</w:t>
       </w:r>
       <w:r>
-        <w:t>. Basically do the minimum on unit tests as the functional tests cover a lot of territory.</w:t>
+        <w:t xml:space="preserve">. </w:t>
+      </w:r>
+      <w:proofErr w:type="gramStart"/>
+      <w:r>
+        <w:t>Basically</w:t>
+      </w:r>
+      <w:proofErr w:type="gramEnd"/>
+      <w:r>
+        <w:t xml:space="preserve"> do the minimum on unit tests as the functional tests cover a lot of territory.</w:t>
       </w:r>
     </w:p>
     <w:p>
@@ -3142,7 +3871,15 @@
         </w:numPr>
       </w:pPr>
       <w:r>
-        <w:t xml:space="preserve">We will use the unit tests to drive the rough design, but leave the </w:t>
+        <w:t xml:space="preserve">We will use the unit tests to drive the rough </w:t>
+      </w:r>
+      <w:proofErr w:type="gramStart"/>
+      <w:r>
+        <w:t>design, but</w:t>
+      </w:r>
+      <w:proofErr w:type="gramEnd"/>
+      <w:r>
+        <w:t xml:space="preserve"> leave the </w:t>
       </w:r>
       <w:r>
         <w:t xml:space="preserve">full </w:t>
@@ -3157,11 +3894,16 @@
         <w:t xml:space="preserve">Update our basic translation code in </w:t>
       </w:r>
       <w:r>
-        <w:t>the Roman</w:t>
+        <w:t xml:space="preserve">the </w:t>
+      </w:r>
+      <w:proofErr w:type="spellStart"/>
+      <w:r>
+        <w:t>Roman</w:t>
       </w:r>
       <w:r>
         <w:t>Numbers</w:t>
       </w:r>
+      <w:proofErr w:type="spellEnd"/>
       <w:r>
         <w:t xml:space="preserve"> class</w:t>
       </w:r>
@@ -3176,7 +3918,17 @@
     </w:p>
     <w:p>
       <w:r>
-        <w:t xml:space="preserve">                return RomanNumeral.X.getArabic();</w:t>
+        <w:t xml:space="preserve">                return </w:t>
+      </w:r>
+      <w:proofErr w:type="spellStart"/>
+      <w:proofErr w:type="gramStart"/>
+      <w:r>
+        <w:t>RomanNumeral.X.getArabic</w:t>
+      </w:r>
+      <w:proofErr w:type="spellEnd"/>
+      <w:proofErr w:type="gramEnd"/>
+      <w:r>
+        <w:t>();</w:t>
       </w:r>
     </w:p>
     <w:p>
@@ -3186,7 +3938,17 @@
     </w:p>
     <w:p>
       <w:r>
-        <w:t xml:space="preserve">                return RomanNumeral.C.getArabic();</w:t>
+        <w:t xml:space="preserve">                return </w:t>
+      </w:r>
+      <w:proofErr w:type="spellStart"/>
+      <w:proofErr w:type="gramStart"/>
+      <w:r>
+        <w:t>RomanNumeral.C.getArabic</w:t>
+      </w:r>
+      <w:proofErr w:type="spellEnd"/>
+      <w:proofErr w:type="gramEnd"/>
+      <w:r>
+        <w:t>();</w:t>
       </w:r>
     </w:p>
     <w:p>
@@ -3196,7 +3958,17 @@
     </w:p>
     <w:p>
       <w:r>
-        <w:t xml:space="preserve">                return RomanNumeral.D.getArabic();</w:t>
+        <w:t xml:space="preserve">                return </w:t>
+      </w:r>
+      <w:proofErr w:type="spellStart"/>
+      <w:proofErr w:type="gramStart"/>
+      <w:r>
+        <w:t>RomanNumeral.D.getArabic</w:t>
+      </w:r>
+      <w:proofErr w:type="spellEnd"/>
+      <w:proofErr w:type="gramEnd"/>
+      <w:r>
+        <w:t>();</w:t>
       </w:r>
     </w:p>
     <w:p>
@@ -3206,7 +3978,17 @@
     </w:p>
     <w:p>
       <w:r>
-        <w:t xml:space="preserve">                return RomanNumeral.M.getArabic();</w:t>
+        <w:t xml:space="preserve">                return </w:t>
+      </w:r>
+      <w:proofErr w:type="spellStart"/>
+      <w:proofErr w:type="gramStart"/>
+      <w:r>
+        <w:t>RomanNumeral.M.getArabic</w:t>
+      </w:r>
+      <w:proofErr w:type="spellEnd"/>
+      <w:proofErr w:type="gramEnd"/>
+      <w:r>
+        <w:t>();</w:t>
       </w:r>
     </w:p>
     <w:p>
@@ -3216,13 +3998,39 @@
     </w:p>
     <w:p>
       <w:r>
-        <w:t xml:space="preserve">                return RomanNumeral.L.getArabic();</w:t>
+        <w:t xml:space="preserve">                return </w:t>
+      </w:r>
+      <w:proofErr w:type="spellStart"/>
+      <w:proofErr w:type="gramStart"/>
+      <w:r>
+        <w:t>RomanNumeral.L.getArabic</w:t>
+      </w:r>
+      <w:proofErr w:type="spellEnd"/>
+      <w:proofErr w:type="gramEnd"/>
+      <w:r>
+        <w:t>();</w:t>
       </w:r>
     </w:p>
     <w:p/>
     <w:p>
       <w:r>
-        <w:t>And lets fix up the enum to contain the rest of the definitions:</w:t>
+        <w:t xml:space="preserve">And </w:t>
+      </w:r>
+      <w:proofErr w:type="gramStart"/>
+      <w:r>
+        <w:t>lets</w:t>
+      </w:r>
+      <w:proofErr w:type="gramEnd"/>
+      <w:r>
+        <w:t xml:space="preserve"> fix up the </w:t>
+      </w:r>
+      <w:proofErr w:type="spellStart"/>
+      <w:r>
+        <w:t>enum</w:t>
+      </w:r>
+      <w:proofErr w:type="spellEnd"/>
+      <w:r>
+        <w:t xml:space="preserve"> to contain the rest of the definitions:</w:t>
       </w:r>
     </w:p>
     <w:p>
@@ -3235,7 +4043,15 @@
         <w:ind w:left="360"/>
       </w:pPr>
       <w:r>
-        <w:t xml:space="preserve">    M(1000, "M"),</w:t>
+        <w:t xml:space="preserve">    </w:t>
+      </w:r>
+      <w:proofErr w:type="gramStart"/>
+      <w:r>
+        <w:t>M(</w:t>
+      </w:r>
+      <w:proofErr w:type="gramEnd"/>
+      <w:r>
+        <w:t>1000, "M"),</w:t>
       </w:r>
     </w:p>
     <w:p>
@@ -3243,7 +4059,15 @@
         <w:ind w:left="360"/>
       </w:pPr>
       <w:r>
-        <w:t xml:space="preserve">    CM(900, "CM"),</w:t>
+        <w:t xml:space="preserve">    </w:t>
+      </w:r>
+      <w:proofErr w:type="gramStart"/>
+      <w:r>
+        <w:t>CM(</w:t>
+      </w:r>
+      <w:proofErr w:type="gramEnd"/>
+      <w:r>
+        <w:t>900, "CM"),</w:t>
       </w:r>
     </w:p>
     <w:p>
@@ -3259,7 +4083,15 @@
         <w:ind w:left="360"/>
       </w:pPr>
       <w:r>
-        <w:t xml:space="preserve">    CD(400,"CD"),</w:t>
+        <w:t xml:space="preserve">    </w:t>
+      </w:r>
+      <w:proofErr w:type="gramStart"/>
+      <w:r>
+        <w:t>CD(</w:t>
+      </w:r>
+      <w:proofErr w:type="gramEnd"/>
+      <w:r>
+        <w:t>400,"CD"),</w:t>
       </w:r>
     </w:p>
     <w:p>
@@ -3267,7 +4099,15 @@
         <w:ind w:left="360"/>
       </w:pPr>
       <w:r>
-        <w:t xml:space="preserve">    C(100, "C"),</w:t>
+        <w:t xml:space="preserve">    </w:t>
+      </w:r>
+      <w:proofErr w:type="gramStart"/>
+      <w:r>
+        <w:t>C(</w:t>
+      </w:r>
+      <w:proofErr w:type="gramEnd"/>
+      <w:r>
+        <w:t>100, "C"),</w:t>
       </w:r>
     </w:p>
     <w:p>
@@ -3275,7 +4115,15 @@
         <w:ind w:left="360"/>
       </w:pPr>
       <w:r>
-        <w:t xml:space="preserve">    XC(90,"XC"),</w:t>
+        <w:t xml:space="preserve">    </w:t>
+      </w:r>
+      <w:proofErr w:type="gramStart"/>
+      <w:r>
+        <w:t>XC(</w:t>
+      </w:r>
+      <w:proofErr w:type="gramEnd"/>
+      <w:r>
+        <w:t>90,"XC"),</w:t>
       </w:r>
     </w:p>
     <w:p>
@@ -3291,7 +4139,15 @@
         <w:ind w:left="360"/>
       </w:pPr>
       <w:r>
-        <w:t xml:space="preserve">    XL(40,"XL"),</w:t>
+        <w:t xml:space="preserve">    </w:t>
+      </w:r>
+      <w:proofErr w:type="gramStart"/>
+      <w:r>
+        <w:t>XL(</w:t>
+      </w:r>
+      <w:proofErr w:type="gramEnd"/>
+      <w:r>
+        <w:t>40,"XL"),</w:t>
       </w:r>
     </w:p>
     <w:p>
@@ -3375,7 +4231,15 @@
         <w:t xml:space="preserve">Slide 25: </w:t>
       </w:r>
       <w:r>
-        <w:t>On To Complex Numbers</w:t>
+        <w:t xml:space="preserve">On </w:t>
+      </w:r>
+      <w:proofErr w:type="gramStart"/>
+      <w:r>
+        <w:t>To</w:t>
+      </w:r>
+      <w:proofErr w:type="gramEnd"/>
+      <w:r>
+        <w:t xml:space="preserve"> Complex Numbers</w:t>
       </w:r>
     </w:p>
     <w:p>
@@ -3428,9 +4292,14 @@
       <w:r>
         <w:tab/>
       </w:r>
+      <w:proofErr w:type="gramStart"/>
       <w:r>
         <w:tab/>
-        <w:t xml:space="preserve">  | 9 |</w:t>
+        <w:t xml:space="preserve">  |</w:t>
+      </w:r>
+      <w:proofErr w:type="gramEnd"/>
+      <w:r>
+        <w:t xml:space="preserve"> 9 |</w:t>
       </w:r>
     </w:p>
     <w:p>
@@ -3483,9 +4352,14 @@
       <w:r>
         <w:t xml:space="preserve">      | MMXIII       </w:t>
       </w:r>
+      <w:proofErr w:type="gramStart"/>
       <w:r>
         <w:tab/>
-        <w:t xml:space="preserve">  | 2013 |</w:t>
+        <w:t xml:space="preserve">  |</w:t>
+      </w:r>
+      <w:proofErr w:type="gramEnd"/>
+      <w:r>
+        <w:t xml:space="preserve"> 2013 |</w:t>
       </w:r>
     </w:p>
     <w:p>
@@ -3500,6 +4374,7 @@
       <w:r>
         <w:t xml:space="preserve"> </w:t>
       </w:r>
+      <w:proofErr w:type="spellStart"/>
       <w:r>
         <w:rPr>
           <w:rFonts w:ascii="Courier New" w:eastAsia="Times New Roman" w:hAnsi="Courier New" w:cs="Courier New"/>
@@ -3509,6 +4384,7 @@
         </w:rPr>
         <w:t>TestRomanNumeralFeatureSteps</w:t>
       </w:r>
+      <w:proofErr w:type="spellEnd"/>
       <w:r>
         <w:t>.</w:t>
       </w:r>
@@ -3529,16 +4405,47 @@
       <w:pPr>
         <w:ind w:left="720"/>
       </w:pPr>
-      <w:r>
-        <w:t>aComplexConversion = new ConversionEntry();</w:t>
+      <w:proofErr w:type="spellStart"/>
+      <w:r>
+        <w:t>aComplexConversion</w:t>
+      </w:r>
+      <w:proofErr w:type="spellEnd"/>
+      <w:r>
+        <w:t xml:space="preserve"> = new </w:t>
+      </w:r>
+      <w:proofErr w:type="spellStart"/>
+      <w:proofErr w:type="gramStart"/>
+      <w:r>
+        <w:t>ConversionEntry</w:t>
+      </w:r>
+      <w:proofErr w:type="spellEnd"/>
+      <w:r>
+        <w:t>(</w:t>
+      </w:r>
+      <w:proofErr w:type="gramEnd"/>
+      <w:r>
+        <w:t>);</w:t>
       </w:r>
     </w:p>
     <w:p>
       <w:pPr>
         <w:ind w:left="720"/>
       </w:pPr>
-      <w:r>
-        <w:t>aComplexConversion.setRomanNumeral(romanNumeral);</w:t>
+      <w:proofErr w:type="spellStart"/>
+      <w:r>
+        <w:t>aComplexConversion.setRomanNumeral</w:t>
+      </w:r>
+      <w:proofErr w:type="spellEnd"/>
+      <w:r>
+        <w:t>(</w:t>
+      </w:r>
+      <w:proofErr w:type="spellStart"/>
+      <w:r>
+        <w:t>romanNumeral</w:t>
+      </w:r>
+      <w:proofErr w:type="spellEnd"/>
+      <w:r>
+        <w:t>);</w:t>
       </w:r>
     </w:p>
     <w:p>
@@ -3546,7 +4453,15 @@
         <w:ind w:left="720"/>
       </w:pPr>
       <w:r>
-        <w:t>//no test done, this is setup for the next step</w:t>
+        <w:t xml:space="preserve">//no test </w:t>
+      </w:r>
+      <w:proofErr w:type="gramStart"/>
+      <w:r>
+        <w:t>done,</w:t>
+      </w:r>
+      <w:proofErr w:type="gramEnd"/>
+      <w:r>
+        <w:t xml:space="preserve"> this is setup for the next step</w:t>
       </w:r>
     </w:p>
     <w:p/>
@@ -3565,8 +4480,8 @@
           <w:color w:val="000000"/>
         </w:rPr>
       </w:pPr>
-      <w:bookmarkStart w:id="0" w:name="_GoBack"/>
-      <w:bookmarkEnd w:id="0"/>
+      <w:proofErr w:type="spellStart"/>
+      <w:proofErr w:type="gramStart"/>
       <w:r>
         <w:rPr>
           <w:rFonts w:ascii="Lucida Console" w:hAnsi="Lucida Console"/>
@@ -3576,12 +4491,22 @@
         </w:rPr>
         <w:t>assertEquals</w:t>
       </w:r>
+      <w:proofErr w:type="spellEnd"/>
       <w:r>
         <w:rPr>
           <w:rFonts w:ascii="Lucida Console" w:hAnsi="Lucida Console"/>
           <w:color w:val="000000"/>
         </w:rPr>
-        <w:t>(Long.</w:t>
+        <w:t>(</w:t>
+      </w:r>
+      <w:proofErr w:type="spellStart"/>
+      <w:proofErr w:type="gramEnd"/>
+      <w:r>
+        <w:rPr>
+          <w:rFonts w:ascii="Lucida Console" w:hAnsi="Lucida Console"/>
+          <w:color w:val="000000"/>
+        </w:rPr>
+        <w:t>Long.</w:t>
       </w:r>
       <w:r>
         <w:rPr>
@@ -3592,12 +4517,29 @@
         </w:rPr>
         <w:t>valueOf</w:t>
       </w:r>
+      <w:proofErr w:type="spellEnd"/>
       <w:r>
         <w:rPr>
           <w:rFonts w:ascii="Lucida Console" w:hAnsi="Lucida Console"/>
           <w:color w:val="000000"/>
         </w:rPr>
-        <w:t>(anArabicNumber), Long.</w:t>
+        <w:t>(</w:t>
+      </w:r>
+      <w:proofErr w:type="spellStart"/>
+      <w:r>
+        <w:rPr>
+          <w:rFonts w:ascii="Lucida Console" w:hAnsi="Lucida Console"/>
+          <w:color w:val="000000"/>
+        </w:rPr>
+        <w:t>anArabicNumber</w:t>
+      </w:r>
+      <w:proofErr w:type="spellEnd"/>
+      <w:r>
+        <w:rPr>
+          <w:rFonts w:ascii="Lucida Console" w:hAnsi="Lucida Console"/>
+          <w:color w:val="000000"/>
+        </w:rPr>
+        <w:t>), Long.</w:t>
       </w:r>
       <w:r>
         <w:rPr>
@@ -3699,6 +4641,7 @@
       <w:r>
         <w:t xml:space="preserve"> to </w:t>
       </w:r>
+      <w:proofErr w:type="spellStart"/>
       <w:r>
         <w:rPr>
           <w:b/>
@@ -3706,6 +4649,7 @@
         </w:rPr>
         <w:t>TestRomanNumeralUnitTests</w:t>
       </w:r>
+      <w:proofErr w:type="spellEnd"/>
       <w:r>
         <w:t>:</w:t>
       </w:r>
@@ -3723,7 +4667,15 @@
         <w:ind w:left="720"/>
       </w:pPr>
       <w:r>
-        <w:t xml:space="preserve">    public void testComplexArabicToRoman () {</w:t>
+        <w:t xml:space="preserve">    public void </w:t>
+      </w:r>
+      <w:proofErr w:type="spellStart"/>
+      <w:r>
+        <w:t>testComplexArabicToRoman</w:t>
+      </w:r>
+      <w:proofErr w:type="spellEnd"/>
+      <w:r>
+        <w:t xml:space="preserve"> () {</w:t>
       </w:r>
     </w:p>
     <w:p>
@@ -3755,50 +4707,9 @@
           <w:szCs w:val="18"/>
         </w:rPr>
         <w:tab/>
-        <w:t>assertEquals</w:t>
-      </w:r>
-      <w:r>
-        <w:rPr>
-          <w:color w:val="000000"/>
-          <w:sz w:val="18"/>
-          <w:szCs w:val="18"/>
-        </w:rPr>
-        <w:t>(</w:t>
-      </w:r>
-      <w:r>
-        <w:rPr>
-          <w:b/>
-          <w:bCs/>
-          <w:color w:val="008000"/>
-          <w:sz w:val="18"/>
-          <w:szCs w:val="18"/>
-        </w:rPr>
-        <w:t>"256 should be the outcome"</w:t>
-      </w:r>
-      <w:r>
-        <w:rPr>
-          <w:color w:val="000000"/>
-          <w:sz w:val="18"/>
-          <w:szCs w:val="18"/>
-        </w:rPr>
-        <w:t xml:space="preserve">, </w:t>
-      </w:r>
-      <w:r>
-        <w:rPr>
-          <w:color w:val="0000FF"/>
-          <w:sz w:val="18"/>
-          <w:szCs w:val="18"/>
-        </w:rPr>
-        <w:t>256</w:t>
-      </w:r>
-      <w:r>
-        <w:rPr>
-          <w:color w:val="000000"/>
-          <w:sz w:val="18"/>
-          <w:szCs w:val="18"/>
-        </w:rPr>
-        <w:t>, RomanNumbers.</w:t>
-      </w:r>
+      </w:r>
+      <w:proofErr w:type="spellStart"/>
+      <w:proofErr w:type="gramStart"/>
       <w:r>
         <w:rPr>
           <w:i/>
@@ -3807,8 +4718,72 @@
           <w:sz w:val="18"/>
           <w:szCs w:val="18"/>
         </w:rPr>
+        <w:t>assertEquals</w:t>
+      </w:r>
+      <w:proofErr w:type="spellEnd"/>
+      <w:r>
+        <w:rPr>
+          <w:color w:val="000000"/>
+          <w:sz w:val="18"/>
+          <w:szCs w:val="18"/>
+        </w:rPr>
+        <w:t>(</w:t>
+      </w:r>
+      <w:proofErr w:type="gramEnd"/>
+      <w:r>
+        <w:rPr>
+          <w:b/>
+          <w:bCs/>
+          <w:color w:val="008000"/>
+          <w:sz w:val="18"/>
+          <w:szCs w:val="18"/>
+        </w:rPr>
+        <w:t>"256 should be the outcome"</w:t>
+      </w:r>
+      <w:r>
+        <w:rPr>
+          <w:color w:val="000000"/>
+          <w:sz w:val="18"/>
+          <w:szCs w:val="18"/>
+        </w:rPr>
+        <w:t xml:space="preserve">, </w:t>
+      </w:r>
+      <w:r>
+        <w:rPr>
+          <w:color w:val="0000FF"/>
+          <w:sz w:val="18"/>
+          <w:szCs w:val="18"/>
+        </w:rPr>
+        <w:t>256</w:t>
+      </w:r>
+      <w:r>
+        <w:rPr>
+          <w:color w:val="000000"/>
+          <w:sz w:val="18"/>
+          <w:szCs w:val="18"/>
+        </w:rPr>
+        <w:t xml:space="preserve">, </w:t>
+      </w:r>
+      <w:proofErr w:type="spellStart"/>
+      <w:r>
+        <w:rPr>
+          <w:color w:val="000000"/>
+          <w:sz w:val="18"/>
+          <w:szCs w:val="18"/>
+        </w:rPr>
+        <w:t>RomanNumbers.</w:t>
+      </w:r>
+      <w:r>
+        <w:rPr>
+          <w:i/>
+          <w:iCs/>
+          <w:color w:val="000000"/>
+          <w:sz w:val="18"/>
+          <w:szCs w:val="18"/>
+        </w:rPr>
         <w:t>toArabic</w:t>
       </w:r>
+      <w:proofErr w:type="spellEnd"/>
       <w:r>
         <w:rPr>
           <w:color w:val="000000"/>
@@ -3853,8 +4828,29 @@
       </w:pPr>
     </w:p>
     <w:p>
-      <w:r>
-        <w:t xml:space="preserve">When I run this test, it now fails – there is not a enum of CCLVI. Now </w:t>
+      <w:pPr>
+        <w:rPr>
+          <w:color w:val="FF0000"/>
+        </w:rPr>
+      </w:pPr>
+      <w:r>
+        <w:t xml:space="preserve">When I run this test, it now fails – there is not </w:t>
+      </w:r>
+      <w:proofErr w:type="gramStart"/>
+      <w:r>
+        <w:t>a</w:t>
+      </w:r>
+      <w:proofErr w:type="gramEnd"/>
+      <w:r>
+        <w:t xml:space="preserve"> </w:t>
+      </w:r>
+      <w:proofErr w:type="spellStart"/>
+      <w:r>
+        <w:t>enum</w:t>
+      </w:r>
+      <w:proofErr w:type="spellEnd"/>
+      <w:r>
+        <w:t xml:space="preserve"> of CCLVI. Now </w:t>
       </w:r>
       <w:r>
         <w:rPr>
@@ -3875,6 +4871,7 @@
       <w:r>
         <w:t xml:space="preserve"> in </w:t>
       </w:r>
+      <w:proofErr w:type="spellStart"/>
       <w:r>
         <w:rPr>
           <w:b/>
@@ -3882,17 +4879,55 @@
         </w:rPr>
         <w:t>RomanNumbers</w:t>
       </w:r>
-      <w:r>
-        <w:t>:</w:t>
-      </w:r>
-    </w:p>
+      <w:proofErr w:type="spellEnd"/>
+      <w:r>
+        <w:t xml:space="preserve">. </w:t>
+      </w:r>
+      <w:bookmarkStart w:id="0" w:name="_GoBack"/>
+      <w:r>
+        <w:rPr>
+          <w:color w:val="FF0000"/>
+        </w:rPr>
+        <w:t>We can confidently and quickly refactor our application because we have an extensive safety net that points out where our changes fail to meet prior specs and designs!</w:t>
+      </w:r>
+    </w:p>
+    <w:bookmarkEnd w:id="0"/>
     <w:p/>
     <w:p>
       <w:pPr>
         <w:ind w:left="720"/>
       </w:pPr>
       <w:r>
-        <w:t>public static long toArabic(String aRomanNumber) throws IllegalArgumentException{</w:t>
+        <w:t xml:space="preserve">public static long </w:t>
+      </w:r>
+      <w:proofErr w:type="spellStart"/>
+      <w:proofErr w:type="gramStart"/>
+      <w:r>
+        <w:t>toArabic</w:t>
+      </w:r>
+      <w:proofErr w:type="spellEnd"/>
+      <w:r>
+        <w:t>(</w:t>
+      </w:r>
+      <w:proofErr w:type="gramEnd"/>
+      <w:r>
+        <w:t xml:space="preserve">String </w:t>
+      </w:r>
+      <w:proofErr w:type="spellStart"/>
+      <w:r>
+        <w:t>aRomanNumber</w:t>
+      </w:r>
+      <w:proofErr w:type="spellEnd"/>
+      <w:r>
+        <w:t xml:space="preserve">) throws </w:t>
+      </w:r>
+      <w:proofErr w:type="spellStart"/>
+      <w:r>
+        <w:t>IllegalArgumentException</w:t>
+      </w:r>
+      <w:proofErr w:type="spellEnd"/>
+      <w:r>
+        <w:t>{</w:t>
       </w:r>
     </w:p>
     <w:p>
@@ -3900,7 +4935,15 @@
         <w:ind w:left="720"/>
       </w:pPr>
       <w:r>
-        <w:t xml:space="preserve">        int arabic = 0;</w:t>
+        <w:t xml:space="preserve">        int </w:t>
+      </w:r>
+      <w:proofErr w:type="spellStart"/>
+      <w:r>
+        <w:t>arabic</w:t>
+      </w:r>
+      <w:proofErr w:type="spellEnd"/>
+      <w:r>
+        <w:t xml:space="preserve"> = 0;</w:t>
       </w:r>
     </w:p>
     <w:p>
@@ -3908,7 +4951,15 @@
         <w:ind w:left="720"/>
       </w:pPr>
       <w:r>
-        <w:t xml:space="preserve">        String romanName;</w:t>
+        <w:t xml:space="preserve">        String </w:t>
+      </w:r>
+      <w:proofErr w:type="spellStart"/>
+      <w:r>
+        <w:t>romanName</w:t>
+      </w:r>
+      <w:proofErr w:type="spellEnd"/>
+      <w:r>
+        <w:t>;</w:t>
       </w:r>
     </w:p>
     <w:p>
@@ -3916,15 +4967,66 @@
         <w:ind w:left="720"/>
       </w:pPr>
       <w:r>
-        <w:t xml:space="preserve">        for (RomanNumeral currentRomanNumber : RomanNumeral.values()) { //Iterate through all of the enums</w:t>
-      </w:r>
+        <w:lastRenderedPageBreak/>
+        <w:t xml:space="preserve">        for (</w:t>
+      </w:r>
+      <w:proofErr w:type="spellStart"/>
+      <w:r>
+        <w:t>RomanNumeral</w:t>
+      </w:r>
+      <w:proofErr w:type="spellEnd"/>
+      <w:r>
+        <w:t xml:space="preserve"> </w:t>
+      </w:r>
+      <w:proofErr w:type="spellStart"/>
+      <w:proofErr w:type="gramStart"/>
+      <w:r>
+        <w:t>currentRomanNumber</w:t>
+      </w:r>
+      <w:proofErr w:type="spellEnd"/>
+      <w:r>
+        <w:t xml:space="preserve"> :</w:t>
+      </w:r>
+      <w:proofErr w:type="gramEnd"/>
+      <w:r>
+        <w:t xml:space="preserve"> </w:t>
+      </w:r>
+      <w:proofErr w:type="spellStart"/>
+      <w:r>
+        <w:t>RomanNumeral.values</w:t>
+      </w:r>
+      <w:proofErr w:type="spellEnd"/>
+      <w:r>
+        <w:t xml:space="preserve">()) { //Iterate through all of the </w:t>
+      </w:r>
+      <w:proofErr w:type="spellStart"/>
+      <w:r>
+        <w:t>enums</w:t>
+      </w:r>
+      <w:proofErr w:type="spellEnd"/>
     </w:p>
     <w:p>
       <w:pPr>
         <w:ind w:left="720"/>
       </w:pPr>
       <w:r>
-        <w:t xml:space="preserve">            romanName = currentRomanNumber.getName();</w:t>
+        <w:t xml:space="preserve">            </w:t>
+      </w:r>
+      <w:proofErr w:type="spellStart"/>
+      <w:r>
+        <w:t>romanName</w:t>
+      </w:r>
+      <w:proofErr w:type="spellEnd"/>
+      <w:r>
+        <w:t xml:space="preserve"> = </w:t>
+      </w:r>
+      <w:proofErr w:type="spellStart"/>
+      <w:r>
+        <w:t>currentRomanNumber.getName</w:t>
+      </w:r>
+      <w:proofErr w:type="spellEnd"/>
+      <w:r>
+        <w:t>();</w:t>
       </w:r>
     </w:p>
     <w:p>
@@ -3932,8 +5034,31 @@
         <w:ind w:left="720"/>
       </w:pPr>
       <w:r>
-        <w:lastRenderedPageBreak/>
-        <w:t xml:space="preserve">            while (aRomanNumber.startsWith(romanName)) {                //We might have many instances of the same letter(s)</w:t>
+        <w:t xml:space="preserve">            while (</w:t>
+      </w:r>
+      <w:proofErr w:type="spellStart"/>
+      <w:r>
+        <w:t>aRomanNumber.startsWith</w:t>
+      </w:r>
+      <w:proofErr w:type="spellEnd"/>
+      <w:r>
+        <w:t>(</w:t>
+      </w:r>
+      <w:proofErr w:type="spellStart"/>
+      <w:r>
+        <w:t>romanName</w:t>
+      </w:r>
+      <w:proofErr w:type="spellEnd"/>
+      <w:r>
+        <w:t xml:space="preserve">)) </w:t>
+      </w:r>
+      <w:proofErr w:type="gramStart"/>
+      <w:r>
+        <w:t xml:space="preserve">{  </w:t>
+      </w:r>
+      <w:proofErr w:type="gramEnd"/>
+      <w:r>
+        <w:t xml:space="preserve">              //We might have many instances of the same letter(s)</w:t>
       </w:r>
     </w:p>
     <w:p>
@@ -3941,7 +5066,31 @@
         <w:ind w:left="720"/>
       </w:pPr>
       <w:r>
-        <w:t xml:space="preserve">                arabic += currentRomanNumber.getArabic();               //based on finding a match, grab the associated value</w:t>
+        <w:t xml:space="preserve">                </w:t>
+      </w:r>
+      <w:proofErr w:type="spellStart"/>
+      <w:r>
+        <w:t>arabic</w:t>
+      </w:r>
+      <w:proofErr w:type="spellEnd"/>
+      <w:r>
+        <w:t xml:space="preserve"> += </w:t>
+      </w:r>
+      <w:proofErr w:type="spellStart"/>
+      <w:r>
+        <w:t>currentRomanNumber.getArabic</w:t>
+      </w:r>
+      <w:proofErr w:type="spellEnd"/>
+      <w:r>
+        <w:t>(</w:t>
+      </w:r>
+      <w:proofErr w:type="gramStart"/>
+      <w:r>
+        <w:t xml:space="preserve">);   </w:t>
+      </w:r>
+      <w:proofErr w:type="gramEnd"/>
+      <w:r>
+        <w:t xml:space="preserve">            //based on finding a match, grab the associated value</w:t>
       </w:r>
     </w:p>
     <w:p>
@@ -3949,7 +5098,31 @@
         <w:ind w:left="720"/>
       </w:pPr>
       <w:r>
-        <w:t xml:space="preserve">                aRomanNumber = aRomanNumber.substring(romanName.length()); //remove the letter(s) we just found</w:t>
+        <w:t xml:space="preserve">                </w:t>
+      </w:r>
+      <w:proofErr w:type="spellStart"/>
+      <w:r>
+        <w:t>aRomanNumber</w:t>
+      </w:r>
+      <w:proofErr w:type="spellEnd"/>
+      <w:r>
+        <w:t xml:space="preserve"> = </w:t>
+      </w:r>
+      <w:proofErr w:type="spellStart"/>
+      <w:r>
+        <w:t>aRomanNumber.substring</w:t>
+      </w:r>
+      <w:proofErr w:type="spellEnd"/>
+      <w:r>
+        <w:t>(</w:t>
+      </w:r>
+      <w:proofErr w:type="spellStart"/>
+      <w:r>
+        <w:t>romanName.length</w:t>
+      </w:r>
+      <w:proofErr w:type="spellEnd"/>
+      <w:r>
+        <w:t>()); //remove the letter(s) we just found</w:t>
       </w:r>
     </w:p>
     <w:p>
@@ -3973,7 +5146,15 @@
         <w:ind w:left="720"/>
       </w:pPr>
       <w:r>
-        <w:t xml:space="preserve">        if (aRomanNumber.length() &gt; 0) {</w:t>
+        <w:t xml:space="preserve">        if (</w:t>
+      </w:r>
+      <w:proofErr w:type="spellStart"/>
+      <w:r>
+        <w:t>aRomanNumber.length</w:t>
+      </w:r>
+      <w:proofErr w:type="spellEnd"/>
+      <w:r>
+        <w:t>() &gt; 0) {</w:t>
       </w:r>
     </w:p>
     <w:p>
@@ -3981,7 +5162,28 @@
         <w:ind w:left="720"/>
       </w:pPr>
       <w:r>
-        <w:t xml:space="preserve">            throw new IllegalArgumentException("Invalid Digit " + aRomanNumber); //if we have anything left over, that is bad</w:t>
+        <w:t xml:space="preserve">            throw new </w:t>
+      </w:r>
+      <w:proofErr w:type="spellStart"/>
+      <w:proofErr w:type="gramStart"/>
+      <w:r>
+        <w:t>IllegalArgumentException</w:t>
+      </w:r>
+      <w:proofErr w:type="spellEnd"/>
+      <w:r>
+        <w:t>(</w:t>
+      </w:r>
+      <w:proofErr w:type="gramEnd"/>
+      <w:r>
+        <w:t xml:space="preserve">"Invalid Digit " + </w:t>
+      </w:r>
+      <w:proofErr w:type="spellStart"/>
+      <w:r>
+        <w:t>aRomanNumber</w:t>
+      </w:r>
+      <w:proofErr w:type="spellEnd"/>
+      <w:r>
+        <w:t>); //if we have anything left over, that is bad</w:t>
       </w:r>
     </w:p>
     <w:p>
@@ -3997,7 +5199,15 @@
         <w:ind w:left="720"/>
       </w:pPr>
       <w:r>
-        <w:t xml:space="preserve">        return arabic;</w:t>
+        <w:t xml:space="preserve">        return </w:t>
+      </w:r>
+      <w:proofErr w:type="spellStart"/>
+      <w:r>
+        <w:t>arabic</w:t>
+      </w:r>
+      <w:proofErr w:type="spellEnd"/>
+      <w:r>
+        <w:t>;</w:t>
       </w:r>
     </w:p>
     <w:p>
@@ -4047,6 +5257,7 @@
       <w:r>
         <w:t xml:space="preserve">Move </w:t>
       </w:r>
+      <w:proofErr w:type="gramStart"/>
       <w:r>
         <w:rPr>
           <w:b/>
@@ -4055,7 +5266,11 @@
         <w:t>all</w:t>
       </w:r>
       <w:r>
-        <w:t xml:space="preserve"> of the error handling specs into th</w:t>
+        <w:t xml:space="preserve"> of</w:t>
+      </w:r>
+      <w:proofErr w:type="gramEnd"/>
+      <w:r>
+        <w:t xml:space="preserve"> the error handling specs into th</w:t>
       </w:r>
       <w:r>
         <w:t>e</w:t>
@@ -4063,12 +5278,21 @@
       <w:r>
         <w:t xml:space="preserve"> </w:t>
       </w:r>
+      <w:proofErr w:type="spellStart"/>
       <w:r>
         <w:rPr>
           <w:b/>
           <w:sz w:val="28"/>
         </w:rPr>
-        <w:t xml:space="preserve">RomanNumeralErrors.feature </w:t>
+        <w:t>RomanNumeralErrors.feature</w:t>
+      </w:r>
+      <w:proofErr w:type="spellEnd"/>
+      <w:r>
+        <w:rPr>
+          <w:b/>
+          <w:sz w:val="28"/>
+        </w:rPr>
+        <w:t xml:space="preserve"> </w:t>
       </w:r>
       <w:r>
         <w:t>file.</w:t>
@@ -4389,7 +5613,17 @@
         <w:ind w:left="360"/>
       </w:pPr>
       <w:r>
-        <w:t xml:space="preserve">    When I ask for a Roman translation of a invalid "&lt;Bad Arabic Numeral&gt;"</w:t>
+        <w:t xml:space="preserve">    When I ask for a Roman translation of </w:t>
+      </w:r>
+      <w:proofErr w:type="spellStart"/>
+      <w:proofErr w:type="gramStart"/>
+      <w:r>
+        <w:t>a</w:t>
+      </w:r>
+      <w:proofErr w:type="spellEnd"/>
+      <w:proofErr w:type="gramEnd"/>
+      <w:r>
+        <w:t xml:space="preserve"> invalid "&lt;Bad Arabic Numeral&gt;"</w:t>
       </w:r>
     </w:p>
     <w:p>
@@ -4397,6 +5631,7 @@
         <w:ind w:left="360"/>
       </w:pPr>
       <w:r>
+        <w:lastRenderedPageBreak/>
         <w:t xml:space="preserve">    Then I get the invalid Arabic error</w:t>
       </w:r>
     </w:p>
@@ -4413,15 +5648,19 @@
         <w:ind w:left="360"/>
       </w:pPr>
       <w:r>
-        <w:t xml:space="preserve">      | Bad Arabic Numeral  |</w:t>
-      </w:r>
+        <w:t xml:space="preserve">      | Bad Arabic </w:t>
+      </w:r>
+      <w:proofErr w:type="gramStart"/>
+      <w:r>
+        <w:t>Numeral  |</w:t>
+      </w:r>
+      <w:proofErr w:type="gramEnd"/>
     </w:p>
     <w:p>
       <w:pPr>
         <w:ind w:left="360"/>
       </w:pPr>
       <w:r>
-        <w:lastRenderedPageBreak/>
         <w:t xml:space="preserve">      | 0                   |</w:t>
       </w:r>
     </w:p>
@@ -4493,8 +5732,26 @@
       <w:r>
         <w:t xml:space="preserve">    </w:t>
       </w:r>
-      <w:r>
-        <w:t>anErrorConversion = new ConversionEntry();</w:t>
+      <w:proofErr w:type="spellStart"/>
+      <w:r>
+        <w:t>anErrorConversion</w:t>
+      </w:r>
+      <w:proofErr w:type="spellEnd"/>
+      <w:r>
+        <w:t xml:space="preserve"> = new </w:t>
+      </w:r>
+      <w:proofErr w:type="spellStart"/>
+      <w:proofErr w:type="gramStart"/>
+      <w:r>
+        <w:t>ConversionEntry</w:t>
+      </w:r>
+      <w:proofErr w:type="spellEnd"/>
+      <w:r>
+        <w:t>(</w:t>
+      </w:r>
+      <w:proofErr w:type="gramEnd"/>
+      <w:r>
+        <w:t>);</w:t>
       </w:r>
     </w:p>
     <w:p>
@@ -4502,7 +5759,23 @@
         <w:ind w:left="360"/>
       </w:pPr>
       <w:r>
-        <w:t xml:space="preserve">    anErrorConversion.setRomanNumeral(romanNumeral);</w:t>
+        <w:t xml:space="preserve">    </w:t>
+      </w:r>
+      <w:proofErr w:type="spellStart"/>
+      <w:r>
+        <w:t>anErrorConversion.setRomanNumeral</w:t>
+      </w:r>
+      <w:proofErr w:type="spellEnd"/>
+      <w:r>
+        <w:t>(</w:t>
+      </w:r>
+      <w:proofErr w:type="spellStart"/>
+      <w:r>
+        <w:t>romanNumeral</w:t>
+      </w:r>
+      <w:proofErr w:type="spellEnd"/>
+      <w:r>
+        <w:t>);</w:t>
       </w:r>
     </w:p>
     <w:p>
@@ -4510,7 +5783,15 @@
         <w:ind w:left="360"/>
       </w:pPr>
       <w:r>
-        <w:t xml:space="preserve">    //no test done, this is setup for the next step</w:t>
+        <w:t xml:space="preserve">    //no test </w:t>
+      </w:r>
+      <w:proofErr w:type="gramStart"/>
+      <w:r>
+        <w:t>done,</w:t>
+      </w:r>
+      <w:proofErr w:type="gramEnd"/>
+      <w:r>
+        <w:t xml:space="preserve"> this is setup for the next step</w:t>
       </w:r>
     </w:p>
     <w:p/>
@@ -4562,7 +5843,17 @@
           <w:szCs w:val="18"/>
         </w:rPr>
         <w:br/>
-        <w:t xml:space="preserve">    RomanNumbers.</w:t>
+        <w:t xml:space="preserve">    </w:t>
+      </w:r>
+      <w:proofErr w:type="spellStart"/>
+      <w:r>
+        <w:rPr>
+          <w:rFonts w:ascii="Lucida Console" w:hAnsi="Lucida Console"/>
+          <w:color w:val="000000"/>
+          <w:sz w:val="18"/>
+          <w:szCs w:val="18"/>
+        </w:rPr>
+        <w:t>RomanNumbers.</w:t>
       </w:r>
       <w:r>
         <w:rPr>
@@ -4575,6 +5866,7 @@
         </w:rPr>
         <w:t>toArabic</w:t>
       </w:r>
+      <w:proofErr w:type="spellEnd"/>
       <w:r>
         <w:rPr>
           <w:rFonts w:ascii="Lucida Console" w:hAnsi="Lucida Console"/>
@@ -4584,6 +5876,7 @@
         </w:rPr>
         <w:t>(</w:t>
       </w:r>
+      <w:proofErr w:type="spellStart"/>
       <w:r>
         <w:rPr>
           <w:rFonts w:ascii="Lucida Console" w:hAnsi="Lucida Console"/>
@@ -4602,7 +5895,17 @@
           <w:sz w:val="18"/>
           <w:szCs w:val="18"/>
         </w:rPr>
-        <w:t>.getRomanNumeral());</w:t>
+        <w:t>.getRomanNumeral</w:t>
+      </w:r>
+      <w:proofErr w:type="spellEnd"/>
+      <w:r>
+        <w:rPr>
+          <w:rFonts w:ascii="Lucida Console" w:hAnsi="Lucida Console"/>
+          <w:color w:val="000000"/>
+          <w:sz w:val="18"/>
+          <w:szCs w:val="18"/>
+        </w:rPr>
+        <w:t>());</w:t>
       </w:r>
       <w:r>
         <w:rPr>
@@ -4643,7 +5946,31 @@
           <w:sz w:val="18"/>
           <w:szCs w:val="18"/>
         </w:rPr>
-        <w:t>"Invalid RomanNumeral, no exception thrown."</w:t>
+        <w:t xml:space="preserve">"Invalid </w:t>
+      </w:r>
+      <w:proofErr w:type="spellStart"/>
+      <w:r>
+        <w:rPr>
+          <w:rFonts w:ascii="Lucida Console" w:hAnsi="Lucida Console"/>
+          <w:b/>
+          <w:bCs/>
+          <w:color w:val="008000"/>
+          <w:sz w:val="18"/>
+          <w:szCs w:val="18"/>
+        </w:rPr>
+        <w:t>RomanNumeral</w:t>
+      </w:r>
+      <w:proofErr w:type="spellEnd"/>
+      <w:r>
+        <w:rPr>
+          <w:rFonts w:ascii="Lucida Console" w:hAnsi="Lucida Console"/>
+          <w:b/>
+          <w:bCs/>
+          <w:color w:val="008000"/>
+          <w:sz w:val="18"/>
+          <w:szCs w:val="18"/>
+        </w:rPr>
+        <w:t>, no exception thrown."</w:t>
       </w:r>
       <w:r>
         <w:rPr>
@@ -4712,7 +6039,27 @@
           <w:sz w:val="18"/>
           <w:szCs w:val="18"/>
         </w:rPr>
-        <w:t>(IllegalArgumentException e) {</w:t>
+        <w:t>(</w:t>
+      </w:r>
+      <w:proofErr w:type="spellStart"/>
+      <w:r>
+        <w:rPr>
+          <w:rFonts w:ascii="Lucida Console" w:hAnsi="Lucida Console"/>
+          <w:color w:val="000000"/>
+          <w:sz w:val="18"/>
+          <w:szCs w:val="18"/>
+        </w:rPr>
+        <w:t>IllegalArgumentException</w:t>
+      </w:r>
+      <w:proofErr w:type="spellEnd"/>
+      <w:r>
+        <w:rPr>
+          <w:rFonts w:ascii="Lucida Console" w:hAnsi="Lucida Console"/>
+          <w:color w:val="000000"/>
+          <w:sz w:val="18"/>
+          <w:szCs w:val="18"/>
+        </w:rPr>
+        <w:t xml:space="preserve"> e) {</w:t>
       </w:r>
       <w:r>
         <w:rPr>
@@ -4844,14 +6191,36 @@
         </w:rPr>
         <w:t xml:space="preserve">public void </w:t>
       </w:r>
-      <w:r>
-        <w:rPr>
-          <w:rFonts w:ascii="Courier New" w:eastAsia="Times New Roman" w:hAnsi="Courier New" w:cs="Courier New"/>
-          <w:color w:val="000000"/>
-          <w:sz w:val="18"/>
-          <w:szCs w:val="18"/>
-        </w:rPr>
-        <w:t>testInvalidRomanNumeralB() {</w:t>
+      <w:proofErr w:type="spellStart"/>
+      <w:proofErr w:type="gramStart"/>
+      <w:r>
+        <w:rPr>
+          <w:rFonts w:ascii="Courier New" w:eastAsia="Times New Roman" w:hAnsi="Courier New" w:cs="Courier New"/>
+          <w:color w:val="000000"/>
+          <w:sz w:val="18"/>
+          <w:szCs w:val="18"/>
+        </w:rPr>
+        <w:t>testInvalidRomanNumeralB</w:t>
+      </w:r>
+      <w:proofErr w:type="spellEnd"/>
+      <w:r>
+        <w:rPr>
+          <w:rFonts w:ascii="Courier New" w:eastAsia="Times New Roman" w:hAnsi="Courier New" w:cs="Courier New"/>
+          <w:color w:val="000000"/>
+          <w:sz w:val="18"/>
+          <w:szCs w:val="18"/>
+        </w:rPr>
+        <w:t>(</w:t>
+      </w:r>
+      <w:proofErr w:type="gramEnd"/>
+      <w:r>
+        <w:rPr>
+          <w:rFonts w:ascii="Courier New" w:eastAsia="Times New Roman" w:hAnsi="Courier New" w:cs="Courier New"/>
+          <w:color w:val="000000"/>
+          <w:sz w:val="18"/>
+          <w:szCs w:val="18"/>
+        </w:rPr>
+        <w:t>) {</w:t>
       </w:r>
       <w:r>
         <w:rPr>
@@ -4891,7 +6260,17 @@
           <w:szCs w:val="18"/>
         </w:rPr>
         <w:br/>
-        <w:t xml:space="preserve">            RomanNumbers.</w:t>
+        <w:t xml:space="preserve">            </w:t>
+      </w:r>
+      <w:proofErr w:type="spellStart"/>
+      <w:r>
+        <w:rPr>
+          <w:rFonts w:ascii="Courier New" w:eastAsia="Times New Roman" w:hAnsi="Courier New" w:cs="Courier New"/>
+          <w:color w:val="000000"/>
+          <w:sz w:val="18"/>
+          <w:szCs w:val="18"/>
+        </w:rPr>
+        <w:t>RomanNumbers.</w:t>
       </w:r>
       <w:r>
         <w:rPr>
@@ -4904,6 +6283,7 @@
         </w:rPr>
         <w:t>toArabic</w:t>
       </w:r>
+      <w:proofErr w:type="spellEnd"/>
       <w:r>
         <w:rPr>
           <w:rFonts w:ascii="Courier New" w:eastAsia="Times New Roman" w:hAnsi="Courier New" w:cs="Courier New"/>
@@ -5021,7 +6401,47 @@
           <w:sz w:val="18"/>
           <w:szCs w:val="18"/>
         </w:rPr>
-        <w:t>(IllegalArgumentException expectedException)</w:t>
+        <w:t>(</w:t>
+      </w:r>
+      <w:proofErr w:type="spellStart"/>
+      <w:r>
+        <w:rPr>
+          <w:rFonts w:ascii="Courier New" w:eastAsia="Times New Roman" w:hAnsi="Courier New" w:cs="Courier New"/>
+          <w:color w:val="000000"/>
+          <w:sz w:val="18"/>
+          <w:szCs w:val="18"/>
+        </w:rPr>
+        <w:t>IllegalArgumentException</w:t>
+      </w:r>
+      <w:proofErr w:type="spellEnd"/>
+      <w:r>
+        <w:rPr>
+          <w:rFonts w:ascii="Courier New" w:eastAsia="Times New Roman" w:hAnsi="Courier New" w:cs="Courier New"/>
+          <w:color w:val="000000"/>
+          <w:sz w:val="18"/>
+          <w:szCs w:val="18"/>
+        </w:rPr>
+        <w:t xml:space="preserve"> </w:t>
+      </w:r>
+      <w:proofErr w:type="spellStart"/>
+      <w:r>
+        <w:rPr>
+          <w:rFonts w:ascii="Courier New" w:eastAsia="Times New Roman" w:hAnsi="Courier New" w:cs="Courier New"/>
+          <w:color w:val="000000"/>
+          <w:sz w:val="18"/>
+          <w:szCs w:val="18"/>
+        </w:rPr>
+        <w:t>expectedException</w:t>
+      </w:r>
+      <w:proofErr w:type="spellEnd"/>
+      <w:r>
+        <w:rPr>
+          <w:rFonts w:ascii="Courier New" w:eastAsia="Times New Roman" w:hAnsi="Courier New" w:cs="Courier New"/>
+          <w:color w:val="000000"/>
+          <w:sz w:val="18"/>
+          <w:szCs w:val="18"/>
+        </w:rPr>
+        <w:t>)</w:t>
       </w:r>
       <w:r>
         <w:rPr>
@@ -5131,13 +6551,33 @@
         </w:rPr>
         <w:t xml:space="preserve">public void </w:t>
       </w:r>
-      <w:r>
-        <w:rPr>
-          <w:color w:val="000000"/>
-          <w:sz w:val="18"/>
-          <w:szCs w:val="18"/>
-        </w:rPr>
-        <w:t>testInvalidRomanNumeralComboVC() {</w:t>
+      <w:proofErr w:type="spellStart"/>
+      <w:proofErr w:type="gramStart"/>
+      <w:r>
+        <w:rPr>
+          <w:color w:val="000000"/>
+          <w:sz w:val="18"/>
+          <w:szCs w:val="18"/>
+        </w:rPr>
+        <w:t>testInvalidRomanNumeralComboVC</w:t>
+      </w:r>
+      <w:proofErr w:type="spellEnd"/>
+      <w:r>
+        <w:rPr>
+          <w:color w:val="000000"/>
+          <w:sz w:val="18"/>
+          <w:szCs w:val="18"/>
+        </w:rPr>
+        <w:t>(</w:t>
+      </w:r>
+      <w:proofErr w:type="gramEnd"/>
+      <w:r>
+        <w:rPr>
+          <w:color w:val="000000"/>
+          <w:sz w:val="18"/>
+          <w:szCs w:val="18"/>
+        </w:rPr>
+        <w:t>) {</w:t>
       </w:r>
       <w:r>
         <w:rPr>
@@ -5173,7 +6613,16 @@
           <w:szCs w:val="18"/>
         </w:rPr>
         <w:br/>
-        <w:t xml:space="preserve">        RomanNumbers.</w:t>
+        <w:t xml:space="preserve">        </w:t>
+      </w:r>
+      <w:proofErr w:type="spellStart"/>
+      <w:r>
+        <w:rPr>
+          <w:color w:val="000000"/>
+          <w:sz w:val="18"/>
+          <w:szCs w:val="18"/>
+        </w:rPr>
+        <w:t>RomanNumbers.</w:t>
       </w:r>
       <w:r>
         <w:rPr>
@@ -5185,6 +6634,7 @@
         </w:rPr>
         <w:t>toArabic</w:t>
       </w:r>
+      <w:proofErr w:type="spellEnd"/>
       <w:r>
         <w:rPr>
           <w:color w:val="000000"/>
@@ -5290,7 +6740,43 @@
           <w:sz w:val="18"/>
           <w:szCs w:val="18"/>
         </w:rPr>
-        <w:t>(IllegalArgumentException expectedException)</w:t>
+        <w:t>(</w:t>
+      </w:r>
+      <w:proofErr w:type="spellStart"/>
+      <w:r>
+        <w:rPr>
+          <w:color w:val="000000"/>
+          <w:sz w:val="18"/>
+          <w:szCs w:val="18"/>
+        </w:rPr>
+        <w:t>IllegalArgumentException</w:t>
+      </w:r>
+      <w:proofErr w:type="spellEnd"/>
+      <w:r>
+        <w:rPr>
+          <w:color w:val="000000"/>
+          <w:sz w:val="18"/>
+          <w:szCs w:val="18"/>
+        </w:rPr>
+        <w:t xml:space="preserve"> </w:t>
+      </w:r>
+      <w:proofErr w:type="spellStart"/>
+      <w:r>
+        <w:rPr>
+          <w:color w:val="000000"/>
+          <w:sz w:val="18"/>
+          <w:szCs w:val="18"/>
+        </w:rPr>
+        <w:t>expectedException</w:t>
+      </w:r>
+      <w:proofErr w:type="spellEnd"/>
+      <w:r>
+        <w:rPr>
+          <w:color w:val="000000"/>
+          <w:sz w:val="18"/>
+          <w:szCs w:val="18"/>
+        </w:rPr>
+        <w:t>)</w:t>
       </w:r>
       <w:r>
         <w:rPr>
@@ -5426,8 +6912,13 @@
         <w:tab/>
       </w:r>
       <w:r>
-        <w:t xml:space="preserve"> | Roman Numeral  |</w:t>
-      </w:r>
+        <w:t xml:space="preserve"> | Roman </w:t>
+      </w:r>
+      <w:proofErr w:type="gramStart"/>
+      <w:r>
+        <w:t>Numeral  |</w:t>
+      </w:r>
+      <w:proofErr w:type="gramEnd"/>
     </w:p>
     <w:p>
       <w:r>
@@ -5460,10 +6951,17 @@
     </w:p>
     <w:p>
       <w:r>
-        <w:t xml:space="preserve">    | 256           | CCLVI  </w:t>
+        <w:t xml:space="preserve">    | 256           | </w:t>
+      </w:r>
+      <w:proofErr w:type="gramStart"/>
+      <w:r>
+        <w:t xml:space="preserve">CCLVI  </w:t>
       </w:r>
       <w:r>
         <w:tab/>
+      </w:r>
+      <w:proofErr w:type="gramEnd"/>
+      <w:r>
         <w:t>|</w:t>
       </w:r>
     </w:p>
@@ -5483,11 +6981,16 @@
     </w:p>
     <w:p>
       <w:r>
-        <w:t xml:space="preserve">    | 1993          | MCMXC</w:t>
+        <w:t xml:space="preserve">    | 1993          | </w:t>
+      </w:r>
+      <w:proofErr w:type="gramStart"/>
+      <w:r>
+        <w:t>MCMXC</w:t>
       </w:r>
       <w:r>
         <w:t>I  |</w:t>
       </w:r>
+      <w:proofErr w:type="gramEnd"/>
     </w:p>
     <w:p/>
     <w:p>
@@ -5497,6 +7000,7 @@
       <w:r>
         <w:t xml:space="preserve"> add the step code to </w:t>
       </w:r>
+      <w:proofErr w:type="spellStart"/>
       <w:r>
         <w:rPr>
           <w:b/>
@@ -5504,6 +7008,7 @@
         </w:rPr>
         <w:t>TestRomanNumeralFeature</w:t>
       </w:r>
+      <w:proofErr w:type="spellEnd"/>
       <w:r>
         <w:rPr>
           <w:sz w:val="28"/>
@@ -5527,8 +7032,26 @@
       <w:r>
         <w:t xml:space="preserve">    </w:t>
       </w:r>
-      <w:r>
-        <w:t>anArabicConversion = new ConversionEntry();</w:t>
+      <w:proofErr w:type="spellStart"/>
+      <w:r>
+        <w:t>anArabicConversion</w:t>
+      </w:r>
+      <w:proofErr w:type="spellEnd"/>
+      <w:r>
+        <w:t xml:space="preserve"> = new </w:t>
+      </w:r>
+      <w:proofErr w:type="spellStart"/>
+      <w:proofErr w:type="gramStart"/>
+      <w:r>
+        <w:t>ConversionEntry</w:t>
+      </w:r>
+      <w:proofErr w:type="spellEnd"/>
+      <w:r>
+        <w:t>(</w:t>
+      </w:r>
+      <w:proofErr w:type="gramEnd"/>
+      <w:r>
+        <w:t>);</w:t>
       </w:r>
     </w:p>
     <w:p>
@@ -5550,7 +7073,15 @@
         <w:ind w:left="720"/>
       </w:pPr>
       <w:r>
-        <w:t xml:space="preserve">    //no test done, this is setup for the next step</w:t>
+        <w:t xml:space="preserve">    //no test </w:t>
+      </w:r>
+      <w:proofErr w:type="gramStart"/>
+      <w:r>
+        <w:t>done,</w:t>
+      </w:r>
+      <w:proofErr w:type="gramEnd"/>
+      <w:r>
+        <w:t xml:space="preserve"> this is setup for the next step</w:t>
       </w:r>
     </w:p>
     <w:p>
@@ -5568,7 +7099,41 @@
         <w:ind w:left="720"/>
       </w:pPr>
       <w:r>
-        <w:t xml:space="preserve"> assertEquals(aRomanNumber, RomanNumbers.toRoman(anArabicConversion.getArabicNumber()));</w:t>
+        <w:t xml:space="preserve"> </w:t>
+      </w:r>
+      <w:proofErr w:type="spellStart"/>
+      <w:proofErr w:type="gramStart"/>
+      <w:r>
+        <w:t>assertEquals</w:t>
+      </w:r>
+      <w:proofErr w:type="spellEnd"/>
+      <w:r>
+        <w:t>(</w:t>
+      </w:r>
+      <w:proofErr w:type="spellStart"/>
+      <w:proofErr w:type="gramEnd"/>
+      <w:r>
+        <w:t>aRomanNumber</w:t>
+      </w:r>
+      <w:proofErr w:type="spellEnd"/>
+      <w:r>
+        <w:t xml:space="preserve">, </w:t>
+      </w:r>
+      <w:proofErr w:type="spellStart"/>
+      <w:r>
+        <w:t>RomanNumbers.toRoman</w:t>
+      </w:r>
+      <w:proofErr w:type="spellEnd"/>
+      <w:r>
+        <w:t>(</w:t>
+      </w:r>
+      <w:proofErr w:type="spellStart"/>
+      <w:r>
+        <w:t>anArabicConversion.getArabicNumber</w:t>
+      </w:r>
+      <w:proofErr w:type="spellEnd"/>
+      <w:r>
+        <w:t>()));</w:t>
       </w:r>
     </w:p>
     <w:p/>
@@ -5592,6 +7157,7 @@
       <w:r>
         <w:t xml:space="preserve">Add this unit test to </w:t>
       </w:r>
+      <w:proofErr w:type="spellStart"/>
       <w:r>
         <w:rPr>
           <w:b/>
@@ -5599,6 +7165,7 @@
         </w:rPr>
         <w:t>TestRomanNumeralUnitTests</w:t>
       </w:r>
+      <w:proofErr w:type="spellEnd"/>
       <w:r>
         <w:t>:</w:t>
       </w:r>
@@ -5617,7 +7184,15 @@
         <w:ind w:left="360"/>
       </w:pPr>
       <w:r>
-        <w:t xml:space="preserve">    public void testArabicToRoman () {</w:t>
+        <w:t xml:space="preserve">    public void </w:t>
+      </w:r>
+      <w:proofErr w:type="spellStart"/>
+      <w:r>
+        <w:t>testArabicToRoman</w:t>
+      </w:r>
+      <w:proofErr w:type="spellEnd"/>
+      <w:r>
+        <w:t xml:space="preserve"> () {</w:t>
       </w:r>
     </w:p>
     <w:p>
@@ -5631,6 +7206,8 @@
           <w:szCs w:val="18"/>
         </w:rPr>
       </w:pPr>
+      <w:proofErr w:type="spellStart"/>
+      <w:proofErr w:type="gramStart"/>
       <w:r>
         <w:rPr>
           <w:i/>
@@ -5641,6 +7218,7 @@
         </w:rPr>
         <w:t>assertEquals</w:t>
       </w:r>
+      <w:proofErr w:type="spellEnd"/>
       <w:r>
         <w:rPr>
           <w:color w:val="000000"/>
@@ -5649,6 +7227,7 @@
         </w:rPr>
         <w:t>(</w:t>
       </w:r>
+      <w:proofErr w:type="gramEnd"/>
       <w:r>
         <w:rPr>
           <w:b/>
@@ -5683,7 +7262,16 @@
           <w:sz w:val="18"/>
           <w:szCs w:val="18"/>
         </w:rPr>
-        <w:t>, RomanNumbers.</w:t>
+        <w:t xml:space="preserve">, </w:t>
+      </w:r>
+      <w:proofErr w:type="spellStart"/>
+      <w:r>
+        <w:rPr>
+          <w:color w:val="000000"/>
+          <w:sz w:val="18"/>
+          <w:szCs w:val="18"/>
+        </w:rPr>
+        <w:t>RomanNumbers.</w:t>
       </w:r>
       <w:r>
         <w:rPr>
@@ -5695,6 +7283,7 @@
         </w:rPr>
         <w:t>toRoman</w:t>
       </w:r>
+      <w:proofErr w:type="spellEnd"/>
       <w:r>
         <w:rPr>
           <w:color w:val="000000"/>
@@ -5727,6 +7316,7 @@
         </w:rPr>
         <w:br/>
       </w:r>
+      <w:proofErr w:type="spellStart"/>
       <w:r>
         <w:rPr>
           <w:i/>
@@ -5737,6 +7327,7 @@
         </w:rPr>
         <w:t>assertEquals</w:t>
       </w:r>
+      <w:proofErr w:type="spellEnd"/>
       <w:r>
         <w:rPr>
           <w:color w:val="000000"/>
@@ -5779,7 +7370,16 @@
           <w:sz w:val="18"/>
           <w:szCs w:val="18"/>
         </w:rPr>
-        <w:t>, RomanNumbers.</w:t>
+        <w:t xml:space="preserve">, </w:t>
+      </w:r>
+      <w:proofErr w:type="spellStart"/>
+      <w:r>
+        <w:rPr>
+          <w:color w:val="000000"/>
+          <w:sz w:val="18"/>
+          <w:szCs w:val="18"/>
+        </w:rPr>
+        <w:t>RomanNumbers.</w:t>
       </w:r>
       <w:r>
         <w:rPr>
@@ -5791,6 +7391,7 @@
         </w:rPr>
         <w:t>toRoman</w:t>
       </w:r>
+      <w:proofErr w:type="spellEnd"/>
       <w:r>
         <w:rPr>
           <w:color w:val="000000"/>
@@ -5845,6 +7446,7 @@
       <w:r>
         <w:t xml:space="preserve">Add the following method to </w:t>
       </w:r>
+      <w:proofErr w:type="spellStart"/>
       <w:r>
         <w:rPr>
           <w:b/>
@@ -5852,6 +7454,7 @@
         </w:rPr>
         <w:t>RomanNumbers</w:t>
       </w:r>
+      <w:proofErr w:type="spellEnd"/>
       <w:r>
         <w:rPr>
           <w:sz w:val="28"/>
@@ -5868,7 +7471,28 @@
         <w:ind w:left="360"/>
       </w:pPr>
       <w:r>
-        <w:t xml:space="preserve">    public static String toRoman(int arabic) {</w:t>
+        <w:t xml:space="preserve">    public static String </w:t>
+      </w:r>
+      <w:proofErr w:type="spellStart"/>
+      <w:proofErr w:type="gramStart"/>
+      <w:r>
+        <w:t>toRoman</w:t>
+      </w:r>
+      <w:proofErr w:type="spellEnd"/>
+      <w:r>
+        <w:t>(</w:t>
+      </w:r>
+      <w:proofErr w:type="gramEnd"/>
+      <w:r>
+        <w:t xml:space="preserve">int </w:t>
+      </w:r>
+      <w:proofErr w:type="spellStart"/>
+      <w:r>
+        <w:t>arabic</w:t>
+      </w:r>
+      <w:proofErr w:type="spellEnd"/>
+      <w:r>
+        <w:t>) {</w:t>
       </w:r>
     </w:p>
     <w:p>
@@ -5876,7 +7500,15 @@
         <w:ind w:left="360"/>
       </w:pPr>
       <w:r>
-        <w:t xml:space="preserve">        StringBuilder result = new StringBuilder();</w:t>
+        <w:t xml:space="preserve">        StringBuilder result = new </w:t>
+      </w:r>
+      <w:proofErr w:type="gramStart"/>
+      <w:r>
+        <w:t>StringBuilder(</w:t>
+      </w:r>
+      <w:proofErr w:type="gramEnd"/>
+      <w:r>
+        <w:t>);</w:t>
       </w:r>
     </w:p>
     <w:p>
@@ -5884,7 +7516,39 @@
         <w:ind w:left="360"/>
       </w:pPr>
       <w:r>
-        <w:t xml:space="preserve">        for (RomanNumeral numeral : RomanNumeral.values()) { //Iterate through all of the enums, large to small</w:t>
+        <w:t xml:space="preserve">        for (</w:t>
+      </w:r>
+      <w:proofErr w:type="spellStart"/>
+      <w:r>
+        <w:t>RomanNumeral</w:t>
+      </w:r>
+      <w:proofErr w:type="spellEnd"/>
+      <w:r>
+        <w:t xml:space="preserve"> </w:t>
+      </w:r>
+      <w:proofErr w:type="gramStart"/>
+      <w:r>
+        <w:t>numeral :</w:t>
+      </w:r>
+      <w:proofErr w:type="gramEnd"/>
+      <w:r>
+        <w:t xml:space="preserve"> </w:t>
+      </w:r>
+      <w:proofErr w:type="spellStart"/>
+      <w:r>
+        <w:t>RomanNumeral.values</w:t>
+      </w:r>
+      <w:proofErr w:type="spellEnd"/>
+      <w:r>
+        <w:t xml:space="preserve">()) { //Iterate through all of the </w:t>
+      </w:r>
+      <w:proofErr w:type="spellStart"/>
+      <w:r>
+        <w:t>enums</w:t>
+      </w:r>
+      <w:proofErr w:type="spellEnd"/>
+      <w:r>
+        <w:t>, large to small</w:t>
       </w:r>
     </w:p>
     <w:p>
@@ -5892,7 +7556,25 @@
         <w:ind w:left="360"/>
       </w:pPr>
       <w:r>
-        <w:t xml:space="preserve">            while (arabic &gt;= numeral.getArabic()) {         //starting with the larger values, subtract them out</w:t>
+        <w:t xml:space="preserve">            while (</w:t>
+      </w:r>
+      <w:proofErr w:type="spellStart"/>
+      <w:r>
+        <w:t>arabic</w:t>
+      </w:r>
+      <w:proofErr w:type="spellEnd"/>
+      <w:r>
+        <w:t xml:space="preserve"> &gt;= </w:t>
+      </w:r>
+      <w:proofErr w:type="spellStart"/>
+      <w:proofErr w:type="gramStart"/>
+      <w:r>
+        <w:t>numeral.getArabic</w:t>
+      </w:r>
+      <w:proofErr w:type="spellEnd"/>
+      <w:proofErr w:type="gramEnd"/>
+      <w:r>
+        <w:t>()) {         //starting with the larger values, subtract them out</w:t>
       </w:r>
     </w:p>
     <w:p>
@@ -5900,7 +7582,25 @@
         <w:ind w:left="360"/>
       </w:pPr>
       <w:r>
-        <w:t xml:space="preserve">                arabic -= numeral.getArabic();              //reduce number with matching number</w:t>
+        <w:t xml:space="preserve">                </w:t>
+      </w:r>
+      <w:proofErr w:type="spellStart"/>
+      <w:r>
+        <w:t>arabic</w:t>
+      </w:r>
+      <w:proofErr w:type="spellEnd"/>
+      <w:r>
+        <w:t xml:space="preserve"> -= </w:t>
+      </w:r>
+      <w:proofErr w:type="spellStart"/>
+      <w:proofErr w:type="gramStart"/>
+      <w:r>
+        <w:t>numeral.getArabic</w:t>
+      </w:r>
+      <w:proofErr w:type="spellEnd"/>
+      <w:proofErr w:type="gramEnd"/>
+      <w:r>
+        <w:t>();              //reduce number with matching number</w:t>
       </w:r>
     </w:p>
     <w:p>
@@ -5908,7 +7608,17 @@
         <w:ind w:left="360"/>
       </w:pPr>
       <w:r>
-        <w:t xml:space="preserve">                result.append(numeral.name());              //append found roman value</w:t>
+        <w:t xml:space="preserve">                </w:t>
+      </w:r>
+      <w:proofErr w:type="spellStart"/>
+      <w:proofErr w:type="gramStart"/>
+      <w:r>
+        <w:t>result.append</w:t>
+      </w:r>
+      <w:proofErr w:type="spellEnd"/>
+      <w:proofErr w:type="gramEnd"/>
+      <w:r>
+        <w:t>(numeral.name());              //append found roman value</w:t>
       </w:r>
     </w:p>
     <w:p>
@@ -5932,7 +7642,17 @@
         <w:ind w:left="360"/>
       </w:pPr>
       <w:r>
-        <w:t xml:space="preserve">        return result.toString();</w:t>
+        <w:t xml:space="preserve">        return </w:t>
+      </w:r>
+      <w:proofErr w:type="spellStart"/>
+      <w:proofErr w:type="gramStart"/>
+      <w:r>
+        <w:t>result.toString</w:t>
+      </w:r>
+      <w:proofErr w:type="spellEnd"/>
+      <w:proofErr w:type="gramEnd"/>
+      <w:r>
+        <w:t>();</w:t>
       </w:r>
     </w:p>
     <w:p>
@@ -5985,10 +7705,17 @@
         <w:ind w:left="360"/>
       </w:pPr>
       <w:r>
-        <w:t xml:space="preserve">    | 1993          | MCMXCIII  </w:t>
+        <w:t xml:space="preserve">    | 1993          | </w:t>
+      </w:r>
+      <w:proofErr w:type="gramStart"/>
+      <w:r>
+        <w:t xml:space="preserve">MCMXCIII  </w:t>
       </w:r>
       <w:r>
         <w:tab/>
+      </w:r>
+      <w:proofErr w:type="gramEnd"/>
+      <w:r>
         <w:t>|</w:t>
       </w:r>
     </w:p>
@@ -6025,6 +7752,8 @@
       <w:r>
         <w:t xml:space="preserve">Add step test code to </w:t>
       </w:r>
+      <w:proofErr w:type="spellStart"/>
+      <w:proofErr w:type="gramStart"/>
       <w:r>
         <w:rPr>
           <w:b/>
@@ -6032,6 +7761,7 @@
         </w:rPr>
         <w:t>TestRomanNumeralFeatureSteps</w:t>
       </w:r>
+      <w:proofErr w:type="spellEnd"/>
       <w:r>
         <w:rPr>
           <w:sz w:val="28"/>
@@ -6041,6 +7771,7 @@
       <w:r>
         <w:t>:</w:t>
       </w:r>
+      <w:proofErr w:type="gramEnd"/>
     </w:p>
     <w:p/>
     <w:p>
@@ -6082,6 +7813,7 @@
         </w:rPr>
         <w:br/>
       </w:r>
+      <w:proofErr w:type="spellStart"/>
       <w:r>
         <w:rPr>
           <w:rFonts w:ascii="Lucida Console" w:hAnsi="Lucida Console"/>
@@ -6091,7 +7823,19 @@
           <w:sz w:val="21"/>
           <w:szCs w:val="21"/>
         </w:rPr>
-        <w:t xml:space="preserve">anArabicConversion </w:t>
+        <w:t>anArabicConversion</w:t>
+      </w:r>
+      <w:proofErr w:type="spellEnd"/>
+      <w:r>
+        <w:rPr>
+          <w:rFonts w:ascii="Lucida Console" w:hAnsi="Lucida Console"/>
+          <w:b/>
+          <w:bCs/>
+          <w:color w:val="660E7A"/>
+          <w:sz w:val="21"/>
+          <w:szCs w:val="21"/>
+        </w:rPr>
+        <w:t xml:space="preserve"> </w:t>
       </w:r>
       <w:r>
         <w:rPr>
@@ -6113,6 +7857,7 @@
         </w:rPr>
         <w:t xml:space="preserve">new </w:t>
       </w:r>
+      <w:proofErr w:type="spellStart"/>
       <w:r>
         <w:rPr>
           <w:rFonts w:ascii="Lucida Console" w:hAnsi="Lucida Console"/>
@@ -6120,7 +7865,17 @@
           <w:sz w:val="21"/>
           <w:szCs w:val="21"/>
         </w:rPr>
-        <w:t>ConversionEntry();</w:t>
+        <w:t>ConversionEntry</w:t>
+      </w:r>
+      <w:proofErr w:type="spellEnd"/>
+      <w:r>
+        <w:rPr>
+          <w:rFonts w:ascii="Lucida Console" w:hAnsi="Lucida Console"/>
+          <w:color w:val="000000"/>
+          <w:sz w:val="21"/>
+          <w:szCs w:val="21"/>
+        </w:rPr>
+        <w:t>();</w:t>
       </w:r>
       <w:r>
         <w:rPr>
@@ -6189,7 +7944,31 @@
           <w:sz w:val="21"/>
           <w:szCs w:val="21"/>
         </w:rPr>
-        <w:t>//no test done, this is setup for the next step</w:t>
+        <w:t xml:space="preserve">//no test </w:t>
+      </w:r>
+      <w:proofErr w:type="gramStart"/>
+      <w:r>
+        <w:rPr>
+          <w:rFonts w:ascii="Lucida Console" w:hAnsi="Lucida Console"/>
+          <w:i/>
+          <w:iCs/>
+          <w:color w:val="808080"/>
+          <w:sz w:val="21"/>
+          <w:szCs w:val="21"/>
+        </w:rPr>
+        <w:t>done,</w:t>
+      </w:r>
+      <w:proofErr w:type="gramEnd"/>
+      <w:r>
+        <w:rPr>
+          <w:rFonts w:ascii="Lucida Console" w:hAnsi="Lucida Console"/>
+          <w:i/>
+          <w:iCs/>
+          <w:color w:val="808080"/>
+          <w:sz w:val="21"/>
+          <w:szCs w:val="21"/>
+        </w:rPr>
+        <w:t xml:space="preserve"> this is setup for the next step</w:t>
       </w:r>
     </w:p>
     <w:p>
@@ -6285,7 +8064,17 @@
           <w:szCs w:val="18"/>
         </w:rPr>
         <w:br/>
-        <w:t xml:space="preserve">        RomanNumbers.</w:t>
+        <w:t xml:space="preserve">        </w:t>
+      </w:r>
+      <w:proofErr w:type="spellStart"/>
+      <w:r>
+        <w:rPr>
+          <w:rFonts w:ascii="Courier New" w:eastAsia="Times New Roman" w:hAnsi="Courier New" w:cs="Courier New"/>
+          <w:color w:val="000000"/>
+          <w:sz w:val="18"/>
+          <w:szCs w:val="18"/>
+        </w:rPr>
+        <w:t>RomanNumbers.</w:t>
       </w:r>
       <w:r>
         <w:rPr>
@@ -6298,6 +8087,7 @@
         </w:rPr>
         <w:t>toRoman</w:t>
       </w:r>
+      <w:proofErr w:type="spellEnd"/>
       <w:r>
         <w:rPr>
           <w:rFonts w:ascii="Courier New" w:eastAsia="Times New Roman" w:hAnsi="Courier New" w:cs="Courier New"/>
@@ -6307,6 +8097,7 @@
         </w:rPr>
         <w:t>(</w:t>
       </w:r>
+      <w:proofErr w:type="spellStart"/>
       <w:r>
         <w:rPr>
           <w:rFonts w:ascii="Courier New" w:eastAsia="Times New Roman" w:hAnsi="Courier New" w:cs="Courier New"/>
@@ -6325,7 +8116,17 @@
           <w:sz w:val="18"/>
           <w:szCs w:val="18"/>
         </w:rPr>
-        <w:t>.getArabicNumber());</w:t>
+        <w:t>.getArabicNumber</w:t>
+      </w:r>
+      <w:proofErr w:type="spellEnd"/>
+      <w:r>
+        <w:rPr>
+          <w:rFonts w:ascii="Courier New" w:eastAsia="Times New Roman" w:hAnsi="Courier New" w:cs="Courier New"/>
+          <w:color w:val="000000"/>
+          <w:sz w:val="18"/>
+          <w:szCs w:val="18"/>
+        </w:rPr>
+        <w:t>());</w:t>
       </w:r>
       <w:r>
         <w:rPr>
@@ -6337,6 +8138,7 @@
         <w:br/>
         <w:t xml:space="preserve">        </w:t>
       </w:r>
+      <w:proofErr w:type="gramStart"/>
       <w:r>
         <w:rPr>
           <w:rFonts w:ascii="Courier New" w:eastAsia="Times New Roman" w:hAnsi="Courier New" w:cs="Courier New"/>
@@ -6357,6 +8159,7 @@
         </w:rPr>
         <w:t>(</w:t>
       </w:r>
+      <w:proofErr w:type="gramEnd"/>
       <w:r>
         <w:rPr>
           <w:rFonts w:ascii="Courier New" w:eastAsia="Times New Roman" w:hAnsi="Courier New" w:cs="Courier New"/>
@@ -6415,7 +8218,27 @@
           <w:sz w:val="18"/>
           <w:szCs w:val="18"/>
         </w:rPr>
-        <w:t>(IllegalArgumentException e) {</w:t>
+        <w:t>(</w:t>
+      </w:r>
+      <w:proofErr w:type="spellStart"/>
+      <w:r>
+        <w:rPr>
+          <w:rFonts w:ascii="Courier New" w:eastAsia="Times New Roman" w:hAnsi="Courier New" w:cs="Courier New"/>
+          <w:color w:val="000000"/>
+          <w:sz w:val="18"/>
+          <w:szCs w:val="18"/>
+        </w:rPr>
+        <w:t>IllegalArgumentException</w:t>
+      </w:r>
+      <w:proofErr w:type="spellEnd"/>
+      <w:r>
+        <w:rPr>
+          <w:rFonts w:ascii="Courier New" w:eastAsia="Times New Roman" w:hAnsi="Courier New" w:cs="Courier New"/>
+          <w:color w:val="000000"/>
+          <w:sz w:val="18"/>
+          <w:szCs w:val="18"/>
+        </w:rPr>
+        <w:t xml:space="preserve"> e) {</w:t>
       </w:r>
       <w:r>
         <w:rPr>
@@ -6514,6 +8337,7 @@
       <w:r>
         <w:t xml:space="preserve">Add a unit test in </w:t>
       </w:r>
+      <w:proofErr w:type="spellStart"/>
       <w:r>
         <w:rPr>
           <w:b/>
@@ -6521,6 +8345,7 @@
         </w:rPr>
         <w:t>TestRomanNumeralUnitTests</w:t>
       </w:r>
+      <w:proofErr w:type="spellEnd"/>
       <w:r>
         <w:rPr>
           <w:sz w:val="28"/>
@@ -6545,7 +8370,20 @@
         <w:ind w:left="360"/>
       </w:pPr>
       <w:r>
-        <w:t xml:space="preserve">    public void testInvalidRomanNumeralOne() {</w:t>
+        <w:t xml:space="preserve">    public void </w:t>
+      </w:r>
+      <w:proofErr w:type="spellStart"/>
+      <w:proofErr w:type="gramStart"/>
+      <w:r>
+        <w:t>testInvalidRomanNumeralOne</w:t>
+      </w:r>
+      <w:proofErr w:type="spellEnd"/>
+      <w:r>
+        <w:t>(</w:t>
+      </w:r>
+      <w:proofErr w:type="gramEnd"/>
+      <w:r>
+        <w:t>) {</w:t>
       </w:r>
     </w:p>
     <w:p>
@@ -6561,7 +8399,15 @@
         <w:ind w:left="360"/>
       </w:pPr>
       <w:r>
-        <w:t xml:space="preserve">            RomanNumbers.toRoman(0);</w:t>
+        <w:t xml:space="preserve">            </w:t>
+      </w:r>
+      <w:proofErr w:type="spellStart"/>
+      <w:r>
+        <w:t>RomanNumbers.toRoman</w:t>
+      </w:r>
+      <w:proofErr w:type="spellEnd"/>
+      <w:r>
+        <w:t>(0);</w:t>
       </w:r>
     </w:p>
     <w:p>
@@ -6569,7 +8415,15 @@
         <w:ind w:left="360"/>
       </w:pPr>
       <w:r>
-        <w:t xml:space="preserve">            fail("Only numbers between 1 and 3999 is supported.");</w:t>
+        <w:t xml:space="preserve">            </w:t>
+      </w:r>
+      <w:proofErr w:type="gramStart"/>
+      <w:r>
+        <w:t>fail(</w:t>
+      </w:r>
+      <w:proofErr w:type="gramEnd"/>
+      <w:r>
+        <w:t>"Only numbers between 1 and 3999 is supported.");</w:t>
       </w:r>
     </w:p>
     <w:p>
@@ -6585,7 +8439,23 @@
         <w:ind w:left="360"/>
       </w:pPr>
       <w:r>
-        <w:t xml:space="preserve">        catch (IllegalArgumentException expectedException)</w:t>
+        <w:t xml:space="preserve">        catch (</w:t>
+      </w:r>
+      <w:proofErr w:type="spellStart"/>
+      <w:r>
+        <w:t>IllegalArgumentException</w:t>
+      </w:r>
+      <w:proofErr w:type="spellEnd"/>
+      <w:r>
+        <w:t xml:space="preserve"> </w:t>
+      </w:r>
+      <w:proofErr w:type="spellStart"/>
+      <w:r>
+        <w:t>expectedException</w:t>
+      </w:r>
+      <w:proofErr w:type="spellEnd"/>
+      <w:r>
+        <w:t>)</w:t>
       </w:r>
     </w:p>
     <w:p>
@@ -6615,7 +8485,15 @@
     <w:p/>
     <w:p>
       <w:r>
-        <w:t>This test fails, we should have seen an exception. So let</w:t>
+        <w:t xml:space="preserve">This test fails, we should have seen an exception. </w:t>
+      </w:r>
+      <w:proofErr w:type="gramStart"/>
+      <w:r>
+        <w:t>So</w:t>
+      </w:r>
+      <w:proofErr w:type="gramEnd"/>
+      <w:r>
+        <w:t xml:space="preserve"> let</w:t>
       </w:r>
       <w:r>
         <w:t>’</w:t>
@@ -6626,6 +8504,7 @@
       <w:r>
         <w:t xml:space="preserve"> in </w:t>
       </w:r>
+      <w:proofErr w:type="spellStart"/>
       <w:r>
         <w:rPr>
           <w:b/>
@@ -6633,6 +8512,7 @@
         </w:rPr>
         <w:t>RomanNumbers</w:t>
       </w:r>
+      <w:proofErr w:type="spellEnd"/>
       <w:r>
         <w:t>:</w:t>
       </w:r>
@@ -6730,8 +8610,30 @@
           <w:sz w:val="18"/>
           <w:szCs w:val="18"/>
         </w:rPr>
-        <w:t>String toRoman(</w:t>
-      </w:r>
+        <w:t xml:space="preserve">String </w:t>
+      </w:r>
+      <w:proofErr w:type="spellStart"/>
+      <w:proofErr w:type="gramStart"/>
+      <w:r>
+        <w:rPr>
+          <w:rFonts w:ascii="Courier New" w:eastAsia="Times New Roman" w:hAnsi="Courier New" w:cs="Courier New"/>
+          <w:color w:val="000000"/>
+          <w:sz w:val="18"/>
+          <w:szCs w:val="18"/>
+        </w:rPr>
+        <w:t>toRoman</w:t>
+      </w:r>
+      <w:proofErr w:type="spellEnd"/>
+      <w:r>
+        <w:rPr>
+          <w:rFonts w:ascii="Courier New" w:eastAsia="Times New Roman" w:hAnsi="Courier New" w:cs="Courier New"/>
+          <w:color w:val="000000"/>
+          <w:sz w:val="18"/>
+          <w:szCs w:val="18"/>
+        </w:rPr>
+        <w:t>(</w:t>
+      </w:r>
+      <w:proofErr w:type="gramEnd"/>
       <w:r>
         <w:rPr>
           <w:rFonts w:ascii="Courier New" w:eastAsia="Times New Roman" w:hAnsi="Courier New" w:cs="Courier New"/>
@@ -6743,14 +8645,25 @@
         </w:rPr>
         <w:t xml:space="preserve">int </w:t>
       </w:r>
-      <w:r>
-        <w:rPr>
-          <w:rFonts w:ascii="Courier New" w:eastAsia="Times New Roman" w:hAnsi="Courier New" w:cs="Courier New"/>
-          <w:color w:val="000000"/>
-          <w:sz w:val="18"/>
-          <w:szCs w:val="18"/>
-        </w:rPr>
-        <w:t>arabic)</w:t>
+      <w:proofErr w:type="spellStart"/>
+      <w:r>
+        <w:rPr>
+          <w:rFonts w:ascii="Courier New" w:eastAsia="Times New Roman" w:hAnsi="Courier New" w:cs="Courier New"/>
+          <w:color w:val="000000"/>
+          <w:sz w:val="18"/>
+          <w:szCs w:val="18"/>
+        </w:rPr>
+        <w:t>arabic</w:t>
+      </w:r>
+      <w:proofErr w:type="spellEnd"/>
+      <w:r>
+        <w:rPr>
+          <w:rFonts w:ascii="Courier New" w:eastAsia="Times New Roman" w:hAnsi="Courier New" w:cs="Courier New"/>
+          <w:color w:val="000000"/>
+          <w:sz w:val="18"/>
+          <w:szCs w:val="18"/>
+        </w:rPr>
+        <w:t>)</w:t>
       </w:r>
       <w:r>
         <w:rPr>
@@ -6763,14 +8676,25 @@
         </w:rPr>
         <w:t xml:space="preserve">throws </w:t>
       </w:r>
-      <w:r>
-        <w:rPr>
-          <w:rFonts w:ascii="Courier New" w:eastAsia="Times New Roman" w:hAnsi="Courier New" w:cs="Courier New"/>
-          <w:color w:val="000000"/>
-          <w:sz w:val="18"/>
-          <w:szCs w:val="18"/>
-        </w:rPr>
-        <w:t>IllegalArgumentException {</w:t>
+      <w:proofErr w:type="spellStart"/>
+      <w:r>
+        <w:rPr>
+          <w:rFonts w:ascii="Courier New" w:eastAsia="Times New Roman" w:hAnsi="Courier New" w:cs="Courier New"/>
+          <w:color w:val="000000"/>
+          <w:sz w:val="18"/>
+          <w:szCs w:val="18"/>
+        </w:rPr>
+        <w:t>IllegalArgumentException</w:t>
+      </w:r>
+      <w:proofErr w:type="spellEnd"/>
+      <w:r>
+        <w:rPr>
+          <w:rFonts w:ascii="Courier New" w:eastAsia="Times New Roman" w:hAnsi="Courier New" w:cs="Courier New"/>
+          <w:color w:val="000000"/>
+          <w:sz w:val="18"/>
+          <w:szCs w:val="18"/>
+        </w:rPr>
+        <w:t xml:space="preserve"> {</w:t>
       </w:r>
     </w:p>
     <w:p>
@@ -6839,7 +8763,27 @@
           <w:sz w:val="18"/>
           <w:szCs w:val="18"/>
         </w:rPr>
-        <w:t xml:space="preserve">(arabic &lt; </w:t>
+        <w:t>(</w:t>
+      </w:r>
+      <w:proofErr w:type="spellStart"/>
+      <w:r>
+        <w:rPr>
+          <w:rFonts w:ascii="Courier New" w:eastAsia="Times New Roman" w:hAnsi="Courier New" w:cs="Courier New"/>
+          <w:color w:val="000000"/>
+          <w:sz w:val="18"/>
+          <w:szCs w:val="18"/>
+        </w:rPr>
+        <w:t>arabic</w:t>
+      </w:r>
+      <w:proofErr w:type="spellEnd"/>
+      <w:r>
+        <w:rPr>
+          <w:rFonts w:ascii="Courier New" w:eastAsia="Times New Roman" w:hAnsi="Courier New" w:cs="Courier New"/>
+          <w:color w:val="000000"/>
+          <w:sz w:val="18"/>
+          <w:szCs w:val="18"/>
+        </w:rPr>
+        <w:t xml:space="preserve"> &lt; </w:t>
       </w:r>
       <w:r>
         <w:rPr>
@@ -6861,7 +8805,27 @@
           <w:sz w:val="18"/>
           <w:szCs w:val="18"/>
         </w:rPr>
-        <w:t xml:space="preserve">|| arabic &gt; </w:t>
+        <w:t xml:space="preserve">|| </w:t>
+      </w:r>
+      <w:proofErr w:type="spellStart"/>
+      <w:r>
+        <w:rPr>
+          <w:rFonts w:ascii="Courier New" w:eastAsia="Times New Roman" w:hAnsi="Courier New" w:cs="Courier New"/>
+          <w:color w:val="000000"/>
+          <w:sz w:val="18"/>
+          <w:szCs w:val="18"/>
+        </w:rPr>
+        <w:t>arabic</w:t>
+      </w:r>
+      <w:proofErr w:type="spellEnd"/>
+      <w:r>
+        <w:rPr>
+          <w:rFonts w:ascii="Courier New" w:eastAsia="Times New Roman" w:hAnsi="Courier New" w:cs="Courier New"/>
+          <w:color w:val="000000"/>
+          <w:sz w:val="18"/>
+          <w:szCs w:val="18"/>
+        </w:rPr>
+        <w:t xml:space="preserve"> &gt; </w:t>
       </w:r>
       <w:r>
         <w:rPr>
@@ -6906,14 +8870,35 @@
         </w:rPr>
         <w:t xml:space="preserve">throw new </w:t>
       </w:r>
-      <w:r>
-        <w:rPr>
-          <w:rFonts w:ascii="Courier New" w:eastAsia="Times New Roman" w:hAnsi="Courier New" w:cs="Courier New"/>
-          <w:color w:val="000000"/>
-          <w:sz w:val="18"/>
-          <w:szCs w:val="18"/>
-        </w:rPr>
-        <w:t>IllegalArgumentException(String.</w:t>
+      <w:proofErr w:type="spellStart"/>
+      <w:r>
+        <w:rPr>
+          <w:rFonts w:ascii="Courier New" w:eastAsia="Times New Roman" w:hAnsi="Courier New" w:cs="Courier New"/>
+          <w:color w:val="000000"/>
+          <w:sz w:val="18"/>
+          <w:szCs w:val="18"/>
+        </w:rPr>
+        <w:t>IllegalArgumentException</w:t>
+      </w:r>
+      <w:proofErr w:type="spellEnd"/>
+      <w:r>
+        <w:rPr>
+          <w:rFonts w:ascii="Courier New" w:eastAsia="Times New Roman" w:hAnsi="Courier New" w:cs="Courier New"/>
+          <w:color w:val="000000"/>
+          <w:sz w:val="18"/>
+          <w:szCs w:val="18"/>
+        </w:rPr>
+        <w:t>(</w:t>
+      </w:r>
+      <w:proofErr w:type="spellStart"/>
+      <w:r>
+        <w:rPr>
+          <w:rFonts w:ascii="Courier New" w:eastAsia="Times New Roman" w:hAnsi="Courier New" w:cs="Courier New"/>
+          <w:color w:val="000000"/>
+          <w:sz w:val="18"/>
+          <w:szCs w:val="18"/>
+        </w:rPr>
+        <w:t>String.</w:t>
       </w:r>
       <w:r>
         <w:rPr>
@@ -6926,6 +8911,7 @@
         </w:rPr>
         <w:t>format</w:t>
       </w:r>
+      <w:proofErr w:type="spellEnd"/>
       <w:r>
         <w:rPr>
           <w:rFonts w:ascii="Courier New" w:eastAsia="Times New Roman" w:hAnsi="Courier New" w:cs="Courier New"/>
@@ -7106,7 +9092,37 @@
           <w:sz w:val="18"/>
           <w:szCs w:val="18"/>
         </w:rPr>
-        <w:t>(RomanNumeral numeral : RomanNumeral.</w:t>
+        <w:t>(</w:t>
+      </w:r>
+      <w:proofErr w:type="spellStart"/>
+      <w:r>
+        <w:rPr>
+          <w:rFonts w:ascii="Courier New" w:eastAsia="Times New Roman" w:hAnsi="Courier New" w:cs="Courier New"/>
+          <w:color w:val="000000"/>
+          <w:sz w:val="18"/>
+          <w:szCs w:val="18"/>
+        </w:rPr>
+        <w:t>RomanNumeral</w:t>
+      </w:r>
+      <w:proofErr w:type="spellEnd"/>
+      <w:r>
+        <w:rPr>
+          <w:rFonts w:ascii="Courier New" w:eastAsia="Times New Roman" w:hAnsi="Courier New" w:cs="Courier New"/>
+          <w:color w:val="000000"/>
+          <w:sz w:val="18"/>
+          <w:szCs w:val="18"/>
+        </w:rPr>
+        <w:t xml:space="preserve"> numeral : </w:t>
+      </w:r>
+      <w:proofErr w:type="spellStart"/>
+      <w:r>
+        <w:rPr>
+          <w:rFonts w:ascii="Courier New" w:eastAsia="Times New Roman" w:hAnsi="Courier New" w:cs="Courier New"/>
+          <w:color w:val="000000"/>
+          <w:sz w:val="18"/>
+          <w:szCs w:val="18"/>
+        </w:rPr>
+        <w:t>RomanNumeral.</w:t>
       </w:r>
       <w:r>
         <w:rPr>
@@ -7119,6 +9135,7 @@
         </w:rPr>
         <w:t>values</w:t>
       </w:r>
+      <w:proofErr w:type="spellEnd"/>
       <w:r>
         <w:rPr>
           <w:rFonts w:ascii="Courier New" w:eastAsia="Times New Roman" w:hAnsi="Courier New" w:cs="Courier New"/>
@@ -7137,8 +9154,9 @@
           <w:sz w:val="18"/>
           <w:szCs w:val="18"/>
         </w:rPr>
-        <w:t>//Iterate through all of the enums, large to small</w:t>
-      </w:r>
+        <w:t xml:space="preserve">//Iterate through all of the </w:t>
+      </w:r>
+      <w:proofErr w:type="spellStart"/>
       <w:r>
         <w:rPr>
           <w:rFonts w:ascii="Courier New" w:eastAsia="Times New Roman" w:hAnsi="Courier New" w:cs="Courier New"/>
@@ -7148,29 +9166,9 @@
           <w:sz w:val="18"/>
           <w:szCs w:val="18"/>
         </w:rPr>
-        <w:br/>
-        <w:t xml:space="preserve">        </w:t>
-      </w:r>
-      <w:r>
-        <w:rPr>
-          <w:rFonts w:ascii="Courier New" w:eastAsia="Times New Roman" w:hAnsi="Courier New" w:cs="Courier New"/>
-          <w:b/>
-          <w:bCs/>
-          <w:color w:val="000080"/>
-          <w:sz w:val="18"/>
-          <w:szCs w:val="18"/>
-        </w:rPr>
-        <w:t xml:space="preserve">while </w:t>
-      </w:r>
-      <w:r>
-        <w:rPr>
-          <w:rFonts w:ascii="Courier New" w:eastAsia="Times New Roman" w:hAnsi="Courier New" w:cs="Courier New"/>
-          <w:color w:val="000000"/>
-          <w:sz w:val="18"/>
-          <w:szCs w:val="18"/>
-        </w:rPr>
-        <w:t xml:space="preserve">(arabic &gt;= numeral.getArabic()) {         </w:t>
-      </w:r>
+        <w:t>enums</w:t>
+      </w:r>
+      <w:proofErr w:type="spellEnd"/>
       <w:r>
         <w:rPr>
           <w:rFonts w:ascii="Courier New" w:eastAsia="Times New Roman" w:hAnsi="Courier New" w:cs="Courier New"/>
@@ -7180,7 +9178,7 @@
           <w:sz w:val="18"/>
           <w:szCs w:val="18"/>
         </w:rPr>
-        <w:t>//starting with the larger values, subtract them out</w:t>
+        <w:t>, large to small</w:t>
       </w:r>
       <w:r>
         <w:rPr>
@@ -7192,16 +9190,67 @@
           <w:szCs w:val="18"/>
         </w:rPr>
         <w:br/>
-        <w:t xml:space="preserve">            </w:t>
-      </w:r>
-      <w:r>
-        <w:rPr>
-          <w:rFonts w:ascii="Courier New" w:eastAsia="Times New Roman" w:hAnsi="Courier New" w:cs="Courier New"/>
-          <w:color w:val="000000"/>
-          <w:sz w:val="18"/>
-          <w:szCs w:val="18"/>
-        </w:rPr>
-        <w:t xml:space="preserve">arabic -= numeral.getArabic();              </w:t>
+        <w:t xml:space="preserve">        </w:t>
+      </w:r>
+      <w:r>
+        <w:rPr>
+          <w:rFonts w:ascii="Courier New" w:eastAsia="Times New Roman" w:hAnsi="Courier New" w:cs="Courier New"/>
+          <w:b/>
+          <w:bCs/>
+          <w:color w:val="000080"/>
+          <w:sz w:val="18"/>
+          <w:szCs w:val="18"/>
+        </w:rPr>
+        <w:t xml:space="preserve">while </w:t>
+      </w:r>
+      <w:r>
+        <w:rPr>
+          <w:rFonts w:ascii="Courier New" w:eastAsia="Times New Roman" w:hAnsi="Courier New" w:cs="Courier New"/>
+          <w:color w:val="000000"/>
+          <w:sz w:val="18"/>
+          <w:szCs w:val="18"/>
+        </w:rPr>
+        <w:t>(</w:t>
+      </w:r>
+      <w:proofErr w:type="spellStart"/>
+      <w:r>
+        <w:rPr>
+          <w:rFonts w:ascii="Courier New" w:eastAsia="Times New Roman" w:hAnsi="Courier New" w:cs="Courier New"/>
+          <w:color w:val="000000"/>
+          <w:sz w:val="18"/>
+          <w:szCs w:val="18"/>
+        </w:rPr>
+        <w:t>arabic</w:t>
+      </w:r>
+      <w:proofErr w:type="spellEnd"/>
+      <w:r>
+        <w:rPr>
+          <w:rFonts w:ascii="Courier New" w:eastAsia="Times New Roman" w:hAnsi="Courier New" w:cs="Courier New"/>
+          <w:color w:val="000000"/>
+          <w:sz w:val="18"/>
+          <w:szCs w:val="18"/>
+        </w:rPr>
+        <w:t xml:space="preserve"> &gt;= </w:t>
+      </w:r>
+      <w:proofErr w:type="spellStart"/>
+      <w:r>
+        <w:rPr>
+          <w:rFonts w:ascii="Courier New" w:eastAsia="Times New Roman" w:hAnsi="Courier New" w:cs="Courier New"/>
+          <w:color w:val="000000"/>
+          <w:sz w:val="18"/>
+          <w:szCs w:val="18"/>
+        </w:rPr>
+        <w:t>numeral.getArabic</w:t>
+      </w:r>
+      <w:proofErr w:type="spellEnd"/>
+      <w:r>
+        <w:rPr>
+          <w:rFonts w:ascii="Courier New" w:eastAsia="Times New Roman" w:hAnsi="Courier New" w:cs="Courier New"/>
+          <w:color w:val="000000"/>
+          <w:sz w:val="18"/>
+          <w:szCs w:val="18"/>
+        </w:rPr>
+        <w:t xml:space="preserve">()) {         </w:t>
       </w:r>
       <w:r>
         <w:rPr>
@@ -7212,7 +9261,7 @@
           <w:sz w:val="18"/>
           <w:szCs w:val="18"/>
         </w:rPr>
-        <w:t>//reduce number with matching number</w:t>
+        <w:t>//starting with the larger values, subtract them out</w:t>
       </w:r>
       <w:r>
         <w:rPr>
@@ -7226,14 +9275,45 @@
         <w:br/>
         <w:t xml:space="preserve">            </w:t>
       </w:r>
-      <w:r>
-        <w:rPr>
-          <w:rFonts w:ascii="Courier New" w:eastAsia="Times New Roman" w:hAnsi="Courier New" w:cs="Courier New"/>
-          <w:color w:val="000000"/>
-          <w:sz w:val="18"/>
-          <w:szCs w:val="18"/>
-        </w:rPr>
-        <w:t xml:space="preserve">result.append(numeral.name());              </w:t>
+      <w:proofErr w:type="spellStart"/>
+      <w:r>
+        <w:rPr>
+          <w:rFonts w:ascii="Courier New" w:eastAsia="Times New Roman" w:hAnsi="Courier New" w:cs="Courier New"/>
+          <w:color w:val="000000"/>
+          <w:sz w:val="18"/>
+          <w:szCs w:val="18"/>
+        </w:rPr>
+        <w:t>arabic</w:t>
+      </w:r>
+      <w:proofErr w:type="spellEnd"/>
+      <w:r>
+        <w:rPr>
+          <w:rFonts w:ascii="Courier New" w:eastAsia="Times New Roman" w:hAnsi="Courier New" w:cs="Courier New"/>
+          <w:color w:val="000000"/>
+          <w:sz w:val="18"/>
+          <w:szCs w:val="18"/>
+        </w:rPr>
+        <w:t xml:space="preserve"> -= </w:t>
+      </w:r>
+      <w:proofErr w:type="spellStart"/>
+      <w:r>
+        <w:rPr>
+          <w:rFonts w:ascii="Courier New" w:eastAsia="Times New Roman" w:hAnsi="Courier New" w:cs="Courier New"/>
+          <w:color w:val="000000"/>
+          <w:sz w:val="18"/>
+          <w:szCs w:val="18"/>
+        </w:rPr>
+        <w:t>numeral.getArabic</w:t>
+      </w:r>
+      <w:proofErr w:type="spellEnd"/>
+      <w:r>
+        <w:rPr>
+          <w:rFonts w:ascii="Courier New" w:eastAsia="Times New Roman" w:hAnsi="Courier New" w:cs="Courier New"/>
+          <w:color w:val="000000"/>
+          <w:sz w:val="18"/>
+          <w:szCs w:val="18"/>
+        </w:rPr>
+        <w:t xml:space="preserve">();              </w:t>
       </w:r>
       <w:r>
         <w:rPr>
@@ -7244,7 +9324,7 @@
           <w:sz w:val="18"/>
           <w:szCs w:val="18"/>
         </w:rPr>
-        <w:t>//append found roman value</w:t>
+        <w:t>//reduce number with matching number</w:t>
       </w:r>
       <w:r>
         <w:rPr>
@@ -7256,6 +9336,49 @@
           <w:szCs w:val="18"/>
         </w:rPr>
         <w:br/>
+        <w:t xml:space="preserve">            </w:t>
+      </w:r>
+      <w:proofErr w:type="spellStart"/>
+      <w:r>
+        <w:rPr>
+          <w:rFonts w:ascii="Courier New" w:eastAsia="Times New Roman" w:hAnsi="Courier New" w:cs="Courier New"/>
+          <w:color w:val="000000"/>
+          <w:sz w:val="18"/>
+          <w:szCs w:val="18"/>
+        </w:rPr>
+        <w:t>result.append</w:t>
+      </w:r>
+      <w:proofErr w:type="spellEnd"/>
+      <w:r>
+        <w:rPr>
+          <w:rFonts w:ascii="Courier New" w:eastAsia="Times New Roman" w:hAnsi="Courier New" w:cs="Courier New"/>
+          <w:color w:val="000000"/>
+          <w:sz w:val="18"/>
+          <w:szCs w:val="18"/>
+        </w:rPr>
+        <w:t xml:space="preserve">(numeral.name());              </w:t>
+      </w:r>
+      <w:r>
+        <w:rPr>
+          <w:rFonts w:ascii="Courier New" w:eastAsia="Times New Roman" w:hAnsi="Courier New" w:cs="Courier New"/>
+          <w:i/>
+          <w:iCs/>
+          <w:color w:val="808080"/>
+          <w:sz w:val="18"/>
+          <w:szCs w:val="18"/>
+        </w:rPr>
+        <w:t>//append found roman value</w:t>
+      </w:r>
+      <w:r>
+        <w:rPr>
+          <w:rFonts w:ascii="Courier New" w:eastAsia="Times New Roman" w:hAnsi="Courier New" w:cs="Courier New"/>
+          <w:i/>
+          <w:iCs/>
+          <w:color w:val="808080"/>
+          <w:sz w:val="18"/>
+          <w:szCs w:val="18"/>
+        </w:rPr>
+        <w:br/>
         <w:t xml:space="preserve">        </w:t>
       </w:r>
       <w:r>
@@ -7298,14 +9421,25 @@
         </w:rPr>
         <w:t xml:space="preserve">return </w:t>
       </w:r>
-      <w:r>
-        <w:rPr>
-          <w:rFonts w:ascii="Courier New" w:eastAsia="Times New Roman" w:hAnsi="Courier New" w:cs="Courier New"/>
-          <w:color w:val="000000"/>
-          <w:sz w:val="18"/>
-          <w:szCs w:val="18"/>
-        </w:rPr>
-        <w:t>result.toString();</w:t>
+      <w:proofErr w:type="spellStart"/>
+      <w:r>
+        <w:rPr>
+          <w:rFonts w:ascii="Courier New" w:eastAsia="Times New Roman" w:hAnsi="Courier New" w:cs="Courier New"/>
+          <w:color w:val="000000"/>
+          <w:sz w:val="18"/>
+          <w:szCs w:val="18"/>
+        </w:rPr>
+        <w:t>result.toString</w:t>
+      </w:r>
+      <w:proofErr w:type="spellEnd"/>
+      <w:r>
+        <w:rPr>
+          <w:rFonts w:ascii="Courier New" w:eastAsia="Times New Roman" w:hAnsi="Courier New" w:cs="Courier New"/>
+          <w:color w:val="000000"/>
+          <w:sz w:val="18"/>
+          <w:szCs w:val="18"/>
+        </w:rPr>
+        <w:t>();</w:t>
       </w:r>
       <w:r>
         <w:rPr>
@@ -7343,7 +9477,15 @@
     </w:p>
     <w:p>
       <w:r>
-        <w:t>Scroll through the tests results, showing all of the business rule examples and the count of tests.</w:t>
+        <w:t xml:space="preserve">Scroll through the tests results, showing </w:t>
+      </w:r>
+      <w:proofErr w:type="gramStart"/>
+      <w:r>
+        <w:t>all of</w:t>
+      </w:r>
+      <w:proofErr w:type="gramEnd"/>
+      <w:r>
+        <w:t xml:space="preserve"> the business rule examples and the count of tests.</w:t>
       </w:r>
       <w:r>
         <w:br w:type="page"/>

</xml_diff>